<commit_message>
Added call to action to article
</commit_message>
<xml_diff>
--- a/Short Seeking Alpha Article.docx
+++ b/Short Seeking Alpha Article.docx
@@ -54,18 +54,42 @@
         </w:numPr>
       </w:pPr>
       <w:r>
-        <w:t xml:space="preserve">Input your own </w:t>
-      </w:r>
-      <w:r>
-        <w:t>goals</w:t>
+        <w:t>Provide links so you can input</w:t>
+      </w:r>
+      <w:r>
+        <w:t xml:space="preserve"> your own </w:t>
+      </w:r>
+      <w:r>
+        <w:t>goals and investment assumptions</w:t>
+      </w:r>
+      <w:r>
+        <w:t xml:space="preserve"> into the </w:t>
+      </w:r>
+      <w:r>
+        <w:rPr>
+          <w:highlight w:val="yellow"/>
+        </w:rPr>
+        <w:t>calculator</w:t>
+      </w:r>
+      <w:r>
+        <w:t xml:space="preserve"> by following </w:t>
+      </w:r>
+      <w:r>
+        <w:rPr>
+          <w:highlight w:val="yellow"/>
+        </w:rPr>
+        <w:t>these instructions</w:t>
       </w:r>
       <w:bookmarkStart w:id="0" w:name="_GoBack"/>
       <w:bookmarkEnd w:id="0"/>
-      <w:r>
-        <w:t xml:space="preserve"> and investment assumptions</w:t>
-      </w:r>
-    </w:p>
-    <w:p>
+    </w:p>
+    <w:p>
+      <w:r>
+        <w:rPr>
+          <w:b/>
+        </w:rPr>
+        <w:t xml:space="preserve">Fictional Narrative: </w:t>
+      </w:r>
       <w:r>
         <w:t>Mabel is a single 65-year old retired school teacher who is considering how to invest $400,000. Her pension and social security cover her basic needs, such as housing and groceries. Therefore, her goal for the discretionary portfolio is to enjoy ret</w:t>
       </w:r>
@@ -1103,7 +1127,41 @@
         <w:t>It then transforms these simulations into the results Carla presents to Mabel.</w:t>
       </w:r>
     </w:p>
-    <w:p/>
+    <w:p>
+      <w:r>
+        <w:rPr>
+          <w:b/>
+        </w:rPr>
+        <w:t xml:space="preserve">Input Your Own Assumptions: </w:t>
+      </w:r>
+      <w:r>
+        <w:t xml:space="preserve">The above narrative provides the default inputs into </w:t>
+      </w:r>
+      <w:r>
+        <w:rPr>
+          <w:highlight w:val="yellow"/>
+        </w:rPr>
+        <w:t>this investment calculator</w:t>
+      </w:r>
+      <w:r>
+        <w:t xml:space="preserve">. You can upload your own cash flow and investment assumptions through following </w:t>
+      </w:r>
+      <w:r>
+        <w:rPr>
+          <w:highlight w:val="yellow"/>
+        </w:rPr>
+        <w:t>these instructions</w:t>
+      </w:r>
+      <w:r>
+        <w:t>.</w:t>
+      </w:r>
+      <w:r>
+        <w:t xml:space="preserve"> The calculator is free to use and requires no personal information. Please feel free to share your modifications in the comments section below as well</w:t>
+      </w:r>
+      <w:r>
+        <w:t xml:space="preserve"> as any questions you may have. </w:t>
+      </w:r>
+    </w:p>
     <w:sectPr>
       <w:pgSz w:w="12240" w:h="15840"/>
       <w:pgMar w:top="1440" w:right="1440" w:bottom="1440" w:left="1440" w:header="720" w:footer="720" w:gutter="0"/>

</xml_diff>

<commit_message>
Added sections to Seeking Alpha Article
</commit_message>
<xml_diff>
--- a/Short Seeking Alpha Article.docx
+++ b/Short Seeking Alpha Article.docx
@@ -1,19 +1,72 @@
 
 <file path=word/document.xml><?xml version="1.0" encoding="utf-8"?>
-<w:document xmlns:wpc="http://schemas.microsoft.com/office/word/2010/wordprocessingCanvas" xmlns:cx="http://schemas.microsoft.com/office/drawing/2014/chartex" xmlns:cx1="http://schemas.microsoft.com/office/drawing/2015/9/8/chartex" xmlns:mc="http://schemas.openxmlformats.org/markup-compatibility/2006" xmlns:o="urn:schemas-microsoft-com:office:office" xmlns:r="http://schemas.openxmlformats.org/officeDocument/2006/relationships" xmlns:m="http://schemas.openxmlformats.org/officeDocument/2006/math" xmlns:v="urn:schemas-microsoft-com:vml" xmlns:wp14="http://schemas.microsoft.com/office/word/2010/wordprocessingDrawing" xmlns:wp="http://schemas.openxmlformats.org/drawingml/2006/wordprocessingDrawing" xmlns:w10="urn:schemas-microsoft-com:office:word" xmlns:w="http://schemas.openxmlformats.org/wordprocessingml/2006/main" xmlns:w14="http://schemas.microsoft.com/office/word/2010/wordml" xmlns:w15="http://schemas.microsoft.com/office/word/2012/wordml" xmlns:w16se="http://schemas.microsoft.com/office/word/2015/wordml/symex" xmlns:wpg="http://schemas.microsoft.com/office/word/2010/wordprocessingGroup" xmlns:wpi="http://schemas.microsoft.com/office/word/2010/wordprocessingInk" xmlns:wne="http://schemas.microsoft.com/office/word/2006/wordml" xmlns:wps="http://schemas.microsoft.com/office/word/2010/wordprocessingShape" mc:Ignorable="w14 w15 w16se wp14">
+<w:document xmlns:wpc="http://schemas.microsoft.com/office/word/2010/wordprocessingCanvas" xmlns:mc="http://schemas.openxmlformats.org/markup-compatibility/2006" xmlns:o="urn:schemas-microsoft-com:office:office" xmlns:r="http://schemas.openxmlformats.org/officeDocument/2006/relationships" xmlns:m="http://schemas.openxmlformats.org/officeDocument/2006/math" xmlns:v="urn:schemas-microsoft-com:vml" xmlns:wp14="http://schemas.microsoft.com/office/word/2010/wordprocessingDrawing" xmlns:wp="http://schemas.openxmlformats.org/drawingml/2006/wordprocessingDrawing" xmlns:w10="urn:schemas-microsoft-com:office:word" xmlns:w="http://schemas.openxmlformats.org/wordprocessingml/2006/main" xmlns:w14="http://schemas.microsoft.com/office/word/2010/wordml" xmlns:wpg="http://schemas.microsoft.com/office/word/2010/wordprocessingGroup" xmlns:wpi="http://schemas.microsoft.com/office/word/2010/wordprocessingInk" xmlns:wne="http://schemas.microsoft.com/office/word/2006/wordml" xmlns:wps="http://schemas.microsoft.com/office/word/2010/wordprocessingShape" mc:Ignorable="w14 wp14">
   <w:body>
     <w:p>
       <w:pPr>
+        <w:spacing w:after="0"/>
+      </w:pPr>
+      <w:r>
+        <w:t xml:space="preserve">TODO: Perform analysis with </w:t>
+      </w:r>
+      <w:r>
+        <w:t>historical data from 2008 through 2018</w:t>
+      </w:r>
+      <w:bookmarkStart w:id="0" w:name="_GoBack"/>
+      <w:bookmarkEnd w:id="0"/>
+    </w:p>
+    <w:p>
+      <w:pPr>
+        <w:spacing w:after="0"/>
+      </w:pPr>
+      <w:r>
+        <w:t>TODO: Add links to the application</w:t>
+      </w:r>
+    </w:p>
+    <w:p>
+      <w:pPr>
+        <w:spacing w:after="0"/>
+      </w:pPr>
+      <w:r>
+        <w:t>TODO: Replace graphs with graphs from the application</w:t>
+      </w:r>
+    </w:p>
+    <w:p>
+      <w:pPr>
+        <w:spacing w:after="0"/>
+      </w:pPr>
+      <w:r>
+        <w:t>TODO: Add links to Wikipedia for Mathematical concepts</w:t>
+      </w:r>
+    </w:p>
+    <w:p>
+      <w:pPr>
+        <w:spacing w:after="0"/>
+      </w:pPr>
+      <w:r>
+        <w:t>TODO: Add links to Vanguard etc. to back investment assumptions</w:t>
+      </w:r>
+    </w:p>
+    <w:p>
+      <w:pPr>
+        <w:spacing w:after="0"/>
+      </w:pPr>
+      <w:r>
+        <w:t>TODO: Alter Volatility Section</w:t>
+      </w:r>
+    </w:p>
+    <w:p>
+      <w:pPr>
         <w:pStyle w:val="Heading1"/>
       </w:pPr>
       <w:r>
-        <w:t>Choosing i</w:t>
-      </w:r>
-      <w:r>
-        <w:t>nvestments based on</w:t>
-      </w:r>
-      <w:r>
-        <w:t xml:space="preserve"> retirement g</w:t>
+        <w:t>Choosing Investments B</w:t>
+      </w:r>
+      <w:r>
+        <w:t>ased on</w:t>
+      </w:r>
+      <w:r>
+        <w:t xml:space="preserve"> Retirement G</w:t>
       </w:r>
       <w:r>
         <w:t>oals</w:t>
@@ -80,15 +133,19 @@
         </w:rPr>
         <w:t>these instructions</w:t>
       </w:r>
-      <w:bookmarkStart w:id="0" w:name="_GoBack"/>
-      <w:bookmarkEnd w:id="0"/>
     </w:p>
     <w:p>
       <w:r>
         <w:rPr>
           <w:b/>
         </w:rPr>
-        <w:t xml:space="preserve">Fictional Narrative: </w:t>
+        <w:t>The Client</w:t>
+      </w:r>
+      <w:r>
+        <w:rPr>
+          <w:b/>
+        </w:rPr>
+        <w:t xml:space="preserve">: </w:t>
       </w:r>
       <w:r>
         <w:t>Mabel is a single 65-year old retired school teacher who is considering how to invest $400,000. Her pension and social security cover her basic needs, such as housing and groceries. Therefore, her goal for the discretionary portfolio is to enjoy ret</w:t>
@@ -100,10 +157,19 @@
         <w:t xml:space="preserve">0,000 </w:t>
       </w:r>
       <w:r>
-        <w:t>in inflation adjusted dollars each year</w:t>
-      </w:r>
-      <w:r>
-        <w:t xml:space="preserve"> for the next 10 years</w:t>
+        <w:t>in inflation-</w:t>
+      </w:r>
+      <w:r>
+        <w:t>adjusted dollars each year</w:t>
+      </w:r>
+      <w:r>
+        <w:t xml:space="preserve"> for</w:t>
+      </w:r>
+      <w:r>
+        <w:t xml:space="preserve"> at least</w:t>
+      </w:r>
+      <w:r>
+        <w:t xml:space="preserve"> the next 10 years</w:t>
       </w:r>
       <w:r>
         <w:t xml:space="preserve"> on travel, restaurants, remodeling her home, and leasing a luxury car. </w:t>
@@ -117,6 +183,9 @@
         <w:t>and annuities</w:t>
       </w:r>
       <w:r>
+        <w:t xml:space="preserve"> because</w:t>
+      </w:r>
+      <w:r>
         <w:t xml:space="preserve"> she does not understand other investments</w:t>
       </w:r>
       <w:r>
@@ -125,19 +194,37 @@
     </w:p>
     <w:p>
       <w:r>
+        <w:rPr>
+          <w:b/>
+        </w:rPr>
+        <w:t xml:space="preserve">The Financial Planner: </w:t>
+      </w:r>
+      <w:r>
         <w:t>Carla</w:t>
       </w:r>
       <w:r>
-        <w:t xml:space="preserve"> simulates the performance of various stock </w:t>
-      </w:r>
-      <w:r>
-        <w:t>and annuity allocations</w:t>
+        <w:t xml:space="preserve"> simulates the performance </w:t>
+      </w:r>
+      <w:r>
+        <w:t xml:space="preserve">of $200,000 invested in each </w:t>
+      </w:r>
+      <w:r>
+        <w:t xml:space="preserve">stock </w:t>
+      </w:r>
+      <w:r>
+        <w:t>and annuities</w:t>
       </w:r>
       <w:r>
         <w:t xml:space="preserve"> using the Probicast software</w:t>
       </w:r>
       <w:r>
-        <w:t>. Each year, a $4</w:t>
+        <w:t>. Each</w:t>
+      </w:r>
+      <w:r>
+        <w:t xml:space="preserve"> simulated</w:t>
+      </w:r>
+      <w:r>
+        <w:t xml:space="preserve"> year, a $4</w:t>
       </w:r>
       <w:r>
         <w:t>0,000 withdrawal is subtracted from</w:t>
@@ -146,49 +233,69 @@
         <w:t xml:space="preserve"> the</w:t>
       </w:r>
       <w:r>
-        <w:t xml:space="preserve"> invested amount. If the portfolio value is insufficient to cover the withdrawal in any year, then the simulation is a failure</w:t>
-      </w:r>
-      <w:r>
-        <w:t xml:space="preserve"> for all subsequent years. Otherwise, the simulation is counted as a success.</w:t>
+        <w:t xml:space="preserve"> invested amount. If the portfolio value is insufficient to </w:t>
+      </w:r>
+      <w:r>
+        <w:t>cover the withdrawal</w:t>
+      </w:r>
+      <w:r>
+        <w:t>, then the</w:t>
+      </w:r>
+      <w:r>
+        <w:t xml:space="preserve"> life-time</w:t>
+      </w:r>
+      <w:r>
+        <w:t xml:space="preserve"> simulation is a failure</w:t>
+      </w:r>
+      <w:r>
+        <w:t>. Otherwise, it</w:t>
+      </w:r>
+      <w:r>
+        <w:t xml:space="preserve"> is counted as a success.</w:t>
+      </w:r>
+      <w:r>
+        <w:t xml:space="preserve"> Carla generates 1000 life-time simulations and only 19% </w:t>
+      </w:r>
+      <w:r>
+        <w:t>successfully cover the required cash flows. Mabel wonder</w:t>
+      </w:r>
+      <w:r>
+        <w:t>s if a different allocation would yield a better result</w:t>
+      </w:r>
+      <w:r>
+        <w:t xml:space="preserve">. </w:t>
+      </w:r>
+      <w:r>
+        <w:t>Carla</w:t>
+      </w:r>
+      <w:r>
+        <w:t xml:space="preserve"> repeats the calculations</w:t>
       </w:r>
       <w:r>
         <w:t xml:space="preserve"> </w:t>
+      </w:r>
+      <w:r>
+        <w:t>for various portfolios</w:t>
+      </w:r>
+      <w:r>
+        <w:t xml:space="preserve"> as indicated in </w:t>
+      </w:r>
+      <w:r>
+        <w:t>Graph 1.</w:t>
       </w:r>
     </w:p>
     <w:p>
-      <w:r>
-        <w:t xml:space="preserve">Carla initially runs the simulations for an equal-weighted portfolio with $200,000 invested in both stocks and </w:t>
-      </w:r>
-      <w:r>
-        <w:t>annuities</w:t>
-      </w:r>
-      <w:r>
-        <w:t xml:space="preserve">. Of the 1,000 simulations, only </w:t>
-      </w:r>
-      <w:r>
-        <w:t>19%</w:t>
-      </w:r>
-      <w:r>
-        <w:t xml:space="preserve"> successfully cover the required cash flows. Mabel wonders if a better result is possible. </w:t>
-      </w:r>
-      <w:r>
-        <w:t>Carla calculates t</w:t>
-      </w:r>
-      <w:r>
-        <w:t xml:space="preserve">he chances of success </w:t>
-      </w:r>
-      <w:r>
-        <w:t xml:space="preserve">for various allocations as indicated in </w:t>
-      </w:r>
-      <w:r>
-        <w:t>Graph 1.</w:t>
-      </w:r>
-    </w:p>
-    <w:p>
+      <w:pPr>
+        <w:rPr>
+          <w:highlight w:val="yellow"/>
+        </w:rPr>
+      </w:pPr>
+      <w:commentRangeStart w:id="1"/>
       <w:r>
         <w:rPr>
           <w:i/>
           <w:noProof/>
+          <w:highlight w:val="yellow"/>
         </w:rPr>
         <w:lastRenderedPageBreak/>
         <w:drawing>
@@ -204,128 +311,6 @@
                 <pic:pic xmlns:pic="http://schemas.openxmlformats.org/drawingml/2006/picture">
                   <pic:nvPicPr>
                     <pic:cNvPr id="0" name="Picture 1"/>
-                    <pic:cNvPicPr>
-                      <a:picLocks noChangeAspect="1" noChangeArrowheads="1"/>
-                    </pic:cNvPicPr>
-                  </pic:nvPicPr>
-                  <pic:blipFill>
-                    <a:blip r:embed="rId5" cstate="print">
-                      <a:extLst>
-                        <a:ext uri="{28A0092B-C50C-407E-A947-70E740481C1C}">
-                          <a14:useLocalDpi xmlns:a14="http://schemas.microsoft.com/office/drawing/2010/main" val="0"/>
-                        </a:ext>
-                      </a:extLst>
-                    </a:blip>
-                    <a:srcRect/>
-                    <a:stretch>
-                      <a:fillRect/>
-                    </a:stretch>
-                  </pic:blipFill>
-                  <pic:spPr bwMode="auto">
-                    <a:xfrm>
-                      <a:off x="0" y="0"/>
-                      <a:ext cx="4873625" cy="3433445"/>
-                    </a:xfrm>
-                    <a:prstGeom prst="rect">
-                      <a:avLst/>
-                    </a:prstGeom>
-                    <a:noFill/>
-                    <a:ln>
-                      <a:noFill/>
-                    </a:ln>
-                  </pic:spPr>
-                </pic:pic>
-              </a:graphicData>
-            </a:graphic>
-          </wp:inline>
-        </w:drawing>
-      </w:r>
-    </w:p>
-    <w:p>
-      <w:pPr>
-        <w:rPr>
-          <w:b/>
-          <w:i/>
-        </w:rPr>
-      </w:pPr>
-      <w:r>
-        <w:rPr>
-          <w:b/>
-          <w:i/>
-        </w:rPr>
-        <w:t>Graph 1: Probability of Goal Attainment (Bubble Size) vs Amount Invested in Stocks (Y Axis) and Years Invested (X Axis)</w:t>
-      </w:r>
-      <w:r>
-        <w:rPr>
-          <w:b/>
-          <w:i/>
-        </w:rPr>
-        <w:t xml:space="preserve"> based on Initial Cash Outflow of $40,000 and 2% Inflation</w:t>
-      </w:r>
-    </w:p>
-    <w:p>
-      <w:r>
-        <w:t>Therefore, investing in 100%</w:t>
-      </w:r>
-      <w:r>
-        <w:t xml:space="preserve"> stocks seems to be the best choice since it results in the highest probability of success</w:t>
-      </w:r>
-      <w:r>
-        <w:t xml:space="preserve"> for 10 years</w:t>
-      </w:r>
-      <w:r>
-        <w:t xml:space="preserve">. </w:t>
-      </w:r>
-      <w:r>
-        <w:t>However, she only would have a .5</w:t>
-      </w:r>
-      <w:r>
-        <w:t>% chance of success</w:t>
-      </w:r>
-      <w:r>
-        <w:t xml:space="preserve"> of meeting the cash flows over 30 years</w:t>
-      </w:r>
-      <w:r>
-        <w:t>. This</w:t>
-      </w:r>
-      <w:r>
-        <w:t xml:space="preserve"> seems low to Mabel. She wonders: what would happen if they adjusted the cash flows to be $</w:t>
-      </w:r>
-      <w:r>
-        <w:t>2</w:t>
-      </w:r>
-      <w:r>
-        <w:t xml:space="preserve">0,000 instead. </w:t>
-      </w:r>
-      <w:r>
-        <w:t>Graph 2 summarize</w:t>
-      </w:r>
-      <w:r>
-        <w:t xml:space="preserve"> these results.</w:t>
-      </w:r>
-      <w:r>
-        <w:t xml:space="preserve"> </w:t>
-      </w:r>
-    </w:p>
-    <w:p>
-      <w:r>
-        <w:rPr>
-          <w:noProof/>
-        </w:rPr>
-        <w:lastRenderedPageBreak/>
-        <w:drawing>
-          <wp:inline distT="0" distB="0" distL="0" distR="0" wp14:anchorId="15D5F9DB" wp14:editId="4CDF1409">
-            <wp:extent cx="4873625" cy="3433445"/>
-            <wp:effectExtent l="0" t="0" r="3175" b="0"/>
-            <wp:docPr id="2" name="Picture 2"/>
-            <wp:cNvGraphicFramePr>
-              <a:graphicFrameLocks xmlns:a="http://schemas.openxmlformats.org/drawingml/2006/main" noChangeAspect="1"/>
-            </wp:cNvGraphicFramePr>
-            <a:graphic xmlns:a="http://schemas.openxmlformats.org/drawingml/2006/main">
-              <a:graphicData uri="http://schemas.openxmlformats.org/drawingml/2006/picture">
-                <pic:pic xmlns:pic="http://schemas.openxmlformats.org/drawingml/2006/picture">
-                  <pic:nvPicPr>
-                    <pic:cNvPr id="0" name="Picture 2"/>
                     <pic:cNvPicPr>
                       <a:picLocks noChangeAspect="1" noChangeArrowheads="1"/>
                     </pic:cNvPicPr>
@@ -374,56 +359,307 @@
         <w:rPr>
           <w:b/>
           <w:i/>
-        </w:rPr>
-        <w:t>Graph 2: Probability of Goal Attainment (Bubble Size) vs Amount Invested in Stocks (Y Axis) and Years Invested (X Axis) bas</w:t>
-      </w:r>
-      <w:r>
-        <w:rPr>
-          <w:b/>
-          <w:i/>
-        </w:rPr>
-        <w:t>ed on Initial Cash Outflow of $2</w:t>
-      </w:r>
-      <w:r>
-        <w:rPr>
-          <w:b/>
-          <w:i/>
-        </w:rPr>
-        <w:t>0,000 and 2% Inflation</w:t>
+          <w:highlight w:val="yellow"/>
+        </w:rPr>
+        <w:t>Graph 1: Probability of Goal Attainment (Bubble Size) vs Amount Invested in Stocks (Y Axis) and Years Invested (X Axis)</w:t>
+      </w:r>
+      <w:r>
+        <w:rPr>
+          <w:b/>
+          <w:i/>
+          <w:highlight w:val="yellow"/>
+        </w:rPr>
+        <w:t xml:space="preserve"> based on</w:t>
+      </w:r>
+      <w:r>
+        <w:rPr>
+          <w:b/>
+          <w:i/>
+          <w:highlight w:val="yellow"/>
+        </w:rPr>
+        <w:t xml:space="preserve"> a budget</w:t>
+      </w:r>
+      <w:r>
+        <w:rPr>
+          <w:b/>
+          <w:i/>
+          <w:highlight w:val="yellow"/>
+        </w:rPr>
+        <w:t xml:space="preserve"> of $400,000,</w:t>
+      </w:r>
+      <w:r>
+        <w:rPr>
+          <w:b/>
+          <w:i/>
+          <w:highlight w:val="yellow"/>
+        </w:rPr>
+        <w:t xml:space="preserve"> initial cash o</w:t>
+      </w:r>
+      <w:r>
+        <w:rPr>
+          <w:b/>
+          <w:i/>
+          <w:highlight w:val="yellow"/>
+        </w:rPr>
+        <w:t>utflow of $40,000</w:t>
+      </w:r>
+      <w:r>
+        <w:rPr>
+          <w:b/>
+          <w:i/>
+          <w:highlight w:val="yellow"/>
+        </w:rPr>
+        <w:t>,</w:t>
+      </w:r>
+      <w:r>
+        <w:rPr>
+          <w:b/>
+          <w:i/>
+          <w:highlight w:val="yellow"/>
+        </w:rPr>
+        <w:t xml:space="preserve"> and 2% i</w:t>
+      </w:r>
+      <w:r>
+        <w:rPr>
+          <w:b/>
+          <w:i/>
+          <w:highlight w:val="yellow"/>
+        </w:rPr>
+        <w:t>nflation</w:t>
+      </w:r>
+      <w:r>
+        <w:rPr>
+          <w:b/>
+          <w:i/>
+          <w:highlight w:val="yellow"/>
+        </w:rPr>
+        <w:t>.</w:t>
+      </w:r>
+      <w:commentRangeEnd w:id="1"/>
+      <w:r>
+        <w:rPr>
+          <w:rStyle w:val="CommentReference"/>
+        </w:rPr>
+        <w:commentReference w:id="1"/>
       </w:r>
     </w:p>
     <w:p>
       <w:r>
-        <w:t>This scenario presents</w:t>
-      </w:r>
-      <w:r>
-        <w:t xml:space="preserve"> a dilemma. Additional amounts invested in the annuity increase the probability of meeting cash flows after ten years but come at the cost of increasing the chance of not meeting cash flows at year 30</w:t>
+        <w:t>I</w:t>
+      </w:r>
+      <w:r>
+        <w:t>nvesting in 100%</w:t>
+      </w:r>
+      <w:r>
+        <w:t xml:space="preserve"> stocks seems to be the best choice since it results in the highest probability of success</w:t>
+      </w:r>
+      <w:r>
+        <w:t xml:space="preserve"> for 10 years</w:t>
       </w:r>
       <w:r>
         <w:t xml:space="preserve">. </w:t>
       </w:r>
       <w:r>
-        <w:t>If Mabel is more concerned about meeting cash flows</w:t>
-      </w:r>
-      <w:r>
-        <w:t xml:space="preserve"> over the next 10 years, </w:t>
-      </w:r>
-      <w:r>
-        <w:t xml:space="preserve">she </w:t>
-      </w:r>
-      <w:r>
-        <w:t>might consider alloc</w:t>
-      </w:r>
-      <w:r>
-        <w:t>ating 50% or 75% of her funds to</w:t>
-      </w:r>
-      <w:r>
-        <w:t xml:space="preserve"> the annuity. </w:t>
+        <w:t>However, she only would have a 2.6</w:t>
+      </w:r>
+      <w:r>
+        <w:t xml:space="preserve"> </w:t>
+      </w:r>
+      <w:r>
+        <w:t>% chance of success</w:t>
+      </w:r>
+      <w:r>
+        <w:t xml:space="preserve"> of meeting the cash flows over 30 years</w:t>
+      </w:r>
+      <w:r>
+        <w:t>. This</w:t>
+      </w:r>
+      <w:r>
+        <w:t xml:space="preserve"> seems low to Mabel. She wonders: what would happen if they adjusted the cash flows to be $</w:t>
+      </w:r>
+      <w:r>
+        <w:t>2</w:t>
+      </w:r>
+      <w:r>
+        <w:t>0,000 instead?</w:t>
+      </w:r>
+      <w:r>
+        <w:t xml:space="preserve"> </w:t>
+      </w:r>
+      <w:r>
+        <w:t>Graph 2 summarizes</w:t>
+      </w:r>
+      <w:r>
+        <w:t xml:space="preserve"> these results.</w:t>
+      </w:r>
+      <w:r>
+        <w:t xml:space="preserve"> </w:t>
       </w:r>
     </w:p>
     <w:p>
-      <w:r>
-        <w:t>To create the above analysis, Carla relied on forecasts from Chris. In particular, she needed</w:t>
+      <w:commentRangeStart w:id="2"/>
+      <w:r>
+        <w:rPr>
+          <w:noProof/>
+        </w:rPr>
+        <w:lastRenderedPageBreak/>
+        <w:drawing>
+          <wp:inline distT="0" distB="0" distL="0" distR="0" wp14:anchorId="15D5F9DB" wp14:editId="4CDF1409">
+            <wp:extent cx="4873625" cy="3433445"/>
+            <wp:effectExtent l="0" t="0" r="3175" b="0"/>
+            <wp:docPr id="2" name="Picture 2"/>
+            <wp:cNvGraphicFramePr>
+              <a:graphicFrameLocks xmlns:a="http://schemas.openxmlformats.org/drawingml/2006/main" noChangeAspect="1"/>
+            </wp:cNvGraphicFramePr>
+            <a:graphic xmlns:a="http://schemas.openxmlformats.org/drawingml/2006/main">
+              <a:graphicData uri="http://schemas.openxmlformats.org/drawingml/2006/picture">
+                <pic:pic xmlns:pic="http://schemas.openxmlformats.org/drawingml/2006/picture">
+                  <pic:nvPicPr>
+                    <pic:cNvPr id="0" name="Picture 2"/>
+                    <pic:cNvPicPr>
+                      <a:picLocks noChangeAspect="1" noChangeArrowheads="1"/>
+                    </pic:cNvPicPr>
+                  </pic:nvPicPr>
+                  <pic:blipFill>
+                    <a:blip r:embed="rId8" cstate="print">
+                      <a:extLst>
+                        <a:ext uri="{28A0092B-C50C-407E-A947-70E740481C1C}">
+                          <a14:useLocalDpi xmlns:a14="http://schemas.microsoft.com/office/drawing/2010/main" val="0"/>
+                        </a:ext>
+                      </a:extLst>
+                    </a:blip>
+                    <a:srcRect/>
+                    <a:stretch>
+                      <a:fillRect/>
+                    </a:stretch>
+                  </pic:blipFill>
+                  <pic:spPr bwMode="auto">
+                    <a:xfrm>
+                      <a:off x="0" y="0"/>
+                      <a:ext cx="4873625" cy="3433445"/>
+                    </a:xfrm>
+                    <a:prstGeom prst="rect">
+                      <a:avLst/>
+                    </a:prstGeom>
+                    <a:noFill/>
+                    <a:ln>
+                      <a:noFill/>
+                    </a:ln>
+                  </pic:spPr>
+                </pic:pic>
+              </a:graphicData>
+            </a:graphic>
+          </wp:inline>
+        </w:drawing>
+      </w:r>
+    </w:p>
+    <w:p>
+      <w:pPr>
+        <w:rPr>
+          <w:b/>
+          <w:i/>
+        </w:rPr>
+      </w:pPr>
+      <w:r>
+        <w:rPr>
+          <w:b/>
+          <w:i/>
+        </w:rPr>
+        <w:t>Graph 2: Probability of Goal Attainment (Bubble Size) vs Amount Invested in Stocks (Y Axis) and Years Invested (X Axis) bas</w:t>
+      </w:r>
+      <w:r>
+        <w:rPr>
+          <w:b/>
+          <w:i/>
+        </w:rPr>
+        <w:t>ed on</w:t>
+      </w:r>
+      <w:r>
+        <w:rPr>
+          <w:b/>
+          <w:i/>
+        </w:rPr>
+        <w:t xml:space="preserve"> a budget of $400,000, initial cash o</w:t>
+      </w:r>
+      <w:r>
+        <w:rPr>
+          <w:b/>
+          <w:i/>
+        </w:rPr>
+        <w:t>utflow of $2</w:t>
+      </w:r>
+      <w:r>
+        <w:rPr>
+          <w:b/>
+          <w:i/>
+        </w:rPr>
+        <w:t>0,000 and 2% i</w:t>
+      </w:r>
+      <w:r>
+        <w:rPr>
+          <w:b/>
+          <w:i/>
+        </w:rPr>
+        <w:t>nflation</w:t>
+      </w:r>
+      <w:commentRangeEnd w:id="2"/>
+      <w:r>
+        <w:rPr>
+          <w:rStyle w:val="CommentReference"/>
+        </w:rPr>
+        <w:commentReference w:id="2"/>
+      </w:r>
+    </w:p>
+    <w:p>
+      <w:r>
+        <w:t>This scenario presents</w:t>
+      </w:r>
+      <w:r>
+        <w:t xml:space="preserve"> a dilemma. Additional amounts invested in the annuity increase the probability of meeting cash flows after ten years but come at the cost of increasing the chance of not meeting cash flows at year 30</w:t>
+      </w:r>
+      <w:r>
+        <w:t xml:space="preserve">. </w:t>
+      </w:r>
+      <w:r>
+        <w:t>If Mabel is more concerned about meeting cash flows</w:t>
+      </w:r>
+      <w:r>
+        <w:t xml:space="preserve"> over the next 10 years, </w:t>
+      </w:r>
+      <w:r>
+        <w:t xml:space="preserve">she </w:t>
+      </w:r>
+      <w:r>
+        <w:t>might consider alloc</w:t>
+      </w:r>
+      <w:r>
+        <w:t>ating 50% or 75% of her funds to</w:t>
+      </w:r>
+      <w:r>
+        <w:t xml:space="preserve"> the annuity. </w:t>
+      </w:r>
+    </w:p>
+    <w:p>
+      <w:r>
+        <w:rPr>
+          <w:b/>
+        </w:rPr>
+        <w:t>The Investment Analyst</w:t>
+      </w:r>
+      <w:r>
+        <w:rPr>
+          <w:b/>
+        </w:rPr>
+        <w:t xml:space="preserve">: </w:t>
+      </w:r>
+      <w:r>
+        <w:t>To create the above analysis, Carla relied on forecasts from Chris</w:t>
+      </w:r>
+      <w:r>
+        <w:t>, an investment analyst</w:t>
+      </w:r>
+      <w:r>
+        <w:t>. In particular, she needed</w:t>
       </w:r>
       <w:r>
         <w:t xml:space="preserve"> a long-term forecast fo</w:t>
@@ -435,7 +671,19 @@
         <w:t xml:space="preserve"> historical data</w:t>
       </w:r>
       <w:r>
-        <w:t xml:space="preserve"> as a baseline, and then altered the estimates based on his</w:t>
+        <w:t xml:space="preserve"> for the S&amp;P 500</w:t>
+      </w:r>
+      <w:r>
+        <w:t xml:space="preserve"> as a baseline</w:t>
+      </w:r>
+      <w:r>
+        <w:t xml:space="preserve"> </w:t>
+      </w:r>
+      <w:r>
+        <w:t>and then</w:t>
+      </w:r>
+      <w:r>
+        <w:t xml:space="preserve"> altered the estimates based on his</w:t>
       </w:r>
       <w:r>
         <w:t xml:space="preserve"> judgment to create a real</w:t>
@@ -459,10 +707,19 @@
         <w:t>He</w:t>
       </w:r>
       <w:r>
-        <w:t xml:space="preserve"> resamples these with</w:t>
-      </w:r>
-      <w:r>
-        <w:t xml:space="preserve"> replacement 1000 times for 252 simulated trading days. </w:t>
+        <w:t xml:space="preserve"> resampled</w:t>
+      </w:r>
+      <w:r>
+        <w:t xml:space="preserve"> these with</w:t>
+      </w:r>
+      <w:r>
+        <w:t xml:space="preserve"> replacement 1000 times for 252 simulated trading days</w:t>
+      </w:r>
+      <w:r>
+        <w:t xml:space="preserve"> to approximate annual performance</w:t>
+      </w:r>
+      <w:r>
+        <w:t xml:space="preserve">. </w:t>
       </w:r>
       <w:r>
         <w:t>Table 1</w:t>
@@ -673,7 +930,22 @@
     </w:p>
     <w:p>
       <w:r>
-        <w:t>To alter the above baseline forecast, he followed the following steps:</w:t>
+        <w:t>To alter this</w:t>
+      </w:r>
+      <w:r>
+        <w:t xml:space="preserve"> baseline forecast</w:t>
+      </w:r>
+      <w:r>
+        <w:t xml:space="preserve"> to fit his beliefs</w:t>
+      </w:r>
+      <w:r>
+        <w:t xml:space="preserve">, he </w:t>
+      </w:r>
+      <w:r>
+        <w:t>performed</w:t>
+      </w:r>
+      <w:r>
+        <w:t xml:space="preserve"> the following steps:</w:t>
       </w:r>
     </w:p>
     <w:p>
@@ -688,7 +960,31 @@
         <w:rPr>
           <w:i/>
         </w:rPr>
-        <w:t>Assume the most likely scenario is equal to the Median.</w:t>
+        <w:t>Assume</w:t>
+      </w:r>
+      <w:r>
+        <w:rPr>
+          <w:i/>
+        </w:rPr>
+        <w:t>d</w:t>
+      </w:r>
+      <w:r>
+        <w:rPr>
+          <w:i/>
+        </w:rPr>
+        <w:t xml:space="preserve"> the most l</w:t>
+      </w:r>
+      <w:r>
+        <w:rPr>
+          <w:i/>
+        </w:rPr>
+        <w:t>ikely scenario is equal to the m</w:t>
+      </w:r>
+      <w:r>
+        <w:rPr>
+          <w:i/>
+        </w:rPr>
+        <w:t>edian.</w:t>
       </w:r>
     </w:p>
     <w:p>
@@ -703,10 +999,32 @@
         <w:rPr>
           <w:i/>
         </w:rPr>
-        <w:t xml:space="preserve">Adjusted the historical results to be symmetrical: </w:t>
-      </w:r>
-      <w:r>
-        <w:t>He rounds the Minimum scenario to -50% and the Maximum to 50%.</w:t>
+        <w:lastRenderedPageBreak/>
+        <w:t>Adjusted the histor</w:t>
+      </w:r>
+      <w:r>
+        <w:rPr>
+          <w:i/>
+        </w:rPr>
+        <w:t>ical minimum and maximum</w:t>
+      </w:r>
+      <w:r>
+        <w:rPr>
+          <w:i/>
+        </w:rPr>
+        <w:t xml:space="preserve"> to be symmetrical: </w:t>
+      </w:r>
+      <w:r>
+        <w:t>He changed</w:t>
+      </w:r>
+      <w:r>
+        <w:t xml:space="preserve"> the Minimum scenario to</w:t>
+      </w:r>
+      <w:r>
+        <w:t xml:space="preserve"> be</w:t>
+      </w:r>
+      <w:r>
+        <w:t xml:space="preserve"> -50% and the Maximum to 50%.</w:t>
       </w:r>
     </w:p>
     <w:p>
@@ -721,7 +1039,6 @@
         <w:rPr>
           <w:i/>
         </w:rPr>
-        <w:lastRenderedPageBreak/>
         <w:t>Estimated the average</w:t>
       </w:r>
       <w:r>
@@ -737,7 +1054,10 @@
         <w:t xml:space="preserve">investment gain: </w:t>
       </w:r>
       <w:r>
-        <w:t>Chris spends a great deal of effort on this assumption. He reasoned that</w:t>
+        <w:t>Chris spent</w:t>
+      </w:r>
+      <w:r>
+        <w:t xml:space="preserve"> a great deal of effort on this assumption. He reasoned that</w:t>
       </w:r>
       <w:r>
         <w:t xml:space="preserve"> the stock market</w:t>
@@ -766,7 +1086,7 @@
       <w:r>
         <w:t xml:space="preserve">He consulted the following </w:t>
       </w:r>
-      <w:hyperlink r:id="rId7" w:history="1">
+      <w:hyperlink r:id="rId9" w:history="1">
         <w:r>
           <w:rPr>
             <w:rStyle w:val="Hyperlink"/>
@@ -790,7 +1110,13 @@
         <w:t>. The CAPE ratio of 33 indicates a 3% long-term gain. Forward price-to-earnings of</w:t>
       </w:r>
       <w:r>
-        <w:t xml:space="preserve"> 18 suggests 5.6%. At last, estimated </w:t>
+        <w:t xml:space="preserve"> 18 suggests 5.6%. At last, </w:t>
+      </w:r>
+      <w:r>
+        <w:t xml:space="preserve">he </w:t>
+      </w:r>
+      <w:r>
+        <w:t xml:space="preserve">estimated </w:t>
       </w:r>
       <w:r>
         <w:t>a 5% long-term expected gain,</w:t>
@@ -814,7 +1140,19 @@
         <w:rPr>
           <w:i/>
         </w:rPr>
-        <w:t xml:space="preserve">Estimate </w:t>
+        <w:t>Estimate</w:t>
+      </w:r>
+      <w:r>
+        <w:rPr>
+          <w:i/>
+        </w:rPr>
+        <w:t>d</w:t>
+      </w:r>
+      <w:r>
+        <w:rPr>
+          <w:i/>
+        </w:rPr>
+        <w:t xml:space="preserve"> </w:t>
       </w:r>
       <w:r>
         <w:rPr>
@@ -847,16 +1185,13 @@
         <w:t xml:space="preserve"> 25. Since the historical period </w:t>
       </w:r>
       <w:r>
-        <w:t>contained an abnormally volatile period</w:t>
-      </w:r>
-      <w:r>
-        <w:t>,</w:t>
-      </w:r>
-      <w:r>
-        <w:t xml:space="preserve"> and the current volatility</w:t>
-      </w:r>
-      <w:r>
-        <w:t xml:space="preserve"> is well below historical norms. Chris estimated a volatility</w:t>
+        <w:t>contained an abnormally volatile period and the current volatility</w:t>
+      </w:r>
+      <w:r>
+        <w:t xml:space="preserve"> is well below historical norms,</w:t>
+      </w:r>
+      <w:r>
+        <w:t xml:space="preserve"> Chris estimated a volatility</w:t>
       </w:r>
       <w:r>
         <w:t xml:space="preserve"> of 16</w:t>
@@ -877,7 +1212,19 @@
         <w:rPr>
           <w:i/>
         </w:rPr>
-        <w:t xml:space="preserve">Estimate Gain vs Loss </w:t>
+        <w:t>Estimate</w:t>
+      </w:r>
+      <w:r>
+        <w:rPr>
+          <w:i/>
+        </w:rPr>
+        <w:t>d</w:t>
+      </w:r>
+      <w:r>
+        <w:rPr>
+          <w:i/>
+        </w:rPr>
+        <w:t xml:space="preserve"> Gain vs Loss </w:t>
       </w:r>
       <w:r>
         <w:rPr>
@@ -940,7 +1287,19 @@
         <w:rPr>
           <w:i/>
         </w:rPr>
-        <w:t>Estimate Frequency of Extreme Gains and Losses</w:t>
+        <w:t>Estimate</w:t>
+      </w:r>
+      <w:r>
+        <w:rPr>
+          <w:i/>
+        </w:rPr>
+        <w:t>d</w:t>
+      </w:r>
+      <w:r>
+        <w:rPr>
+          <w:i/>
+        </w:rPr>
+        <w:t xml:space="preserve"> Frequency of Extreme Gains and Losses</w:t>
       </w:r>
       <w:r>
         <w:rPr>
@@ -963,7 +1322,7 @@
       <w:r>
         <w:t xml:space="preserve"> </w:t>
       </w:r>
-      <w:hyperlink r:id="rId8" w:history="1">
+      <w:hyperlink r:id="rId10" w:history="1">
         <w:r>
           <w:rPr>
             <w:rStyle w:val="Hyperlink"/>
@@ -978,7 +1337,10 @@
         </w:r>
       </w:hyperlink>
       <w:r>
-        <w:t xml:space="preserve"> With this in mind, he estimates more </w:t>
+        <w:t xml:space="preserve"> With this in mind, he estimated</w:t>
+      </w:r>
+      <w:r>
+        <w:t xml:space="preserve"> more </w:t>
       </w:r>
       <w:r>
         <w:t>frequent extreme events</w:t>
@@ -995,13 +1357,22 @@
     </w:p>
     <w:p>
       <w:r>
+        <w:rPr>
+          <w:b/>
+        </w:rPr>
+        <w:t xml:space="preserve">The Investment Software: </w:t>
+      </w:r>
+      <w:r>
         <w:t>After performing these steps</w:t>
       </w:r>
       <w:r>
         <w:t>, Chris</w:t>
       </w:r>
       <w:r>
-        <w:t xml:space="preserve"> inputs his estimates into</w:t>
+        <w:t xml:space="preserve"> enters</w:t>
+      </w:r>
+      <w:r>
+        <w:t xml:space="preserve"> his estimates into</w:t>
       </w:r>
       <w:r>
         <w:t xml:space="preserve"> the Probicast</w:t>
@@ -1029,9 +1400,16 @@
       </w:r>
     </w:p>
     <w:p>
+      <w:pPr>
+        <w:rPr>
+          <w:highlight w:val="yellow"/>
+        </w:rPr>
+      </w:pPr>
+      <w:commentRangeStart w:id="3"/>
       <w:r>
         <w:rPr>
           <w:noProof/>
+          <w:highlight w:val="yellow"/>
         </w:rPr>
         <w:lastRenderedPageBreak/>
         <w:drawing>
@@ -1052,7 +1430,7 @@
                     </pic:cNvPicPr>
                   </pic:nvPicPr>
                   <pic:blipFill>
-                    <a:blip r:embed="rId9" cstate="print">
+                    <a:blip r:embed="rId11" cstate="print">
                       <a:extLst>
                         <a:ext uri="{28A0092B-C50C-407E-A947-70E740481C1C}">
                           <a14:useLocalDpi xmlns:a14="http://schemas.microsoft.com/office/drawing/2010/main" val="0"/>
@@ -1095,6 +1473,7 @@
         <w:rPr>
           <w:b/>
           <w:i/>
+          <w:highlight w:val="yellow"/>
         </w:rPr>
         <w:t xml:space="preserve">Graph 3: </w:t>
       </w:r>
@@ -1102,15 +1481,64 @@
         <w:rPr>
           <w:b/>
           <w:i/>
-        </w:rPr>
-        <w:t>Estimated Long-Term Forecast for the Stock Market assuming a current price of 100.</w:t>
-      </w:r>
-      <w:r>
-        <w:rPr>
-          <w:b/>
-          <w:i/>
-        </w:rPr>
-        <w:t xml:space="preserve"> Software generates the above graphs based on the input scenarios and interpolating straight lines between each scenario.</w:t>
+          <w:highlight w:val="yellow"/>
+        </w:rPr>
+        <w:t>Estimated</w:t>
+      </w:r>
+      <w:r>
+        <w:rPr>
+          <w:b/>
+          <w:i/>
+          <w:highlight w:val="yellow"/>
+        </w:rPr>
+        <w:t xml:space="preserve"> annual</w:t>
+      </w:r>
+      <w:r>
+        <w:rPr>
+          <w:b/>
+          <w:i/>
+          <w:highlight w:val="yellow"/>
+        </w:rPr>
+        <w:t xml:space="preserve"> long-term forecast for the stock m</w:t>
+      </w:r>
+      <w:r>
+        <w:rPr>
+          <w:b/>
+          <w:i/>
+          <w:highlight w:val="yellow"/>
+        </w:rPr>
+        <w:t>arket assuming a current price of 100.</w:t>
+      </w:r>
+      <w:r>
+        <w:rPr>
+          <w:b/>
+          <w:i/>
+          <w:highlight w:val="yellow"/>
+        </w:rPr>
+        <w:t xml:space="preserve"> </w:t>
+      </w:r>
+      <w:r>
+        <w:rPr>
+          <w:b/>
+          <w:i/>
+          <w:highlight w:val="yellow"/>
+        </w:rPr>
+        <w:t>The s</w:t>
+      </w:r>
+      <w:r>
+        <w:rPr>
+          <w:b/>
+          <w:i/>
+          <w:highlight w:val="yellow"/>
+        </w:rPr>
+        <w:t>oftware generates the above graphs based on the input scenarios and interpolating straight lines between each scenario.</w:t>
+      </w:r>
+      <w:commentRangeEnd w:id="3"/>
+      <w:r>
+        <w:rPr>
+          <w:rStyle w:val="CommentReference"/>
+        </w:rPr>
+        <w:commentReference w:id="3"/>
       </w:r>
     </w:p>
     <w:p>
@@ -1118,13 +1546,28 @@
         <w:t xml:space="preserve">Each scenario is connected to the next with a straight line. </w:t>
       </w:r>
       <w:r>
-        <w:t>Probicast generates 1 million random numbers meant to simulate probabilities and maps them to simulated prices based on the above graph. For example, simulated probabilities of 0 and 1 would map to 50 and 150, respectively.</w:t>
+        <w:t>Probicast generates 1 million random numbers meant to simulate probabilities and maps them to simulated prices based on the above graph. For example, simulated probabilities of 0</w:t>
+      </w:r>
+      <w:r>
+        <w:t>, .5,</w:t>
+      </w:r>
+      <w:r>
+        <w:t xml:space="preserve"> and 1 would map to 50</w:t>
+      </w:r>
+      <w:r>
+        <w:t>, 105,</w:t>
+      </w:r>
+      <w:r>
+        <w:t xml:space="preserve"> and 150, respectively.</w:t>
       </w:r>
       <w:r>
         <w:t xml:space="preserve"> </w:t>
       </w:r>
       <w:r>
-        <w:t>It then transforms these simulations into the results Carla presents to Mabel.</w:t>
+        <w:t>It then transforms the simulated investment performance</w:t>
+      </w:r>
+      <w:r>
+        <w:t xml:space="preserve"> into the results Carla presents to Mabel.</w:t>
       </w:r>
     </w:p>
     <w:p>
@@ -1135,7 +1578,13 @@
         <w:t xml:space="preserve">Input Your Own Assumptions: </w:t>
       </w:r>
       <w:r>
-        <w:t xml:space="preserve">The above narrative provides the default inputs into </w:t>
+        <w:t xml:space="preserve">The above narrative provides the default inputs </w:t>
+      </w:r>
+      <w:r>
+        <w:t>for</w:t>
+      </w:r>
+      <w:r>
+        <w:t xml:space="preserve"> </w:t>
       </w:r>
       <w:r>
         <w:rPr>
@@ -1144,7 +1593,13 @@
         <w:t>this investment calculator</w:t>
       </w:r>
       <w:r>
-        <w:t xml:space="preserve">. You can upload your own cash flow and investment assumptions through following </w:t>
+        <w:t>. You can upload your own cash flow an</w:t>
+      </w:r>
+      <w:r>
+        <w:t>d investment assumptions by</w:t>
+      </w:r>
+      <w:r>
+        <w:t xml:space="preserve"> following </w:t>
       </w:r>
       <w:r>
         <w:rPr>
@@ -1172,9 +1627,65 @@
 </w:document>
 </file>
 
+<file path=word/comments.xml><?xml version="1.0" encoding="utf-8"?>
+<w:comments xmlns:wpc="http://schemas.microsoft.com/office/word/2010/wordprocessingCanvas" xmlns:mc="http://schemas.openxmlformats.org/markup-compatibility/2006" xmlns:o="urn:schemas-microsoft-com:office:office" xmlns:r="http://schemas.openxmlformats.org/officeDocument/2006/relationships" xmlns:m="http://schemas.openxmlformats.org/officeDocument/2006/math" xmlns:v="urn:schemas-microsoft-com:vml" xmlns:wp14="http://schemas.microsoft.com/office/word/2010/wordprocessingDrawing" xmlns:wp="http://schemas.openxmlformats.org/drawingml/2006/wordprocessingDrawing" xmlns:w10="urn:schemas-microsoft-com:office:word" xmlns:w="http://schemas.openxmlformats.org/wordprocessingml/2006/main" xmlns:w14="http://schemas.microsoft.com/office/word/2010/wordml" xmlns:wpg="http://schemas.microsoft.com/office/word/2010/wordprocessingGroup" xmlns:wpi="http://schemas.microsoft.com/office/word/2010/wordprocessingInk" xmlns:wne="http://schemas.microsoft.com/office/word/2006/wordml" xmlns:wps="http://schemas.microsoft.com/office/word/2010/wordprocessingShape" mc:Ignorable="w14 wp14">
+  <w:comment w:id="1" w:author="Popper" w:date="2018-12-16T09:47:00Z" w:initials="P">
+    <w:p>
+      <w:pPr>
+        <w:pStyle w:val="CommentText"/>
+      </w:pPr>
+      <w:r>
+        <w:rPr>
+          <w:rStyle w:val="CommentReference"/>
+        </w:rPr>
+        <w:annotationRef/>
+      </w:r>
+      <w:r>
+        <w:t>Replace this graph with 3</w:t>
+      </w:r>
+      <w:r>
+        <w:t xml:space="preserve"> graphs from the software</w:t>
+      </w:r>
+    </w:p>
+  </w:comment>
+  <w:comment w:id="2" w:author="Popper" w:date="2018-12-16T09:47:00Z" w:initials="P">
+    <w:p>
+      <w:pPr>
+        <w:pStyle w:val="CommentText"/>
+      </w:pPr>
+      <w:r>
+        <w:rPr>
+          <w:rStyle w:val="CommentReference"/>
+        </w:rPr>
+        <w:annotationRef/>
+      </w:r>
+      <w:r>
+        <w:t>Replace with 3 graphs from the software</w:t>
+      </w:r>
+    </w:p>
+  </w:comment>
+  <w:comment w:id="3" w:author="Popper" w:date="2018-12-16T09:57:00Z" w:initials="P">
+    <w:p>
+      <w:pPr>
+        <w:pStyle w:val="CommentText"/>
+      </w:pPr>
+      <w:r>
+        <w:rPr>
+          <w:rStyle w:val="CommentReference"/>
+        </w:rPr>
+        <w:annotationRef/>
+      </w:r>
+      <w:r>
+        <w:t>Replace with actual graph from the application</w:t>
+      </w:r>
+    </w:p>
+  </w:comment>
+</w:comments>
+</file>
+
 <file path=word/numbering.xml><?xml version="1.0" encoding="utf-8"?>
-<w:numbering xmlns:wpc="http://schemas.microsoft.com/office/word/2010/wordprocessingCanvas" xmlns:cx="http://schemas.microsoft.com/office/drawing/2014/chartex" xmlns:cx1="http://schemas.microsoft.com/office/drawing/2015/9/8/chartex" xmlns:mc="http://schemas.openxmlformats.org/markup-compatibility/2006" xmlns:o="urn:schemas-microsoft-com:office:office" xmlns:r="http://schemas.openxmlformats.org/officeDocument/2006/relationships" xmlns:m="http://schemas.openxmlformats.org/officeDocument/2006/math" xmlns:v="urn:schemas-microsoft-com:vml" xmlns:wp14="http://schemas.microsoft.com/office/word/2010/wordprocessingDrawing" xmlns:wp="http://schemas.openxmlformats.org/drawingml/2006/wordprocessingDrawing" xmlns:w10="urn:schemas-microsoft-com:office:word" xmlns:w="http://schemas.openxmlformats.org/wordprocessingml/2006/main" xmlns:w14="http://schemas.microsoft.com/office/word/2010/wordml" xmlns:w15="http://schemas.microsoft.com/office/word/2012/wordml" xmlns:w16se="http://schemas.microsoft.com/office/word/2015/wordml/symex" xmlns:wpg="http://schemas.microsoft.com/office/word/2010/wordprocessingGroup" xmlns:wpi="http://schemas.microsoft.com/office/word/2010/wordprocessingInk" xmlns:wne="http://schemas.microsoft.com/office/word/2006/wordml" xmlns:wps="http://schemas.microsoft.com/office/word/2010/wordprocessingShape" mc:Ignorable="w14 w15 w16se wp14">
-  <w:abstractNum w:abstractNumId="0" w15:restartNumberingAfterBreak="0">
+<w:numbering xmlns:wpc="http://schemas.microsoft.com/office/word/2010/wordprocessingCanvas" xmlns:mc="http://schemas.openxmlformats.org/markup-compatibility/2006" xmlns:o="urn:schemas-microsoft-com:office:office" xmlns:r="http://schemas.openxmlformats.org/officeDocument/2006/relationships" xmlns:m="http://schemas.openxmlformats.org/officeDocument/2006/math" xmlns:v="urn:schemas-microsoft-com:vml" xmlns:wp14="http://schemas.microsoft.com/office/word/2010/wordprocessingDrawing" xmlns:wp="http://schemas.openxmlformats.org/drawingml/2006/wordprocessingDrawing" xmlns:w10="urn:schemas-microsoft-com:office:word" xmlns:w="http://schemas.openxmlformats.org/wordprocessingml/2006/main" xmlns:w14="http://schemas.microsoft.com/office/word/2010/wordml" xmlns:wpg="http://schemas.microsoft.com/office/word/2010/wordprocessingGroup" xmlns:wpi="http://schemas.microsoft.com/office/word/2010/wordprocessingInk" xmlns:wne="http://schemas.microsoft.com/office/word/2006/wordml" xmlns:wps="http://schemas.microsoft.com/office/word/2010/wordprocessingShape" mc:Ignorable="w14 wp14">
+  <w:abstractNum w:abstractNumId="0">
     <w:nsid w:val="06FE619D"/>
     <w:multiLevelType w:val="hybridMultilevel"/>
     <w:tmpl w:val="11A8BA26"/>
@@ -1260,7 +1771,7 @@
       </w:pPr>
     </w:lvl>
   </w:abstractNum>
-  <w:abstractNum w:abstractNumId="1" w15:restartNumberingAfterBreak="0">
+  <w:abstractNum w:abstractNumId="1">
     <w:nsid w:val="68EE49B8"/>
     <w:multiLevelType w:val="hybridMultilevel"/>
     <w:tmpl w:val="B14055C4"/>
@@ -1383,7 +1894,7 @@
 </file>
 
 <file path=word/styles.xml><?xml version="1.0" encoding="utf-8"?>
-<w:styles xmlns:mc="http://schemas.openxmlformats.org/markup-compatibility/2006" xmlns:r="http://schemas.openxmlformats.org/officeDocument/2006/relationships" xmlns:w="http://schemas.openxmlformats.org/wordprocessingml/2006/main" xmlns:w14="http://schemas.microsoft.com/office/word/2010/wordml" xmlns:w15="http://schemas.microsoft.com/office/word/2012/wordml" xmlns:w16se="http://schemas.microsoft.com/office/word/2015/wordml/symex" mc:Ignorable="w14 w15 w16se">
+<w:styles xmlns:mc="http://schemas.openxmlformats.org/markup-compatibility/2006" xmlns:r="http://schemas.openxmlformats.org/officeDocument/2006/relationships" xmlns:w="http://schemas.openxmlformats.org/wordprocessingml/2006/main" xmlns:w14="http://schemas.microsoft.com/office/word/2010/wordml" mc:Ignorable="w14">
   <w:docDefaults>
     <w:rPrDefault>
       <w:rPr>
@@ -1399,378 +1910,838 @@
       </w:pPr>
     </w:pPrDefault>
   </w:docDefaults>
-  <w:latentStyles w:defLockedState="0" w:defUIPriority="99" w:defSemiHidden="0" w:defUnhideWhenUsed="0" w:defQFormat="0" w:count="371">
-    <w:lsdException w:name="Normal" w:uiPriority="0" w:qFormat="1"/>
-    <w:lsdException w:name="heading 1" w:uiPriority="9" w:qFormat="1"/>
-    <w:lsdException w:name="heading 2" w:semiHidden="1" w:uiPriority="9" w:unhideWhenUsed="1" w:qFormat="1"/>
-    <w:lsdException w:name="heading 3" w:semiHidden="1" w:uiPriority="9" w:unhideWhenUsed="1" w:qFormat="1"/>
-    <w:lsdException w:name="heading 4" w:semiHidden="1" w:uiPriority="9" w:unhideWhenUsed="1" w:qFormat="1"/>
-    <w:lsdException w:name="heading 5" w:semiHidden="1" w:uiPriority="9" w:unhideWhenUsed="1" w:qFormat="1"/>
-    <w:lsdException w:name="heading 6" w:semiHidden="1" w:uiPriority="9" w:unhideWhenUsed="1" w:qFormat="1"/>
-    <w:lsdException w:name="heading 7" w:semiHidden="1" w:uiPriority="9" w:unhideWhenUsed="1" w:qFormat="1"/>
-    <w:lsdException w:name="heading 8" w:semiHidden="1" w:uiPriority="9" w:unhideWhenUsed="1" w:qFormat="1"/>
-    <w:lsdException w:name="heading 9" w:semiHidden="1" w:uiPriority="9" w:unhideWhenUsed="1" w:qFormat="1"/>
-    <w:lsdException w:name="index 1" w:semiHidden="1" w:unhideWhenUsed="1"/>
-    <w:lsdException w:name="index 2" w:semiHidden="1" w:unhideWhenUsed="1"/>
-    <w:lsdException w:name="index 3" w:semiHidden="1" w:unhideWhenUsed="1"/>
-    <w:lsdException w:name="index 4" w:semiHidden="1" w:unhideWhenUsed="1"/>
-    <w:lsdException w:name="index 5" w:semiHidden="1" w:unhideWhenUsed="1"/>
-    <w:lsdException w:name="index 6" w:semiHidden="1" w:unhideWhenUsed="1"/>
-    <w:lsdException w:name="index 7" w:semiHidden="1" w:unhideWhenUsed="1"/>
-    <w:lsdException w:name="index 8" w:semiHidden="1" w:unhideWhenUsed="1"/>
-    <w:lsdException w:name="index 9" w:semiHidden="1" w:unhideWhenUsed="1"/>
-    <w:lsdException w:name="toc 1" w:semiHidden="1" w:uiPriority="39" w:unhideWhenUsed="1"/>
-    <w:lsdException w:name="toc 2" w:semiHidden="1" w:uiPriority="39" w:unhideWhenUsed="1"/>
-    <w:lsdException w:name="toc 3" w:semiHidden="1" w:uiPriority="39" w:unhideWhenUsed="1"/>
-    <w:lsdException w:name="toc 4" w:semiHidden="1" w:uiPriority="39" w:unhideWhenUsed="1"/>
-    <w:lsdException w:name="toc 5" w:semiHidden="1" w:uiPriority="39" w:unhideWhenUsed="1"/>
-    <w:lsdException w:name="toc 6" w:semiHidden="1" w:uiPriority="39" w:unhideWhenUsed="1"/>
-    <w:lsdException w:name="toc 7" w:semiHidden="1" w:uiPriority="39" w:unhideWhenUsed="1"/>
-    <w:lsdException w:name="toc 8" w:semiHidden="1" w:uiPriority="39" w:unhideWhenUsed="1"/>
-    <w:lsdException w:name="toc 9" w:semiHidden="1" w:uiPriority="39" w:unhideWhenUsed="1"/>
-    <w:lsdException w:name="Normal Indent" w:semiHidden="1" w:unhideWhenUsed="1"/>
-    <w:lsdException w:name="footnote text" w:semiHidden="1" w:unhideWhenUsed="1"/>
-    <w:lsdException w:name="annotation text" w:semiHidden="1" w:unhideWhenUsed="1"/>
-    <w:lsdException w:name="header" w:semiHidden="1" w:unhideWhenUsed="1"/>
-    <w:lsdException w:name="footer" w:semiHidden="1" w:unhideWhenUsed="1"/>
-    <w:lsdException w:name="index heading" w:semiHidden="1" w:unhideWhenUsed="1"/>
-    <w:lsdException w:name="caption" w:semiHidden="1" w:uiPriority="35" w:unhideWhenUsed="1" w:qFormat="1"/>
-    <w:lsdException w:name="table of figures" w:semiHidden="1" w:unhideWhenUsed="1"/>
-    <w:lsdException w:name="envelope address" w:semiHidden="1" w:unhideWhenUsed="1"/>
-    <w:lsdException w:name="envelope return" w:semiHidden="1" w:unhideWhenUsed="1"/>
-    <w:lsdException w:name="footnote reference" w:semiHidden="1" w:unhideWhenUsed="1"/>
-    <w:lsdException w:name="annotation reference" w:semiHidden="1" w:unhideWhenUsed="1"/>
-    <w:lsdException w:name="line number" w:semiHidden="1" w:unhideWhenUsed="1"/>
-    <w:lsdException w:name="page number" w:semiHidden="1" w:unhideWhenUsed="1"/>
-    <w:lsdException w:name="endnote reference" w:semiHidden="1" w:unhideWhenUsed="1"/>
-    <w:lsdException w:name="endnote text" w:semiHidden="1" w:unhideWhenUsed="1"/>
-    <w:lsdException w:name="table of authorities" w:semiHidden="1" w:unhideWhenUsed="1"/>
-    <w:lsdException w:name="macro" w:semiHidden="1" w:unhideWhenUsed="1"/>
-    <w:lsdException w:name="toa heading" w:semiHidden="1" w:unhideWhenUsed="1"/>
-    <w:lsdException w:name="List" w:semiHidden="1" w:unhideWhenUsed="1"/>
-    <w:lsdException w:name="List Bullet" w:semiHidden="1" w:unhideWhenUsed="1"/>
-    <w:lsdException w:name="List Number" w:semiHidden="1" w:unhideWhenUsed="1"/>
-    <w:lsdException w:name="List 2" w:semiHidden="1" w:unhideWhenUsed="1"/>
-    <w:lsdException w:name="List 3" w:semiHidden="1" w:unhideWhenUsed="1"/>
-    <w:lsdException w:name="List 4" w:semiHidden="1" w:unhideWhenUsed="1"/>
-    <w:lsdException w:name="List 5" w:semiHidden="1" w:unhideWhenUsed="1"/>
-    <w:lsdException w:name="List Bullet 2" w:semiHidden="1" w:unhideWhenUsed="1"/>
-    <w:lsdException w:name="List Bullet 3" w:semiHidden="1" w:unhideWhenUsed="1"/>
-    <w:lsdException w:name="List Bullet 4" w:semiHidden="1" w:unhideWhenUsed="1"/>
-    <w:lsdException w:name="List Bullet 5" w:semiHidden="1" w:unhideWhenUsed="1"/>
-    <w:lsdException w:name="List Number 2" w:semiHidden="1" w:unhideWhenUsed="1"/>
-    <w:lsdException w:name="List Number 3" w:semiHidden="1" w:unhideWhenUsed="1"/>
-    <w:lsdException w:name="List Number 4" w:semiHidden="1" w:unhideWhenUsed="1"/>
-    <w:lsdException w:name="List Number 5" w:semiHidden="1" w:unhideWhenUsed="1"/>
-    <w:lsdException w:name="Title" w:uiPriority="10" w:qFormat="1"/>
-    <w:lsdException w:name="Closing" w:semiHidden="1" w:unhideWhenUsed="1"/>
-    <w:lsdException w:name="Signature" w:semiHidden="1" w:unhideWhenUsed="1"/>
-    <w:lsdException w:name="Default Paragraph Font" w:semiHidden="1" w:uiPriority="1" w:unhideWhenUsed="1"/>
-    <w:lsdException w:name="Body Text" w:semiHidden="1" w:unhideWhenUsed="1"/>
-    <w:lsdException w:name="Body Text Indent" w:semiHidden="1" w:unhideWhenUsed="1"/>
-    <w:lsdException w:name="List Continue" w:semiHidden="1" w:unhideWhenUsed="1"/>
-    <w:lsdException w:name="List Continue 2" w:semiHidden="1" w:unhideWhenUsed="1"/>
-    <w:lsdException w:name="List Continue 3" w:semiHidden="1" w:unhideWhenUsed="1"/>
-    <w:lsdException w:name="List Continue 4" w:semiHidden="1" w:unhideWhenUsed="1"/>
-    <w:lsdException w:name="List Continue 5" w:semiHidden="1" w:unhideWhenUsed="1"/>
-    <w:lsdException w:name="Message Header" w:semiHidden="1" w:unhideWhenUsed="1"/>
-    <w:lsdException w:name="Subtitle" w:uiPriority="11" w:qFormat="1"/>
-    <w:lsdException w:name="Salutation" w:semiHidden="1" w:unhideWhenUsed="1"/>
-    <w:lsdException w:name="Date" w:semiHidden="1" w:unhideWhenUsed="1"/>
-    <w:lsdException w:name="Body Text First Indent" w:semiHidden="1" w:unhideWhenUsed="1"/>
-    <w:lsdException w:name="Body Text First Indent 2" w:semiHidden="1" w:unhideWhenUsed="1"/>
-    <w:lsdException w:name="Note Heading" w:semiHidden="1" w:unhideWhenUsed="1"/>
-    <w:lsdException w:name="Body Text 2" w:semiHidden="1" w:unhideWhenUsed="1"/>
-    <w:lsdException w:name="Body Text 3" w:semiHidden="1" w:unhideWhenUsed="1"/>
-    <w:lsdException w:name="Body Text Indent 2" w:semiHidden="1" w:unhideWhenUsed="1"/>
-    <w:lsdException w:name="Body Text Indent 3" w:semiHidden="1" w:unhideWhenUsed="1"/>
-    <w:lsdException w:name="Block Text" w:semiHidden="1" w:unhideWhenUsed="1"/>
-    <w:lsdException w:name="Hyperlink" w:semiHidden="1" w:unhideWhenUsed="1"/>
-    <w:lsdException w:name="FollowedHyperlink" w:semiHidden="1" w:unhideWhenUsed="1"/>
-    <w:lsdException w:name="Strong" w:uiPriority="22" w:qFormat="1"/>
-    <w:lsdException w:name="Emphasis" w:uiPriority="20" w:qFormat="1"/>
-    <w:lsdException w:name="Document Map" w:semiHidden="1" w:unhideWhenUsed="1"/>
-    <w:lsdException w:name="Plain Text" w:semiHidden="1" w:unhideWhenUsed="1"/>
-    <w:lsdException w:name="E-mail Signature" w:semiHidden="1" w:unhideWhenUsed="1"/>
-    <w:lsdException w:name="HTML Top of Form" w:semiHidden="1" w:unhideWhenUsed="1"/>
-    <w:lsdException w:name="HTML Bottom of Form" w:semiHidden="1" w:unhideWhenUsed="1"/>
-    <w:lsdException w:name="Normal (Web)" w:semiHidden="1" w:unhideWhenUsed="1"/>
-    <w:lsdException w:name="HTML Acronym" w:semiHidden="1" w:unhideWhenUsed="1"/>
-    <w:lsdException w:name="HTML Address" w:semiHidden="1" w:unhideWhenUsed="1"/>
-    <w:lsdException w:name="HTML Cite" w:semiHidden="1" w:unhideWhenUsed="1"/>
-    <w:lsdException w:name="HTML Code" w:semiHidden="1" w:unhideWhenUsed="1"/>
-    <w:lsdException w:name="HTML Definition" w:semiHidden="1" w:unhideWhenUsed="1"/>
-    <w:lsdException w:name="HTML Keyboard" w:semiHidden="1" w:unhideWhenUsed="1"/>
-    <w:lsdException w:name="HTML Preformatted" w:semiHidden="1" w:unhideWhenUsed="1"/>
-    <w:lsdException w:name="HTML Sample" w:semiHidden="1" w:unhideWhenUsed="1"/>
-    <w:lsdException w:name="HTML Typewriter" w:semiHidden="1" w:unhideWhenUsed="1"/>
-    <w:lsdException w:name="HTML Variable" w:semiHidden="1" w:unhideWhenUsed="1"/>
-    <w:lsdException w:name="Normal Table" w:semiHidden="1" w:unhideWhenUsed="1"/>
-    <w:lsdException w:name="annotation subject" w:semiHidden="1" w:unhideWhenUsed="1"/>
-    <w:lsdException w:name="No List" w:semiHidden="1" w:unhideWhenUsed="1"/>
-    <w:lsdException w:name="Outline List 1" w:semiHidden="1" w:unhideWhenUsed="1"/>
-    <w:lsdException w:name="Outline List 2" w:semiHidden="1" w:unhideWhenUsed="1"/>
-    <w:lsdException w:name="Outline List 3" w:semiHidden="1" w:unhideWhenUsed="1"/>
-    <w:lsdException w:name="Table Simple 1" w:semiHidden="1" w:unhideWhenUsed="1"/>
-    <w:lsdException w:name="Table Simple 2" w:semiHidden="1" w:unhideWhenUsed="1"/>
-    <w:lsdException w:name="Table Simple 3" w:semiHidden="1" w:unhideWhenUsed="1"/>
-    <w:lsdException w:name="Table Classic 1" w:semiHidden="1" w:unhideWhenUsed="1"/>
-    <w:lsdException w:name="Table Classic 2" w:semiHidden="1" w:unhideWhenUsed="1"/>
-    <w:lsdException w:name="Table Classic 3" w:semiHidden="1" w:unhideWhenUsed="1"/>
-    <w:lsdException w:name="Table Classic 4" w:semiHidden="1" w:unhideWhenUsed="1"/>
-    <w:lsdException w:name="Table Colorful 1" w:semiHidden="1" w:unhideWhenUsed="1"/>
-    <w:lsdException w:name="Table Colorful 2" w:semiHidden="1" w:unhideWhenUsed="1"/>
-    <w:lsdException w:name="Table Colorful 3" w:semiHidden="1" w:unhideWhenUsed="1"/>
-    <w:lsdException w:name="Table Columns 1" w:semiHidden="1" w:unhideWhenUsed="1"/>
-    <w:lsdException w:name="Table Columns 2" w:semiHidden="1" w:unhideWhenUsed="1"/>
-    <w:lsdException w:name="Table Columns 3" w:semiHidden="1" w:unhideWhenUsed="1"/>
-    <w:lsdException w:name="Table Columns 4" w:semiHidden="1" w:unhideWhenUsed="1"/>
-    <w:lsdException w:name="Table Columns 5" w:semiHidden="1" w:unhideWhenUsed="1"/>
-    <w:lsdException w:name="Table Grid 1" w:semiHidden="1" w:unhideWhenUsed="1"/>
-    <w:lsdException w:name="Table Grid 2" w:semiHidden="1" w:unhideWhenUsed="1"/>
-    <w:lsdException w:name="Table Grid 3" w:semiHidden="1" w:unhideWhenUsed="1"/>
-    <w:lsdException w:name="Table Grid 4" w:semiHidden="1" w:unhideWhenUsed="1"/>
-    <w:lsdException w:name="Table Grid 5" w:semiHidden="1" w:unhideWhenUsed="1"/>
-    <w:lsdException w:name="Table Grid 6" w:semiHidden="1" w:unhideWhenUsed="1"/>
-    <w:lsdException w:name="Table Grid 7" w:semiHidden="1" w:unhideWhenUsed="1"/>
-    <w:lsdException w:name="Table Grid 8" w:semiHidden="1" w:unhideWhenUsed="1"/>
-    <w:lsdException w:name="Table List 1" w:semiHidden="1" w:unhideWhenUsed="1"/>
-    <w:lsdException w:name="Table List 2" w:semiHidden="1" w:unhideWhenUsed="1"/>
-    <w:lsdException w:name="Table List 3" w:semiHidden="1" w:unhideWhenUsed="1"/>
-    <w:lsdException w:name="Table List 4" w:semiHidden="1" w:unhideWhenUsed="1"/>
-    <w:lsdException w:name="Table List 5" w:semiHidden="1" w:unhideWhenUsed="1"/>
-    <w:lsdException w:name="Table List 6" w:semiHidden="1" w:unhideWhenUsed="1"/>
-    <w:lsdException w:name="Table List 7" w:semiHidden="1" w:unhideWhenUsed="1"/>
-    <w:lsdException w:name="Table List 8" w:semiHidden="1" w:unhideWhenUsed="1"/>
-    <w:lsdException w:name="Table 3D effects 1" w:semiHidden="1" w:unhideWhenUsed="1"/>
-    <w:lsdException w:name="Table 3D effects 2" w:semiHidden="1" w:unhideWhenUsed="1"/>
-    <w:lsdException w:name="Table 3D effects 3" w:semiHidden="1" w:unhideWhenUsed="1"/>
-    <w:lsdException w:name="Table Contemporary" w:semiHidden="1" w:unhideWhenUsed="1"/>
-    <w:lsdException w:name="Table Elegant" w:semiHidden="1" w:unhideWhenUsed="1"/>
-    <w:lsdException w:name="Table Professional" w:semiHidden="1" w:unhideWhenUsed="1"/>
-    <w:lsdException w:name="Table Subtle 1" w:semiHidden="1" w:unhideWhenUsed="1"/>
-    <w:lsdException w:name="Table Subtle 2" w:semiHidden="1" w:unhideWhenUsed="1"/>
-    <w:lsdException w:name="Table Web 1" w:semiHidden="1" w:unhideWhenUsed="1"/>
-    <w:lsdException w:name="Table Web 2" w:semiHidden="1" w:unhideWhenUsed="1"/>
-    <w:lsdException w:name="Table Web 3" w:semiHidden="1" w:unhideWhenUsed="1"/>
-    <w:lsdException w:name="Balloon Text" w:semiHidden="1" w:unhideWhenUsed="1"/>
-    <w:lsdException w:name="Table Grid" w:uiPriority="59"/>
-    <w:lsdException w:name="Table Theme" w:semiHidden="1" w:unhideWhenUsed="1"/>
-    <w:lsdException w:name="Placeholder Text" w:semiHidden="1"/>
-    <w:lsdException w:name="No Spacing" w:uiPriority="1" w:qFormat="1"/>
-    <w:lsdException w:name="Light Shading" w:uiPriority="60"/>
-    <w:lsdException w:name="Light List" w:uiPriority="61"/>
-    <w:lsdException w:name="Light Grid" w:uiPriority="62"/>
-    <w:lsdException w:name="Medium Shading 1" w:uiPriority="63"/>
-    <w:lsdException w:name="Medium Shading 2" w:uiPriority="64"/>
-    <w:lsdException w:name="Medium List 1" w:uiPriority="65"/>
-    <w:lsdException w:name="Medium List 2" w:uiPriority="66"/>
-    <w:lsdException w:name="Medium Grid 1" w:uiPriority="67"/>
-    <w:lsdException w:name="Medium Grid 2" w:uiPriority="68"/>
-    <w:lsdException w:name="Medium Grid 3" w:uiPriority="69"/>
-    <w:lsdException w:name="Dark List" w:uiPriority="70"/>
-    <w:lsdException w:name="Colorful Shading" w:uiPriority="71"/>
-    <w:lsdException w:name="Colorful List" w:uiPriority="72"/>
-    <w:lsdException w:name="Colorful Grid" w:uiPriority="73"/>
-    <w:lsdException w:name="Light Shading Accent 1" w:uiPriority="60"/>
-    <w:lsdException w:name="Light List Accent 1" w:uiPriority="61"/>
-    <w:lsdException w:name="Light Grid Accent 1" w:uiPriority="62"/>
-    <w:lsdException w:name="Medium Shading 1 Accent 1" w:uiPriority="63"/>
-    <w:lsdException w:name="Medium Shading 2 Accent 1" w:uiPriority="64"/>
-    <w:lsdException w:name="Medium List 1 Accent 1" w:uiPriority="65"/>
-    <w:lsdException w:name="Revision" w:semiHidden="1"/>
-    <w:lsdException w:name="List Paragraph" w:uiPriority="34" w:qFormat="1"/>
-    <w:lsdException w:name="Quote" w:uiPriority="29" w:qFormat="1"/>
-    <w:lsdException w:name="Intense Quote" w:uiPriority="30" w:qFormat="1"/>
-    <w:lsdException w:name="Medium List 2 Accent 1" w:uiPriority="66"/>
-    <w:lsdException w:name="Medium Grid 1 Accent 1" w:uiPriority="67"/>
-    <w:lsdException w:name="Medium Grid 2 Accent 1" w:uiPriority="68"/>
-    <w:lsdException w:name="Medium Grid 3 Accent 1" w:uiPriority="69"/>
-    <w:lsdException w:name="Dark List Accent 1" w:uiPriority="70"/>
-    <w:lsdException w:name="Colorful Shading Accent 1" w:uiPriority="71"/>
-    <w:lsdException w:name="Colorful List Accent 1" w:uiPriority="72"/>
-    <w:lsdException w:name="Colorful Grid Accent 1" w:uiPriority="73"/>
-    <w:lsdException w:name="Light Shading Accent 2" w:uiPriority="60"/>
-    <w:lsdException w:name="Light List Accent 2" w:uiPriority="61"/>
-    <w:lsdException w:name="Light Grid Accent 2" w:uiPriority="62"/>
-    <w:lsdException w:name="Medium Shading 1 Accent 2" w:uiPriority="63"/>
-    <w:lsdException w:name="Medium Shading 2 Accent 2" w:uiPriority="64"/>
-    <w:lsdException w:name="Medium List 1 Accent 2" w:uiPriority="65"/>
-    <w:lsdException w:name="Medium List 2 Accent 2" w:uiPriority="66"/>
-    <w:lsdException w:name="Medium Grid 1 Accent 2" w:uiPriority="67"/>
-    <w:lsdException w:name="Medium Grid 2 Accent 2" w:uiPriority="68"/>
-    <w:lsdException w:name="Medium Grid 3 Accent 2" w:uiPriority="69"/>
-    <w:lsdException w:name="Dark List Accent 2" w:uiPriority="70"/>
-    <w:lsdException w:name="Colorful Shading Accent 2" w:uiPriority="71"/>
-    <w:lsdException w:name="Colorful List Accent 2" w:uiPriority="72"/>
-    <w:lsdException w:name="Colorful Grid Accent 2" w:uiPriority="73"/>
-    <w:lsdException w:name="Light Shading Accent 3" w:uiPriority="60"/>
-    <w:lsdException w:name="Light List Accent 3" w:uiPriority="61"/>
-    <w:lsdException w:name="Light Grid Accent 3" w:uiPriority="62"/>
-    <w:lsdException w:name="Medium Shading 1 Accent 3" w:uiPriority="63"/>
-    <w:lsdException w:name="Medium Shading 2 Accent 3" w:uiPriority="64"/>
-    <w:lsdException w:name="Medium List 1 Accent 3" w:uiPriority="65"/>
-    <w:lsdException w:name="Medium List 2 Accent 3" w:uiPriority="66"/>
-    <w:lsdException w:name="Medium Grid 1 Accent 3" w:uiPriority="67"/>
-    <w:lsdException w:name="Medium Grid 2 Accent 3" w:uiPriority="68"/>
-    <w:lsdException w:name="Medium Grid 3 Accent 3" w:uiPriority="69"/>
-    <w:lsdException w:name="Dark List Accent 3" w:uiPriority="70"/>
-    <w:lsdException w:name="Colorful Shading Accent 3" w:uiPriority="71"/>
-    <w:lsdException w:name="Colorful List Accent 3" w:uiPriority="72"/>
-    <w:lsdException w:name="Colorful Grid Accent 3" w:uiPriority="73"/>
-    <w:lsdException w:name="Light Shading Accent 4" w:uiPriority="60"/>
-    <w:lsdException w:name="Light List Accent 4" w:uiPriority="61"/>
-    <w:lsdException w:name="Light Grid Accent 4" w:uiPriority="62"/>
-    <w:lsdException w:name="Medium Shading 1 Accent 4" w:uiPriority="63"/>
-    <w:lsdException w:name="Medium Shading 2 Accent 4" w:uiPriority="64"/>
-    <w:lsdException w:name="Medium List 1 Accent 4" w:uiPriority="65"/>
-    <w:lsdException w:name="Medium List 2 Accent 4" w:uiPriority="66"/>
-    <w:lsdException w:name="Medium Grid 1 Accent 4" w:uiPriority="67"/>
-    <w:lsdException w:name="Medium Grid 2 Accent 4" w:uiPriority="68"/>
-    <w:lsdException w:name="Medium Grid 3 Accent 4" w:uiPriority="69"/>
-    <w:lsdException w:name="Dark List Accent 4" w:uiPriority="70"/>
-    <w:lsdException w:name="Colorful Shading Accent 4" w:uiPriority="71"/>
-    <w:lsdException w:name="Colorful List Accent 4" w:uiPriority="72"/>
-    <w:lsdException w:name="Colorful Grid Accent 4" w:uiPriority="73"/>
-    <w:lsdException w:name="Light Shading Accent 5" w:uiPriority="60"/>
-    <w:lsdException w:name="Light List Accent 5" w:uiPriority="61"/>
-    <w:lsdException w:name="Light Grid Accent 5" w:uiPriority="62"/>
-    <w:lsdException w:name="Medium Shading 1 Accent 5" w:uiPriority="63"/>
-    <w:lsdException w:name="Medium Shading 2 Accent 5" w:uiPriority="64"/>
-    <w:lsdException w:name="Medium List 1 Accent 5" w:uiPriority="65"/>
-    <w:lsdException w:name="Medium List 2 Accent 5" w:uiPriority="66"/>
-    <w:lsdException w:name="Medium Grid 1 Accent 5" w:uiPriority="67"/>
-    <w:lsdException w:name="Medium Grid 2 Accent 5" w:uiPriority="68"/>
-    <w:lsdException w:name="Medium Grid 3 Accent 5" w:uiPriority="69"/>
-    <w:lsdException w:name="Dark List Accent 5" w:uiPriority="70"/>
-    <w:lsdException w:name="Colorful Shading Accent 5" w:uiPriority="71"/>
-    <w:lsdException w:name="Colorful List Accent 5" w:uiPriority="72"/>
-    <w:lsdException w:name="Colorful Grid Accent 5" w:uiPriority="73"/>
-    <w:lsdException w:name="Light Shading Accent 6" w:uiPriority="60"/>
-    <w:lsdException w:name="Light List Accent 6" w:uiPriority="61"/>
-    <w:lsdException w:name="Light Grid Accent 6" w:uiPriority="62"/>
-    <w:lsdException w:name="Medium Shading 1 Accent 6" w:uiPriority="63"/>
-    <w:lsdException w:name="Medium Shading 2 Accent 6" w:uiPriority="64"/>
-    <w:lsdException w:name="Medium List 1 Accent 6" w:uiPriority="65"/>
-    <w:lsdException w:name="Medium List 2 Accent 6" w:uiPriority="66"/>
-    <w:lsdException w:name="Medium Grid 1 Accent 6" w:uiPriority="67"/>
-    <w:lsdException w:name="Medium Grid 2 Accent 6" w:uiPriority="68"/>
-    <w:lsdException w:name="Medium Grid 3 Accent 6" w:uiPriority="69"/>
-    <w:lsdException w:name="Dark List Accent 6" w:uiPriority="70"/>
-    <w:lsdException w:name="Colorful Shading Accent 6" w:uiPriority="71"/>
-    <w:lsdException w:name="Colorful List Accent 6" w:uiPriority="72"/>
-    <w:lsdException w:name="Colorful Grid Accent 6" w:uiPriority="73"/>
-    <w:lsdException w:name="Subtle Emphasis" w:uiPriority="19" w:qFormat="1"/>
-    <w:lsdException w:name="Intense Emphasis" w:uiPriority="21" w:qFormat="1"/>
-    <w:lsdException w:name="Subtle Reference" w:uiPriority="31" w:qFormat="1"/>
-    <w:lsdException w:name="Intense Reference" w:uiPriority="32" w:qFormat="1"/>
-    <w:lsdException w:name="Book Title" w:uiPriority="33" w:qFormat="1"/>
-    <w:lsdException w:name="Bibliography" w:semiHidden="1" w:uiPriority="37" w:unhideWhenUsed="1"/>
-    <w:lsdException w:name="TOC Heading" w:semiHidden="1" w:uiPriority="39" w:unhideWhenUsed="1" w:qFormat="1"/>
-    <w:lsdException w:name="Plain Table 1" w:uiPriority="41"/>
-    <w:lsdException w:name="Plain Table 2" w:uiPriority="42"/>
-    <w:lsdException w:name="Plain Table 3" w:uiPriority="43"/>
-    <w:lsdException w:name="Plain Table 4" w:uiPriority="44"/>
-    <w:lsdException w:name="Plain Table 5" w:uiPriority="45"/>
-    <w:lsdException w:name="Grid Table Light" w:uiPriority="40"/>
-    <w:lsdException w:name="Grid Table 1 Light" w:uiPriority="46"/>
-    <w:lsdException w:name="Grid Table 2" w:uiPriority="47"/>
-    <w:lsdException w:name="Grid Table 3" w:uiPriority="48"/>
-    <w:lsdException w:name="Grid Table 4" w:uiPriority="49"/>
-    <w:lsdException w:name="Grid Table 5 Dark" w:uiPriority="50"/>
-    <w:lsdException w:name="Grid Table 6 Colorful" w:uiPriority="51"/>
-    <w:lsdException w:name="Grid Table 7 Colorful" w:uiPriority="52"/>
-    <w:lsdException w:name="Grid Table 1 Light Accent 1" w:uiPriority="46"/>
-    <w:lsdException w:name="Grid Table 2 Accent 1" w:uiPriority="47"/>
-    <w:lsdException w:name="Grid Table 3 Accent 1" w:uiPriority="48"/>
-    <w:lsdException w:name="Grid Table 4 Accent 1" w:uiPriority="49"/>
-    <w:lsdException w:name="Grid Table 5 Dark Accent 1" w:uiPriority="50"/>
-    <w:lsdException w:name="Grid Table 6 Colorful Accent 1" w:uiPriority="51"/>
-    <w:lsdException w:name="Grid Table 7 Colorful Accent 1" w:uiPriority="52"/>
-    <w:lsdException w:name="Grid Table 1 Light Accent 2" w:uiPriority="46"/>
-    <w:lsdException w:name="Grid Table 2 Accent 2" w:uiPriority="47"/>
-    <w:lsdException w:name="Grid Table 3 Accent 2" w:uiPriority="48"/>
-    <w:lsdException w:name="Grid Table 4 Accent 2" w:uiPriority="49"/>
-    <w:lsdException w:name="Grid Table 5 Dark Accent 2" w:uiPriority="50"/>
-    <w:lsdException w:name="Grid Table 6 Colorful Accent 2" w:uiPriority="51"/>
-    <w:lsdException w:name="Grid Table 7 Colorful Accent 2" w:uiPriority="52"/>
-    <w:lsdException w:name="Grid Table 1 Light Accent 3" w:uiPriority="46"/>
-    <w:lsdException w:name="Grid Table 2 Accent 3" w:uiPriority="47"/>
-    <w:lsdException w:name="Grid Table 3 Accent 3" w:uiPriority="48"/>
-    <w:lsdException w:name="Grid Table 4 Accent 3" w:uiPriority="49"/>
-    <w:lsdException w:name="Grid Table 5 Dark Accent 3" w:uiPriority="50"/>
-    <w:lsdException w:name="Grid Table 6 Colorful Accent 3" w:uiPriority="51"/>
-    <w:lsdException w:name="Grid Table 7 Colorful Accent 3" w:uiPriority="52"/>
-    <w:lsdException w:name="Grid Table 1 Light Accent 4" w:uiPriority="46"/>
-    <w:lsdException w:name="Grid Table 2 Accent 4" w:uiPriority="47"/>
-    <w:lsdException w:name="Grid Table 3 Accent 4" w:uiPriority="48"/>
-    <w:lsdException w:name="Grid Table 4 Accent 4" w:uiPriority="49"/>
-    <w:lsdException w:name="Grid Table 5 Dark Accent 4" w:uiPriority="50"/>
-    <w:lsdException w:name="Grid Table 6 Colorful Accent 4" w:uiPriority="51"/>
-    <w:lsdException w:name="Grid Table 7 Colorful Accent 4" w:uiPriority="52"/>
-    <w:lsdException w:name="Grid Table 1 Light Accent 5" w:uiPriority="46"/>
-    <w:lsdException w:name="Grid Table 2 Accent 5" w:uiPriority="47"/>
-    <w:lsdException w:name="Grid Table 3 Accent 5" w:uiPriority="48"/>
-    <w:lsdException w:name="Grid Table 4 Accent 5" w:uiPriority="49"/>
-    <w:lsdException w:name="Grid Table 5 Dark Accent 5" w:uiPriority="50"/>
-    <w:lsdException w:name="Grid Table 6 Colorful Accent 5" w:uiPriority="51"/>
-    <w:lsdException w:name="Grid Table 7 Colorful Accent 5" w:uiPriority="52"/>
-    <w:lsdException w:name="Grid Table 1 Light Accent 6" w:uiPriority="46"/>
-    <w:lsdException w:name="Grid Table 2 Accent 6" w:uiPriority="47"/>
-    <w:lsdException w:name="Grid Table 3 Accent 6" w:uiPriority="48"/>
-    <w:lsdException w:name="Grid Table 4 Accent 6" w:uiPriority="49"/>
-    <w:lsdException w:name="Grid Table 5 Dark Accent 6" w:uiPriority="50"/>
-    <w:lsdException w:name="Grid Table 6 Colorful Accent 6" w:uiPriority="51"/>
-    <w:lsdException w:name="Grid Table 7 Colorful Accent 6" w:uiPriority="52"/>
-    <w:lsdException w:name="List Table 1 Light" w:uiPriority="46"/>
-    <w:lsdException w:name="List Table 2" w:uiPriority="47"/>
-    <w:lsdException w:name="List Table 3" w:uiPriority="48"/>
-    <w:lsdException w:name="List Table 4" w:uiPriority="49"/>
-    <w:lsdException w:name="List Table 5 Dark" w:uiPriority="50"/>
-    <w:lsdException w:name="List Table 6 Colorful" w:uiPriority="51"/>
-    <w:lsdException w:name="List Table 7 Colorful" w:uiPriority="52"/>
-    <w:lsdException w:name="List Table 1 Light Accent 1" w:uiPriority="46"/>
-    <w:lsdException w:name="List Table 2 Accent 1" w:uiPriority="47"/>
-    <w:lsdException w:name="List Table 3 Accent 1" w:uiPriority="48"/>
-    <w:lsdException w:name="List Table 4 Accent 1" w:uiPriority="49"/>
-    <w:lsdException w:name="List Table 5 Dark Accent 1" w:uiPriority="50"/>
-    <w:lsdException w:name="List Table 6 Colorful Accent 1" w:uiPriority="51"/>
-    <w:lsdException w:name="List Table 7 Colorful Accent 1" w:uiPriority="52"/>
-    <w:lsdException w:name="List Table 1 Light Accent 2" w:uiPriority="46"/>
-    <w:lsdException w:name="List Table 2 Accent 2" w:uiPriority="47"/>
-    <w:lsdException w:name="List Table 3 Accent 2" w:uiPriority="48"/>
-    <w:lsdException w:name="List Table 4 Accent 2" w:uiPriority="49"/>
-    <w:lsdException w:name="List Table 5 Dark Accent 2" w:uiPriority="50"/>
-    <w:lsdException w:name="List Table 6 Colorful Accent 2" w:uiPriority="51"/>
-    <w:lsdException w:name="List Table 7 Colorful Accent 2" w:uiPriority="52"/>
-    <w:lsdException w:name="List Table 1 Light Accent 3" w:uiPriority="46"/>
-    <w:lsdException w:name="List Table 2 Accent 3" w:uiPriority="47"/>
-    <w:lsdException w:name="List Table 3 Accent 3" w:uiPriority="48"/>
-    <w:lsdException w:name="List Table 4 Accent 3" w:uiPriority="49"/>
-    <w:lsdException w:name="List Table 5 Dark Accent 3" w:uiPriority="50"/>
-    <w:lsdException w:name="List Table 6 Colorful Accent 3" w:uiPriority="51"/>
-    <w:lsdException w:name="List Table 7 Colorful Accent 3" w:uiPriority="52"/>
-    <w:lsdException w:name="List Table 1 Light Accent 4" w:uiPriority="46"/>
-    <w:lsdException w:name="List Table 2 Accent 4" w:uiPriority="47"/>
-    <w:lsdException w:name="List Table 3 Accent 4" w:uiPriority="48"/>
-    <w:lsdException w:name="List Table 4 Accent 4" w:uiPriority="49"/>
-    <w:lsdException w:name="List Table 5 Dark Accent 4" w:uiPriority="50"/>
-    <w:lsdException w:name="List Table 6 Colorful Accent 4" w:uiPriority="51"/>
-    <w:lsdException w:name="List Table 7 Colorful Accent 4" w:uiPriority="52"/>
-    <w:lsdException w:name="List Table 1 Light Accent 5" w:uiPriority="46"/>
-    <w:lsdException w:name="List Table 2 Accent 5" w:uiPriority="47"/>
-    <w:lsdException w:name="List Table 3 Accent 5" w:uiPriority="48"/>
-    <w:lsdException w:name="List Table 4 Accent 5" w:uiPriority="49"/>
-    <w:lsdException w:name="List Table 5 Dark Accent 5" w:uiPriority="50"/>
-    <w:lsdException w:name="List Table 6 Colorful Accent 5" w:uiPriority="51"/>
-    <w:lsdException w:name="List Table 7 Colorful Accent 5" w:uiPriority="52"/>
-    <w:lsdException w:name="List Table 1 Light Accent 6" w:uiPriority="46"/>
-    <w:lsdException w:name="List Table 2 Accent 6" w:uiPriority="47"/>
-    <w:lsdException w:name="List Table 3 Accent 6" w:uiPriority="48"/>
-    <w:lsdException w:name="List Table 4 Accent 6" w:uiPriority="49"/>
-    <w:lsdException w:name="List Table 5 Dark Accent 6" w:uiPriority="50"/>
-    <w:lsdException w:name="List Table 6 Colorful Accent 6" w:uiPriority="51"/>
-    <w:lsdException w:name="List Table 7 Colorful Accent 6" w:uiPriority="52"/>
+  <w:latentStyles w:defLockedState="0" w:defUIPriority="99" w:defSemiHidden="1" w:defUnhideWhenUsed="1" w:defQFormat="0" w:count="267">
+    <w:lsdException w:name="Normal" w:semiHidden="0" w:uiPriority="0" w:unhideWhenUsed="0" w:qFormat="1"/>
+    <w:lsdException w:name="heading 1" w:semiHidden="0" w:uiPriority="9" w:unhideWhenUsed="0" w:qFormat="1"/>
+    <w:lsdException w:name="heading 2" w:uiPriority="9" w:qFormat="1"/>
+    <w:lsdException w:name="heading 3" w:uiPriority="9" w:qFormat="1"/>
+    <w:lsdException w:name="heading 4" w:uiPriority="9" w:qFormat="1"/>
+    <w:lsdException w:name="heading 5" w:uiPriority="9" w:qFormat="1"/>
+    <w:lsdException w:name="heading 6" w:uiPriority="9" w:qFormat="1"/>
+    <w:lsdException w:name="heading 7" w:uiPriority="9" w:qFormat="1"/>
+    <w:lsdException w:name="heading 8" w:uiPriority="9" w:qFormat="1"/>
+    <w:lsdException w:name="heading 9" w:uiPriority="9" w:qFormat="1"/>
+    <w:lsdException w:name="toc 1" w:uiPriority="39"/>
+    <w:lsdException w:name="toc 2" w:uiPriority="39"/>
+    <w:lsdException w:name="toc 3" w:uiPriority="39"/>
+    <w:lsdException w:name="toc 4" w:uiPriority="39"/>
+    <w:lsdException w:name="toc 5" w:uiPriority="39"/>
+    <w:lsdException w:name="toc 6" w:uiPriority="39"/>
+    <w:lsdException w:name="toc 7" w:uiPriority="39"/>
+    <w:lsdException w:name="toc 8" w:uiPriority="39"/>
+    <w:lsdException w:name="toc 9" w:uiPriority="39"/>
+    <w:lsdException w:name="caption" w:uiPriority="35" w:qFormat="1"/>
+    <w:lsdException w:name="Title" w:semiHidden="0" w:uiPriority="10" w:unhideWhenUsed="0" w:qFormat="1"/>
+    <w:lsdException w:name="Default Paragraph Font" w:uiPriority="1"/>
+    <w:lsdException w:name="Subtitle" w:semiHidden="0" w:uiPriority="11" w:unhideWhenUsed="0" w:qFormat="1"/>
+    <w:lsdException w:name="Strong" w:semiHidden="0" w:uiPriority="22" w:unhideWhenUsed="0" w:qFormat="1"/>
+    <w:lsdException w:name="Emphasis" w:semiHidden="0" w:uiPriority="20" w:unhideWhenUsed="0" w:qFormat="1"/>
+    <w:lsdException w:name="Table Grid" w:semiHidden="0" w:uiPriority="59" w:unhideWhenUsed="0"/>
+    <w:lsdException w:name="Placeholder Text" w:unhideWhenUsed="0"/>
+    <w:lsdException w:name="No Spacing" w:semiHidden="0" w:uiPriority="1" w:unhideWhenUsed="0" w:qFormat="1"/>
+    <w:lsdException w:name="Light Shading" w:semiHidden="0" w:uiPriority="60" w:unhideWhenUsed="0"/>
+    <w:lsdException w:name="Light List" w:semiHidden="0" w:uiPriority="61" w:unhideWhenUsed="0"/>
+    <w:lsdException w:name="Light Grid" w:semiHidden="0" w:uiPriority="62" w:unhideWhenUsed="0"/>
+    <w:lsdException w:name="Medium Shading 1" w:semiHidden="0" w:uiPriority="63" w:unhideWhenUsed="0"/>
+    <w:lsdException w:name="Medium Shading 2" w:semiHidden="0" w:uiPriority="64" w:unhideWhenUsed="0"/>
+    <w:lsdException w:name="Medium List 1" w:semiHidden="0" w:uiPriority="65" w:unhideWhenUsed="0"/>
+    <w:lsdException w:name="Medium List 2" w:semiHidden="0" w:uiPriority="66" w:unhideWhenUsed="0"/>
+    <w:lsdException w:name="Medium Grid 1" w:semiHidden="0" w:uiPriority="67" w:unhideWhenUsed="0"/>
+    <w:lsdException w:name="Medium Grid 2" w:semiHidden="0" w:uiPriority="68" w:unhideWhenUsed="0"/>
+    <w:lsdException w:name="Medium Grid 3" w:semiHidden="0" w:uiPriority="69" w:unhideWhenUsed="0"/>
+    <w:lsdException w:name="Dark List" w:semiHidden="0" w:uiPriority="70" w:unhideWhenUsed="0"/>
+    <w:lsdException w:name="Colorful Shading" w:semiHidden="0" w:uiPriority="71" w:unhideWhenUsed="0"/>
+    <w:lsdException w:name="Colorful List" w:semiHidden="0" w:uiPriority="72" w:unhideWhenUsed="0"/>
+    <w:lsdException w:name="Colorful Grid" w:semiHidden="0" w:uiPriority="73" w:unhideWhenUsed="0"/>
+    <w:lsdException w:name="Light Shading Accent 1" w:semiHidden="0" w:uiPriority="60" w:unhideWhenUsed="0"/>
+    <w:lsdException w:name="Light List Accent 1" w:semiHidden="0" w:uiPriority="61" w:unhideWhenUsed="0"/>
+    <w:lsdException w:name="Light Grid Accent 1" w:semiHidden="0" w:uiPriority="62" w:unhideWhenUsed="0"/>
+    <w:lsdException w:name="Medium Shading 1 Accent 1" w:semiHidden="0" w:uiPriority="63" w:unhideWhenUsed="0"/>
+    <w:lsdException w:name="Medium Shading 2 Accent 1" w:semiHidden="0" w:uiPriority="64" w:unhideWhenUsed="0"/>
+    <w:lsdException w:name="Medium List 1 Accent 1" w:semiHidden="0" w:uiPriority="65" w:unhideWhenUsed="0"/>
+    <w:lsdException w:name="Revision" w:unhideWhenUsed="0"/>
+    <w:lsdException w:name="List Paragraph" w:semiHidden="0" w:uiPriority="34" w:unhideWhenUsed="0" w:qFormat="1"/>
+    <w:lsdException w:name="Quote" w:semiHidden="0" w:uiPriority="29" w:unhideWhenUsed="0" w:qFormat="1"/>
+    <w:lsdException w:name="Intense Quote" w:semiHidden="0" w:uiPriority="30" w:unhideWhenUsed="0" w:qFormat="1"/>
+    <w:lsdException w:name="Medium List 2 Accent 1" w:semiHidden="0" w:uiPriority="66" w:unhideWhenUsed="0"/>
+    <w:lsdException w:name="Medium Grid 1 Accent 1" w:semiHidden="0" w:uiPriority="67" w:unhideWhenUsed="0"/>
+    <w:lsdException w:name="Medium Grid 2 Accent 1" w:semiHidden="0" w:uiPriority="68" w:unhideWhenUsed="0"/>
+    <w:lsdException w:name="Medium Grid 3 Accent 1" w:semiHidden="0" w:uiPriority="69" w:unhideWhenUsed="0"/>
+    <w:lsdException w:name="Dark List Accent 1" w:semiHidden="0" w:uiPriority="70" w:unhideWhenUsed="0"/>
+    <w:lsdException w:name="Colorful Shading Accent 1" w:semiHidden="0" w:uiPriority="71" w:unhideWhenUsed="0"/>
+    <w:lsdException w:name="Colorful List Accent 1" w:semiHidden="0" w:uiPriority="72" w:unhideWhenUsed="0"/>
+    <w:lsdException w:name="Colorful Grid Accent 1" w:semiHidden="0" w:uiPriority="73" w:unhideWhenUsed="0"/>
+    <w:lsdException w:name="Light Shading Accent 2" w:semiHidden="0" w:uiPriority="60" w:unhideWhenUsed="0"/>
+    <w:lsdException w:name="Light List Accent 2" w:semiHidden="0" w:uiPriority="61" w:unhideWhenUsed="0"/>
+    <w:lsdException w:name="Light Grid Accent 2" w:semiHidden="0" w:uiPriority="62" w:unhideWhenUsed="0"/>
+    <w:lsdException w:name="Medium Shading 1 Accent 2" w:semiHidden="0" w:uiPriority="63" w:unhideWhenUsed="0"/>
+    <w:lsdException w:name="Medium Shading 2 Accent 2" w:semiHidden="0" w:uiPriority="64" w:unhideWhenUsed="0"/>
+    <w:lsdException w:name="Medium List 1 Accent 2" w:semiHidden="0" w:uiPriority="65" w:unhideWhenUsed="0"/>
+    <w:lsdException w:name="Medium List 2 Accent 2" w:semiHidden="0" w:uiPriority="66" w:unhideWhenUsed="0"/>
+    <w:lsdException w:name="Medium Grid 1 Accent 2" w:semiHidden="0" w:uiPriority="67" w:unhideWhenUsed="0"/>
+    <w:lsdException w:name="Medium Grid 2 Accent 2" w:semiHidden="0" w:uiPriority="68" w:unhideWhenUsed="0"/>
+    <w:lsdException w:name="Medium Grid 3 Accent 2" w:semiHidden="0" w:uiPriority="69" w:unhideWhenUsed="0"/>
+    <w:lsdException w:name="Dark List Accent 2" w:semiHidden="0" w:uiPriority="70" w:unhideWhenUsed="0"/>
+    <w:lsdException w:name="Colorful Shading Accent 2" w:semiHidden="0" w:uiPriority="71" w:unhideWhenUsed="0"/>
+    <w:lsdException w:name="Colorful List Accent 2" w:semiHidden="0" w:uiPriority="72" w:unhideWhenUsed="0"/>
+    <w:lsdException w:name="Colorful Grid Accent 2" w:semiHidden="0" w:uiPriority="73" w:unhideWhenUsed="0"/>
+    <w:lsdException w:name="Light Shading Accent 3" w:semiHidden="0" w:uiPriority="60" w:unhideWhenUsed="0"/>
+    <w:lsdException w:name="Light List Accent 3" w:semiHidden="0" w:uiPriority="61" w:unhideWhenUsed="0"/>
+    <w:lsdException w:name="Light Grid Accent 3" w:semiHidden="0" w:uiPriority="62" w:unhideWhenUsed="0"/>
+    <w:lsdException w:name="Medium Shading 1 Accent 3" w:semiHidden="0" w:uiPriority="63" w:unhideWhenUsed="0"/>
+    <w:lsdException w:name="Medium Shading 2 Accent 3" w:semiHidden="0" w:uiPriority="64" w:unhideWhenUsed="0"/>
+    <w:lsdException w:name="Medium List 1 Accent 3" w:semiHidden="0" w:uiPriority="65" w:unhideWhenUsed="0"/>
+    <w:lsdException w:name="Medium List 2 Accent 3" w:semiHidden="0" w:uiPriority="66" w:unhideWhenUsed="0"/>
+    <w:lsdException w:name="Medium Grid 1 Accent 3" w:semiHidden="0" w:uiPriority="67" w:unhideWhenUsed="0"/>
+    <w:lsdException w:name="Medium Grid 2 Accent 3" w:semiHidden="0" w:uiPriority="68" w:unhideWhenUsed="0"/>
+    <w:lsdException w:name="Medium Grid 3 Accent 3" w:semiHidden="0" w:uiPriority="69" w:unhideWhenUsed="0"/>
+    <w:lsdException w:name="Dark List Accent 3" w:semiHidden="0" w:uiPriority="70" w:unhideWhenUsed="0"/>
+    <w:lsdException w:name="Colorful Shading Accent 3" w:semiHidden="0" w:uiPriority="71" w:unhideWhenUsed="0"/>
+    <w:lsdException w:name="Colorful List Accent 3" w:semiHidden="0" w:uiPriority="72" w:unhideWhenUsed="0"/>
+    <w:lsdException w:name="Colorful Grid Accent 3" w:semiHidden="0" w:uiPriority="73" w:unhideWhenUsed="0"/>
+    <w:lsdException w:name="Light Shading Accent 4" w:semiHidden="0" w:uiPriority="60" w:unhideWhenUsed="0"/>
+    <w:lsdException w:name="Light List Accent 4" w:semiHidden="0" w:uiPriority="61" w:unhideWhenUsed="0"/>
+    <w:lsdException w:name="Light Grid Accent 4" w:semiHidden="0" w:uiPriority="62" w:unhideWhenUsed="0"/>
+    <w:lsdException w:name="Medium Shading 1 Accent 4" w:semiHidden="0" w:uiPriority="63" w:unhideWhenUsed="0"/>
+    <w:lsdException w:name="Medium Shading 2 Accent 4" w:semiHidden="0" w:uiPriority="64" w:unhideWhenUsed="0"/>
+    <w:lsdException w:name="Medium List 1 Accent 4" w:semiHidden="0" w:uiPriority="65" w:unhideWhenUsed="0"/>
+    <w:lsdException w:name="Medium List 2 Accent 4" w:semiHidden="0" w:uiPriority="66" w:unhideWhenUsed="0"/>
+    <w:lsdException w:name="Medium Grid 1 Accent 4" w:semiHidden="0" w:uiPriority="67" w:unhideWhenUsed="0"/>
+    <w:lsdException w:name="Medium Grid 2 Accent 4" w:semiHidden="0" w:uiPriority="68" w:unhideWhenUsed="0"/>
+    <w:lsdException w:name="Medium Grid 3 Accent 4" w:semiHidden="0" w:uiPriority="69" w:unhideWhenUsed="0"/>
+    <w:lsdException w:name="Dark List Accent 4" w:semiHidden="0" w:uiPriority="70" w:unhideWhenUsed="0"/>
+    <w:lsdException w:name="Colorful Shading Accent 4" w:semiHidden="0" w:uiPriority="71" w:unhideWhenUsed="0"/>
+    <w:lsdException w:name="Colorful List Accent 4" w:semiHidden="0" w:uiPriority="72" w:unhideWhenUsed="0"/>
+    <w:lsdException w:name="Colorful Grid Accent 4" w:semiHidden="0" w:uiPriority="73" w:unhideWhenUsed="0"/>
+    <w:lsdException w:name="Light Shading Accent 5" w:semiHidden="0" w:uiPriority="60" w:unhideWhenUsed="0"/>
+    <w:lsdException w:name="Light List Accent 5" w:semiHidden="0" w:uiPriority="61" w:unhideWhenUsed="0"/>
+    <w:lsdException w:name="Light Grid Accent 5" w:semiHidden="0" w:uiPriority="62" w:unhideWhenUsed="0"/>
+    <w:lsdException w:name="Medium Shading 1 Accent 5" w:semiHidden="0" w:uiPriority="63" w:unhideWhenUsed="0"/>
+    <w:lsdException w:name="Medium Shading 2 Accent 5" w:semiHidden="0" w:uiPriority="64" w:unhideWhenUsed="0"/>
+    <w:lsdException w:name="Medium List 1 Accent 5" w:semiHidden="0" w:uiPriority="65" w:unhideWhenUsed="0"/>
+    <w:lsdException w:name="Medium List 2 Accent 5" w:semiHidden="0" w:uiPriority="66" w:unhideWhenUsed="0"/>
+    <w:lsdException w:name="Medium Grid 1 Accent 5" w:semiHidden="0" w:uiPriority="67" w:unhideWhenUsed="0"/>
+    <w:lsdException w:name="Medium Grid 2 Accent 5" w:semiHidden="0" w:uiPriority="68" w:unhideWhenUsed="0"/>
+    <w:lsdException w:name="Medium Grid 3 Accent 5" w:semiHidden="0" w:uiPriority="69" w:unhideWhenUsed="0"/>
+    <w:lsdException w:name="Dark List Accent 5" w:semiHidden="0" w:uiPriority="70" w:unhideWhenUsed="0"/>
+    <w:lsdException w:name="Colorful Shading Accent 5" w:semiHidden="0" w:uiPriority="71" w:unhideWhenUsed="0"/>
+    <w:lsdException w:name="Colorful List Accent 5" w:semiHidden="0" w:uiPriority="72" w:unhideWhenUsed="0"/>
+    <w:lsdException w:name="Colorful Grid Accent 5" w:semiHidden="0" w:uiPriority="73" w:unhideWhenUsed="0"/>
+    <w:lsdException w:name="Light Shading Accent 6" w:semiHidden="0" w:uiPriority="60" w:unhideWhenUsed="0"/>
+    <w:lsdException w:name="Light List Accent 6" w:semiHidden="0" w:uiPriority="61" w:unhideWhenUsed="0"/>
+    <w:lsdException w:name="Light Grid Accent 6" w:semiHidden="0" w:uiPriority="62" w:unhideWhenUsed="0"/>
+    <w:lsdException w:name="Medium Shading 1 Accent 6" w:semiHidden="0" w:uiPriority="63" w:unhideWhenUsed="0"/>
+    <w:lsdException w:name="Medium Shading 2 Accent 6" w:semiHidden="0" w:uiPriority="64" w:unhideWhenUsed="0"/>
+    <w:lsdException w:name="Medium List 1 Accent 6" w:semiHidden="0" w:uiPriority="65" w:unhideWhenUsed="0"/>
+    <w:lsdException w:name="Medium List 2 Accent 6" w:semiHidden="0" w:uiPriority="66" w:unhideWhenUsed="0"/>
+    <w:lsdException w:name="Medium Grid 1 Accent 6" w:semiHidden="0" w:uiPriority="67" w:unhideWhenUsed="0"/>
+    <w:lsdException w:name="Medium Grid 2 Accent 6" w:semiHidden="0" w:uiPriority="68" w:unhideWhenUsed="0"/>
+    <w:lsdException w:name="Medium Grid 3 Accent 6" w:semiHidden="0" w:uiPriority="69" w:unhideWhenUsed="0"/>
+    <w:lsdException w:name="Dark List Accent 6" w:semiHidden="0" w:uiPriority="70" w:unhideWhenUsed="0"/>
+    <w:lsdException w:name="Colorful Shading Accent 6" w:semiHidden="0" w:uiPriority="71" w:unhideWhenUsed="0"/>
+    <w:lsdException w:name="Colorful List Accent 6" w:semiHidden="0" w:uiPriority="72" w:unhideWhenUsed="0"/>
+    <w:lsdException w:name="Colorful Grid Accent 6" w:semiHidden="0" w:uiPriority="73" w:unhideWhenUsed="0"/>
+    <w:lsdException w:name="Subtle Emphasis" w:semiHidden="0" w:uiPriority="19" w:unhideWhenUsed="0" w:qFormat="1"/>
+    <w:lsdException w:name="Intense Emphasis" w:semiHidden="0" w:uiPriority="21" w:unhideWhenUsed="0" w:qFormat="1"/>
+    <w:lsdException w:name="Subtle Reference" w:semiHidden="0" w:uiPriority="31" w:unhideWhenUsed="0" w:qFormat="1"/>
+    <w:lsdException w:name="Intense Reference" w:semiHidden="0" w:uiPriority="32" w:unhideWhenUsed="0" w:qFormat="1"/>
+    <w:lsdException w:name="Book Title" w:semiHidden="0" w:uiPriority="33" w:unhideWhenUsed="0" w:qFormat="1"/>
+    <w:lsdException w:name="Bibliography" w:uiPriority="37"/>
+    <w:lsdException w:name="TOC Heading" w:uiPriority="39" w:qFormat="1"/>
+  </w:latentStyles>
+  <w:style w:type="paragraph" w:default="1" w:styleId="Normal">
+    <w:name w:val="Normal"/>
+    <w:qFormat/>
+  </w:style>
+  <w:style w:type="paragraph" w:styleId="Heading1">
+    <w:name w:val="heading 1"/>
+    <w:basedOn w:val="Normal"/>
+    <w:next w:val="Normal"/>
+    <w:link w:val="Heading1Char"/>
+    <w:uiPriority w:val="9"/>
+    <w:qFormat/>
+    <w:rsid w:val="007C3FBC"/>
+    <w:pPr>
+      <w:keepNext/>
+      <w:keepLines/>
+      <w:spacing w:before="480" w:after="0"/>
+      <w:outlineLvl w:val="0"/>
+    </w:pPr>
+    <w:rPr>
+      <w:rFonts w:asciiTheme="majorHAnsi" w:eastAsiaTheme="majorEastAsia" w:hAnsiTheme="majorHAnsi" w:cstheme="majorBidi"/>
+      <w:b/>
+      <w:bCs/>
+      <w:color w:val="365F91" w:themeColor="accent1" w:themeShade="BF"/>
+      <w:sz w:val="28"/>
+      <w:szCs w:val="28"/>
+    </w:rPr>
+  </w:style>
+  <w:style w:type="character" w:default="1" w:styleId="DefaultParagraphFont">
+    <w:name w:val="Default Paragraph Font"/>
+    <w:uiPriority w:val="1"/>
+    <w:semiHidden/>
+    <w:unhideWhenUsed/>
+  </w:style>
+  <w:style w:type="table" w:default="1" w:styleId="TableNormal">
+    <w:name w:val="Normal Table"/>
+    <w:uiPriority w:val="99"/>
+    <w:semiHidden/>
+    <w:unhideWhenUsed/>
+    <w:tblPr>
+      <w:tblInd w:w="0" w:type="dxa"/>
+      <w:tblCellMar>
+        <w:top w:w="0" w:type="dxa"/>
+        <w:left w:w="108" w:type="dxa"/>
+        <w:bottom w:w="0" w:type="dxa"/>
+        <w:right w:w="108" w:type="dxa"/>
+      </w:tblCellMar>
+    </w:tblPr>
+  </w:style>
+  <w:style w:type="numbering" w:default="1" w:styleId="NoList">
+    <w:name w:val="No List"/>
+    <w:uiPriority w:val="99"/>
+    <w:semiHidden/>
+    <w:unhideWhenUsed/>
+  </w:style>
+  <w:style w:type="character" w:customStyle="1" w:styleId="Heading1Char">
+    <w:name w:val="Heading 1 Char"/>
+    <w:basedOn w:val="DefaultParagraphFont"/>
+    <w:link w:val="Heading1"/>
+    <w:uiPriority w:val="9"/>
+    <w:rsid w:val="007C3FBC"/>
+    <w:rPr>
+      <w:rFonts w:asciiTheme="majorHAnsi" w:eastAsiaTheme="majorEastAsia" w:hAnsiTheme="majorHAnsi" w:cstheme="majorBidi"/>
+      <w:b/>
+      <w:bCs/>
+      <w:color w:val="365F91" w:themeColor="accent1" w:themeShade="BF"/>
+      <w:sz w:val="28"/>
+      <w:szCs w:val="28"/>
+    </w:rPr>
+  </w:style>
+  <w:style w:type="paragraph" w:styleId="Subtitle">
+    <w:name w:val="Subtitle"/>
+    <w:basedOn w:val="Normal"/>
+    <w:next w:val="Normal"/>
+    <w:link w:val="SubtitleChar"/>
+    <w:uiPriority w:val="11"/>
+    <w:qFormat/>
+    <w:rsid w:val="00966BEF"/>
+    <w:pPr>
+      <w:numPr>
+        <w:ilvl w:val="1"/>
+      </w:numPr>
+    </w:pPr>
+    <w:rPr>
+      <w:rFonts w:asciiTheme="majorHAnsi" w:eastAsiaTheme="majorEastAsia" w:hAnsiTheme="majorHAnsi" w:cstheme="majorBidi"/>
+      <w:i/>
+      <w:iCs/>
+      <w:color w:val="4F81BD" w:themeColor="accent1"/>
+      <w:spacing w:val="15"/>
+      <w:sz w:val="24"/>
+      <w:szCs w:val="24"/>
+    </w:rPr>
+  </w:style>
+  <w:style w:type="character" w:customStyle="1" w:styleId="SubtitleChar">
+    <w:name w:val="Subtitle Char"/>
+    <w:basedOn w:val="DefaultParagraphFont"/>
+    <w:link w:val="Subtitle"/>
+    <w:uiPriority w:val="11"/>
+    <w:rsid w:val="00966BEF"/>
+    <w:rPr>
+      <w:rFonts w:asciiTheme="majorHAnsi" w:eastAsiaTheme="majorEastAsia" w:hAnsiTheme="majorHAnsi" w:cstheme="majorBidi"/>
+      <w:i/>
+      <w:iCs/>
+      <w:color w:val="4F81BD" w:themeColor="accent1"/>
+      <w:spacing w:val="15"/>
+      <w:sz w:val="24"/>
+      <w:szCs w:val="24"/>
+    </w:rPr>
+  </w:style>
+  <w:style w:type="paragraph" w:styleId="ListParagraph">
+    <w:name w:val="List Paragraph"/>
+    <w:basedOn w:val="Normal"/>
+    <w:uiPriority w:val="34"/>
+    <w:qFormat/>
+    <w:rsid w:val="009B16F4"/>
+    <w:pPr>
+      <w:ind w:left="720"/>
+      <w:contextualSpacing/>
+    </w:pPr>
+  </w:style>
+  <w:style w:type="table" w:styleId="LightShading">
+    <w:name w:val="Light Shading"/>
+    <w:basedOn w:val="TableNormal"/>
+    <w:uiPriority w:val="60"/>
+    <w:rsid w:val="00C00CBA"/>
+    <w:pPr>
+      <w:spacing w:after="0" w:line="240" w:lineRule="auto"/>
+    </w:pPr>
+    <w:rPr>
+      <w:color w:val="000000" w:themeColor="text1" w:themeShade="BF"/>
+    </w:rPr>
+    <w:tblPr>
+      <w:tblStyleRowBandSize w:val="1"/>
+      <w:tblStyleColBandSize w:val="1"/>
+      <w:tblBorders>
+        <w:top w:val="single" w:sz="8" w:space="0" w:color="000000" w:themeColor="text1"/>
+        <w:bottom w:val="single" w:sz="8" w:space="0" w:color="000000" w:themeColor="text1"/>
+      </w:tblBorders>
+    </w:tblPr>
+    <w:tblStylePr w:type="firstRow">
+      <w:pPr>
+        <w:spacing w:before="0" w:after="0" w:line="240" w:lineRule="auto"/>
+      </w:pPr>
+      <w:rPr>
+        <w:b/>
+        <w:bCs/>
+      </w:rPr>
+      <w:tblPr/>
+      <w:tcPr>
+        <w:tcBorders>
+          <w:top w:val="single" w:sz="8" w:space="0" w:color="000000" w:themeColor="text1"/>
+          <w:left w:val="nil"/>
+          <w:bottom w:val="single" w:sz="8" w:space="0" w:color="000000" w:themeColor="text1"/>
+          <w:right w:val="nil"/>
+          <w:insideH w:val="nil"/>
+          <w:insideV w:val="nil"/>
+        </w:tcBorders>
+      </w:tcPr>
+    </w:tblStylePr>
+    <w:tblStylePr w:type="lastRow">
+      <w:pPr>
+        <w:spacing w:before="0" w:after="0" w:line="240" w:lineRule="auto"/>
+      </w:pPr>
+      <w:rPr>
+        <w:b/>
+        <w:bCs/>
+      </w:rPr>
+      <w:tblPr/>
+      <w:tcPr>
+        <w:tcBorders>
+          <w:top w:val="single" w:sz="8" w:space="0" w:color="000000" w:themeColor="text1"/>
+          <w:left w:val="nil"/>
+          <w:bottom w:val="single" w:sz="8" w:space="0" w:color="000000" w:themeColor="text1"/>
+          <w:right w:val="nil"/>
+          <w:insideH w:val="nil"/>
+          <w:insideV w:val="nil"/>
+        </w:tcBorders>
+      </w:tcPr>
+    </w:tblStylePr>
+    <w:tblStylePr w:type="firstCol">
+      <w:rPr>
+        <w:b/>
+        <w:bCs/>
+      </w:rPr>
+    </w:tblStylePr>
+    <w:tblStylePr w:type="lastCol">
+      <w:rPr>
+        <w:b/>
+        <w:bCs/>
+      </w:rPr>
+    </w:tblStylePr>
+    <w:tblStylePr w:type="band1Vert">
+      <w:tblPr/>
+      <w:tcPr>
+        <w:tcBorders>
+          <w:left w:val="nil"/>
+          <w:right w:val="nil"/>
+          <w:insideH w:val="nil"/>
+          <w:insideV w:val="nil"/>
+        </w:tcBorders>
+        <w:shd w:val="clear" w:color="auto" w:fill="C0C0C0" w:themeFill="text1" w:themeFillTint="3F"/>
+      </w:tcPr>
+    </w:tblStylePr>
+    <w:tblStylePr w:type="band1Horz">
+      <w:tblPr/>
+      <w:tcPr>
+        <w:tcBorders>
+          <w:left w:val="nil"/>
+          <w:right w:val="nil"/>
+          <w:insideH w:val="nil"/>
+          <w:insideV w:val="nil"/>
+        </w:tcBorders>
+        <w:shd w:val="clear" w:color="auto" w:fill="C0C0C0" w:themeFill="text1" w:themeFillTint="3F"/>
+      </w:tcPr>
+    </w:tblStylePr>
+  </w:style>
+  <w:style w:type="table" w:styleId="TableGrid">
+    <w:name w:val="Table Grid"/>
+    <w:basedOn w:val="TableNormal"/>
+    <w:uiPriority w:val="59"/>
+    <w:rsid w:val="00F75C4F"/>
+    <w:pPr>
+      <w:spacing w:after="0" w:line="240" w:lineRule="auto"/>
+    </w:pPr>
+    <w:tblPr>
+      <w:tblBorders>
+        <w:top w:val="single" w:sz="4" w:space="0" w:color="auto"/>
+        <w:left w:val="single" w:sz="4" w:space="0" w:color="auto"/>
+        <w:bottom w:val="single" w:sz="4" w:space="0" w:color="auto"/>
+        <w:right w:val="single" w:sz="4" w:space="0" w:color="auto"/>
+        <w:insideH w:val="single" w:sz="4" w:space="0" w:color="auto"/>
+        <w:insideV w:val="single" w:sz="4" w:space="0" w:color="auto"/>
+      </w:tblBorders>
+    </w:tblPr>
+  </w:style>
+  <w:style w:type="table" w:styleId="LightShading-Accent1">
+    <w:name w:val="Light Shading Accent 1"/>
+    <w:basedOn w:val="TableNormal"/>
+    <w:uiPriority w:val="60"/>
+    <w:rsid w:val="00F75C4F"/>
+    <w:pPr>
+      <w:spacing w:after="0" w:line="240" w:lineRule="auto"/>
+    </w:pPr>
+    <w:rPr>
+      <w:color w:val="365F91" w:themeColor="accent1" w:themeShade="BF"/>
+    </w:rPr>
+    <w:tblPr>
+      <w:tblStyleRowBandSize w:val="1"/>
+      <w:tblStyleColBandSize w:val="1"/>
+      <w:tblBorders>
+        <w:top w:val="single" w:sz="8" w:space="0" w:color="4F81BD" w:themeColor="accent1"/>
+        <w:bottom w:val="single" w:sz="8" w:space="0" w:color="4F81BD" w:themeColor="accent1"/>
+      </w:tblBorders>
+    </w:tblPr>
+    <w:tblStylePr w:type="firstRow">
+      <w:pPr>
+        <w:spacing w:before="0" w:after="0" w:line="240" w:lineRule="auto"/>
+      </w:pPr>
+      <w:rPr>
+        <w:b/>
+        <w:bCs/>
+      </w:rPr>
+      <w:tblPr/>
+      <w:tcPr>
+        <w:tcBorders>
+          <w:top w:val="single" w:sz="8" w:space="0" w:color="4F81BD" w:themeColor="accent1"/>
+          <w:left w:val="nil"/>
+          <w:bottom w:val="single" w:sz="8" w:space="0" w:color="4F81BD" w:themeColor="accent1"/>
+          <w:right w:val="nil"/>
+          <w:insideH w:val="nil"/>
+          <w:insideV w:val="nil"/>
+        </w:tcBorders>
+      </w:tcPr>
+    </w:tblStylePr>
+    <w:tblStylePr w:type="lastRow">
+      <w:pPr>
+        <w:spacing w:before="0" w:after="0" w:line="240" w:lineRule="auto"/>
+      </w:pPr>
+      <w:rPr>
+        <w:b/>
+        <w:bCs/>
+      </w:rPr>
+      <w:tblPr/>
+      <w:tcPr>
+        <w:tcBorders>
+          <w:top w:val="single" w:sz="8" w:space="0" w:color="4F81BD" w:themeColor="accent1"/>
+          <w:left w:val="nil"/>
+          <w:bottom w:val="single" w:sz="8" w:space="0" w:color="4F81BD" w:themeColor="accent1"/>
+          <w:right w:val="nil"/>
+          <w:insideH w:val="nil"/>
+          <w:insideV w:val="nil"/>
+        </w:tcBorders>
+      </w:tcPr>
+    </w:tblStylePr>
+    <w:tblStylePr w:type="firstCol">
+      <w:rPr>
+        <w:b/>
+        <w:bCs/>
+      </w:rPr>
+    </w:tblStylePr>
+    <w:tblStylePr w:type="lastCol">
+      <w:rPr>
+        <w:b/>
+        <w:bCs/>
+      </w:rPr>
+    </w:tblStylePr>
+    <w:tblStylePr w:type="band1Vert">
+      <w:tblPr/>
+      <w:tcPr>
+        <w:tcBorders>
+          <w:left w:val="nil"/>
+          <w:right w:val="nil"/>
+          <w:insideH w:val="nil"/>
+          <w:insideV w:val="nil"/>
+        </w:tcBorders>
+        <w:shd w:val="clear" w:color="auto" w:fill="D3DFEE" w:themeFill="accent1" w:themeFillTint="3F"/>
+      </w:tcPr>
+    </w:tblStylePr>
+    <w:tblStylePr w:type="band1Horz">
+      <w:tblPr/>
+      <w:tcPr>
+        <w:tcBorders>
+          <w:left w:val="nil"/>
+          <w:right w:val="nil"/>
+          <w:insideH w:val="nil"/>
+          <w:insideV w:val="nil"/>
+        </w:tcBorders>
+        <w:shd w:val="clear" w:color="auto" w:fill="D3DFEE" w:themeFill="accent1" w:themeFillTint="3F"/>
+      </w:tcPr>
+    </w:tblStylePr>
+  </w:style>
+  <w:style w:type="table" w:styleId="LightShading-Accent4">
+    <w:name w:val="Light Shading Accent 4"/>
+    <w:basedOn w:val="TableNormal"/>
+    <w:uiPriority w:val="60"/>
+    <w:rsid w:val="001977B6"/>
+    <w:pPr>
+      <w:spacing w:after="0" w:line="240" w:lineRule="auto"/>
+    </w:pPr>
+    <w:rPr>
+      <w:color w:val="5F497A" w:themeColor="accent4" w:themeShade="BF"/>
+    </w:rPr>
+    <w:tblPr>
+      <w:tblStyleRowBandSize w:val="1"/>
+      <w:tblStyleColBandSize w:val="1"/>
+      <w:tblBorders>
+        <w:top w:val="single" w:sz="8" w:space="0" w:color="8064A2" w:themeColor="accent4"/>
+        <w:bottom w:val="single" w:sz="8" w:space="0" w:color="8064A2" w:themeColor="accent4"/>
+      </w:tblBorders>
+    </w:tblPr>
+    <w:tblStylePr w:type="firstRow">
+      <w:pPr>
+        <w:spacing w:before="0" w:after="0" w:line="240" w:lineRule="auto"/>
+      </w:pPr>
+      <w:rPr>
+        <w:b/>
+        <w:bCs/>
+      </w:rPr>
+      <w:tblPr/>
+      <w:tcPr>
+        <w:tcBorders>
+          <w:top w:val="single" w:sz="8" w:space="0" w:color="8064A2" w:themeColor="accent4"/>
+          <w:left w:val="nil"/>
+          <w:bottom w:val="single" w:sz="8" w:space="0" w:color="8064A2" w:themeColor="accent4"/>
+          <w:right w:val="nil"/>
+          <w:insideH w:val="nil"/>
+          <w:insideV w:val="nil"/>
+        </w:tcBorders>
+      </w:tcPr>
+    </w:tblStylePr>
+    <w:tblStylePr w:type="lastRow">
+      <w:pPr>
+        <w:spacing w:before="0" w:after="0" w:line="240" w:lineRule="auto"/>
+      </w:pPr>
+      <w:rPr>
+        <w:b/>
+        <w:bCs/>
+      </w:rPr>
+      <w:tblPr/>
+      <w:tcPr>
+        <w:tcBorders>
+          <w:top w:val="single" w:sz="8" w:space="0" w:color="8064A2" w:themeColor="accent4"/>
+          <w:left w:val="nil"/>
+          <w:bottom w:val="single" w:sz="8" w:space="0" w:color="8064A2" w:themeColor="accent4"/>
+          <w:right w:val="nil"/>
+          <w:insideH w:val="nil"/>
+          <w:insideV w:val="nil"/>
+        </w:tcBorders>
+      </w:tcPr>
+    </w:tblStylePr>
+    <w:tblStylePr w:type="firstCol">
+      <w:rPr>
+        <w:b/>
+        <w:bCs/>
+      </w:rPr>
+    </w:tblStylePr>
+    <w:tblStylePr w:type="lastCol">
+      <w:rPr>
+        <w:b/>
+        <w:bCs/>
+      </w:rPr>
+    </w:tblStylePr>
+    <w:tblStylePr w:type="band1Vert">
+      <w:tblPr/>
+      <w:tcPr>
+        <w:tcBorders>
+          <w:left w:val="nil"/>
+          <w:right w:val="nil"/>
+          <w:insideH w:val="nil"/>
+          <w:insideV w:val="nil"/>
+        </w:tcBorders>
+        <w:shd w:val="clear" w:color="auto" w:fill="DFD8E8" w:themeFill="accent4" w:themeFillTint="3F"/>
+      </w:tcPr>
+    </w:tblStylePr>
+    <w:tblStylePr w:type="band1Horz">
+      <w:tblPr/>
+      <w:tcPr>
+        <w:tcBorders>
+          <w:left w:val="nil"/>
+          <w:right w:val="nil"/>
+          <w:insideH w:val="nil"/>
+          <w:insideV w:val="nil"/>
+        </w:tcBorders>
+        <w:shd w:val="clear" w:color="auto" w:fill="DFD8E8" w:themeFill="accent4" w:themeFillTint="3F"/>
+      </w:tcPr>
+    </w:tblStylePr>
+  </w:style>
+  <w:style w:type="paragraph" w:styleId="BalloonText">
+    <w:name w:val="Balloon Text"/>
+    <w:basedOn w:val="Normal"/>
+    <w:link w:val="BalloonTextChar"/>
+    <w:uiPriority w:val="99"/>
+    <w:semiHidden/>
+    <w:unhideWhenUsed/>
+    <w:rsid w:val="00DB725B"/>
+    <w:pPr>
+      <w:spacing w:after="0" w:line="240" w:lineRule="auto"/>
+    </w:pPr>
+    <w:rPr>
+      <w:rFonts w:ascii="Tahoma" w:hAnsi="Tahoma" w:cs="Tahoma"/>
+      <w:sz w:val="16"/>
+      <w:szCs w:val="16"/>
+    </w:rPr>
+  </w:style>
+  <w:style w:type="character" w:customStyle="1" w:styleId="BalloonTextChar">
+    <w:name w:val="Balloon Text Char"/>
+    <w:basedOn w:val="DefaultParagraphFont"/>
+    <w:link w:val="BalloonText"/>
+    <w:uiPriority w:val="99"/>
+    <w:semiHidden/>
+    <w:rsid w:val="00DB725B"/>
+    <w:rPr>
+      <w:rFonts w:ascii="Tahoma" w:hAnsi="Tahoma" w:cs="Tahoma"/>
+      <w:sz w:val="16"/>
+      <w:szCs w:val="16"/>
+    </w:rPr>
+  </w:style>
+  <w:style w:type="character" w:styleId="Hyperlink">
+    <w:name w:val="Hyperlink"/>
+    <w:basedOn w:val="DefaultParagraphFont"/>
+    <w:uiPriority w:val="99"/>
+    <w:unhideWhenUsed/>
+    <w:rsid w:val="006C044E"/>
+    <w:rPr>
+      <w:color w:val="0000FF" w:themeColor="hyperlink"/>
+      <w:u w:val="single"/>
+    </w:rPr>
+  </w:style>
+  <w:style w:type="character" w:styleId="CommentReference">
+    <w:name w:val="annotation reference"/>
+    <w:basedOn w:val="DefaultParagraphFont"/>
+    <w:uiPriority w:val="99"/>
+    <w:semiHidden/>
+    <w:unhideWhenUsed/>
+    <w:rsid w:val="00C57C94"/>
+    <w:rPr>
+      <w:sz w:val="16"/>
+      <w:szCs w:val="16"/>
+    </w:rPr>
+  </w:style>
+  <w:style w:type="paragraph" w:styleId="CommentText">
+    <w:name w:val="annotation text"/>
+    <w:basedOn w:val="Normal"/>
+    <w:link w:val="CommentTextChar"/>
+    <w:uiPriority w:val="99"/>
+    <w:semiHidden/>
+    <w:unhideWhenUsed/>
+    <w:rsid w:val="00C57C94"/>
+    <w:pPr>
+      <w:spacing w:line="240" w:lineRule="auto"/>
+    </w:pPr>
+    <w:rPr>
+      <w:sz w:val="20"/>
+      <w:szCs w:val="20"/>
+    </w:rPr>
+  </w:style>
+  <w:style w:type="character" w:customStyle="1" w:styleId="CommentTextChar">
+    <w:name w:val="Comment Text Char"/>
+    <w:basedOn w:val="DefaultParagraphFont"/>
+    <w:link w:val="CommentText"/>
+    <w:uiPriority w:val="99"/>
+    <w:semiHidden/>
+    <w:rsid w:val="00C57C94"/>
+    <w:rPr>
+      <w:sz w:val="20"/>
+      <w:szCs w:val="20"/>
+    </w:rPr>
+  </w:style>
+  <w:style w:type="paragraph" w:styleId="CommentSubject">
+    <w:name w:val="annotation subject"/>
+    <w:basedOn w:val="CommentText"/>
+    <w:next w:val="CommentText"/>
+    <w:link w:val="CommentSubjectChar"/>
+    <w:uiPriority w:val="99"/>
+    <w:semiHidden/>
+    <w:unhideWhenUsed/>
+    <w:rsid w:val="00C57C94"/>
+    <w:rPr>
+      <w:b/>
+      <w:bCs/>
+    </w:rPr>
+  </w:style>
+  <w:style w:type="character" w:customStyle="1" w:styleId="CommentSubjectChar">
+    <w:name w:val="Comment Subject Char"/>
+    <w:basedOn w:val="CommentTextChar"/>
+    <w:link w:val="CommentSubject"/>
+    <w:uiPriority w:val="99"/>
+    <w:semiHidden/>
+    <w:rsid w:val="00C57C94"/>
+    <w:rPr>
+      <w:b/>
+      <w:bCs/>
+      <w:sz w:val="20"/>
+      <w:szCs w:val="20"/>
+    </w:rPr>
+  </w:style>
+</w:styles>
+</file>
+
+<file path=word/stylesWithEffects.xml><?xml version="1.0" encoding="utf-8"?>
+<w:styles xmlns:wpc="http://schemas.microsoft.com/office/word/2010/wordprocessingCanvas" xmlns:mc="http://schemas.openxmlformats.org/markup-compatibility/2006" xmlns:o="urn:schemas-microsoft-com:office:office" xmlns:r="http://schemas.openxmlformats.org/officeDocument/2006/relationships" xmlns:m="http://schemas.openxmlformats.org/officeDocument/2006/math" xmlns:v="urn:schemas-microsoft-com:vml" xmlns:wp14="http://schemas.microsoft.com/office/word/2010/wordprocessingDrawing" xmlns:wp="http://schemas.openxmlformats.org/drawingml/2006/wordprocessingDrawing" xmlns:w10="urn:schemas-microsoft-com:office:word" xmlns:w="http://schemas.openxmlformats.org/wordprocessingml/2006/main" xmlns:w14="http://schemas.microsoft.com/office/word/2010/wordml" xmlns:wpg="http://schemas.microsoft.com/office/word/2010/wordprocessingGroup" xmlns:wpi="http://schemas.microsoft.com/office/word/2010/wordprocessingInk" xmlns:wne="http://schemas.microsoft.com/office/word/2006/wordml" xmlns:wps="http://schemas.microsoft.com/office/word/2010/wordprocessingShape" mc:Ignorable="w14 wp14">
+  <w:docDefaults>
+    <w:rPrDefault>
+      <w:rPr>
+        <w:rFonts w:asciiTheme="minorHAnsi" w:eastAsiaTheme="minorHAnsi" w:hAnsiTheme="minorHAnsi" w:cstheme="minorBidi"/>
+        <w:sz w:val="22"/>
+        <w:szCs w:val="22"/>
+        <w:lang w:val="en-US" w:eastAsia="en-US" w:bidi="ar-SA"/>
+      </w:rPr>
+    </w:rPrDefault>
+    <w:pPrDefault>
+      <w:pPr>
+        <w:spacing w:after="200" w:line="276" w:lineRule="auto"/>
+      </w:pPr>
+    </w:pPrDefault>
+  </w:docDefaults>
+  <w:latentStyles w:defLockedState="0" w:defUIPriority="99" w:defSemiHidden="1" w:defUnhideWhenUsed="1" w:defQFormat="0" w:count="267">
+    <w:lsdException w:name="Normal" w:semiHidden="0" w:uiPriority="0" w:unhideWhenUsed="0" w:qFormat="1"/>
+    <w:lsdException w:name="heading 1" w:semiHidden="0" w:uiPriority="9" w:unhideWhenUsed="0" w:qFormat="1"/>
+    <w:lsdException w:name="heading 2" w:uiPriority="9" w:qFormat="1"/>
+    <w:lsdException w:name="heading 3" w:uiPriority="9" w:qFormat="1"/>
+    <w:lsdException w:name="heading 4" w:uiPriority="9" w:qFormat="1"/>
+    <w:lsdException w:name="heading 5" w:uiPriority="9" w:qFormat="1"/>
+    <w:lsdException w:name="heading 6" w:uiPriority="9" w:qFormat="1"/>
+    <w:lsdException w:name="heading 7" w:uiPriority="9" w:qFormat="1"/>
+    <w:lsdException w:name="heading 8" w:uiPriority="9" w:qFormat="1"/>
+    <w:lsdException w:name="heading 9" w:uiPriority="9" w:qFormat="1"/>
+    <w:lsdException w:name="toc 1" w:uiPriority="39"/>
+    <w:lsdException w:name="toc 2" w:uiPriority="39"/>
+    <w:lsdException w:name="toc 3" w:uiPriority="39"/>
+    <w:lsdException w:name="toc 4" w:uiPriority="39"/>
+    <w:lsdException w:name="toc 5" w:uiPriority="39"/>
+    <w:lsdException w:name="toc 6" w:uiPriority="39"/>
+    <w:lsdException w:name="toc 7" w:uiPriority="39"/>
+    <w:lsdException w:name="toc 8" w:uiPriority="39"/>
+    <w:lsdException w:name="toc 9" w:uiPriority="39"/>
+    <w:lsdException w:name="caption" w:uiPriority="35" w:qFormat="1"/>
+    <w:lsdException w:name="Title" w:semiHidden="0" w:uiPriority="10" w:unhideWhenUsed="0" w:qFormat="1"/>
+    <w:lsdException w:name="Default Paragraph Font" w:uiPriority="1"/>
+    <w:lsdException w:name="Subtitle" w:semiHidden="0" w:uiPriority="11" w:unhideWhenUsed="0" w:qFormat="1"/>
+    <w:lsdException w:name="Strong" w:semiHidden="0" w:uiPriority="22" w:unhideWhenUsed="0" w:qFormat="1"/>
+    <w:lsdException w:name="Emphasis" w:semiHidden="0" w:uiPriority="20" w:unhideWhenUsed="0" w:qFormat="1"/>
+    <w:lsdException w:name="Table Grid" w:semiHidden="0" w:uiPriority="59" w:unhideWhenUsed="0"/>
+    <w:lsdException w:name="Placeholder Text" w:unhideWhenUsed="0"/>
+    <w:lsdException w:name="No Spacing" w:semiHidden="0" w:uiPriority="1" w:unhideWhenUsed="0" w:qFormat="1"/>
+    <w:lsdException w:name="Light Shading" w:semiHidden="0" w:uiPriority="60" w:unhideWhenUsed="0"/>
+    <w:lsdException w:name="Light List" w:semiHidden="0" w:uiPriority="61" w:unhideWhenUsed="0"/>
+    <w:lsdException w:name="Light Grid" w:semiHidden="0" w:uiPriority="62" w:unhideWhenUsed="0"/>
+    <w:lsdException w:name="Medium Shading 1" w:semiHidden="0" w:uiPriority="63" w:unhideWhenUsed="0"/>
+    <w:lsdException w:name="Medium Shading 2" w:semiHidden="0" w:uiPriority="64" w:unhideWhenUsed="0"/>
+    <w:lsdException w:name="Medium List 1" w:semiHidden="0" w:uiPriority="65" w:unhideWhenUsed="0"/>
+    <w:lsdException w:name="Medium List 2" w:semiHidden="0" w:uiPriority="66" w:unhideWhenUsed="0"/>
+    <w:lsdException w:name="Medium Grid 1" w:semiHidden="0" w:uiPriority="67" w:unhideWhenUsed="0"/>
+    <w:lsdException w:name="Medium Grid 2" w:semiHidden="0" w:uiPriority="68" w:unhideWhenUsed="0"/>
+    <w:lsdException w:name="Medium Grid 3" w:semiHidden="0" w:uiPriority="69" w:unhideWhenUsed="0"/>
+    <w:lsdException w:name="Dark List" w:semiHidden="0" w:uiPriority="70" w:unhideWhenUsed="0"/>
+    <w:lsdException w:name="Colorful Shading" w:semiHidden="0" w:uiPriority="71" w:unhideWhenUsed="0"/>
+    <w:lsdException w:name="Colorful List" w:semiHidden="0" w:uiPriority="72" w:unhideWhenUsed="0"/>
+    <w:lsdException w:name="Colorful Grid" w:semiHidden="0" w:uiPriority="73" w:unhideWhenUsed="0"/>
+    <w:lsdException w:name="Light Shading Accent 1" w:semiHidden="0" w:uiPriority="60" w:unhideWhenUsed="0"/>
+    <w:lsdException w:name="Light List Accent 1" w:semiHidden="0" w:uiPriority="61" w:unhideWhenUsed="0"/>
+    <w:lsdException w:name="Light Grid Accent 1" w:semiHidden="0" w:uiPriority="62" w:unhideWhenUsed="0"/>
+    <w:lsdException w:name="Medium Shading 1 Accent 1" w:semiHidden="0" w:uiPriority="63" w:unhideWhenUsed="0"/>
+    <w:lsdException w:name="Medium Shading 2 Accent 1" w:semiHidden="0" w:uiPriority="64" w:unhideWhenUsed="0"/>
+    <w:lsdException w:name="Medium List 1 Accent 1" w:semiHidden="0" w:uiPriority="65" w:unhideWhenUsed="0"/>
+    <w:lsdException w:name="Revision" w:unhideWhenUsed="0"/>
+    <w:lsdException w:name="List Paragraph" w:semiHidden="0" w:uiPriority="34" w:unhideWhenUsed="0" w:qFormat="1"/>
+    <w:lsdException w:name="Quote" w:semiHidden="0" w:uiPriority="29" w:unhideWhenUsed="0" w:qFormat="1"/>
+    <w:lsdException w:name="Intense Quote" w:semiHidden="0" w:uiPriority="30" w:unhideWhenUsed="0" w:qFormat="1"/>
+    <w:lsdException w:name="Medium List 2 Accent 1" w:semiHidden="0" w:uiPriority="66" w:unhideWhenUsed="0"/>
+    <w:lsdException w:name="Medium Grid 1 Accent 1" w:semiHidden="0" w:uiPriority="67" w:unhideWhenUsed="0"/>
+    <w:lsdException w:name="Medium Grid 2 Accent 1" w:semiHidden="0" w:uiPriority="68" w:unhideWhenUsed="0"/>
+    <w:lsdException w:name="Medium Grid 3 Accent 1" w:semiHidden="0" w:uiPriority="69" w:unhideWhenUsed="0"/>
+    <w:lsdException w:name="Dark List Accent 1" w:semiHidden="0" w:uiPriority="70" w:unhideWhenUsed="0"/>
+    <w:lsdException w:name="Colorful Shading Accent 1" w:semiHidden="0" w:uiPriority="71" w:unhideWhenUsed="0"/>
+    <w:lsdException w:name="Colorful List Accent 1" w:semiHidden="0" w:uiPriority="72" w:unhideWhenUsed="0"/>
+    <w:lsdException w:name="Colorful Grid Accent 1" w:semiHidden="0" w:uiPriority="73" w:unhideWhenUsed="0"/>
+    <w:lsdException w:name="Light Shading Accent 2" w:semiHidden="0" w:uiPriority="60" w:unhideWhenUsed="0"/>
+    <w:lsdException w:name="Light List Accent 2" w:semiHidden="0" w:uiPriority="61" w:unhideWhenUsed="0"/>
+    <w:lsdException w:name="Light Grid Accent 2" w:semiHidden="0" w:uiPriority="62" w:unhideWhenUsed="0"/>
+    <w:lsdException w:name="Medium Shading 1 Accent 2" w:semiHidden="0" w:uiPriority="63" w:unhideWhenUsed="0"/>
+    <w:lsdException w:name="Medium Shading 2 Accent 2" w:semiHidden="0" w:uiPriority="64" w:unhideWhenUsed="0"/>
+    <w:lsdException w:name="Medium List 1 Accent 2" w:semiHidden="0" w:uiPriority="65" w:unhideWhenUsed="0"/>
+    <w:lsdException w:name="Medium List 2 Accent 2" w:semiHidden="0" w:uiPriority="66" w:unhideWhenUsed="0"/>
+    <w:lsdException w:name="Medium Grid 1 Accent 2" w:semiHidden="0" w:uiPriority="67" w:unhideWhenUsed="0"/>
+    <w:lsdException w:name="Medium Grid 2 Accent 2" w:semiHidden="0" w:uiPriority="68" w:unhideWhenUsed="0"/>
+    <w:lsdException w:name="Medium Grid 3 Accent 2" w:semiHidden="0" w:uiPriority="69" w:unhideWhenUsed="0"/>
+    <w:lsdException w:name="Dark List Accent 2" w:semiHidden="0" w:uiPriority="70" w:unhideWhenUsed="0"/>
+    <w:lsdException w:name="Colorful Shading Accent 2" w:semiHidden="0" w:uiPriority="71" w:unhideWhenUsed="0"/>
+    <w:lsdException w:name="Colorful List Accent 2" w:semiHidden="0" w:uiPriority="72" w:unhideWhenUsed="0"/>
+    <w:lsdException w:name="Colorful Grid Accent 2" w:semiHidden="0" w:uiPriority="73" w:unhideWhenUsed="0"/>
+    <w:lsdException w:name="Light Shading Accent 3" w:semiHidden="0" w:uiPriority="60" w:unhideWhenUsed="0"/>
+    <w:lsdException w:name="Light List Accent 3" w:semiHidden="0" w:uiPriority="61" w:unhideWhenUsed="0"/>
+    <w:lsdException w:name="Light Grid Accent 3" w:semiHidden="0" w:uiPriority="62" w:unhideWhenUsed="0"/>
+    <w:lsdException w:name="Medium Shading 1 Accent 3" w:semiHidden="0" w:uiPriority="63" w:unhideWhenUsed="0"/>
+    <w:lsdException w:name="Medium Shading 2 Accent 3" w:semiHidden="0" w:uiPriority="64" w:unhideWhenUsed="0"/>
+    <w:lsdException w:name="Medium List 1 Accent 3" w:semiHidden="0" w:uiPriority="65" w:unhideWhenUsed="0"/>
+    <w:lsdException w:name="Medium List 2 Accent 3" w:semiHidden="0" w:uiPriority="66" w:unhideWhenUsed="0"/>
+    <w:lsdException w:name="Medium Grid 1 Accent 3" w:semiHidden="0" w:uiPriority="67" w:unhideWhenUsed="0"/>
+    <w:lsdException w:name="Medium Grid 2 Accent 3" w:semiHidden="0" w:uiPriority="68" w:unhideWhenUsed="0"/>
+    <w:lsdException w:name="Medium Grid 3 Accent 3" w:semiHidden="0" w:uiPriority="69" w:unhideWhenUsed="0"/>
+    <w:lsdException w:name="Dark List Accent 3" w:semiHidden="0" w:uiPriority="70" w:unhideWhenUsed="0"/>
+    <w:lsdException w:name="Colorful Shading Accent 3" w:semiHidden="0" w:uiPriority="71" w:unhideWhenUsed="0"/>
+    <w:lsdException w:name="Colorful List Accent 3" w:semiHidden="0" w:uiPriority="72" w:unhideWhenUsed="0"/>
+    <w:lsdException w:name="Colorful Grid Accent 3" w:semiHidden="0" w:uiPriority="73" w:unhideWhenUsed="0"/>
+    <w:lsdException w:name="Light Shading Accent 4" w:semiHidden="0" w:uiPriority="60" w:unhideWhenUsed="0"/>
+    <w:lsdException w:name="Light List Accent 4" w:semiHidden="0" w:uiPriority="61" w:unhideWhenUsed="0"/>
+    <w:lsdException w:name="Light Grid Accent 4" w:semiHidden="0" w:uiPriority="62" w:unhideWhenUsed="0"/>
+    <w:lsdException w:name="Medium Shading 1 Accent 4" w:semiHidden="0" w:uiPriority="63" w:unhideWhenUsed="0"/>
+    <w:lsdException w:name="Medium Shading 2 Accent 4" w:semiHidden="0" w:uiPriority="64" w:unhideWhenUsed="0"/>
+    <w:lsdException w:name="Medium List 1 Accent 4" w:semiHidden="0" w:uiPriority="65" w:unhideWhenUsed="0"/>
+    <w:lsdException w:name="Medium List 2 Accent 4" w:semiHidden="0" w:uiPriority="66" w:unhideWhenUsed="0"/>
+    <w:lsdException w:name="Medium Grid 1 Accent 4" w:semiHidden="0" w:uiPriority="67" w:unhideWhenUsed="0"/>
+    <w:lsdException w:name="Medium Grid 2 Accent 4" w:semiHidden="0" w:uiPriority="68" w:unhideWhenUsed="0"/>
+    <w:lsdException w:name="Medium Grid 3 Accent 4" w:semiHidden="0" w:uiPriority="69" w:unhideWhenUsed="0"/>
+    <w:lsdException w:name="Dark List Accent 4" w:semiHidden="0" w:uiPriority="70" w:unhideWhenUsed="0"/>
+    <w:lsdException w:name="Colorful Shading Accent 4" w:semiHidden="0" w:uiPriority="71" w:unhideWhenUsed="0"/>
+    <w:lsdException w:name="Colorful List Accent 4" w:semiHidden="0" w:uiPriority="72" w:unhideWhenUsed="0"/>
+    <w:lsdException w:name="Colorful Grid Accent 4" w:semiHidden="0" w:uiPriority="73" w:unhideWhenUsed="0"/>
+    <w:lsdException w:name="Light Shading Accent 5" w:semiHidden="0" w:uiPriority="60" w:unhideWhenUsed="0"/>
+    <w:lsdException w:name="Light List Accent 5" w:semiHidden="0" w:uiPriority="61" w:unhideWhenUsed="0"/>
+    <w:lsdException w:name="Light Grid Accent 5" w:semiHidden="0" w:uiPriority="62" w:unhideWhenUsed="0"/>
+    <w:lsdException w:name="Medium Shading 1 Accent 5" w:semiHidden="0" w:uiPriority="63" w:unhideWhenUsed="0"/>
+    <w:lsdException w:name="Medium Shading 2 Accent 5" w:semiHidden="0" w:uiPriority="64" w:unhideWhenUsed="0"/>
+    <w:lsdException w:name="Medium List 1 Accent 5" w:semiHidden="0" w:uiPriority="65" w:unhideWhenUsed="0"/>
+    <w:lsdException w:name="Medium List 2 Accent 5" w:semiHidden="0" w:uiPriority="66" w:unhideWhenUsed="0"/>
+    <w:lsdException w:name="Medium Grid 1 Accent 5" w:semiHidden="0" w:uiPriority="67" w:unhideWhenUsed="0"/>
+    <w:lsdException w:name="Medium Grid 2 Accent 5" w:semiHidden="0" w:uiPriority="68" w:unhideWhenUsed="0"/>
+    <w:lsdException w:name="Medium Grid 3 Accent 5" w:semiHidden="0" w:uiPriority="69" w:unhideWhenUsed="0"/>
+    <w:lsdException w:name="Dark List Accent 5" w:semiHidden="0" w:uiPriority="70" w:unhideWhenUsed="0"/>
+    <w:lsdException w:name="Colorful Shading Accent 5" w:semiHidden="0" w:uiPriority="71" w:unhideWhenUsed="0"/>
+    <w:lsdException w:name="Colorful List Accent 5" w:semiHidden="0" w:uiPriority="72" w:unhideWhenUsed="0"/>
+    <w:lsdException w:name="Colorful Grid Accent 5" w:semiHidden="0" w:uiPriority="73" w:unhideWhenUsed="0"/>
+    <w:lsdException w:name="Light Shading Accent 6" w:semiHidden="0" w:uiPriority="60" w:unhideWhenUsed="0"/>
+    <w:lsdException w:name="Light List Accent 6" w:semiHidden="0" w:uiPriority="61" w:unhideWhenUsed="0"/>
+    <w:lsdException w:name="Light Grid Accent 6" w:semiHidden="0" w:uiPriority="62" w:unhideWhenUsed="0"/>
+    <w:lsdException w:name="Medium Shading 1 Accent 6" w:semiHidden="0" w:uiPriority="63" w:unhideWhenUsed="0"/>
+    <w:lsdException w:name="Medium Shading 2 Accent 6" w:semiHidden="0" w:uiPriority="64" w:unhideWhenUsed="0"/>
+    <w:lsdException w:name="Medium List 1 Accent 6" w:semiHidden="0" w:uiPriority="65" w:unhideWhenUsed="0"/>
+    <w:lsdException w:name="Medium List 2 Accent 6" w:semiHidden="0" w:uiPriority="66" w:unhideWhenUsed="0"/>
+    <w:lsdException w:name="Medium Grid 1 Accent 6" w:semiHidden="0" w:uiPriority="67" w:unhideWhenUsed="0"/>
+    <w:lsdException w:name="Medium Grid 2 Accent 6" w:semiHidden="0" w:uiPriority="68" w:unhideWhenUsed="0"/>
+    <w:lsdException w:name="Medium Grid 3 Accent 6" w:semiHidden="0" w:uiPriority="69" w:unhideWhenUsed="0"/>
+    <w:lsdException w:name="Dark List Accent 6" w:semiHidden="0" w:uiPriority="70" w:unhideWhenUsed="0"/>
+    <w:lsdException w:name="Colorful Shading Accent 6" w:semiHidden="0" w:uiPriority="71" w:unhideWhenUsed="0"/>
+    <w:lsdException w:name="Colorful List Accent 6" w:semiHidden="0" w:uiPriority="72" w:unhideWhenUsed="0"/>
+    <w:lsdException w:name="Colorful Grid Accent 6" w:semiHidden="0" w:uiPriority="73" w:unhideWhenUsed="0"/>
+    <w:lsdException w:name="Subtle Emphasis" w:semiHidden="0" w:uiPriority="19" w:unhideWhenUsed="0" w:qFormat="1"/>
+    <w:lsdException w:name="Intense Emphasis" w:semiHidden="0" w:uiPriority="21" w:unhideWhenUsed="0" w:qFormat="1"/>
+    <w:lsdException w:name="Subtle Reference" w:semiHidden="0" w:uiPriority="31" w:unhideWhenUsed="0" w:qFormat="1"/>
+    <w:lsdException w:name="Intense Reference" w:semiHidden="0" w:uiPriority="32" w:unhideWhenUsed="0" w:qFormat="1"/>
+    <w:lsdException w:name="Book Title" w:semiHidden="0" w:uiPriority="33" w:unhideWhenUsed="0" w:qFormat="1"/>
+    <w:lsdException w:name="Bibliography" w:uiPriority="37"/>
+    <w:lsdException w:name="TOC Heading" w:uiPriority="39" w:qFormat="1"/>
   </w:latentStyles>
   <w:style w:type="paragraph" w:default="1" w:styleId="Normal">
     <w:name w:val="Normal"/>

</xml_diff>

<commit_message>
Added link to application in article
</commit_message>
<xml_diff>
--- a/Short Seeking Alpha Article.docx
+++ b/Short Seeking Alpha Article.docx
@@ -7,19 +7,6 @@
         <w:spacing w:after="0"/>
       </w:pPr>
       <w:r>
-        <w:t xml:space="preserve">TODO: Perform analysis with </w:t>
-      </w:r>
-      <w:r>
-        <w:t>historical data from 2008 through 2018</w:t>
-      </w:r>
-      <w:bookmarkStart w:id="0" w:name="_GoBack"/>
-      <w:bookmarkEnd w:id="0"/>
-    </w:p>
-    <w:p>
-      <w:pPr>
-        <w:spacing w:after="0"/>
-      </w:pPr>
-      <w:r>
         <w:t>TODO: Add links to the application</w:t>
       </w:r>
     </w:p>
@@ -116,23 +103,33 @@
         <w:t>goals and investment assumptions</w:t>
       </w:r>
       <w:r>
-        <w:t xml:space="preserve"> into the </w:t>
+        <w:t xml:space="preserve"> </w:t>
+      </w:r>
+      <w:r>
+        <w:t xml:space="preserve">into the </w:t>
+      </w:r>
+      <w:hyperlink r:id="rId6" w:history="1">
+        <w:r>
+          <w:rPr>
+            <w:rStyle w:val="Hyperlink"/>
+          </w:rPr>
+          <w:t>calculator</w:t>
+        </w:r>
+      </w:hyperlink>
+      <w:r>
+        <w:t xml:space="preserve"> by</w:t>
+      </w:r>
+      <w:r>
+        <w:t xml:space="preserve"> following </w:t>
       </w:r>
       <w:r>
         <w:rPr>
           <w:highlight w:val="yellow"/>
         </w:rPr>
-        <w:t>calculator</w:t>
-      </w:r>
-      <w:r>
-        <w:t xml:space="preserve"> by following </w:t>
-      </w:r>
-      <w:r>
-        <w:rPr>
-          <w:highlight w:val="yellow"/>
-        </w:rPr>
         <w:t>these instructions</w:t>
       </w:r>
+      <w:bookmarkStart w:id="0" w:name="_GoBack"/>
+      <w:bookmarkEnd w:id="0"/>
     </w:p>
     <w:p>
       <w:r>
@@ -316,7 +313,7 @@
                     </pic:cNvPicPr>
                   </pic:nvPicPr>
                   <pic:blipFill>
-                    <a:blip r:embed="rId6" cstate="print">
+                    <a:blip r:embed="rId7" cstate="print">
                       <a:extLst>
                         <a:ext uri="{28A0092B-C50C-407E-A947-70E740481C1C}">
                           <a14:useLocalDpi xmlns:a14="http://schemas.microsoft.com/office/drawing/2010/main" val="0"/>
@@ -521,7 +518,7 @@
                     </pic:cNvPicPr>
                   </pic:nvPicPr>
                   <pic:blipFill>
-                    <a:blip r:embed="rId8" cstate="print">
+                    <a:blip r:embed="rId9" cstate="print">
                       <a:extLst>
                         <a:ext uri="{28A0092B-C50C-407E-A947-70E740481C1C}">
                           <a14:useLocalDpi xmlns:a14="http://schemas.microsoft.com/office/drawing/2010/main" val="0"/>
@@ -1086,7 +1083,7 @@
       <w:r>
         <w:t xml:space="preserve">He consulted the following </w:t>
       </w:r>
-      <w:hyperlink r:id="rId9" w:history="1">
+      <w:hyperlink r:id="rId10" w:history="1">
         <w:r>
           <w:rPr>
             <w:rStyle w:val="Hyperlink"/>
@@ -1179,7 +1176,15 @@
         <w:t xml:space="preserve"> at 11.7, which is near historical lows (~9). The historical data i</w:t>
       </w:r>
       <w:r>
-        <w:t>ndicates a volatility (Standard Deviation) of</w:t>
+        <w:t xml:space="preserve">ndicates </w:t>
+      </w:r>
+      <w:proofErr w:type="gramStart"/>
+      <w:r>
+        <w:t>a volatility</w:t>
+      </w:r>
+      <w:proofErr w:type="gramEnd"/>
+      <w:r>
+        <w:t xml:space="preserve"> (Standard Deviation) of</w:t>
       </w:r>
       <w:r>
         <w:t xml:space="preserve"> 25. Since the historical period </w:t>
@@ -1322,7 +1327,7 @@
       <w:r>
         <w:t xml:space="preserve"> </w:t>
       </w:r>
-      <w:hyperlink r:id="rId10" w:history="1">
+      <w:hyperlink r:id="rId11" w:history="1">
         <w:r>
           <w:rPr>
             <w:rStyle w:val="Hyperlink"/>
@@ -1346,7 +1351,15 @@
         <w:t>frequent extreme events</w:t>
       </w:r>
       <w:r>
-        <w:t xml:space="preserve"> (.54 Excess Kurtosis) than the “bell-curve” </w:t>
+        <w:t xml:space="preserve"> </w:t>
+      </w:r>
+      <w:proofErr w:type="gramStart"/>
+      <w:r>
+        <w:t>(.54 Excess Kurtosis)</w:t>
+      </w:r>
+      <w:proofErr w:type="gramEnd"/>
+      <w:r>
+        <w:t xml:space="preserve"> than the “bell-curve” </w:t>
       </w:r>
       <w:r>
         <w:t>would suggest.</w:t>
@@ -1430,7 +1443,7 @@
                     </pic:cNvPicPr>
                   </pic:nvPicPr>
                   <pic:blipFill>
-                    <a:blip r:embed="rId11" cstate="print">
+                    <a:blip r:embed="rId12" cstate="print">
                       <a:extLst>
                         <a:ext uri="{28A0092B-C50C-407E-A947-70E740481C1C}">
                           <a14:useLocalDpi xmlns:a14="http://schemas.microsoft.com/office/drawing/2010/main" val="0"/>

</xml_diff>

<commit_message>
Added links to the article
</commit_message>
<xml_diff>
--- a/Short Seeking Alpha Article.docx
+++ b/Short Seeking Alpha Article.docx
@@ -6,14 +6,8 @@
       <w:pPr>
         <w:spacing w:after="0"/>
       </w:pPr>
-      <w:r>
-        <w:t>TODO: Add links to the application</w:t>
-      </w:r>
-    </w:p>
-    <w:p>
-      <w:pPr>
-        <w:spacing w:after="0"/>
-      </w:pPr>
+      <w:bookmarkStart w:id="0" w:name="_GoBack"/>
+      <w:bookmarkEnd w:id="0"/>
       <w:r>
         <w:t>TODO: Replace graphs with graphs from the application</w:t>
       </w:r>
@@ -113,23 +107,38 @@
           <w:rPr>
             <w:rStyle w:val="Hyperlink"/>
           </w:rPr>
-          <w:t>calculator</w:t>
+          <w:t>calc</w:t>
+        </w:r>
+        <w:r>
+          <w:rPr>
+            <w:rStyle w:val="Hyperlink"/>
+          </w:rPr>
+          <w:t>u</w:t>
+        </w:r>
+        <w:r>
+          <w:rPr>
+            <w:rStyle w:val="Hyperlink"/>
+          </w:rPr>
+          <w:t>lator</w:t>
         </w:r>
       </w:hyperlink>
       <w:r>
         <w:t xml:space="preserve"> by</w:t>
       </w:r>
       <w:r>
-        <w:t xml:space="preserve"> following </w:t>
-      </w:r>
-      <w:r>
-        <w:rPr>
-          <w:highlight w:val="yellow"/>
-        </w:rPr>
-        <w:t>these instructions</w:t>
-      </w:r>
-      <w:bookmarkStart w:id="0" w:name="_GoBack"/>
-      <w:bookmarkEnd w:id="0"/>
+        <w:t xml:space="preserve"> </w:t>
+      </w:r>
+      <w:r>
+        <w:t xml:space="preserve">following </w:t>
+      </w:r>
+      <w:hyperlink r:id="rId7" w:history="1">
+        <w:r>
+          <w:rPr>
+            <w:rStyle w:val="Hyperlink"/>
+          </w:rPr>
+          <w:t>these instructions</w:t>
+        </w:r>
+      </w:hyperlink>
     </w:p>
     <w:p>
       <w:r>
@@ -313,7 +322,7 @@
                     </pic:cNvPicPr>
                   </pic:nvPicPr>
                   <pic:blipFill>
-                    <a:blip r:embed="rId7" cstate="print">
+                    <a:blip r:embed="rId8" cstate="print">
                       <a:extLst>
                         <a:ext uri="{28A0092B-C50C-407E-A947-70E740481C1C}">
                           <a14:useLocalDpi xmlns:a14="http://schemas.microsoft.com/office/drawing/2010/main" val="0"/>
@@ -518,7 +527,7 @@
                     </pic:cNvPicPr>
                   </pic:nvPicPr>
                   <pic:blipFill>
-                    <a:blip r:embed="rId9" cstate="print">
+                    <a:blip r:embed="rId10" cstate="print">
                       <a:extLst>
                         <a:ext uri="{28A0092B-C50C-407E-A947-70E740481C1C}">
                           <a14:useLocalDpi xmlns:a14="http://schemas.microsoft.com/office/drawing/2010/main" val="0"/>
@@ -1083,7 +1092,7 @@
       <w:r>
         <w:t xml:space="preserve">He consulted the following </w:t>
       </w:r>
-      <w:hyperlink r:id="rId10" w:history="1">
+      <w:hyperlink r:id="rId11" w:history="1">
         <w:r>
           <w:rPr>
             <w:rStyle w:val="Hyperlink"/>
@@ -1327,7 +1336,7 @@
       <w:r>
         <w:t xml:space="preserve"> </w:t>
       </w:r>
-      <w:hyperlink r:id="rId11" w:history="1">
+      <w:hyperlink r:id="rId12" w:history="1">
         <w:r>
           <w:rPr>
             <w:rStyle w:val="Hyperlink"/>
@@ -1443,7 +1452,7 @@
                     </pic:cNvPicPr>
                   </pic:nvPicPr>
                   <pic:blipFill>
-                    <a:blip r:embed="rId12" cstate="print">
+                    <a:blip r:embed="rId13" cstate="print">
                       <a:extLst>
                         <a:ext uri="{28A0092B-C50C-407E-A947-70E740481C1C}">
                           <a14:useLocalDpi xmlns:a14="http://schemas.microsoft.com/office/drawing/2010/main" val="0"/>
@@ -1591,40 +1600,56 @@
         <w:t xml:space="preserve">Input Your Own Assumptions: </w:t>
       </w:r>
       <w:r>
-        <w:t xml:space="preserve">The above narrative provides the default inputs </w:t>
+        <w:t>The above narrative provides the default input</w:t>
+      </w:r>
+      <w:r>
+        <w:t xml:space="preserve">s </w:t>
       </w:r>
       <w:r>
         <w:t>for</w:t>
       </w:r>
       <w:r>
-        <w:t xml:space="preserve"> </w:t>
-      </w:r>
-      <w:r>
-        <w:rPr>
-          <w:highlight w:val="yellow"/>
-        </w:rPr>
-        <w:t>this investment calculator</w:t>
-      </w:r>
-      <w:r>
-        <w:t>. You can upload your own cash flow an</w:t>
+        <w:t xml:space="preserve"> this </w:t>
+      </w:r>
+      <w:hyperlink r:id="rId14" w:history="1">
+        <w:r>
+          <w:rPr>
+            <w:rStyle w:val="Hyperlink"/>
+          </w:rPr>
+          <w:t>investment calculator</w:t>
+        </w:r>
+      </w:hyperlink>
+      <w:r>
+        <w:t>.</w:t>
+      </w:r>
+      <w:r>
+        <w:t xml:space="preserve"> You can upload your own cash flow an</w:t>
       </w:r>
       <w:r>
         <w:t>d investment assumptions by</w:t>
       </w:r>
       <w:r>
-        <w:t xml:space="preserve"> following </w:t>
-      </w:r>
-      <w:r>
-        <w:rPr>
-          <w:highlight w:val="yellow"/>
-        </w:rPr>
-        <w:t>these instructions</w:t>
-      </w:r>
+        <w:t xml:space="preserve"> followin</w:t>
+      </w:r>
+      <w:r>
+        <w:t xml:space="preserve">g </w:t>
+      </w:r>
+      <w:hyperlink r:id="rId15" w:history="1">
+        <w:r>
+          <w:rPr>
+            <w:rStyle w:val="Hyperlink"/>
+          </w:rPr>
+          <w:t>these instructions</w:t>
+        </w:r>
+      </w:hyperlink>
       <w:r>
         <w:t>.</w:t>
       </w:r>
       <w:r>
-        <w:t xml:space="preserve"> The calculator is free to use and requires no personal information. Please feel free to share your modifications in the comments section below as well</w:t>
+        <w:t xml:space="preserve"> Th</w:t>
+      </w:r>
+      <w:r>
+        <w:t>e calculator is free to use and requires no personal information. Please feel free to share your modifications in the comments section below as well</w:t>
       </w:r>
       <w:r>
         <w:t xml:space="preserve"> as any questions you may have. </w:t>
@@ -2597,6 +2622,18 @@
       <w:szCs w:val="20"/>
     </w:rPr>
   </w:style>
+  <w:style w:type="character" w:styleId="FollowedHyperlink">
+    <w:name w:val="FollowedHyperlink"/>
+    <w:basedOn w:val="DefaultParagraphFont"/>
+    <w:uiPriority w:val="99"/>
+    <w:semiHidden/>
+    <w:unhideWhenUsed/>
+    <w:rsid w:val="00345916"/>
+    <w:rPr>
+      <w:color w:val="800080" w:themeColor="followedHyperlink"/>
+      <w:u w:val="single"/>
+    </w:rPr>
+  </w:style>
 </w:styles>
 </file>
 
@@ -3289,6 +3326,18 @@
       <w:bCs/>
       <w:sz w:val="20"/>
       <w:szCs w:val="20"/>
+    </w:rPr>
+  </w:style>
+  <w:style w:type="character" w:styleId="FollowedHyperlink">
+    <w:name w:val="FollowedHyperlink"/>
+    <w:basedOn w:val="DefaultParagraphFont"/>
+    <w:uiPriority w:val="99"/>
+    <w:semiHidden/>
+    <w:unhideWhenUsed/>
+    <w:rsid w:val="00345916"/>
+    <w:rPr>
+      <w:color w:val="800080" w:themeColor="followedHyperlink"/>
+      <w:u w:val="single"/>
     </w:rPr>
   </w:style>
 </w:styles>

</xml_diff>

<commit_message>
Added Wikipedia Links to Article
</commit_message>
<xml_diff>
--- a/Short Seeking Alpha Article.docx
+++ b/Short Seeking Alpha Article.docx
@@ -6,26 +6,8 @@
       <w:pPr>
         <w:spacing w:after="0"/>
       </w:pPr>
-      <w:bookmarkStart w:id="0" w:name="_GoBack"/>
-      <w:bookmarkEnd w:id="0"/>
       <w:r>
         <w:t>TODO: Replace graphs with graphs from the application</w:t>
-      </w:r>
-    </w:p>
-    <w:p>
-      <w:pPr>
-        <w:spacing w:after="0"/>
-      </w:pPr>
-      <w:r>
-        <w:t>TODO: Add links to Wikipedia for Mathematical concepts</w:t>
-      </w:r>
-    </w:p>
-    <w:p>
-      <w:pPr>
-        <w:spacing w:after="0"/>
-      </w:pPr>
-      <w:r>
-        <w:t>TODO: Add links to Vanguard etc. to back investment assumptions</w:t>
       </w:r>
     </w:p>
     <w:p>
@@ -296,7 +278,7 @@
           <w:highlight w:val="yellow"/>
         </w:rPr>
       </w:pPr>
-      <w:commentRangeStart w:id="1"/>
+      <w:commentRangeStart w:id="0"/>
       <w:r>
         <w:rPr>
           <w:i/>
@@ -441,12 +423,12 @@
         </w:rPr>
         <w:t>.</w:t>
       </w:r>
-      <w:commentRangeEnd w:id="1"/>
+      <w:commentRangeEnd w:id="0"/>
       <w:r>
         <w:rPr>
           <w:rStyle w:val="CommentReference"/>
         </w:rPr>
-        <w:commentReference w:id="1"/>
+        <w:commentReference w:id="0"/>
       </w:r>
     </w:p>
     <w:p>
@@ -503,7 +485,7 @@
       </w:r>
     </w:p>
     <w:p>
-      <w:commentRangeStart w:id="2"/>
+      <w:commentRangeStart w:id="1"/>
       <w:r>
         <w:rPr>
           <w:noProof/>
@@ -608,12 +590,12 @@
         </w:rPr>
         <w:t>nflation</w:t>
       </w:r>
-      <w:commentRangeEnd w:id="2"/>
+      <w:commentRangeEnd w:id="1"/>
       <w:r>
         <w:rPr>
           <w:rStyle w:val="CommentReference"/>
         </w:rPr>
-        <w:commentReference w:id="2"/>
+        <w:commentReference w:id="1"/>
       </w:r>
     </w:p>
     <w:p>
@@ -1193,7 +1175,18 @@
       </w:r>
       <w:proofErr w:type="gramEnd"/>
       <w:r>
-        <w:t xml:space="preserve"> (Standard Deviation) of</w:t>
+        <w:t xml:space="preserve"> (</w:t>
+      </w:r>
+      <w:hyperlink r:id="rId12" w:history="1">
+        <w:r>
+          <w:rPr>
+            <w:rStyle w:val="Hyperlink"/>
+          </w:rPr>
+          <w:t>Standard Deviation</w:t>
+        </w:r>
+      </w:hyperlink>
+      <w:r>
+        <w:t>) of</w:t>
       </w:r>
       <w:r>
         <w:t xml:space="preserve"> 25. Since the historical period </w:t>
@@ -1262,7 +1255,18 @@
         <w:t>asymmetrical</w:t>
       </w:r>
       <w:r>
-        <w:t xml:space="preserve"> profile (.54 Skewness), it is late in the business cycle; consequently, </w:t>
+        <w:t xml:space="preserve"> profile (.54 </w:t>
+      </w:r>
+      <w:hyperlink r:id="rId13" w:history="1">
+        <w:r>
+          <w:rPr>
+            <w:rStyle w:val="Hyperlink"/>
+          </w:rPr>
+          <w:t>Skewness</w:t>
+        </w:r>
+      </w:hyperlink>
+      <w:r>
+        <w:t xml:space="preserve">), it is late in the business cycle; consequently, </w:t>
       </w:r>
       <w:r>
         <w:t>Chris</w:t>
@@ -1328,15 +1332,29 @@
         <w:t>The historical data exhibit more frequent extreme gains and losses than the normal distribution</w:t>
       </w:r>
       <w:r>
-        <w:t xml:space="preserve"> (Exc</w:t>
-      </w:r>
-      <w:r>
-        <w:t>ess Kurtosis of .9). Chris references</w:t>
+        <w:t xml:space="preserve"> (</w:t>
+      </w:r>
+      <w:hyperlink r:id="rId14" w:anchor="Excess_kurtosis" w:history="1">
+        <w:r>
+          <w:rPr>
+            <w:rStyle w:val="Hyperlink"/>
+          </w:rPr>
+          <w:t>Exc</w:t>
+        </w:r>
+        <w:r>
+          <w:rPr>
+            <w:rStyle w:val="Hyperlink"/>
+          </w:rPr>
+          <w:t>ess Kurtosis</w:t>
+        </w:r>
+      </w:hyperlink>
+      <w:r>
+        <w:t xml:space="preserve"> of .9). Chris references</w:t>
       </w:r>
       <w:r>
         <w:t xml:space="preserve"> </w:t>
       </w:r>
-      <w:hyperlink r:id="rId12" w:history="1">
+      <w:hyperlink r:id="rId15" w:history="1">
         <w:r>
           <w:rPr>
             <w:rStyle w:val="Hyperlink"/>
@@ -1360,22 +1378,25 @@
         <w:t>frequent extreme events</w:t>
       </w:r>
       <w:r>
+        <w:t xml:space="preserve"> (</w:t>
+      </w:r>
+      <w:r>
+        <w:t>Excess Kurtosis</w:t>
+      </w:r>
+      <w:r>
+        <w:t xml:space="preserve"> of .54</w:t>
+      </w:r>
+      <w:r>
+        <w:t xml:space="preserve">) than the “bell-curve” </w:t>
+      </w:r>
+      <w:r>
+        <w:t>would suggest.</w:t>
+      </w:r>
+      <w:r>
         <w:t xml:space="preserve"> </w:t>
       </w:r>
-      <w:proofErr w:type="gramStart"/>
-      <w:r>
-        <w:t>(.54 Excess Kurtosis)</w:t>
-      </w:r>
-      <w:proofErr w:type="gramEnd"/>
-      <w:r>
-        <w:t xml:space="preserve"> than the “bell-curve” </w:t>
-      </w:r>
-      <w:r>
-        <w:t>would suggest.</w:t>
-      </w:r>
-      <w:r>
-        <w:t xml:space="preserve"> </w:t>
-      </w:r>
+      <w:bookmarkStart w:id="2" w:name="_GoBack"/>
+      <w:bookmarkEnd w:id="2"/>
     </w:p>
     <w:p>
       <w:r>
@@ -1452,7 +1473,7 @@
                     </pic:cNvPicPr>
                   </pic:nvPicPr>
                   <pic:blipFill>
-                    <a:blip r:embed="rId13" cstate="print">
+                    <a:blip r:embed="rId16" cstate="print">
                       <a:extLst>
                         <a:ext uri="{28A0092B-C50C-407E-A947-70E740481C1C}">
                           <a14:useLocalDpi xmlns:a14="http://schemas.microsoft.com/office/drawing/2010/main" val="0"/>
@@ -1611,7 +1632,7 @@
       <w:r>
         <w:t xml:space="preserve"> this </w:t>
       </w:r>
-      <w:hyperlink r:id="rId14" w:history="1">
+      <w:hyperlink r:id="rId17" w:history="1">
         <w:r>
           <w:rPr>
             <w:rStyle w:val="Hyperlink"/>
@@ -1634,7 +1655,7 @@
       <w:r>
         <w:t xml:space="preserve">g </w:t>
       </w:r>
-      <w:hyperlink r:id="rId15" w:history="1">
+      <w:hyperlink r:id="rId18" w:history="1">
         <w:r>
           <w:rPr>
             <w:rStyle w:val="Hyperlink"/>
@@ -1667,7 +1688,7 @@
 
 <file path=word/comments.xml><?xml version="1.0" encoding="utf-8"?>
 <w:comments xmlns:wpc="http://schemas.microsoft.com/office/word/2010/wordprocessingCanvas" xmlns:mc="http://schemas.openxmlformats.org/markup-compatibility/2006" xmlns:o="urn:schemas-microsoft-com:office:office" xmlns:r="http://schemas.openxmlformats.org/officeDocument/2006/relationships" xmlns:m="http://schemas.openxmlformats.org/officeDocument/2006/math" xmlns:v="urn:schemas-microsoft-com:vml" xmlns:wp14="http://schemas.microsoft.com/office/word/2010/wordprocessingDrawing" xmlns:wp="http://schemas.openxmlformats.org/drawingml/2006/wordprocessingDrawing" xmlns:w10="urn:schemas-microsoft-com:office:word" xmlns:w="http://schemas.openxmlformats.org/wordprocessingml/2006/main" xmlns:w14="http://schemas.microsoft.com/office/word/2010/wordml" xmlns:wpg="http://schemas.microsoft.com/office/word/2010/wordprocessingGroup" xmlns:wpi="http://schemas.microsoft.com/office/word/2010/wordprocessingInk" xmlns:wne="http://schemas.microsoft.com/office/word/2006/wordml" xmlns:wps="http://schemas.microsoft.com/office/word/2010/wordprocessingShape" mc:Ignorable="w14 wp14">
-  <w:comment w:id="1" w:author="Popper" w:date="2018-12-16T09:47:00Z" w:initials="P">
+  <w:comment w:id="0" w:author="Popper" w:date="2018-12-16T09:47:00Z" w:initials="P">
     <w:p>
       <w:pPr>
         <w:pStyle w:val="CommentText"/>
@@ -1686,7 +1707,7 @@
       </w:r>
     </w:p>
   </w:comment>
-  <w:comment w:id="2" w:author="Popper" w:date="2018-12-16T09:47:00Z" w:initials="P">
+  <w:comment w:id="1" w:author="Popper" w:date="2018-12-16T09:47:00Z" w:initials="P">
     <w:p>
       <w:pPr>
         <w:pStyle w:val="CommentText"/>

</xml_diff>

<commit_message>
Added images to article
</commit_message>
<xml_diff>
--- a/Short Seeking Alpha Article.docx
+++ b/Short Seeking Alpha Article.docx
@@ -1,27 +1,13 @@
 
 <file path=word/document.xml><?xml version="1.0" encoding="utf-8"?>
-<w:document xmlns:wpc="http://schemas.microsoft.com/office/word/2010/wordprocessingCanvas" xmlns:mc="http://schemas.openxmlformats.org/markup-compatibility/2006" xmlns:o="urn:schemas-microsoft-com:office:office" xmlns:r="http://schemas.openxmlformats.org/officeDocument/2006/relationships" xmlns:m="http://schemas.openxmlformats.org/officeDocument/2006/math" xmlns:v="urn:schemas-microsoft-com:vml" xmlns:wp14="http://schemas.microsoft.com/office/word/2010/wordprocessingDrawing" xmlns:wp="http://schemas.openxmlformats.org/drawingml/2006/wordprocessingDrawing" xmlns:w10="urn:schemas-microsoft-com:office:word" xmlns:w="http://schemas.openxmlformats.org/wordprocessingml/2006/main" xmlns:w14="http://schemas.microsoft.com/office/word/2010/wordml" xmlns:wpg="http://schemas.microsoft.com/office/word/2010/wordprocessingGroup" xmlns:wpi="http://schemas.microsoft.com/office/word/2010/wordprocessingInk" xmlns:wne="http://schemas.microsoft.com/office/word/2006/wordml" xmlns:wps="http://schemas.microsoft.com/office/word/2010/wordprocessingShape" mc:Ignorable="w14 wp14">
+<w:document xmlns:wpc="http://schemas.microsoft.com/office/word/2010/wordprocessingCanvas" xmlns:cx="http://schemas.microsoft.com/office/drawing/2014/chartex" xmlns:cx1="http://schemas.microsoft.com/office/drawing/2015/9/8/chartex" xmlns:mc="http://schemas.openxmlformats.org/markup-compatibility/2006" xmlns:o="urn:schemas-microsoft-com:office:office" xmlns:r="http://schemas.openxmlformats.org/officeDocument/2006/relationships" xmlns:m="http://schemas.openxmlformats.org/officeDocument/2006/math" xmlns:v="urn:schemas-microsoft-com:vml" xmlns:wp14="http://schemas.microsoft.com/office/word/2010/wordprocessingDrawing" xmlns:wp="http://schemas.openxmlformats.org/drawingml/2006/wordprocessingDrawing" xmlns:w10="urn:schemas-microsoft-com:office:word" xmlns:w="http://schemas.openxmlformats.org/wordprocessingml/2006/main" xmlns:w14="http://schemas.microsoft.com/office/word/2010/wordml" xmlns:w15="http://schemas.microsoft.com/office/word/2012/wordml" xmlns:w16se="http://schemas.microsoft.com/office/word/2015/wordml/symex" xmlns:wpg="http://schemas.microsoft.com/office/word/2010/wordprocessingGroup" xmlns:wpi="http://schemas.microsoft.com/office/word/2010/wordprocessingInk" xmlns:wne="http://schemas.microsoft.com/office/word/2006/wordml" xmlns:wps="http://schemas.microsoft.com/office/word/2010/wordprocessingShape" mc:Ignorable="w14 w15 w16se wp14">
   <w:body>
     <w:p>
       <w:pPr>
-        <w:spacing w:after="0"/>
-      </w:pPr>
-      <w:r>
-        <w:t>TODO: Replace graphs with graphs from the application</w:t>
-      </w:r>
-    </w:p>
-    <w:p>
-      <w:pPr>
-        <w:spacing w:after="0"/>
-      </w:pPr>
-      <w:r>
-        <w:t>TODO: Alter Volatility Section</w:t>
-      </w:r>
-    </w:p>
-    <w:p>
-      <w:pPr>
         <w:pStyle w:val="Heading1"/>
       </w:pPr>
+      <w:bookmarkStart w:id="0" w:name="_GoBack"/>
+      <w:bookmarkEnd w:id="0"/>
       <w:r>
         <w:t>Choosing Investments B</w:t>
       </w:r>
@@ -84,24 +70,12 @@
       <w:r>
         <w:t xml:space="preserve">into the </w:t>
       </w:r>
-      <w:hyperlink r:id="rId6" w:history="1">
+      <w:hyperlink r:id="rId5" w:history="1">
         <w:r>
           <w:rPr>
             <w:rStyle w:val="Hyperlink"/>
           </w:rPr>
-          <w:t>calc</w:t>
-        </w:r>
-        <w:r>
-          <w:rPr>
-            <w:rStyle w:val="Hyperlink"/>
-          </w:rPr>
-          <w:t>u</w:t>
-        </w:r>
-        <w:r>
-          <w:rPr>
-            <w:rStyle w:val="Hyperlink"/>
-          </w:rPr>
-          <w:t>lator</w:t>
+          <w:t>calculator</w:t>
         </w:r>
       </w:hyperlink>
       <w:r>
@@ -113,7 +87,7 @@
       <w:r>
         <w:t xml:space="preserve">following </w:t>
       </w:r>
-      <w:hyperlink r:id="rId7" w:history="1">
+      <w:hyperlink r:id="rId6" w:history="1">
         <w:r>
           <w:rPr>
             <w:rStyle w:val="Hyperlink"/>
@@ -183,114 +157,21 @@
     <w:p>
       <w:r>
         <w:rPr>
-          <w:b/>
-        </w:rPr>
-        <w:t xml:space="preserve">The Financial Planner: </w:t>
-      </w:r>
-      <w:r>
-        <w:t>Carla</w:t>
-      </w:r>
-      <w:r>
-        <w:t xml:space="preserve"> simulates the performance </w:t>
-      </w:r>
-      <w:r>
-        <w:t xml:space="preserve">of $200,000 invested in each </w:t>
-      </w:r>
-      <w:r>
-        <w:t xml:space="preserve">stock </w:t>
-      </w:r>
-      <w:r>
-        <w:t>and annuities</w:t>
-      </w:r>
-      <w:r>
-        <w:t xml:space="preserve"> using the Probicast software</w:t>
-      </w:r>
-      <w:r>
-        <w:t>. Each</w:t>
-      </w:r>
-      <w:r>
-        <w:t xml:space="preserve"> simulated</w:t>
-      </w:r>
-      <w:r>
-        <w:t xml:space="preserve"> year, a $4</w:t>
-      </w:r>
-      <w:r>
-        <w:t>0,000 withdrawal is subtracted from</w:t>
-      </w:r>
-      <w:r>
-        <w:t xml:space="preserve"> the</w:t>
-      </w:r>
-      <w:r>
-        <w:t xml:space="preserve"> invested amount. If the portfolio value is insufficient to </w:t>
-      </w:r>
-      <w:r>
-        <w:t>cover the withdrawal</w:t>
-      </w:r>
-      <w:r>
-        <w:t>, then the</w:t>
-      </w:r>
-      <w:r>
-        <w:t xml:space="preserve"> life-time</w:t>
-      </w:r>
-      <w:r>
-        <w:t xml:space="preserve"> simulation is a failure</w:t>
-      </w:r>
-      <w:r>
-        <w:t>. Otherwise, it</w:t>
-      </w:r>
-      <w:r>
-        <w:t xml:space="preserve"> is counted as a success.</w:t>
-      </w:r>
-      <w:r>
-        <w:t xml:space="preserve"> Carla generates 1000 life-time simulations and only 19% </w:t>
-      </w:r>
-      <w:r>
-        <w:t>successfully cover the required cash flows. Mabel wonder</w:t>
-      </w:r>
-      <w:r>
-        <w:t>s if a different allocation would yield a better result</w:t>
-      </w:r>
-      <w:r>
-        <w:t xml:space="preserve">. </w:t>
-      </w:r>
-      <w:r>
-        <w:t>Carla</w:t>
-      </w:r>
-      <w:r>
-        <w:t xml:space="preserve"> repeats the calculations</w:t>
-      </w:r>
-      <w:r>
-        <w:t xml:space="preserve"> </w:t>
-      </w:r>
-      <w:r>
-        <w:t>for various portfolios</w:t>
-      </w:r>
-      <w:r>
-        <w:t xml:space="preserve"> as indicated in </w:t>
-      </w:r>
-      <w:r>
-        <w:t>Graph 1.</w:t>
-      </w:r>
-    </w:p>
-    <w:p>
-      <w:pPr>
-        <w:rPr>
-          <w:highlight w:val="yellow"/>
-        </w:rPr>
-      </w:pPr>
-      <w:commentRangeStart w:id="0"/>
-      <w:r>
-        <w:rPr>
-          <w:i/>
           <w:noProof/>
-          <w:highlight w:val="yellow"/>
-        </w:rPr>
-        <w:lastRenderedPageBreak/>
+        </w:rPr>
         <w:drawing>
-          <wp:inline distT="0" distB="0" distL="0" distR="0" wp14:anchorId="4BBE6004" wp14:editId="6176638D">
-            <wp:extent cx="4873625" cy="3433445"/>
-            <wp:effectExtent l="0" t="0" r="3175" b="0"/>
-            <wp:docPr id="1" name="Picture 1"/>
+          <wp:anchor distT="0" distB="0" distL="114300" distR="114300" simplePos="0" relativeHeight="251656192" behindDoc="0" locked="0" layoutInCell="1" allowOverlap="1" wp14:anchorId="66554C8A" wp14:editId="144AF07A">
+            <wp:simplePos x="0" y="0"/>
+            <wp:positionH relativeFrom="column">
+              <wp:posOffset>-76200</wp:posOffset>
+            </wp:positionH>
+            <wp:positionV relativeFrom="paragraph">
+              <wp:posOffset>1352550</wp:posOffset>
+            </wp:positionV>
+            <wp:extent cx="3200400" cy="2012315"/>
+            <wp:effectExtent l="0" t="0" r="0" b="6985"/>
+            <wp:wrapSquare wrapText="bothSides"/>
+            <wp:docPr id="6" name="Picture 6"/>
             <wp:cNvGraphicFramePr>
               <a:graphicFrameLocks xmlns:a="http://schemas.openxmlformats.org/drawingml/2006/main" noChangeAspect="1"/>
             </wp:cNvGraphicFramePr>
@@ -298,204 +179,59 @@
               <a:graphicData uri="http://schemas.openxmlformats.org/drawingml/2006/picture">
                 <pic:pic xmlns:pic="http://schemas.openxmlformats.org/drawingml/2006/picture">
                   <pic:nvPicPr>
-                    <pic:cNvPr id="0" name="Picture 1"/>
-                    <pic:cNvPicPr>
-                      <a:picLocks noChangeAspect="1" noChangeArrowheads="1"/>
-                    </pic:cNvPicPr>
+                    <pic:cNvPr id="6" name="40CashFlowAnnuity200.png"/>
+                    <pic:cNvPicPr/>
                   </pic:nvPicPr>
                   <pic:blipFill>
-                    <a:blip r:embed="rId8" cstate="print">
+                    <a:blip r:embed="rId7">
                       <a:extLst>
                         <a:ext uri="{28A0092B-C50C-407E-A947-70E740481C1C}">
                           <a14:useLocalDpi xmlns:a14="http://schemas.microsoft.com/office/drawing/2010/main" val="0"/>
                         </a:ext>
                       </a:extLst>
                     </a:blip>
-                    <a:srcRect/>
                     <a:stretch>
                       <a:fillRect/>
                     </a:stretch>
                   </pic:blipFill>
-                  <pic:spPr bwMode="auto">
+                  <pic:spPr>
                     <a:xfrm>
                       <a:off x="0" y="0"/>
-                      <a:ext cx="4873625" cy="3433445"/>
+                      <a:ext cx="3200400" cy="2012315"/>
                     </a:xfrm>
                     <a:prstGeom prst="rect">
                       <a:avLst/>
                     </a:prstGeom>
-                    <a:noFill/>
-                    <a:ln>
-                      <a:noFill/>
-                    </a:ln>
                   </pic:spPr>
                 </pic:pic>
               </a:graphicData>
             </a:graphic>
-          </wp:inline>
+            <wp14:sizeRelH relativeFrom="page">
+              <wp14:pctWidth>0</wp14:pctWidth>
+            </wp14:sizeRelH>
+            <wp14:sizeRelV relativeFrom="page">
+              <wp14:pctHeight>0</wp14:pctHeight>
+            </wp14:sizeRelV>
+          </wp:anchor>
         </w:drawing>
       </w:r>
-    </w:p>
-    <w:p>
-      <w:pPr>
-        <w:rPr>
-          <w:b/>
-          <w:i/>
-        </w:rPr>
-      </w:pPr>
-      <w:r>
-        <w:rPr>
-          <w:b/>
-          <w:i/>
-          <w:highlight w:val="yellow"/>
-        </w:rPr>
-        <w:t>Graph 1: Probability of Goal Attainment (Bubble Size) vs Amount Invested in Stocks (Y Axis) and Years Invested (X Axis)</w:t>
-      </w:r>
-      <w:r>
-        <w:rPr>
-          <w:b/>
-          <w:i/>
-          <w:highlight w:val="yellow"/>
-        </w:rPr>
-        <w:t xml:space="preserve"> based on</w:t>
-      </w:r>
-      <w:r>
-        <w:rPr>
-          <w:b/>
-          <w:i/>
-          <w:highlight w:val="yellow"/>
-        </w:rPr>
-        <w:t xml:space="preserve"> a budget</w:t>
-      </w:r>
-      <w:r>
-        <w:rPr>
-          <w:b/>
-          <w:i/>
-          <w:highlight w:val="yellow"/>
-        </w:rPr>
-        <w:t xml:space="preserve"> of $400,000,</w:t>
-      </w:r>
-      <w:r>
-        <w:rPr>
-          <w:b/>
-          <w:i/>
-          <w:highlight w:val="yellow"/>
-        </w:rPr>
-        <w:t xml:space="preserve"> initial cash o</w:t>
-      </w:r>
-      <w:r>
-        <w:rPr>
-          <w:b/>
-          <w:i/>
-          <w:highlight w:val="yellow"/>
-        </w:rPr>
-        <w:t>utflow of $40,000</w:t>
-      </w:r>
-      <w:r>
-        <w:rPr>
-          <w:b/>
-          <w:i/>
-          <w:highlight w:val="yellow"/>
-        </w:rPr>
-        <w:t>,</w:t>
-      </w:r>
-      <w:r>
-        <w:rPr>
-          <w:b/>
-          <w:i/>
-          <w:highlight w:val="yellow"/>
-        </w:rPr>
-        <w:t xml:space="preserve"> and 2% i</w:t>
-      </w:r>
-      <w:r>
-        <w:rPr>
-          <w:b/>
-          <w:i/>
-          <w:highlight w:val="yellow"/>
-        </w:rPr>
-        <w:t>nflation</w:t>
-      </w:r>
-      <w:r>
-        <w:rPr>
-          <w:b/>
-          <w:i/>
-          <w:highlight w:val="yellow"/>
-        </w:rPr>
-        <w:t>.</w:t>
-      </w:r>
-      <w:commentRangeEnd w:id="0"/>
-      <w:r>
-        <w:rPr>
-          <w:rStyle w:val="CommentReference"/>
-        </w:rPr>
-        <w:commentReference w:id="0"/>
-      </w:r>
-    </w:p>
-    <w:p>
-      <w:r>
-        <w:t>I</w:t>
-      </w:r>
-      <w:r>
-        <w:t>nvesting in 100%</w:t>
-      </w:r>
-      <w:r>
-        <w:t xml:space="preserve"> stocks seems to be the best choice since it results in the highest probability of success</w:t>
-      </w:r>
-      <w:r>
-        <w:t xml:space="preserve"> for 10 years</w:t>
-      </w:r>
-      <w:r>
-        <w:t xml:space="preserve">. </w:t>
-      </w:r>
-      <w:r>
-        <w:t>However, she only would have a 2.6</w:t>
-      </w:r>
-      <w:r>
-        <w:t xml:space="preserve"> </w:t>
-      </w:r>
-      <w:r>
-        <w:t>% chance of success</w:t>
-      </w:r>
-      <w:r>
-        <w:t xml:space="preserve"> of meeting the cash flows over 30 years</w:t>
-      </w:r>
-      <w:r>
-        <w:t>. This</w:t>
-      </w:r>
-      <w:r>
-        <w:t xml:space="preserve"> seems low to Mabel. She wonders: what would happen if they adjusted the cash flows to be $</w:t>
-      </w:r>
-      <w:r>
-        <w:t>2</w:t>
-      </w:r>
-      <w:r>
-        <w:t>0,000 instead?</w:t>
-      </w:r>
-      <w:r>
-        <w:t xml:space="preserve"> </w:t>
-      </w:r>
-      <w:r>
-        <w:t>Graph 2 summarizes</w:t>
-      </w:r>
-      <w:r>
-        <w:t xml:space="preserve"> these results.</w:t>
-      </w:r>
-      <w:r>
-        <w:t xml:space="preserve"> </w:t>
-      </w:r>
-    </w:p>
-    <w:p>
-      <w:commentRangeStart w:id="1"/>
       <w:r>
         <w:rPr>
           <w:noProof/>
         </w:rPr>
-        <w:lastRenderedPageBreak/>
         <w:drawing>
-          <wp:inline distT="0" distB="0" distL="0" distR="0" wp14:anchorId="15D5F9DB" wp14:editId="4CDF1409">
-            <wp:extent cx="4873625" cy="3433445"/>
-            <wp:effectExtent l="0" t="0" r="3175" b="0"/>
-            <wp:docPr id="2" name="Picture 2"/>
+          <wp:anchor distT="0" distB="0" distL="114300" distR="114300" simplePos="0" relativeHeight="251665408" behindDoc="0" locked="0" layoutInCell="1" allowOverlap="1" wp14:anchorId="35C19A8C" wp14:editId="6BE1D3A7">
+            <wp:simplePos x="0" y="0"/>
+            <wp:positionH relativeFrom="column">
+              <wp:posOffset>3219450</wp:posOffset>
+            </wp:positionH>
+            <wp:positionV relativeFrom="paragraph">
+              <wp:posOffset>1320800</wp:posOffset>
+            </wp:positionV>
+            <wp:extent cx="3200400" cy="2012315"/>
+            <wp:effectExtent l="0" t="0" r="0" b="6985"/>
+            <wp:wrapSquare wrapText="bothSides"/>
+            <wp:docPr id="5" name="Picture 5"/>
             <wp:cNvGraphicFramePr>
               <a:graphicFrameLocks xmlns:a="http://schemas.openxmlformats.org/drawingml/2006/main" noChangeAspect="1"/>
             </wp:cNvGraphicFramePr>
@@ -503,71 +239,435 @@
               <a:graphicData uri="http://schemas.openxmlformats.org/drawingml/2006/picture">
                 <pic:pic xmlns:pic="http://schemas.openxmlformats.org/drawingml/2006/picture">
                   <pic:nvPicPr>
-                    <pic:cNvPr id="0" name="Picture 2"/>
-                    <pic:cNvPicPr>
-                      <a:picLocks noChangeAspect="1" noChangeArrowheads="1"/>
-                    </pic:cNvPicPr>
+                    <pic:cNvPr id="5" name="40CashFlowAnnuity0.png"/>
+                    <pic:cNvPicPr/>
                   </pic:nvPicPr>
                   <pic:blipFill>
-                    <a:blip r:embed="rId10" cstate="print">
+                    <a:blip r:embed="rId8">
                       <a:extLst>
                         <a:ext uri="{28A0092B-C50C-407E-A947-70E740481C1C}">
                           <a14:useLocalDpi xmlns:a14="http://schemas.microsoft.com/office/drawing/2010/main" val="0"/>
                         </a:ext>
                       </a:extLst>
                     </a:blip>
-                    <a:srcRect/>
                     <a:stretch>
                       <a:fillRect/>
                     </a:stretch>
                   </pic:blipFill>
-                  <pic:spPr bwMode="auto">
+                  <pic:spPr>
                     <a:xfrm>
                       <a:off x="0" y="0"/>
-                      <a:ext cx="4873625" cy="3433445"/>
+                      <a:ext cx="3200400" cy="2012315"/>
                     </a:xfrm>
                     <a:prstGeom prst="rect">
                       <a:avLst/>
                     </a:prstGeom>
-                    <a:noFill/>
-                    <a:ln>
-                      <a:noFill/>
-                    </a:ln>
                   </pic:spPr>
                 </pic:pic>
               </a:graphicData>
             </a:graphic>
-          </wp:inline>
+            <wp14:sizeRelH relativeFrom="page">
+              <wp14:pctWidth>0</wp14:pctWidth>
+            </wp14:sizeRelH>
+            <wp14:sizeRelV relativeFrom="page">
+              <wp14:pctHeight>0</wp14:pctHeight>
+            </wp14:sizeRelV>
+          </wp:anchor>
         </w:drawing>
+      </w:r>
+      <w:r>
+        <w:rPr>
+          <w:b/>
+        </w:rPr>
+        <w:t xml:space="preserve">The Financial Planner: </w:t>
+      </w:r>
+      <w:r>
+        <w:t>Carla</w:t>
+      </w:r>
+      <w:r>
+        <w:t xml:space="preserve"> simulates the performance </w:t>
+      </w:r>
+      <w:r>
+        <w:t xml:space="preserve">of $200,000 invested in each </w:t>
+      </w:r>
+      <w:r>
+        <w:t xml:space="preserve">stock </w:t>
+      </w:r>
+      <w:r>
+        <w:t>and annuities</w:t>
+      </w:r>
+      <w:r>
+        <w:t xml:space="preserve"> using the Probicast software</w:t>
+      </w:r>
+      <w:r>
+        <w:t>. Each</w:t>
+      </w:r>
+      <w:r>
+        <w:t xml:space="preserve"> simulated</w:t>
+      </w:r>
+      <w:r>
+        <w:t xml:space="preserve"> year, a $4</w:t>
+      </w:r>
+      <w:r>
+        <w:t>0,000 withdrawal is subtracted from</w:t>
+      </w:r>
+      <w:r>
+        <w:t xml:space="preserve"> the</w:t>
+      </w:r>
+      <w:r>
+        <w:t xml:space="preserve"> invested amount. If the portfolio value is insufficient to </w:t>
+      </w:r>
+      <w:r>
+        <w:t>cover the withdrawal</w:t>
+      </w:r>
+      <w:r>
+        <w:t>, then the</w:t>
+      </w:r>
+      <w:r>
+        <w:t xml:space="preserve"> life-time</w:t>
+      </w:r>
+      <w:r>
+        <w:t xml:space="preserve"> simulation is a failure</w:t>
+      </w:r>
+      <w:r>
+        <w:t>. Otherwise, it</w:t>
+      </w:r>
+      <w:r>
+        <w:t xml:space="preserve"> is counted as a success.</w:t>
+      </w:r>
+      <w:r>
+        <w:t xml:space="preserve"> Carla generates 1000 life-time simulations and only 19% </w:t>
+      </w:r>
+      <w:r>
+        <w:t>successfully cover the required cash flows. Mabel wonder</w:t>
+      </w:r>
+      <w:r>
+        <w:t>s if a different allocation would yield a better result</w:t>
+      </w:r>
+      <w:r>
+        <w:t xml:space="preserve">. </w:t>
+      </w:r>
+      <w:r>
+        <w:t>Carla</w:t>
+      </w:r>
+      <w:r>
+        <w:t xml:space="preserve"> repeats the calculations</w:t>
+      </w:r>
+      <w:r>
+        <w:t xml:space="preserve"> </w:t>
+      </w:r>
+      <w:r>
+        <w:t>for various portfolios</w:t>
+      </w:r>
+      <w:r>
+        <w:t xml:space="preserve"> as indicated in </w:t>
+      </w:r>
+      <w:r>
+        <w:t>Graph 1.</w:t>
       </w:r>
     </w:p>
     <w:p>
       <w:pPr>
         <w:rPr>
-          <w:b/>
-          <w:i/>
-        </w:rPr>
-      </w:pPr>
-      <w:r>
-        <w:rPr>
-          <w:b/>
-          <w:i/>
-        </w:rPr>
-        <w:t>Graph 2: Probability of Goal Attainment (Bubble Size) vs Amount Invested in Stocks (Y Axis) and Years Invested (X Axis) bas</w:t>
-      </w:r>
-      <w:r>
-        <w:rPr>
-          <w:b/>
-          <w:i/>
-        </w:rPr>
-        <w:t>ed on</w:t>
-      </w:r>
-      <w:r>
-        <w:rPr>
-          <w:b/>
-          <w:i/>
-        </w:rPr>
-        <w:t xml:space="preserve"> a budget of $400,000, initial cash o</w:t>
+          <w:noProof/>
+        </w:rPr>
+      </w:pPr>
+    </w:p>
+    <w:p>
+      <w:pPr>
+        <w:rPr>
+          <w:b/>
+          <w:i/>
+        </w:rPr>
+      </w:pPr>
+      <w:r>
+        <w:rPr>
+          <w:b/>
+          <w:i/>
+        </w:rPr>
+        <w:t xml:space="preserve">Graph 1: Probability of Goal Attainment </w:t>
+      </w:r>
+      <w:r>
+        <w:rPr>
+          <w:b/>
+          <w:i/>
+        </w:rPr>
+        <w:t xml:space="preserve">for $200,000 and $400,000 invested in Stocks </w:t>
+      </w:r>
+      <w:r>
+        <w:rPr>
+          <w:b/>
+          <w:i/>
+        </w:rPr>
+        <w:t>based on</w:t>
+      </w:r>
+      <w:r>
+        <w:rPr>
+          <w:b/>
+          <w:i/>
+        </w:rPr>
+        <w:t xml:space="preserve"> a budget</w:t>
+      </w:r>
+      <w:r>
+        <w:rPr>
+          <w:b/>
+          <w:i/>
+        </w:rPr>
+        <w:t xml:space="preserve"> of $400,000,</w:t>
+      </w:r>
+      <w:r>
+        <w:rPr>
+          <w:b/>
+          <w:i/>
+        </w:rPr>
+        <w:t xml:space="preserve"> initial cash o</w:t>
+      </w:r>
+      <w:r>
+        <w:rPr>
+          <w:b/>
+          <w:i/>
+        </w:rPr>
+        <w:t>utflow of $40,000</w:t>
+      </w:r>
+      <w:r>
+        <w:rPr>
+          <w:b/>
+          <w:i/>
+        </w:rPr>
+        <w:t>,</w:t>
+      </w:r>
+      <w:r>
+        <w:rPr>
+          <w:b/>
+          <w:i/>
+        </w:rPr>
+        <w:t xml:space="preserve"> and 2% i</w:t>
+      </w:r>
+      <w:r>
+        <w:rPr>
+          <w:b/>
+          <w:i/>
+        </w:rPr>
+        <w:t>nflation</w:t>
+      </w:r>
+      <w:r>
+        <w:rPr>
+          <w:b/>
+          <w:i/>
+        </w:rPr>
+        <w:t>.</w:t>
+      </w:r>
+      <w:r>
+        <w:rPr>
+          <w:b/>
+          <w:i/>
+        </w:rPr>
+        <w:t xml:space="preserve"> Annuity assumed to pay 6% of principal</w:t>
+      </w:r>
+      <w:r>
+        <w:rPr>
+          <w:b/>
+          <w:i/>
+        </w:rPr>
+        <w:t>. Note: Investing in annuity alone would never meet required outflows and is not shown.</w:t>
+      </w:r>
+    </w:p>
+    <w:p>
+      <w:r>
+        <w:rPr>
+          <w:noProof/>
+        </w:rPr>
+        <w:lastRenderedPageBreak/>
+        <w:drawing>
+          <wp:anchor distT="0" distB="0" distL="114300" distR="114300" simplePos="0" relativeHeight="251668480" behindDoc="0" locked="0" layoutInCell="1" allowOverlap="1" wp14:anchorId="528CEDB2" wp14:editId="213530DF">
+            <wp:simplePos x="0" y="0"/>
+            <wp:positionH relativeFrom="column">
+              <wp:posOffset>3228975</wp:posOffset>
+            </wp:positionH>
+            <wp:positionV relativeFrom="paragraph">
+              <wp:posOffset>962660</wp:posOffset>
+            </wp:positionV>
+            <wp:extent cx="3200400" cy="1995170"/>
+            <wp:effectExtent l="0" t="0" r="0" b="5080"/>
+            <wp:wrapSquare wrapText="bothSides"/>
+            <wp:docPr id="8" name="Picture 8"/>
+            <wp:cNvGraphicFramePr>
+              <a:graphicFrameLocks xmlns:a="http://schemas.openxmlformats.org/drawingml/2006/main" noChangeAspect="1"/>
+            </wp:cNvGraphicFramePr>
+            <a:graphic xmlns:a="http://schemas.openxmlformats.org/drawingml/2006/main">
+              <a:graphicData uri="http://schemas.openxmlformats.org/drawingml/2006/picture">
+                <pic:pic xmlns:pic="http://schemas.openxmlformats.org/drawingml/2006/picture">
+                  <pic:nvPicPr>
+                    <pic:cNvPr id="8" name="20CashFlowAnnuity0.png"/>
+                    <pic:cNvPicPr/>
+                  </pic:nvPicPr>
+                  <pic:blipFill>
+                    <a:blip r:embed="rId9">
+                      <a:extLst>
+                        <a:ext uri="{28A0092B-C50C-407E-A947-70E740481C1C}">
+                          <a14:useLocalDpi xmlns:a14="http://schemas.microsoft.com/office/drawing/2010/main" val="0"/>
+                        </a:ext>
+                      </a:extLst>
+                    </a:blip>
+                    <a:stretch>
+                      <a:fillRect/>
+                    </a:stretch>
+                  </pic:blipFill>
+                  <pic:spPr>
+                    <a:xfrm>
+                      <a:off x="0" y="0"/>
+                      <a:ext cx="3200400" cy="1995170"/>
+                    </a:xfrm>
+                    <a:prstGeom prst="rect">
+                      <a:avLst/>
+                    </a:prstGeom>
+                  </pic:spPr>
+                </pic:pic>
+              </a:graphicData>
+            </a:graphic>
+            <wp14:sizeRelH relativeFrom="page">
+              <wp14:pctWidth>0</wp14:pctWidth>
+            </wp14:sizeRelH>
+            <wp14:sizeRelV relativeFrom="page">
+              <wp14:pctHeight>0</wp14:pctHeight>
+            </wp14:sizeRelV>
+          </wp:anchor>
+        </w:drawing>
+      </w:r>
+      <w:r>
+        <w:t>I</w:t>
+      </w:r>
+      <w:r>
+        <w:t>nvesting in 100%</w:t>
+      </w:r>
+      <w:r>
+        <w:t xml:space="preserve"> stocks seems to be the best choice since it results in the highest probability of success</w:t>
+      </w:r>
+      <w:r>
+        <w:t xml:space="preserve"> for 10 years</w:t>
+      </w:r>
+      <w:r>
+        <w:t xml:space="preserve">. </w:t>
+      </w:r>
+      <w:r>
+        <w:t>However, she only would have a 2.6</w:t>
+      </w:r>
+      <w:r>
+        <w:t xml:space="preserve"> </w:t>
+      </w:r>
+      <w:r>
+        <w:t>% chance of success</w:t>
+      </w:r>
+      <w:r>
+        <w:t xml:space="preserve"> of meeting the cash flows over 30 years</w:t>
+      </w:r>
+      <w:r>
+        <w:t>. This</w:t>
+      </w:r>
+      <w:r>
+        <w:t xml:space="preserve"> seems low to Mabel. She wonders: what would happen if they adjusted the cash flows to be $</w:t>
+      </w:r>
+      <w:r>
+        <w:t>2</w:t>
+      </w:r>
+      <w:r>
+        <w:t>0,000 instead?</w:t>
+      </w:r>
+      <w:r>
+        <w:t xml:space="preserve"> </w:t>
+      </w:r>
+      <w:r>
+        <w:t>Graph 2 summarizes</w:t>
+      </w:r>
+      <w:r>
+        <w:t xml:space="preserve"> these results.</w:t>
+      </w:r>
+      <w:r>
+        <w:t xml:space="preserve"> </w:t>
+      </w:r>
+    </w:p>
+    <w:p>
+      <w:r>
+        <w:rPr>
+          <w:noProof/>
+        </w:rPr>
+        <w:drawing>
+          <wp:anchor distT="0" distB="0" distL="114300" distR="114300" simplePos="0" relativeHeight="251666432" behindDoc="0" locked="0" layoutInCell="1" allowOverlap="1" wp14:anchorId="44A56221" wp14:editId="227506B3">
+            <wp:simplePos x="0" y="0"/>
+            <wp:positionH relativeFrom="column">
+              <wp:posOffset>0</wp:posOffset>
+            </wp:positionH>
+            <wp:positionV relativeFrom="paragraph">
+              <wp:posOffset>59690</wp:posOffset>
+            </wp:positionV>
+            <wp:extent cx="3200400" cy="1999615"/>
+            <wp:effectExtent l="0" t="0" r="0" b="635"/>
+            <wp:wrapSquare wrapText="bothSides"/>
+            <wp:docPr id="7" name="Picture 7"/>
+            <wp:cNvGraphicFramePr>
+              <a:graphicFrameLocks xmlns:a="http://schemas.openxmlformats.org/drawingml/2006/main" noChangeAspect="1"/>
+            </wp:cNvGraphicFramePr>
+            <a:graphic xmlns:a="http://schemas.openxmlformats.org/drawingml/2006/main">
+              <a:graphicData uri="http://schemas.openxmlformats.org/drawingml/2006/picture">
+                <pic:pic xmlns:pic="http://schemas.openxmlformats.org/drawingml/2006/picture">
+                  <pic:nvPicPr>
+                    <pic:cNvPr id="7" name="20CashFlowAnnuity200.png"/>
+                    <pic:cNvPicPr/>
+                  </pic:nvPicPr>
+                  <pic:blipFill>
+                    <a:blip r:embed="rId10">
+                      <a:extLst>
+                        <a:ext uri="{28A0092B-C50C-407E-A947-70E740481C1C}">
+                          <a14:useLocalDpi xmlns:a14="http://schemas.microsoft.com/office/drawing/2010/main" val="0"/>
+                        </a:ext>
+                      </a:extLst>
+                    </a:blip>
+                    <a:stretch>
+                      <a:fillRect/>
+                    </a:stretch>
+                  </pic:blipFill>
+                  <pic:spPr>
+                    <a:xfrm>
+                      <a:off x="0" y="0"/>
+                      <a:ext cx="3200400" cy="1999615"/>
+                    </a:xfrm>
+                    <a:prstGeom prst="rect">
+                      <a:avLst/>
+                    </a:prstGeom>
+                  </pic:spPr>
+                </pic:pic>
+              </a:graphicData>
+            </a:graphic>
+            <wp14:sizeRelH relativeFrom="page">
+              <wp14:pctWidth>0</wp14:pctWidth>
+            </wp14:sizeRelH>
+            <wp14:sizeRelV relativeFrom="page">
+              <wp14:pctHeight>0</wp14:pctHeight>
+            </wp14:sizeRelV>
+          </wp:anchor>
+        </w:drawing>
+      </w:r>
+    </w:p>
+    <w:p>
+      <w:pPr>
+        <w:rPr>
+          <w:b/>
+          <w:i/>
+        </w:rPr>
+      </w:pPr>
+      <w:r>
+        <w:rPr>
+          <w:b/>
+          <w:i/>
+        </w:rPr>
+        <w:t>Graph 2</w:t>
+      </w:r>
+      <w:r>
+        <w:rPr>
+          <w:b/>
+          <w:i/>
+        </w:rPr>
+        <w:t>: Probability of Goal Attainment for $200,000 and $400,000 invested in Stocks based on a budget of $400,000, initial cash o</w:t>
       </w:r>
       <w:r>
         <w:rPr>
@@ -581,21 +681,21 @@
           <w:b/>
           <w:i/>
         </w:rPr>
-        <w:t>0,000 and 2% i</w:t>
-      </w:r>
-      <w:r>
-        <w:rPr>
-          <w:b/>
-          <w:i/>
-        </w:rPr>
-        <w:t>nflation</w:t>
-      </w:r>
-      <w:commentRangeEnd w:id="1"/>
-      <w:r>
-        <w:rPr>
-          <w:rStyle w:val="CommentReference"/>
-        </w:rPr>
-        <w:commentReference w:id="1"/>
+        <w:t>0,000, and 2% inflation. Annuity assumed to pay 6% of principal</w:t>
+      </w:r>
+      <w:r>
+        <w:rPr>
+          <w:b/>
+          <w:i/>
+        </w:rPr>
+        <w:t xml:space="preserve">. Note: Investing in annuity alone would </w:t>
+      </w:r>
+      <w:r>
+        <w:rPr>
+          <w:b/>
+          <w:i/>
+        </w:rPr>
+        <w:t xml:space="preserve">give a 100% probability of meeting cash flow until year 19 when it falls to zero. </w:t>
       </w:r>
     </w:p>
     <w:p>
@@ -1164,18 +1264,22 @@
         <w:t>. It was</w:t>
       </w:r>
       <w:r>
-        <w:t xml:space="preserve"> at 11.7, which is near historical lows (~9). The historical data i</w:t>
-      </w:r>
-      <w:r>
-        <w:t xml:space="preserve">ndicates </w:t>
-      </w:r>
-      <w:proofErr w:type="gramStart"/>
-      <w:r>
-        <w:t>a volatility</w:t>
-      </w:r>
-      <w:proofErr w:type="gramEnd"/>
-      <w:r>
-        <w:t xml:space="preserve"> (</w:t>
+        <w:t xml:space="preserve"> at </w:t>
+      </w:r>
+      <w:r>
+        <w:t>22</w:t>
+      </w:r>
+      <w:r>
+        <w:t xml:space="preserve">, which is </w:t>
+      </w:r>
+      <w:r>
+        <w:t>much higher than it has been recently.</w:t>
+      </w:r>
+      <w:r>
+        <w:t xml:space="preserve"> The historical data i</w:t>
+      </w:r>
+      <w:r>
+        <w:t>ndicates a volatility (</w:t>
       </w:r>
       <w:hyperlink r:id="rId12" w:history="1">
         <w:r>
@@ -1195,7 +1299,13 @@
         <w:t>contained an abnormally volatile period and the current volatility</w:t>
       </w:r>
       <w:r>
-        <w:t xml:space="preserve"> is well below historical norms,</w:t>
+        <w:t xml:space="preserve"> is </w:t>
+      </w:r>
+      <w:r>
+        <w:t>above</w:t>
+      </w:r>
+      <w:r>
+        <w:t xml:space="preserve"> historical norms,</w:t>
       </w:r>
       <w:r>
         <w:t xml:space="preserve"> Chris estimated a volatility</w:t>
@@ -1395,8 +1505,6 @@
       <w:r>
         <w:t xml:space="preserve"> </w:t>
       </w:r>
-      <w:bookmarkStart w:id="2" w:name="_GoBack"/>
-      <w:bookmarkEnd w:id="2"/>
     </w:p>
     <w:p>
       <w:r>
@@ -1444,22 +1552,20 @@
     </w:p>
     <w:p>
       <w:pPr>
+        <w:jc w:val="center"/>
         <w:rPr>
           <w:highlight w:val="yellow"/>
         </w:rPr>
       </w:pPr>
-      <w:commentRangeStart w:id="3"/>
       <w:r>
         <w:rPr>
           <w:noProof/>
-          <w:highlight w:val="yellow"/>
-        </w:rPr>
-        <w:lastRenderedPageBreak/>
+        </w:rPr>
         <w:drawing>
-          <wp:inline distT="0" distB="0" distL="0" distR="0" wp14:anchorId="25107011" wp14:editId="02A80B01">
-            <wp:extent cx="4873625" cy="3416300"/>
-            <wp:effectExtent l="0" t="0" r="3175" b="0"/>
-            <wp:docPr id="3" name="Picture 3"/>
+          <wp:inline distT="0" distB="0" distL="0" distR="0" wp14:anchorId="672557C4" wp14:editId="14818594">
+            <wp:extent cx="3352381" cy="1809524"/>
+            <wp:effectExtent l="0" t="0" r="635" b="635"/>
+            <wp:docPr id="10" name="Picture 10"/>
             <wp:cNvGraphicFramePr>
               <a:graphicFrameLocks xmlns:a="http://schemas.openxmlformats.org/drawingml/2006/main" noChangeAspect="1"/>
             </wp:cNvGraphicFramePr>
@@ -1467,36 +1573,29 @@
               <a:graphicData uri="http://schemas.openxmlformats.org/drawingml/2006/picture">
                 <pic:pic xmlns:pic="http://schemas.openxmlformats.org/drawingml/2006/picture">
                   <pic:nvPicPr>
-                    <pic:cNvPr id="0" name="Picture 1"/>
-                    <pic:cNvPicPr>
-                      <a:picLocks noChangeAspect="1" noChangeArrowheads="1"/>
-                    </pic:cNvPicPr>
+                    <pic:cNvPr id="10" name="Distribution.png"/>
+                    <pic:cNvPicPr/>
                   </pic:nvPicPr>
                   <pic:blipFill>
-                    <a:blip r:embed="rId16" cstate="print">
+                    <a:blip r:embed="rId16">
                       <a:extLst>
                         <a:ext uri="{28A0092B-C50C-407E-A947-70E740481C1C}">
                           <a14:useLocalDpi xmlns:a14="http://schemas.microsoft.com/office/drawing/2010/main" val="0"/>
                         </a:ext>
                       </a:extLst>
                     </a:blip>
-                    <a:srcRect/>
                     <a:stretch>
                       <a:fillRect/>
                     </a:stretch>
                   </pic:blipFill>
-                  <pic:spPr bwMode="auto">
+                  <pic:spPr>
                     <a:xfrm>
                       <a:off x="0" y="0"/>
-                      <a:ext cx="4873625" cy="3416300"/>
+                      <a:ext cx="3352381" cy="1809524"/>
                     </a:xfrm>
                     <a:prstGeom prst="rect">
                       <a:avLst/>
                     </a:prstGeom>
-                    <a:noFill/>
-                    <a:ln>
-                      <a:noFill/>
-                    </a:ln>
                   </pic:spPr>
                 </pic:pic>
               </a:graphicData>
@@ -1516,7 +1615,6 @@
         <w:rPr>
           <w:b/>
           <w:i/>
-          <w:highlight w:val="yellow"/>
         </w:rPr>
         <w:t xml:space="preserve">Graph 3: </w:t>
       </w:r>
@@ -1524,7 +1622,6 @@
         <w:rPr>
           <w:b/>
           <w:i/>
-          <w:highlight w:val="yellow"/>
         </w:rPr>
         <w:t>Estimated</w:t>
       </w:r>
@@ -1532,7 +1629,6 @@
         <w:rPr>
           <w:b/>
           <w:i/>
-          <w:highlight w:val="yellow"/>
         </w:rPr>
         <w:t xml:space="preserve"> annual</w:t>
       </w:r>
@@ -1540,7 +1636,6 @@
         <w:rPr>
           <w:b/>
           <w:i/>
-          <w:highlight w:val="yellow"/>
         </w:rPr>
         <w:t xml:space="preserve"> long-term forecast for the stock m</w:t>
       </w:r>
@@ -1548,7 +1643,6 @@
         <w:rPr>
           <w:b/>
           <w:i/>
-          <w:highlight w:val="yellow"/>
         </w:rPr>
         <w:t>arket assuming a current price of 100.</w:t>
       </w:r>
@@ -1556,7 +1650,6 @@
         <w:rPr>
           <w:b/>
           <w:i/>
-          <w:highlight w:val="yellow"/>
         </w:rPr>
         <w:t xml:space="preserve"> </w:t>
       </w:r>
@@ -1564,7 +1657,6 @@
         <w:rPr>
           <w:b/>
           <w:i/>
-          <w:highlight w:val="yellow"/>
         </w:rPr>
         <w:t>The s</w:t>
       </w:r>
@@ -1572,20 +1664,13 @@
         <w:rPr>
           <w:b/>
           <w:i/>
-          <w:highlight w:val="yellow"/>
         </w:rPr>
         <w:t>oftware generates the above graphs based on the input scenarios and interpolating straight lines between each scenario.</w:t>
-      </w:r>
-      <w:commentRangeEnd w:id="3"/>
-      <w:r>
-        <w:rPr>
-          <w:rStyle w:val="CommentReference"/>
-        </w:rPr>
-        <w:commentReference w:id="3"/>
       </w:r>
     </w:p>
     <w:p>
       <w:r>
+        <w:lastRenderedPageBreak/>
         <w:t xml:space="preserve">Each scenario is connected to the next with a straight line. </w:t>
       </w:r>
       <w:r>
@@ -1686,65 +1771,9 @@
 </w:document>
 </file>
 
-<file path=word/comments.xml><?xml version="1.0" encoding="utf-8"?>
-<w:comments xmlns:wpc="http://schemas.microsoft.com/office/word/2010/wordprocessingCanvas" xmlns:mc="http://schemas.openxmlformats.org/markup-compatibility/2006" xmlns:o="urn:schemas-microsoft-com:office:office" xmlns:r="http://schemas.openxmlformats.org/officeDocument/2006/relationships" xmlns:m="http://schemas.openxmlformats.org/officeDocument/2006/math" xmlns:v="urn:schemas-microsoft-com:vml" xmlns:wp14="http://schemas.microsoft.com/office/word/2010/wordprocessingDrawing" xmlns:wp="http://schemas.openxmlformats.org/drawingml/2006/wordprocessingDrawing" xmlns:w10="urn:schemas-microsoft-com:office:word" xmlns:w="http://schemas.openxmlformats.org/wordprocessingml/2006/main" xmlns:w14="http://schemas.microsoft.com/office/word/2010/wordml" xmlns:wpg="http://schemas.microsoft.com/office/word/2010/wordprocessingGroup" xmlns:wpi="http://schemas.microsoft.com/office/word/2010/wordprocessingInk" xmlns:wne="http://schemas.microsoft.com/office/word/2006/wordml" xmlns:wps="http://schemas.microsoft.com/office/word/2010/wordprocessingShape" mc:Ignorable="w14 wp14">
-  <w:comment w:id="0" w:author="Popper" w:date="2018-12-16T09:47:00Z" w:initials="P">
-    <w:p>
-      <w:pPr>
-        <w:pStyle w:val="CommentText"/>
-      </w:pPr>
-      <w:r>
-        <w:rPr>
-          <w:rStyle w:val="CommentReference"/>
-        </w:rPr>
-        <w:annotationRef/>
-      </w:r>
-      <w:r>
-        <w:t>Replace this graph with 3</w:t>
-      </w:r>
-      <w:r>
-        <w:t xml:space="preserve"> graphs from the software</w:t>
-      </w:r>
-    </w:p>
-  </w:comment>
-  <w:comment w:id="1" w:author="Popper" w:date="2018-12-16T09:47:00Z" w:initials="P">
-    <w:p>
-      <w:pPr>
-        <w:pStyle w:val="CommentText"/>
-      </w:pPr>
-      <w:r>
-        <w:rPr>
-          <w:rStyle w:val="CommentReference"/>
-        </w:rPr>
-        <w:annotationRef/>
-      </w:r>
-      <w:r>
-        <w:t>Replace with 3 graphs from the software</w:t>
-      </w:r>
-    </w:p>
-  </w:comment>
-  <w:comment w:id="3" w:author="Popper" w:date="2018-12-16T09:57:00Z" w:initials="P">
-    <w:p>
-      <w:pPr>
-        <w:pStyle w:val="CommentText"/>
-      </w:pPr>
-      <w:r>
-        <w:rPr>
-          <w:rStyle w:val="CommentReference"/>
-        </w:rPr>
-        <w:annotationRef/>
-      </w:r>
-      <w:r>
-        <w:t>Replace with actual graph from the application</w:t>
-      </w:r>
-    </w:p>
-  </w:comment>
-</w:comments>
-</file>
-
 <file path=word/numbering.xml><?xml version="1.0" encoding="utf-8"?>
-<w:numbering xmlns:wpc="http://schemas.microsoft.com/office/word/2010/wordprocessingCanvas" xmlns:mc="http://schemas.openxmlformats.org/markup-compatibility/2006" xmlns:o="urn:schemas-microsoft-com:office:office" xmlns:r="http://schemas.openxmlformats.org/officeDocument/2006/relationships" xmlns:m="http://schemas.openxmlformats.org/officeDocument/2006/math" xmlns:v="urn:schemas-microsoft-com:vml" xmlns:wp14="http://schemas.microsoft.com/office/word/2010/wordprocessingDrawing" xmlns:wp="http://schemas.openxmlformats.org/drawingml/2006/wordprocessingDrawing" xmlns:w10="urn:schemas-microsoft-com:office:word" xmlns:w="http://schemas.openxmlformats.org/wordprocessingml/2006/main" xmlns:w14="http://schemas.microsoft.com/office/word/2010/wordml" xmlns:wpg="http://schemas.microsoft.com/office/word/2010/wordprocessingGroup" xmlns:wpi="http://schemas.microsoft.com/office/word/2010/wordprocessingInk" xmlns:wne="http://schemas.microsoft.com/office/word/2006/wordml" xmlns:wps="http://schemas.microsoft.com/office/word/2010/wordprocessingShape" mc:Ignorable="w14 wp14">
-  <w:abstractNum w:abstractNumId="0">
+<w:numbering xmlns:wpc="http://schemas.microsoft.com/office/word/2010/wordprocessingCanvas" xmlns:cx="http://schemas.microsoft.com/office/drawing/2014/chartex" xmlns:cx1="http://schemas.microsoft.com/office/drawing/2015/9/8/chartex" xmlns:mc="http://schemas.openxmlformats.org/markup-compatibility/2006" xmlns:o="urn:schemas-microsoft-com:office:office" xmlns:r="http://schemas.openxmlformats.org/officeDocument/2006/relationships" xmlns:m="http://schemas.openxmlformats.org/officeDocument/2006/math" xmlns:v="urn:schemas-microsoft-com:vml" xmlns:wp14="http://schemas.microsoft.com/office/word/2010/wordprocessingDrawing" xmlns:wp="http://schemas.openxmlformats.org/drawingml/2006/wordprocessingDrawing" xmlns:w10="urn:schemas-microsoft-com:office:word" xmlns:w="http://schemas.openxmlformats.org/wordprocessingml/2006/main" xmlns:w14="http://schemas.microsoft.com/office/word/2010/wordml" xmlns:w15="http://schemas.microsoft.com/office/word/2012/wordml" xmlns:w16se="http://schemas.microsoft.com/office/word/2015/wordml/symex" xmlns:wpg="http://schemas.microsoft.com/office/word/2010/wordprocessingGroup" xmlns:wpi="http://schemas.microsoft.com/office/word/2010/wordprocessingInk" xmlns:wne="http://schemas.microsoft.com/office/word/2006/wordml" xmlns:wps="http://schemas.microsoft.com/office/word/2010/wordprocessingShape" mc:Ignorable="w14 w15 w16se wp14">
+  <w:abstractNum w:abstractNumId="0" w15:restartNumberingAfterBreak="0">
     <w:nsid w:val="06FE619D"/>
     <w:multiLevelType w:val="hybridMultilevel"/>
     <w:tmpl w:val="11A8BA26"/>
@@ -1830,7 +1859,7 @@
       </w:pPr>
     </w:lvl>
   </w:abstractNum>
-  <w:abstractNum w:abstractNumId="1">
+  <w:abstractNum w:abstractNumId="1" w15:restartNumberingAfterBreak="0">
     <w:nsid w:val="68EE49B8"/>
     <w:multiLevelType w:val="hybridMultilevel"/>
     <w:tmpl w:val="B14055C4"/>
@@ -1953,7 +1982,7 @@
 </file>
 
 <file path=word/styles.xml><?xml version="1.0" encoding="utf-8"?>
-<w:styles xmlns:mc="http://schemas.openxmlformats.org/markup-compatibility/2006" xmlns:r="http://schemas.openxmlformats.org/officeDocument/2006/relationships" xmlns:w="http://schemas.openxmlformats.org/wordprocessingml/2006/main" xmlns:w14="http://schemas.microsoft.com/office/word/2010/wordml" mc:Ignorable="w14">
+<w:styles xmlns:mc="http://schemas.openxmlformats.org/markup-compatibility/2006" xmlns:r="http://schemas.openxmlformats.org/officeDocument/2006/relationships" xmlns:w="http://schemas.openxmlformats.org/wordprocessingml/2006/main" xmlns:w14="http://schemas.microsoft.com/office/word/2010/wordml" xmlns:w15="http://schemas.microsoft.com/office/word/2012/wordml" xmlns:w16se="http://schemas.microsoft.com/office/word/2015/wordml/symex" mc:Ignorable="w14 w15 w16se">
   <w:docDefaults>
     <w:rPrDefault>
       <w:rPr>
@@ -1969,850 +1998,378 @@
       </w:pPr>
     </w:pPrDefault>
   </w:docDefaults>
-  <w:latentStyles w:defLockedState="0" w:defUIPriority="99" w:defSemiHidden="1" w:defUnhideWhenUsed="1" w:defQFormat="0" w:count="267">
-    <w:lsdException w:name="Normal" w:semiHidden="0" w:uiPriority="0" w:unhideWhenUsed="0" w:qFormat="1"/>
-    <w:lsdException w:name="heading 1" w:semiHidden="0" w:uiPriority="9" w:unhideWhenUsed="0" w:qFormat="1"/>
-    <w:lsdException w:name="heading 2" w:uiPriority="9" w:qFormat="1"/>
-    <w:lsdException w:name="heading 3" w:uiPriority="9" w:qFormat="1"/>
-    <w:lsdException w:name="heading 4" w:uiPriority="9" w:qFormat="1"/>
-    <w:lsdException w:name="heading 5" w:uiPriority="9" w:qFormat="1"/>
-    <w:lsdException w:name="heading 6" w:uiPriority="9" w:qFormat="1"/>
-    <w:lsdException w:name="heading 7" w:uiPriority="9" w:qFormat="1"/>
-    <w:lsdException w:name="heading 8" w:uiPriority="9" w:qFormat="1"/>
-    <w:lsdException w:name="heading 9" w:uiPriority="9" w:qFormat="1"/>
-    <w:lsdException w:name="toc 1" w:uiPriority="39"/>
-    <w:lsdException w:name="toc 2" w:uiPriority="39"/>
-    <w:lsdException w:name="toc 3" w:uiPriority="39"/>
-    <w:lsdException w:name="toc 4" w:uiPriority="39"/>
-    <w:lsdException w:name="toc 5" w:uiPriority="39"/>
-    <w:lsdException w:name="toc 6" w:uiPriority="39"/>
-    <w:lsdException w:name="toc 7" w:uiPriority="39"/>
-    <w:lsdException w:name="toc 8" w:uiPriority="39"/>
-    <w:lsdException w:name="toc 9" w:uiPriority="39"/>
-    <w:lsdException w:name="caption" w:uiPriority="35" w:qFormat="1"/>
-    <w:lsdException w:name="Title" w:semiHidden="0" w:uiPriority="10" w:unhideWhenUsed="0" w:qFormat="1"/>
-    <w:lsdException w:name="Default Paragraph Font" w:uiPriority="1"/>
-    <w:lsdException w:name="Subtitle" w:semiHidden="0" w:uiPriority="11" w:unhideWhenUsed="0" w:qFormat="1"/>
-    <w:lsdException w:name="Strong" w:semiHidden="0" w:uiPriority="22" w:unhideWhenUsed="0" w:qFormat="1"/>
-    <w:lsdException w:name="Emphasis" w:semiHidden="0" w:uiPriority="20" w:unhideWhenUsed="0" w:qFormat="1"/>
-    <w:lsdException w:name="Table Grid" w:semiHidden="0" w:uiPriority="59" w:unhideWhenUsed="0"/>
-    <w:lsdException w:name="Placeholder Text" w:unhideWhenUsed="0"/>
-    <w:lsdException w:name="No Spacing" w:semiHidden="0" w:uiPriority="1" w:unhideWhenUsed="0" w:qFormat="1"/>
-    <w:lsdException w:name="Light Shading" w:semiHidden="0" w:uiPriority="60" w:unhideWhenUsed="0"/>
-    <w:lsdException w:name="Light List" w:semiHidden="0" w:uiPriority="61" w:unhideWhenUsed="0"/>
-    <w:lsdException w:name="Light Grid" w:semiHidden="0" w:uiPriority="62" w:unhideWhenUsed="0"/>
-    <w:lsdException w:name="Medium Shading 1" w:semiHidden="0" w:uiPriority="63" w:unhideWhenUsed="0"/>
-    <w:lsdException w:name="Medium Shading 2" w:semiHidden="0" w:uiPriority="64" w:unhideWhenUsed="0"/>
-    <w:lsdException w:name="Medium List 1" w:semiHidden="0" w:uiPriority="65" w:unhideWhenUsed="0"/>
-    <w:lsdException w:name="Medium List 2" w:semiHidden="0" w:uiPriority="66" w:unhideWhenUsed="0"/>
-    <w:lsdException w:name="Medium Grid 1" w:semiHidden="0" w:uiPriority="67" w:unhideWhenUsed="0"/>
-    <w:lsdException w:name="Medium Grid 2" w:semiHidden="0" w:uiPriority="68" w:unhideWhenUsed="0"/>
-    <w:lsdException w:name="Medium Grid 3" w:semiHidden="0" w:uiPriority="69" w:unhideWhenUsed="0"/>
-    <w:lsdException w:name="Dark List" w:semiHidden="0" w:uiPriority="70" w:unhideWhenUsed="0"/>
-    <w:lsdException w:name="Colorful Shading" w:semiHidden="0" w:uiPriority="71" w:unhideWhenUsed="0"/>
-    <w:lsdException w:name="Colorful List" w:semiHidden="0" w:uiPriority="72" w:unhideWhenUsed="0"/>
-    <w:lsdException w:name="Colorful Grid" w:semiHidden="0" w:uiPriority="73" w:unhideWhenUsed="0"/>
-    <w:lsdException w:name="Light Shading Accent 1" w:semiHidden="0" w:uiPriority="60" w:unhideWhenUsed="0"/>
-    <w:lsdException w:name="Light List Accent 1" w:semiHidden="0" w:uiPriority="61" w:unhideWhenUsed="0"/>
-    <w:lsdException w:name="Light Grid Accent 1" w:semiHidden="0" w:uiPriority="62" w:unhideWhenUsed="0"/>
-    <w:lsdException w:name="Medium Shading 1 Accent 1" w:semiHidden="0" w:uiPriority="63" w:unhideWhenUsed="0"/>
-    <w:lsdException w:name="Medium Shading 2 Accent 1" w:semiHidden="0" w:uiPriority="64" w:unhideWhenUsed="0"/>
-    <w:lsdException w:name="Medium List 1 Accent 1" w:semiHidden="0" w:uiPriority="65" w:unhideWhenUsed="0"/>
-    <w:lsdException w:name="Revision" w:unhideWhenUsed="0"/>
-    <w:lsdException w:name="List Paragraph" w:semiHidden="0" w:uiPriority="34" w:unhideWhenUsed="0" w:qFormat="1"/>
-    <w:lsdException w:name="Quote" w:semiHidden="0" w:uiPriority="29" w:unhideWhenUsed="0" w:qFormat="1"/>
-    <w:lsdException w:name="Intense Quote" w:semiHidden="0" w:uiPriority="30" w:unhideWhenUsed="0" w:qFormat="1"/>
-    <w:lsdException w:name="Medium List 2 Accent 1" w:semiHidden="0" w:uiPriority="66" w:unhideWhenUsed="0"/>
-    <w:lsdException w:name="Medium Grid 1 Accent 1" w:semiHidden="0" w:uiPriority="67" w:unhideWhenUsed="0"/>
-    <w:lsdException w:name="Medium Grid 2 Accent 1" w:semiHidden="0" w:uiPriority="68" w:unhideWhenUsed="0"/>
-    <w:lsdException w:name="Medium Grid 3 Accent 1" w:semiHidden="0" w:uiPriority="69" w:unhideWhenUsed="0"/>
-    <w:lsdException w:name="Dark List Accent 1" w:semiHidden="0" w:uiPriority="70" w:unhideWhenUsed="0"/>
-    <w:lsdException w:name="Colorful Shading Accent 1" w:semiHidden="0" w:uiPriority="71" w:unhideWhenUsed="0"/>
-    <w:lsdException w:name="Colorful List Accent 1" w:semiHidden="0" w:uiPriority="72" w:unhideWhenUsed="0"/>
-    <w:lsdException w:name="Colorful Grid Accent 1" w:semiHidden="0" w:uiPriority="73" w:unhideWhenUsed="0"/>
-    <w:lsdException w:name="Light Shading Accent 2" w:semiHidden="0" w:uiPriority="60" w:unhideWhenUsed="0"/>
-    <w:lsdException w:name="Light List Accent 2" w:semiHidden="0" w:uiPriority="61" w:unhideWhenUsed="0"/>
-    <w:lsdException w:name="Light Grid Accent 2" w:semiHidden="0" w:uiPriority="62" w:unhideWhenUsed="0"/>
-    <w:lsdException w:name="Medium Shading 1 Accent 2" w:semiHidden="0" w:uiPriority="63" w:unhideWhenUsed="0"/>
-    <w:lsdException w:name="Medium Shading 2 Accent 2" w:semiHidden="0" w:uiPriority="64" w:unhideWhenUsed="0"/>
-    <w:lsdException w:name="Medium List 1 Accent 2" w:semiHidden="0" w:uiPriority="65" w:unhideWhenUsed="0"/>
-    <w:lsdException w:name="Medium List 2 Accent 2" w:semiHidden="0" w:uiPriority="66" w:unhideWhenUsed="0"/>
-    <w:lsdException w:name="Medium Grid 1 Accent 2" w:semiHidden="0" w:uiPriority="67" w:unhideWhenUsed="0"/>
-    <w:lsdException w:name="Medium Grid 2 Accent 2" w:semiHidden="0" w:uiPriority="68" w:unhideWhenUsed="0"/>
-    <w:lsdException w:name="Medium Grid 3 Accent 2" w:semiHidden="0" w:uiPriority="69" w:unhideWhenUsed="0"/>
-    <w:lsdException w:name="Dark List Accent 2" w:semiHidden="0" w:uiPriority="70" w:unhideWhenUsed="0"/>
-    <w:lsdException w:name="Colorful Shading Accent 2" w:semiHidden="0" w:uiPriority="71" w:unhideWhenUsed="0"/>
-    <w:lsdException w:name="Colorful List Accent 2" w:semiHidden="0" w:uiPriority="72" w:unhideWhenUsed="0"/>
-    <w:lsdException w:name="Colorful Grid Accent 2" w:semiHidden="0" w:uiPriority="73" w:unhideWhenUsed="0"/>
-    <w:lsdException w:name="Light Shading Accent 3" w:semiHidden="0" w:uiPriority="60" w:unhideWhenUsed="0"/>
-    <w:lsdException w:name="Light List Accent 3" w:semiHidden="0" w:uiPriority="61" w:unhideWhenUsed="0"/>
-    <w:lsdException w:name="Light Grid Accent 3" w:semiHidden="0" w:uiPriority="62" w:unhideWhenUsed="0"/>
-    <w:lsdException w:name="Medium Shading 1 Accent 3" w:semiHidden="0" w:uiPriority="63" w:unhideWhenUsed="0"/>
-    <w:lsdException w:name="Medium Shading 2 Accent 3" w:semiHidden="0" w:uiPriority="64" w:unhideWhenUsed="0"/>
-    <w:lsdException w:name="Medium List 1 Accent 3" w:semiHidden="0" w:uiPriority="65" w:unhideWhenUsed="0"/>
-    <w:lsdException w:name="Medium List 2 Accent 3" w:semiHidden="0" w:uiPriority="66" w:unhideWhenUsed="0"/>
-    <w:lsdException w:name="Medium Grid 1 Accent 3" w:semiHidden="0" w:uiPriority="67" w:unhideWhenUsed="0"/>
-    <w:lsdException w:name="Medium Grid 2 Accent 3" w:semiHidden="0" w:uiPriority="68" w:unhideWhenUsed="0"/>
-    <w:lsdException w:name="Medium Grid 3 Accent 3" w:semiHidden="0" w:uiPriority="69" w:unhideWhenUsed="0"/>
-    <w:lsdException w:name="Dark List Accent 3" w:semiHidden="0" w:uiPriority="70" w:unhideWhenUsed="0"/>
-    <w:lsdException w:name="Colorful Shading Accent 3" w:semiHidden="0" w:uiPriority="71" w:unhideWhenUsed="0"/>
-    <w:lsdException w:name="Colorful List Accent 3" w:semiHidden="0" w:uiPriority="72" w:unhideWhenUsed="0"/>
-    <w:lsdException w:name="Colorful Grid Accent 3" w:semiHidden="0" w:uiPriority="73" w:unhideWhenUsed="0"/>
-    <w:lsdException w:name="Light Shading Accent 4" w:semiHidden="0" w:uiPriority="60" w:unhideWhenUsed="0"/>
-    <w:lsdException w:name="Light List Accent 4" w:semiHidden="0" w:uiPriority="61" w:unhideWhenUsed="0"/>
-    <w:lsdException w:name="Light Grid Accent 4" w:semiHidden="0" w:uiPriority="62" w:unhideWhenUsed="0"/>
-    <w:lsdException w:name="Medium Shading 1 Accent 4" w:semiHidden="0" w:uiPriority="63" w:unhideWhenUsed="0"/>
-    <w:lsdException w:name="Medium Shading 2 Accent 4" w:semiHidden="0" w:uiPriority="64" w:unhideWhenUsed="0"/>
-    <w:lsdException w:name="Medium List 1 Accent 4" w:semiHidden="0" w:uiPriority="65" w:unhideWhenUsed="0"/>
-    <w:lsdException w:name="Medium List 2 Accent 4" w:semiHidden="0" w:uiPriority="66" w:unhideWhenUsed="0"/>
-    <w:lsdException w:name="Medium Grid 1 Accent 4" w:semiHidden="0" w:uiPriority="67" w:unhideWhenUsed="0"/>
-    <w:lsdException w:name="Medium Grid 2 Accent 4" w:semiHidden="0" w:uiPriority="68" w:unhideWhenUsed="0"/>
-    <w:lsdException w:name="Medium Grid 3 Accent 4" w:semiHidden="0" w:uiPriority="69" w:unhideWhenUsed="0"/>
-    <w:lsdException w:name="Dark List Accent 4" w:semiHidden="0" w:uiPriority="70" w:unhideWhenUsed="0"/>
-    <w:lsdException w:name="Colorful Shading Accent 4" w:semiHidden="0" w:uiPriority="71" w:unhideWhenUsed="0"/>
-    <w:lsdException w:name="Colorful List Accent 4" w:semiHidden="0" w:uiPriority="72" w:unhideWhenUsed="0"/>
-    <w:lsdException w:name="Colorful Grid Accent 4" w:semiHidden="0" w:uiPriority="73" w:unhideWhenUsed="0"/>
-    <w:lsdException w:name="Light Shading Accent 5" w:semiHidden="0" w:uiPriority="60" w:unhideWhenUsed="0"/>
-    <w:lsdException w:name="Light List Accent 5" w:semiHidden="0" w:uiPriority="61" w:unhideWhenUsed="0"/>
-    <w:lsdException w:name="Light Grid Accent 5" w:semiHidden="0" w:uiPriority="62" w:unhideWhenUsed="0"/>
-    <w:lsdException w:name="Medium Shading 1 Accent 5" w:semiHidden="0" w:uiPriority="63" w:unhideWhenUsed="0"/>
-    <w:lsdException w:name="Medium Shading 2 Accent 5" w:semiHidden="0" w:uiPriority="64" w:unhideWhenUsed="0"/>
-    <w:lsdException w:name="Medium List 1 Accent 5" w:semiHidden="0" w:uiPriority="65" w:unhideWhenUsed="0"/>
-    <w:lsdException w:name="Medium List 2 Accent 5" w:semiHidden="0" w:uiPriority="66" w:unhideWhenUsed="0"/>
-    <w:lsdException w:name="Medium Grid 1 Accent 5" w:semiHidden="0" w:uiPriority="67" w:unhideWhenUsed="0"/>
-    <w:lsdException w:name="Medium Grid 2 Accent 5" w:semiHidden="0" w:uiPriority="68" w:unhideWhenUsed="0"/>
-    <w:lsdException w:name="Medium Grid 3 Accent 5" w:semiHidden="0" w:uiPriority="69" w:unhideWhenUsed="0"/>
-    <w:lsdException w:name="Dark List Accent 5" w:semiHidden="0" w:uiPriority="70" w:unhideWhenUsed="0"/>
-    <w:lsdException w:name="Colorful Shading Accent 5" w:semiHidden="0" w:uiPriority="71" w:unhideWhenUsed="0"/>
-    <w:lsdException w:name="Colorful List Accent 5" w:semiHidden="0" w:uiPriority="72" w:unhideWhenUsed="0"/>
-    <w:lsdException w:name="Colorful Grid Accent 5" w:semiHidden="0" w:uiPriority="73" w:unhideWhenUsed="0"/>
-    <w:lsdException w:name="Light Shading Accent 6" w:semiHidden="0" w:uiPriority="60" w:unhideWhenUsed="0"/>
-    <w:lsdException w:name="Light List Accent 6" w:semiHidden="0" w:uiPriority="61" w:unhideWhenUsed="0"/>
-    <w:lsdException w:name="Light Grid Accent 6" w:semiHidden="0" w:uiPriority="62" w:unhideWhenUsed="0"/>
-    <w:lsdException w:name="Medium Shading 1 Accent 6" w:semiHidden="0" w:uiPriority="63" w:unhideWhenUsed="0"/>
-    <w:lsdException w:name="Medium Shading 2 Accent 6" w:semiHidden="0" w:uiPriority="64" w:unhideWhenUsed="0"/>
-    <w:lsdException w:name="Medium List 1 Accent 6" w:semiHidden="0" w:uiPriority="65" w:unhideWhenUsed="0"/>
-    <w:lsdException w:name="Medium List 2 Accent 6" w:semiHidden="0" w:uiPriority="66" w:unhideWhenUsed="0"/>
-    <w:lsdException w:name="Medium Grid 1 Accent 6" w:semiHidden="0" w:uiPriority="67" w:unhideWhenUsed="0"/>
-    <w:lsdException w:name="Medium Grid 2 Accent 6" w:semiHidden="0" w:uiPriority="68" w:unhideWhenUsed="0"/>
-    <w:lsdException w:name="Medium Grid 3 Accent 6" w:semiHidden="0" w:uiPriority="69" w:unhideWhenUsed="0"/>
-    <w:lsdException w:name="Dark List Accent 6" w:semiHidden="0" w:uiPriority="70" w:unhideWhenUsed="0"/>
-    <w:lsdException w:name="Colorful Shading Accent 6" w:semiHidden="0" w:uiPriority="71" w:unhideWhenUsed="0"/>
-    <w:lsdException w:name="Colorful List Accent 6" w:semiHidden="0" w:uiPriority="72" w:unhideWhenUsed="0"/>
-    <w:lsdException w:name="Colorful Grid Accent 6" w:semiHidden="0" w:uiPriority="73" w:unhideWhenUsed="0"/>
-    <w:lsdException w:name="Subtle Emphasis" w:semiHidden="0" w:uiPriority="19" w:unhideWhenUsed="0" w:qFormat="1"/>
-    <w:lsdException w:name="Intense Emphasis" w:semiHidden="0" w:uiPriority="21" w:unhideWhenUsed="0" w:qFormat="1"/>
-    <w:lsdException w:name="Subtle Reference" w:semiHidden="0" w:uiPriority="31" w:unhideWhenUsed="0" w:qFormat="1"/>
-    <w:lsdException w:name="Intense Reference" w:semiHidden="0" w:uiPriority="32" w:unhideWhenUsed="0" w:qFormat="1"/>
-    <w:lsdException w:name="Book Title" w:semiHidden="0" w:uiPriority="33" w:unhideWhenUsed="0" w:qFormat="1"/>
-    <w:lsdException w:name="Bibliography" w:uiPriority="37"/>
-    <w:lsdException w:name="TOC Heading" w:uiPriority="39" w:qFormat="1"/>
-  </w:latentStyles>
-  <w:style w:type="paragraph" w:default="1" w:styleId="Normal">
-    <w:name w:val="Normal"/>
-    <w:qFormat/>
-  </w:style>
-  <w:style w:type="paragraph" w:styleId="Heading1">
-    <w:name w:val="heading 1"/>
-    <w:basedOn w:val="Normal"/>
-    <w:next w:val="Normal"/>
-    <w:link w:val="Heading1Char"/>
-    <w:uiPriority w:val="9"/>
-    <w:qFormat/>
-    <w:rsid w:val="007C3FBC"/>
-    <w:pPr>
-      <w:keepNext/>
-      <w:keepLines/>
-      <w:spacing w:before="480" w:after="0"/>
-      <w:outlineLvl w:val="0"/>
-    </w:pPr>
-    <w:rPr>
-      <w:rFonts w:asciiTheme="majorHAnsi" w:eastAsiaTheme="majorEastAsia" w:hAnsiTheme="majorHAnsi" w:cstheme="majorBidi"/>
-      <w:b/>
-      <w:bCs/>
-      <w:color w:val="365F91" w:themeColor="accent1" w:themeShade="BF"/>
-      <w:sz w:val="28"/>
-      <w:szCs w:val="28"/>
-    </w:rPr>
-  </w:style>
-  <w:style w:type="character" w:default="1" w:styleId="DefaultParagraphFont">
-    <w:name w:val="Default Paragraph Font"/>
-    <w:uiPriority w:val="1"/>
-    <w:semiHidden/>
-    <w:unhideWhenUsed/>
-  </w:style>
-  <w:style w:type="table" w:default="1" w:styleId="TableNormal">
-    <w:name w:val="Normal Table"/>
-    <w:uiPriority w:val="99"/>
-    <w:semiHidden/>
-    <w:unhideWhenUsed/>
-    <w:tblPr>
-      <w:tblInd w:w="0" w:type="dxa"/>
-      <w:tblCellMar>
-        <w:top w:w="0" w:type="dxa"/>
-        <w:left w:w="108" w:type="dxa"/>
-        <w:bottom w:w="0" w:type="dxa"/>
-        <w:right w:w="108" w:type="dxa"/>
-      </w:tblCellMar>
-    </w:tblPr>
-  </w:style>
-  <w:style w:type="numbering" w:default="1" w:styleId="NoList">
-    <w:name w:val="No List"/>
-    <w:uiPriority w:val="99"/>
-    <w:semiHidden/>
-    <w:unhideWhenUsed/>
-  </w:style>
-  <w:style w:type="character" w:customStyle="1" w:styleId="Heading1Char">
-    <w:name w:val="Heading 1 Char"/>
-    <w:basedOn w:val="DefaultParagraphFont"/>
-    <w:link w:val="Heading1"/>
-    <w:uiPriority w:val="9"/>
-    <w:rsid w:val="007C3FBC"/>
-    <w:rPr>
-      <w:rFonts w:asciiTheme="majorHAnsi" w:eastAsiaTheme="majorEastAsia" w:hAnsiTheme="majorHAnsi" w:cstheme="majorBidi"/>
-      <w:b/>
-      <w:bCs/>
-      <w:color w:val="365F91" w:themeColor="accent1" w:themeShade="BF"/>
-      <w:sz w:val="28"/>
-      <w:szCs w:val="28"/>
-    </w:rPr>
-  </w:style>
-  <w:style w:type="paragraph" w:styleId="Subtitle">
-    <w:name w:val="Subtitle"/>
-    <w:basedOn w:val="Normal"/>
-    <w:next w:val="Normal"/>
-    <w:link w:val="SubtitleChar"/>
-    <w:uiPriority w:val="11"/>
-    <w:qFormat/>
-    <w:rsid w:val="00966BEF"/>
-    <w:pPr>
-      <w:numPr>
-        <w:ilvl w:val="1"/>
-      </w:numPr>
-    </w:pPr>
-    <w:rPr>
-      <w:rFonts w:asciiTheme="majorHAnsi" w:eastAsiaTheme="majorEastAsia" w:hAnsiTheme="majorHAnsi" w:cstheme="majorBidi"/>
-      <w:i/>
-      <w:iCs/>
-      <w:color w:val="4F81BD" w:themeColor="accent1"/>
-      <w:spacing w:val="15"/>
-      <w:sz w:val="24"/>
-      <w:szCs w:val="24"/>
-    </w:rPr>
-  </w:style>
-  <w:style w:type="character" w:customStyle="1" w:styleId="SubtitleChar">
-    <w:name w:val="Subtitle Char"/>
-    <w:basedOn w:val="DefaultParagraphFont"/>
-    <w:link w:val="Subtitle"/>
-    <w:uiPriority w:val="11"/>
-    <w:rsid w:val="00966BEF"/>
-    <w:rPr>
-      <w:rFonts w:asciiTheme="majorHAnsi" w:eastAsiaTheme="majorEastAsia" w:hAnsiTheme="majorHAnsi" w:cstheme="majorBidi"/>
-      <w:i/>
-      <w:iCs/>
-      <w:color w:val="4F81BD" w:themeColor="accent1"/>
-      <w:spacing w:val="15"/>
-      <w:sz w:val="24"/>
-      <w:szCs w:val="24"/>
-    </w:rPr>
-  </w:style>
-  <w:style w:type="paragraph" w:styleId="ListParagraph">
-    <w:name w:val="List Paragraph"/>
-    <w:basedOn w:val="Normal"/>
-    <w:uiPriority w:val="34"/>
-    <w:qFormat/>
-    <w:rsid w:val="009B16F4"/>
-    <w:pPr>
-      <w:ind w:left="720"/>
-      <w:contextualSpacing/>
-    </w:pPr>
-  </w:style>
-  <w:style w:type="table" w:styleId="LightShading">
-    <w:name w:val="Light Shading"/>
-    <w:basedOn w:val="TableNormal"/>
-    <w:uiPriority w:val="60"/>
-    <w:rsid w:val="00C00CBA"/>
-    <w:pPr>
-      <w:spacing w:after="0" w:line="240" w:lineRule="auto"/>
-    </w:pPr>
-    <w:rPr>
-      <w:color w:val="000000" w:themeColor="text1" w:themeShade="BF"/>
-    </w:rPr>
-    <w:tblPr>
-      <w:tblStyleRowBandSize w:val="1"/>
-      <w:tblStyleColBandSize w:val="1"/>
-      <w:tblBorders>
-        <w:top w:val="single" w:sz="8" w:space="0" w:color="000000" w:themeColor="text1"/>
-        <w:bottom w:val="single" w:sz="8" w:space="0" w:color="000000" w:themeColor="text1"/>
-      </w:tblBorders>
-    </w:tblPr>
-    <w:tblStylePr w:type="firstRow">
-      <w:pPr>
-        <w:spacing w:before="0" w:after="0" w:line="240" w:lineRule="auto"/>
-      </w:pPr>
-      <w:rPr>
-        <w:b/>
-        <w:bCs/>
-      </w:rPr>
-      <w:tblPr/>
-      <w:tcPr>
-        <w:tcBorders>
-          <w:top w:val="single" w:sz="8" w:space="0" w:color="000000" w:themeColor="text1"/>
-          <w:left w:val="nil"/>
-          <w:bottom w:val="single" w:sz="8" w:space="0" w:color="000000" w:themeColor="text1"/>
-          <w:right w:val="nil"/>
-          <w:insideH w:val="nil"/>
-          <w:insideV w:val="nil"/>
-        </w:tcBorders>
-      </w:tcPr>
-    </w:tblStylePr>
-    <w:tblStylePr w:type="lastRow">
-      <w:pPr>
-        <w:spacing w:before="0" w:after="0" w:line="240" w:lineRule="auto"/>
-      </w:pPr>
-      <w:rPr>
-        <w:b/>
-        <w:bCs/>
-      </w:rPr>
-      <w:tblPr/>
-      <w:tcPr>
-        <w:tcBorders>
-          <w:top w:val="single" w:sz="8" w:space="0" w:color="000000" w:themeColor="text1"/>
-          <w:left w:val="nil"/>
-          <w:bottom w:val="single" w:sz="8" w:space="0" w:color="000000" w:themeColor="text1"/>
-          <w:right w:val="nil"/>
-          <w:insideH w:val="nil"/>
-          <w:insideV w:val="nil"/>
-        </w:tcBorders>
-      </w:tcPr>
-    </w:tblStylePr>
-    <w:tblStylePr w:type="firstCol">
-      <w:rPr>
-        <w:b/>
-        <w:bCs/>
-      </w:rPr>
-    </w:tblStylePr>
-    <w:tblStylePr w:type="lastCol">
-      <w:rPr>
-        <w:b/>
-        <w:bCs/>
-      </w:rPr>
-    </w:tblStylePr>
-    <w:tblStylePr w:type="band1Vert">
-      <w:tblPr/>
-      <w:tcPr>
-        <w:tcBorders>
-          <w:left w:val="nil"/>
-          <w:right w:val="nil"/>
-          <w:insideH w:val="nil"/>
-          <w:insideV w:val="nil"/>
-        </w:tcBorders>
-        <w:shd w:val="clear" w:color="auto" w:fill="C0C0C0" w:themeFill="text1" w:themeFillTint="3F"/>
-      </w:tcPr>
-    </w:tblStylePr>
-    <w:tblStylePr w:type="band1Horz">
-      <w:tblPr/>
-      <w:tcPr>
-        <w:tcBorders>
-          <w:left w:val="nil"/>
-          <w:right w:val="nil"/>
-          <w:insideH w:val="nil"/>
-          <w:insideV w:val="nil"/>
-        </w:tcBorders>
-        <w:shd w:val="clear" w:color="auto" w:fill="C0C0C0" w:themeFill="text1" w:themeFillTint="3F"/>
-      </w:tcPr>
-    </w:tblStylePr>
-  </w:style>
-  <w:style w:type="table" w:styleId="TableGrid">
-    <w:name w:val="Table Grid"/>
-    <w:basedOn w:val="TableNormal"/>
-    <w:uiPriority w:val="59"/>
-    <w:rsid w:val="00F75C4F"/>
-    <w:pPr>
-      <w:spacing w:after="0" w:line="240" w:lineRule="auto"/>
-    </w:pPr>
-    <w:tblPr>
-      <w:tblBorders>
-        <w:top w:val="single" w:sz="4" w:space="0" w:color="auto"/>
-        <w:left w:val="single" w:sz="4" w:space="0" w:color="auto"/>
-        <w:bottom w:val="single" w:sz="4" w:space="0" w:color="auto"/>
-        <w:right w:val="single" w:sz="4" w:space="0" w:color="auto"/>
-        <w:insideH w:val="single" w:sz="4" w:space="0" w:color="auto"/>
-        <w:insideV w:val="single" w:sz="4" w:space="0" w:color="auto"/>
-      </w:tblBorders>
-    </w:tblPr>
-  </w:style>
-  <w:style w:type="table" w:styleId="LightShading-Accent1">
-    <w:name w:val="Light Shading Accent 1"/>
-    <w:basedOn w:val="TableNormal"/>
-    <w:uiPriority w:val="60"/>
-    <w:rsid w:val="00F75C4F"/>
-    <w:pPr>
-      <w:spacing w:after="0" w:line="240" w:lineRule="auto"/>
-    </w:pPr>
-    <w:rPr>
-      <w:color w:val="365F91" w:themeColor="accent1" w:themeShade="BF"/>
-    </w:rPr>
-    <w:tblPr>
-      <w:tblStyleRowBandSize w:val="1"/>
-      <w:tblStyleColBandSize w:val="1"/>
-      <w:tblBorders>
-        <w:top w:val="single" w:sz="8" w:space="0" w:color="4F81BD" w:themeColor="accent1"/>
-        <w:bottom w:val="single" w:sz="8" w:space="0" w:color="4F81BD" w:themeColor="accent1"/>
-      </w:tblBorders>
-    </w:tblPr>
-    <w:tblStylePr w:type="firstRow">
-      <w:pPr>
-        <w:spacing w:before="0" w:after="0" w:line="240" w:lineRule="auto"/>
-      </w:pPr>
-      <w:rPr>
-        <w:b/>
-        <w:bCs/>
-      </w:rPr>
-      <w:tblPr/>
-      <w:tcPr>
-        <w:tcBorders>
-          <w:top w:val="single" w:sz="8" w:space="0" w:color="4F81BD" w:themeColor="accent1"/>
-          <w:left w:val="nil"/>
-          <w:bottom w:val="single" w:sz="8" w:space="0" w:color="4F81BD" w:themeColor="accent1"/>
-          <w:right w:val="nil"/>
-          <w:insideH w:val="nil"/>
-          <w:insideV w:val="nil"/>
-        </w:tcBorders>
-      </w:tcPr>
-    </w:tblStylePr>
-    <w:tblStylePr w:type="lastRow">
-      <w:pPr>
-        <w:spacing w:before="0" w:after="0" w:line="240" w:lineRule="auto"/>
-      </w:pPr>
-      <w:rPr>
-        <w:b/>
-        <w:bCs/>
-      </w:rPr>
-      <w:tblPr/>
-      <w:tcPr>
-        <w:tcBorders>
-          <w:top w:val="single" w:sz="8" w:space="0" w:color="4F81BD" w:themeColor="accent1"/>
-          <w:left w:val="nil"/>
-          <w:bottom w:val="single" w:sz="8" w:space="0" w:color="4F81BD" w:themeColor="accent1"/>
-          <w:right w:val="nil"/>
-          <w:insideH w:val="nil"/>
-          <w:insideV w:val="nil"/>
-        </w:tcBorders>
-      </w:tcPr>
-    </w:tblStylePr>
-    <w:tblStylePr w:type="firstCol">
-      <w:rPr>
-        <w:b/>
-        <w:bCs/>
-      </w:rPr>
-    </w:tblStylePr>
-    <w:tblStylePr w:type="lastCol">
-      <w:rPr>
-        <w:b/>
-        <w:bCs/>
-      </w:rPr>
-    </w:tblStylePr>
-    <w:tblStylePr w:type="band1Vert">
-      <w:tblPr/>
-      <w:tcPr>
-        <w:tcBorders>
-          <w:left w:val="nil"/>
-          <w:right w:val="nil"/>
-          <w:insideH w:val="nil"/>
-          <w:insideV w:val="nil"/>
-        </w:tcBorders>
-        <w:shd w:val="clear" w:color="auto" w:fill="D3DFEE" w:themeFill="accent1" w:themeFillTint="3F"/>
-      </w:tcPr>
-    </w:tblStylePr>
-    <w:tblStylePr w:type="band1Horz">
-      <w:tblPr/>
-      <w:tcPr>
-        <w:tcBorders>
-          <w:left w:val="nil"/>
-          <w:right w:val="nil"/>
-          <w:insideH w:val="nil"/>
-          <w:insideV w:val="nil"/>
-        </w:tcBorders>
-        <w:shd w:val="clear" w:color="auto" w:fill="D3DFEE" w:themeFill="accent1" w:themeFillTint="3F"/>
-      </w:tcPr>
-    </w:tblStylePr>
-  </w:style>
-  <w:style w:type="table" w:styleId="LightShading-Accent4">
-    <w:name w:val="Light Shading Accent 4"/>
-    <w:basedOn w:val="TableNormal"/>
-    <w:uiPriority w:val="60"/>
-    <w:rsid w:val="001977B6"/>
-    <w:pPr>
-      <w:spacing w:after="0" w:line="240" w:lineRule="auto"/>
-    </w:pPr>
-    <w:rPr>
-      <w:color w:val="5F497A" w:themeColor="accent4" w:themeShade="BF"/>
-    </w:rPr>
-    <w:tblPr>
-      <w:tblStyleRowBandSize w:val="1"/>
-      <w:tblStyleColBandSize w:val="1"/>
-      <w:tblBorders>
-        <w:top w:val="single" w:sz="8" w:space="0" w:color="8064A2" w:themeColor="accent4"/>
-        <w:bottom w:val="single" w:sz="8" w:space="0" w:color="8064A2" w:themeColor="accent4"/>
-      </w:tblBorders>
-    </w:tblPr>
-    <w:tblStylePr w:type="firstRow">
-      <w:pPr>
-        <w:spacing w:before="0" w:after="0" w:line="240" w:lineRule="auto"/>
-      </w:pPr>
-      <w:rPr>
-        <w:b/>
-        <w:bCs/>
-      </w:rPr>
-      <w:tblPr/>
-      <w:tcPr>
-        <w:tcBorders>
-          <w:top w:val="single" w:sz="8" w:space="0" w:color="8064A2" w:themeColor="accent4"/>
-          <w:left w:val="nil"/>
-          <w:bottom w:val="single" w:sz="8" w:space="0" w:color="8064A2" w:themeColor="accent4"/>
-          <w:right w:val="nil"/>
-          <w:insideH w:val="nil"/>
-          <w:insideV w:val="nil"/>
-        </w:tcBorders>
-      </w:tcPr>
-    </w:tblStylePr>
-    <w:tblStylePr w:type="lastRow">
-      <w:pPr>
-        <w:spacing w:before="0" w:after="0" w:line="240" w:lineRule="auto"/>
-      </w:pPr>
-      <w:rPr>
-        <w:b/>
-        <w:bCs/>
-      </w:rPr>
-      <w:tblPr/>
-      <w:tcPr>
-        <w:tcBorders>
-          <w:top w:val="single" w:sz="8" w:space="0" w:color="8064A2" w:themeColor="accent4"/>
-          <w:left w:val="nil"/>
-          <w:bottom w:val="single" w:sz="8" w:space="0" w:color="8064A2" w:themeColor="accent4"/>
-          <w:right w:val="nil"/>
-          <w:insideH w:val="nil"/>
-          <w:insideV w:val="nil"/>
-        </w:tcBorders>
-      </w:tcPr>
-    </w:tblStylePr>
-    <w:tblStylePr w:type="firstCol">
-      <w:rPr>
-        <w:b/>
-        <w:bCs/>
-      </w:rPr>
-    </w:tblStylePr>
-    <w:tblStylePr w:type="lastCol">
-      <w:rPr>
-        <w:b/>
-        <w:bCs/>
-      </w:rPr>
-    </w:tblStylePr>
-    <w:tblStylePr w:type="band1Vert">
-      <w:tblPr/>
-      <w:tcPr>
-        <w:tcBorders>
-          <w:left w:val="nil"/>
-          <w:right w:val="nil"/>
-          <w:insideH w:val="nil"/>
-          <w:insideV w:val="nil"/>
-        </w:tcBorders>
-        <w:shd w:val="clear" w:color="auto" w:fill="DFD8E8" w:themeFill="accent4" w:themeFillTint="3F"/>
-      </w:tcPr>
-    </w:tblStylePr>
-    <w:tblStylePr w:type="band1Horz">
-      <w:tblPr/>
-      <w:tcPr>
-        <w:tcBorders>
-          <w:left w:val="nil"/>
-          <w:right w:val="nil"/>
-          <w:insideH w:val="nil"/>
-          <w:insideV w:val="nil"/>
-        </w:tcBorders>
-        <w:shd w:val="clear" w:color="auto" w:fill="DFD8E8" w:themeFill="accent4" w:themeFillTint="3F"/>
-      </w:tcPr>
-    </w:tblStylePr>
-  </w:style>
-  <w:style w:type="paragraph" w:styleId="BalloonText">
-    <w:name w:val="Balloon Text"/>
-    <w:basedOn w:val="Normal"/>
-    <w:link w:val="BalloonTextChar"/>
-    <w:uiPriority w:val="99"/>
-    <w:semiHidden/>
-    <w:unhideWhenUsed/>
-    <w:rsid w:val="00DB725B"/>
-    <w:pPr>
-      <w:spacing w:after="0" w:line="240" w:lineRule="auto"/>
-    </w:pPr>
-    <w:rPr>
-      <w:rFonts w:ascii="Tahoma" w:hAnsi="Tahoma" w:cs="Tahoma"/>
-      <w:sz w:val="16"/>
-      <w:szCs w:val="16"/>
-    </w:rPr>
-  </w:style>
-  <w:style w:type="character" w:customStyle="1" w:styleId="BalloonTextChar">
-    <w:name w:val="Balloon Text Char"/>
-    <w:basedOn w:val="DefaultParagraphFont"/>
-    <w:link w:val="BalloonText"/>
-    <w:uiPriority w:val="99"/>
-    <w:semiHidden/>
-    <w:rsid w:val="00DB725B"/>
-    <w:rPr>
-      <w:rFonts w:ascii="Tahoma" w:hAnsi="Tahoma" w:cs="Tahoma"/>
-      <w:sz w:val="16"/>
-      <w:szCs w:val="16"/>
-    </w:rPr>
-  </w:style>
-  <w:style w:type="character" w:styleId="Hyperlink">
-    <w:name w:val="Hyperlink"/>
-    <w:basedOn w:val="DefaultParagraphFont"/>
-    <w:uiPriority w:val="99"/>
-    <w:unhideWhenUsed/>
-    <w:rsid w:val="006C044E"/>
-    <w:rPr>
-      <w:color w:val="0000FF" w:themeColor="hyperlink"/>
-      <w:u w:val="single"/>
-    </w:rPr>
-  </w:style>
-  <w:style w:type="character" w:styleId="CommentReference">
-    <w:name w:val="annotation reference"/>
-    <w:basedOn w:val="DefaultParagraphFont"/>
-    <w:uiPriority w:val="99"/>
-    <w:semiHidden/>
-    <w:unhideWhenUsed/>
-    <w:rsid w:val="00C57C94"/>
-    <w:rPr>
-      <w:sz w:val="16"/>
-      <w:szCs w:val="16"/>
-    </w:rPr>
-  </w:style>
-  <w:style w:type="paragraph" w:styleId="CommentText">
-    <w:name w:val="annotation text"/>
-    <w:basedOn w:val="Normal"/>
-    <w:link w:val="CommentTextChar"/>
-    <w:uiPriority w:val="99"/>
-    <w:semiHidden/>
-    <w:unhideWhenUsed/>
-    <w:rsid w:val="00C57C94"/>
-    <w:pPr>
-      <w:spacing w:line="240" w:lineRule="auto"/>
-    </w:pPr>
-    <w:rPr>
-      <w:sz w:val="20"/>
-      <w:szCs w:val="20"/>
-    </w:rPr>
-  </w:style>
-  <w:style w:type="character" w:customStyle="1" w:styleId="CommentTextChar">
-    <w:name w:val="Comment Text Char"/>
-    <w:basedOn w:val="DefaultParagraphFont"/>
-    <w:link w:val="CommentText"/>
-    <w:uiPriority w:val="99"/>
-    <w:semiHidden/>
-    <w:rsid w:val="00C57C94"/>
-    <w:rPr>
-      <w:sz w:val="20"/>
-      <w:szCs w:val="20"/>
-    </w:rPr>
-  </w:style>
-  <w:style w:type="paragraph" w:styleId="CommentSubject">
-    <w:name w:val="annotation subject"/>
-    <w:basedOn w:val="CommentText"/>
-    <w:next w:val="CommentText"/>
-    <w:link w:val="CommentSubjectChar"/>
-    <w:uiPriority w:val="99"/>
-    <w:semiHidden/>
-    <w:unhideWhenUsed/>
-    <w:rsid w:val="00C57C94"/>
-    <w:rPr>
-      <w:b/>
-      <w:bCs/>
-    </w:rPr>
-  </w:style>
-  <w:style w:type="character" w:customStyle="1" w:styleId="CommentSubjectChar">
-    <w:name w:val="Comment Subject Char"/>
-    <w:basedOn w:val="CommentTextChar"/>
-    <w:link w:val="CommentSubject"/>
-    <w:uiPriority w:val="99"/>
-    <w:semiHidden/>
-    <w:rsid w:val="00C57C94"/>
-    <w:rPr>
-      <w:b/>
-      <w:bCs/>
-      <w:sz w:val="20"/>
-      <w:szCs w:val="20"/>
-    </w:rPr>
-  </w:style>
-  <w:style w:type="character" w:styleId="FollowedHyperlink">
-    <w:name w:val="FollowedHyperlink"/>
-    <w:basedOn w:val="DefaultParagraphFont"/>
-    <w:uiPriority w:val="99"/>
-    <w:semiHidden/>
-    <w:unhideWhenUsed/>
-    <w:rsid w:val="00345916"/>
-    <w:rPr>
-      <w:color w:val="800080" w:themeColor="followedHyperlink"/>
-      <w:u w:val="single"/>
-    </w:rPr>
-  </w:style>
-</w:styles>
-</file>
-
-<file path=word/stylesWithEffects.xml><?xml version="1.0" encoding="utf-8"?>
-<w:styles xmlns:wpc="http://schemas.microsoft.com/office/word/2010/wordprocessingCanvas" xmlns:mc="http://schemas.openxmlformats.org/markup-compatibility/2006" xmlns:o="urn:schemas-microsoft-com:office:office" xmlns:r="http://schemas.openxmlformats.org/officeDocument/2006/relationships" xmlns:m="http://schemas.openxmlformats.org/officeDocument/2006/math" xmlns:v="urn:schemas-microsoft-com:vml" xmlns:wp14="http://schemas.microsoft.com/office/word/2010/wordprocessingDrawing" xmlns:wp="http://schemas.openxmlformats.org/drawingml/2006/wordprocessingDrawing" xmlns:w10="urn:schemas-microsoft-com:office:word" xmlns:w="http://schemas.openxmlformats.org/wordprocessingml/2006/main" xmlns:w14="http://schemas.microsoft.com/office/word/2010/wordml" xmlns:wpg="http://schemas.microsoft.com/office/word/2010/wordprocessingGroup" xmlns:wpi="http://schemas.microsoft.com/office/word/2010/wordprocessingInk" xmlns:wne="http://schemas.microsoft.com/office/word/2006/wordml" xmlns:wps="http://schemas.microsoft.com/office/word/2010/wordprocessingShape" mc:Ignorable="w14 wp14">
-  <w:docDefaults>
-    <w:rPrDefault>
-      <w:rPr>
-        <w:rFonts w:asciiTheme="minorHAnsi" w:eastAsiaTheme="minorHAnsi" w:hAnsiTheme="minorHAnsi" w:cstheme="minorBidi"/>
-        <w:sz w:val="22"/>
-        <w:szCs w:val="22"/>
-        <w:lang w:val="en-US" w:eastAsia="en-US" w:bidi="ar-SA"/>
-      </w:rPr>
-    </w:rPrDefault>
-    <w:pPrDefault>
-      <w:pPr>
-        <w:spacing w:after="200" w:line="276" w:lineRule="auto"/>
-      </w:pPr>
-    </w:pPrDefault>
-  </w:docDefaults>
-  <w:latentStyles w:defLockedState="0" w:defUIPriority="99" w:defSemiHidden="1" w:defUnhideWhenUsed="1" w:defQFormat="0" w:count="267">
-    <w:lsdException w:name="Normal" w:semiHidden="0" w:uiPriority="0" w:unhideWhenUsed="0" w:qFormat="1"/>
-    <w:lsdException w:name="heading 1" w:semiHidden="0" w:uiPriority="9" w:unhideWhenUsed="0" w:qFormat="1"/>
-    <w:lsdException w:name="heading 2" w:uiPriority="9" w:qFormat="1"/>
-    <w:lsdException w:name="heading 3" w:uiPriority="9" w:qFormat="1"/>
-    <w:lsdException w:name="heading 4" w:uiPriority="9" w:qFormat="1"/>
-    <w:lsdException w:name="heading 5" w:uiPriority="9" w:qFormat="1"/>
-    <w:lsdException w:name="heading 6" w:uiPriority="9" w:qFormat="1"/>
-    <w:lsdException w:name="heading 7" w:uiPriority="9" w:qFormat="1"/>
-    <w:lsdException w:name="heading 8" w:uiPriority="9" w:qFormat="1"/>
-    <w:lsdException w:name="heading 9" w:uiPriority="9" w:qFormat="1"/>
-    <w:lsdException w:name="toc 1" w:uiPriority="39"/>
-    <w:lsdException w:name="toc 2" w:uiPriority="39"/>
-    <w:lsdException w:name="toc 3" w:uiPriority="39"/>
-    <w:lsdException w:name="toc 4" w:uiPriority="39"/>
-    <w:lsdException w:name="toc 5" w:uiPriority="39"/>
-    <w:lsdException w:name="toc 6" w:uiPriority="39"/>
-    <w:lsdException w:name="toc 7" w:uiPriority="39"/>
-    <w:lsdException w:name="toc 8" w:uiPriority="39"/>
-    <w:lsdException w:name="toc 9" w:uiPriority="39"/>
-    <w:lsdException w:name="caption" w:uiPriority="35" w:qFormat="1"/>
-    <w:lsdException w:name="Title" w:semiHidden="0" w:uiPriority="10" w:unhideWhenUsed="0" w:qFormat="1"/>
-    <w:lsdException w:name="Default Paragraph Font" w:uiPriority="1"/>
-    <w:lsdException w:name="Subtitle" w:semiHidden="0" w:uiPriority="11" w:unhideWhenUsed="0" w:qFormat="1"/>
-    <w:lsdException w:name="Strong" w:semiHidden="0" w:uiPriority="22" w:unhideWhenUsed="0" w:qFormat="1"/>
-    <w:lsdException w:name="Emphasis" w:semiHidden="0" w:uiPriority="20" w:unhideWhenUsed="0" w:qFormat="1"/>
-    <w:lsdException w:name="Table Grid" w:semiHidden="0" w:uiPriority="59" w:unhideWhenUsed="0"/>
-    <w:lsdException w:name="Placeholder Text" w:unhideWhenUsed="0"/>
-    <w:lsdException w:name="No Spacing" w:semiHidden="0" w:uiPriority="1" w:unhideWhenUsed="0" w:qFormat="1"/>
-    <w:lsdException w:name="Light Shading" w:semiHidden="0" w:uiPriority="60" w:unhideWhenUsed="0"/>
-    <w:lsdException w:name="Light List" w:semiHidden="0" w:uiPriority="61" w:unhideWhenUsed="0"/>
-    <w:lsdException w:name="Light Grid" w:semiHidden="0" w:uiPriority="62" w:unhideWhenUsed="0"/>
-    <w:lsdException w:name="Medium Shading 1" w:semiHidden="0" w:uiPriority="63" w:unhideWhenUsed="0"/>
-    <w:lsdException w:name="Medium Shading 2" w:semiHidden="0" w:uiPriority="64" w:unhideWhenUsed="0"/>
-    <w:lsdException w:name="Medium List 1" w:semiHidden="0" w:uiPriority="65" w:unhideWhenUsed="0"/>
-    <w:lsdException w:name="Medium List 2" w:semiHidden="0" w:uiPriority="66" w:unhideWhenUsed="0"/>
-    <w:lsdException w:name="Medium Grid 1" w:semiHidden="0" w:uiPriority="67" w:unhideWhenUsed="0"/>
-    <w:lsdException w:name="Medium Grid 2" w:semiHidden="0" w:uiPriority="68" w:unhideWhenUsed="0"/>
-    <w:lsdException w:name="Medium Grid 3" w:semiHidden="0" w:uiPriority="69" w:unhideWhenUsed="0"/>
-    <w:lsdException w:name="Dark List" w:semiHidden="0" w:uiPriority="70" w:unhideWhenUsed="0"/>
-    <w:lsdException w:name="Colorful Shading" w:semiHidden="0" w:uiPriority="71" w:unhideWhenUsed="0"/>
-    <w:lsdException w:name="Colorful List" w:semiHidden="0" w:uiPriority="72" w:unhideWhenUsed="0"/>
-    <w:lsdException w:name="Colorful Grid" w:semiHidden="0" w:uiPriority="73" w:unhideWhenUsed="0"/>
-    <w:lsdException w:name="Light Shading Accent 1" w:semiHidden="0" w:uiPriority="60" w:unhideWhenUsed="0"/>
-    <w:lsdException w:name="Light List Accent 1" w:semiHidden="0" w:uiPriority="61" w:unhideWhenUsed="0"/>
-    <w:lsdException w:name="Light Grid Accent 1" w:semiHidden="0" w:uiPriority="62" w:unhideWhenUsed="0"/>
-    <w:lsdException w:name="Medium Shading 1 Accent 1" w:semiHidden="0" w:uiPriority="63" w:unhideWhenUsed="0"/>
-    <w:lsdException w:name="Medium Shading 2 Accent 1" w:semiHidden="0" w:uiPriority="64" w:unhideWhenUsed="0"/>
-    <w:lsdException w:name="Medium List 1 Accent 1" w:semiHidden="0" w:uiPriority="65" w:unhideWhenUsed="0"/>
-    <w:lsdException w:name="Revision" w:unhideWhenUsed="0"/>
-    <w:lsdException w:name="List Paragraph" w:semiHidden="0" w:uiPriority="34" w:unhideWhenUsed="0" w:qFormat="1"/>
-    <w:lsdException w:name="Quote" w:semiHidden="0" w:uiPriority="29" w:unhideWhenUsed="0" w:qFormat="1"/>
-    <w:lsdException w:name="Intense Quote" w:semiHidden="0" w:uiPriority="30" w:unhideWhenUsed="0" w:qFormat="1"/>
-    <w:lsdException w:name="Medium List 2 Accent 1" w:semiHidden="0" w:uiPriority="66" w:unhideWhenUsed="0"/>
-    <w:lsdException w:name="Medium Grid 1 Accent 1" w:semiHidden="0" w:uiPriority="67" w:unhideWhenUsed="0"/>
-    <w:lsdException w:name="Medium Grid 2 Accent 1" w:semiHidden="0" w:uiPriority="68" w:unhideWhenUsed="0"/>
-    <w:lsdException w:name="Medium Grid 3 Accent 1" w:semiHidden="0" w:uiPriority="69" w:unhideWhenUsed="0"/>
-    <w:lsdException w:name="Dark List Accent 1" w:semiHidden="0" w:uiPriority="70" w:unhideWhenUsed="0"/>
-    <w:lsdException w:name="Colorful Shading Accent 1" w:semiHidden="0" w:uiPriority="71" w:unhideWhenUsed="0"/>
-    <w:lsdException w:name="Colorful List Accent 1" w:semiHidden="0" w:uiPriority="72" w:unhideWhenUsed="0"/>
-    <w:lsdException w:name="Colorful Grid Accent 1" w:semiHidden="0" w:uiPriority="73" w:unhideWhenUsed="0"/>
-    <w:lsdException w:name="Light Shading Accent 2" w:semiHidden="0" w:uiPriority="60" w:unhideWhenUsed="0"/>
-    <w:lsdException w:name="Light List Accent 2" w:semiHidden="0" w:uiPriority="61" w:unhideWhenUsed="0"/>
-    <w:lsdException w:name="Light Grid Accent 2" w:semiHidden="0" w:uiPriority="62" w:unhideWhenUsed="0"/>
-    <w:lsdException w:name="Medium Shading 1 Accent 2" w:semiHidden="0" w:uiPriority="63" w:unhideWhenUsed="0"/>
-    <w:lsdException w:name="Medium Shading 2 Accent 2" w:semiHidden="0" w:uiPriority="64" w:unhideWhenUsed="0"/>
-    <w:lsdException w:name="Medium List 1 Accent 2" w:semiHidden="0" w:uiPriority="65" w:unhideWhenUsed="0"/>
-    <w:lsdException w:name="Medium List 2 Accent 2" w:semiHidden="0" w:uiPriority="66" w:unhideWhenUsed="0"/>
-    <w:lsdException w:name="Medium Grid 1 Accent 2" w:semiHidden="0" w:uiPriority="67" w:unhideWhenUsed="0"/>
-    <w:lsdException w:name="Medium Grid 2 Accent 2" w:semiHidden="0" w:uiPriority="68" w:unhideWhenUsed="0"/>
-    <w:lsdException w:name="Medium Grid 3 Accent 2" w:semiHidden="0" w:uiPriority="69" w:unhideWhenUsed="0"/>
-    <w:lsdException w:name="Dark List Accent 2" w:semiHidden="0" w:uiPriority="70" w:unhideWhenUsed="0"/>
-    <w:lsdException w:name="Colorful Shading Accent 2" w:semiHidden="0" w:uiPriority="71" w:unhideWhenUsed="0"/>
-    <w:lsdException w:name="Colorful List Accent 2" w:semiHidden="0" w:uiPriority="72" w:unhideWhenUsed="0"/>
-    <w:lsdException w:name="Colorful Grid Accent 2" w:semiHidden="0" w:uiPriority="73" w:unhideWhenUsed="0"/>
-    <w:lsdException w:name="Light Shading Accent 3" w:semiHidden="0" w:uiPriority="60" w:unhideWhenUsed="0"/>
-    <w:lsdException w:name="Light List Accent 3" w:semiHidden="0" w:uiPriority="61" w:unhideWhenUsed="0"/>
-    <w:lsdException w:name="Light Grid Accent 3" w:semiHidden="0" w:uiPriority="62" w:unhideWhenUsed="0"/>
-    <w:lsdException w:name="Medium Shading 1 Accent 3" w:semiHidden="0" w:uiPriority="63" w:unhideWhenUsed="0"/>
-    <w:lsdException w:name="Medium Shading 2 Accent 3" w:semiHidden="0" w:uiPriority="64" w:unhideWhenUsed="0"/>
-    <w:lsdException w:name="Medium List 1 Accent 3" w:semiHidden="0" w:uiPriority="65" w:unhideWhenUsed="0"/>
-    <w:lsdException w:name="Medium List 2 Accent 3" w:semiHidden="0" w:uiPriority="66" w:unhideWhenUsed="0"/>
-    <w:lsdException w:name="Medium Grid 1 Accent 3" w:semiHidden="0" w:uiPriority="67" w:unhideWhenUsed="0"/>
-    <w:lsdException w:name="Medium Grid 2 Accent 3" w:semiHidden="0" w:uiPriority="68" w:unhideWhenUsed="0"/>
-    <w:lsdException w:name="Medium Grid 3 Accent 3" w:semiHidden="0" w:uiPriority="69" w:unhideWhenUsed="0"/>
-    <w:lsdException w:name="Dark List Accent 3" w:semiHidden="0" w:uiPriority="70" w:unhideWhenUsed="0"/>
-    <w:lsdException w:name="Colorful Shading Accent 3" w:semiHidden="0" w:uiPriority="71" w:unhideWhenUsed="0"/>
-    <w:lsdException w:name="Colorful List Accent 3" w:semiHidden="0" w:uiPriority="72" w:unhideWhenUsed="0"/>
-    <w:lsdException w:name="Colorful Grid Accent 3" w:semiHidden="0" w:uiPriority="73" w:unhideWhenUsed="0"/>
-    <w:lsdException w:name="Light Shading Accent 4" w:semiHidden="0" w:uiPriority="60" w:unhideWhenUsed="0"/>
-    <w:lsdException w:name="Light List Accent 4" w:semiHidden="0" w:uiPriority="61" w:unhideWhenUsed="0"/>
-    <w:lsdException w:name="Light Grid Accent 4" w:semiHidden="0" w:uiPriority="62" w:unhideWhenUsed="0"/>
-    <w:lsdException w:name="Medium Shading 1 Accent 4" w:semiHidden="0" w:uiPriority="63" w:unhideWhenUsed="0"/>
-    <w:lsdException w:name="Medium Shading 2 Accent 4" w:semiHidden="0" w:uiPriority="64" w:unhideWhenUsed="0"/>
-    <w:lsdException w:name="Medium List 1 Accent 4" w:semiHidden="0" w:uiPriority="65" w:unhideWhenUsed="0"/>
-    <w:lsdException w:name="Medium List 2 Accent 4" w:semiHidden="0" w:uiPriority="66" w:unhideWhenUsed="0"/>
-    <w:lsdException w:name="Medium Grid 1 Accent 4" w:semiHidden="0" w:uiPriority="67" w:unhideWhenUsed="0"/>
-    <w:lsdException w:name="Medium Grid 2 Accent 4" w:semiHidden="0" w:uiPriority="68" w:unhideWhenUsed="0"/>
-    <w:lsdException w:name="Medium Grid 3 Accent 4" w:semiHidden="0" w:uiPriority="69" w:unhideWhenUsed="0"/>
-    <w:lsdException w:name="Dark List Accent 4" w:semiHidden="0" w:uiPriority="70" w:unhideWhenUsed="0"/>
-    <w:lsdException w:name="Colorful Shading Accent 4" w:semiHidden="0" w:uiPriority="71" w:unhideWhenUsed="0"/>
-    <w:lsdException w:name="Colorful List Accent 4" w:semiHidden="0" w:uiPriority="72" w:unhideWhenUsed="0"/>
-    <w:lsdException w:name="Colorful Grid Accent 4" w:semiHidden="0" w:uiPriority="73" w:unhideWhenUsed="0"/>
-    <w:lsdException w:name="Light Shading Accent 5" w:semiHidden="0" w:uiPriority="60" w:unhideWhenUsed="0"/>
-    <w:lsdException w:name="Light List Accent 5" w:semiHidden="0" w:uiPriority="61" w:unhideWhenUsed="0"/>
-    <w:lsdException w:name="Light Grid Accent 5" w:semiHidden="0" w:uiPriority="62" w:unhideWhenUsed="0"/>
-    <w:lsdException w:name="Medium Shading 1 Accent 5" w:semiHidden="0" w:uiPriority="63" w:unhideWhenUsed="0"/>
-    <w:lsdException w:name="Medium Shading 2 Accent 5" w:semiHidden="0" w:uiPriority="64" w:unhideWhenUsed="0"/>
-    <w:lsdException w:name="Medium List 1 Accent 5" w:semiHidden="0" w:uiPriority="65" w:unhideWhenUsed="0"/>
-    <w:lsdException w:name="Medium List 2 Accent 5" w:semiHidden="0" w:uiPriority="66" w:unhideWhenUsed="0"/>
-    <w:lsdException w:name="Medium Grid 1 Accent 5" w:semiHidden="0" w:uiPriority="67" w:unhideWhenUsed="0"/>
-    <w:lsdException w:name="Medium Grid 2 Accent 5" w:semiHidden="0" w:uiPriority="68" w:unhideWhenUsed="0"/>
-    <w:lsdException w:name="Medium Grid 3 Accent 5" w:semiHidden="0" w:uiPriority="69" w:unhideWhenUsed="0"/>
-    <w:lsdException w:name="Dark List Accent 5" w:semiHidden="0" w:uiPriority="70" w:unhideWhenUsed="0"/>
-    <w:lsdException w:name="Colorful Shading Accent 5" w:semiHidden="0" w:uiPriority="71" w:unhideWhenUsed="0"/>
-    <w:lsdException w:name="Colorful List Accent 5" w:semiHidden="0" w:uiPriority="72" w:unhideWhenUsed="0"/>
-    <w:lsdException w:name="Colorful Grid Accent 5" w:semiHidden="0" w:uiPriority="73" w:unhideWhenUsed="0"/>
-    <w:lsdException w:name="Light Shading Accent 6" w:semiHidden="0" w:uiPriority="60" w:unhideWhenUsed="0"/>
-    <w:lsdException w:name="Light List Accent 6" w:semiHidden="0" w:uiPriority="61" w:unhideWhenUsed="0"/>
-    <w:lsdException w:name="Light Grid Accent 6" w:semiHidden="0" w:uiPriority="62" w:unhideWhenUsed="0"/>
-    <w:lsdException w:name="Medium Shading 1 Accent 6" w:semiHidden="0" w:uiPriority="63" w:unhideWhenUsed="0"/>
-    <w:lsdException w:name="Medium Shading 2 Accent 6" w:semiHidden="0" w:uiPriority="64" w:unhideWhenUsed="0"/>
-    <w:lsdException w:name="Medium List 1 Accent 6" w:semiHidden="0" w:uiPriority="65" w:unhideWhenUsed="0"/>
-    <w:lsdException w:name="Medium List 2 Accent 6" w:semiHidden="0" w:uiPriority="66" w:unhideWhenUsed="0"/>
-    <w:lsdException w:name="Medium Grid 1 Accent 6" w:semiHidden="0" w:uiPriority="67" w:unhideWhenUsed="0"/>
-    <w:lsdException w:name="Medium Grid 2 Accent 6" w:semiHidden="0" w:uiPriority="68" w:unhideWhenUsed="0"/>
-    <w:lsdException w:name="Medium Grid 3 Accent 6" w:semiHidden="0" w:uiPriority="69" w:unhideWhenUsed="0"/>
-    <w:lsdException w:name="Dark List Accent 6" w:semiHidden="0" w:uiPriority="70" w:unhideWhenUsed="0"/>
-    <w:lsdException w:name="Colorful Shading Accent 6" w:semiHidden="0" w:uiPriority="71" w:unhideWhenUsed="0"/>
-    <w:lsdException w:name="Colorful List Accent 6" w:semiHidden="0" w:uiPriority="72" w:unhideWhenUsed="0"/>
-    <w:lsdException w:name="Colorful Grid Accent 6" w:semiHidden="0" w:uiPriority="73" w:unhideWhenUsed="0"/>
-    <w:lsdException w:name="Subtle Emphasis" w:semiHidden="0" w:uiPriority="19" w:unhideWhenUsed="0" w:qFormat="1"/>
-    <w:lsdException w:name="Intense Emphasis" w:semiHidden="0" w:uiPriority="21" w:unhideWhenUsed="0" w:qFormat="1"/>
-    <w:lsdException w:name="Subtle Reference" w:semiHidden="0" w:uiPriority="31" w:unhideWhenUsed="0" w:qFormat="1"/>
-    <w:lsdException w:name="Intense Reference" w:semiHidden="0" w:uiPriority="32" w:unhideWhenUsed="0" w:qFormat="1"/>
-    <w:lsdException w:name="Book Title" w:semiHidden="0" w:uiPriority="33" w:unhideWhenUsed="0" w:qFormat="1"/>
-    <w:lsdException w:name="Bibliography" w:uiPriority="37"/>
-    <w:lsdException w:name="TOC Heading" w:uiPriority="39" w:qFormat="1"/>
+  <w:latentStyles w:defLockedState="0" w:defUIPriority="99" w:defSemiHidden="0" w:defUnhideWhenUsed="0" w:defQFormat="0" w:count="371">
+    <w:lsdException w:name="Normal" w:uiPriority="0" w:qFormat="1"/>
+    <w:lsdException w:name="heading 1" w:uiPriority="9" w:qFormat="1"/>
+    <w:lsdException w:name="heading 2" w:semiHidden="1" w:uiPriority="9" w:unhideWhenUsed="1" w:qFormat="1"/>
+    <w:lsdException w:name="heading 3" w:semiHidden="1" w:uiPriority="9" w:unhideWhenUsed="1" w:qFormat="1"/>
+    <w:lsdException w:name="heading 4" w:semiHidden="1" w:uiPriority="9" w:unhideWhenUsed="1" w:qFormat="1"/>
+    <w:lsdException w:name="heading 5" w:semiHidden="1" w:uiPriority="9" w:unhideWhenUsed="1" w:qFormat="1"/>
+    <w:lsdException w:name="heading 6" w:semiHidden="1" w:uiPriority="9" w:unhideWhenUsed="1" w:qFormat="1"/>
+    <w:lsdException w:name="heading 7" w:semiHidden="1" w:uiPriority="9" w:unhideWhenUsed="1" w:qFormat="1"/>
+    <w:lsdException w:name="heading 8" w:semiHidden="1" w:uiPriority="9" w:unhideWhenUsed="1" w:qFormat="1"/>
+    <w:lsdException w:name="heading 9" w:semiHidden="1" w:uiPriority="9" w:unhideWhenUsed="1" w:qFormat="1"/>
+    <w:lsdException w:name="index 1" w:semiHidden="1" w:unhideWhenUsed="1"/>
+    <w:lsdException w:name="index 2" w:semiHidden="1" w:unhideWhenUsed="1"/>
+    <w:lsdException w:name="index 3" w:semiHidden="1" w:unhideWhenUsed="1"/>
+    <w:lsdException w:name="index 4" w:semiHidden="1" w:unhideWhenUsed="1"/>
+    <w:lsdException w:name="index 5" w:semiHidden="1" w:unhideWhenUsed="1"/>
+    <w:lsdException w:name="index 6" w:semiHidden="1" w:unhideWhenUsed="1"/>
+    <w:lsdException w:name="index 7" w:semiHidden="1" w:unhideWhenUsed="1"/>
+    <w:lsdException w:name="index 8" w:semiHidden="1" w:unhideWhenUsed="1"/>
+    <w:lsdException w:name="index 9" w:semiHidden="1" w:unhideWhenUsed="1"/>
+    <w:lsdException w:name="toc 1" w:semiHidden="1" w:uiPriority="39" w:unhideWhenUsed="1"/>
+    <w:lsdException w:name="toc 2" w:semiHidden="1" w:uiPriority="39" w:unhideWhenUsed="1"/>
+    <w:lsdException w:name="toc 3" w:semiHidden="1" w:uiPriority="39" w:unhideWhenUsed="1"/>
+    <w:lsdException w:name="toc 4" w:semiHidden="1" w:uiPriority="39" w:unhideWhenUsed="1"/>
+    <w:lsdException w:name="toc 5" w:semiHidden="1" w:uiPriority="39" w:unhideWhenUsed="1"/>
+    <w:lsdException w:name="toc 6" w:semiHidden="1" w:uiPriority="39" w:unhideWhenUsed="1"/>
+    <w:lsdException w:name="toc 7" w:semiHidden="1" w:uiPriority="39" w:unhideWhenUsed="1"/>
+    <w:lsdException w:name="toc 8" w:semiHidden="1" w:uiPriority="39" w:unhideWhenUsed="1"/>
+    <w:lsdException w:name="toc 9" w:semiHidden="1" w:uiPriority="39" w:unhideWhenUsed="1"/>
+    <w:lsdException w:name="Normal Indent" w:semiHidden="1" w:unhideWhenUsed="1"/>
+    <w:lsdException w:name="footnote text" w:semiHidden="1" w:unhideWhenUsed="1"/>
+    <w:lsdException w:name="annotation text" w:semiHidden="1" w:unhideWhenUsed="1"/>
+    <w:lsdException w:name="header" w:semiHidden="1" w:unhideWhenUsed="1"/>
+    <w:lsdException w:name="footer" w:semiHidden="1" w:unhideWhenUsed="1"/>
+    <w:lsdException w:name="index heading" w:semiHidden="1" w:unhideWhenUsed="1"/>
+    <w:lsdException w:name="caption" w:semiHidden="1" w:uiPriority="35" w:unhideWhenUsed="1" w:qFormat="1"/>
+    <w:lsdException w:name="table of figures" w:semiHidden="1" w:unhideWhenUsed="1"/>
+    <w:lsdException w:name="envelope address" w:semiHidden="1" w:unhideWhenUsed="1"/>
+    <w:lsdException w:name="envelope return" w:semiHidden="1" w:unhideWhenUsed="1"/>
+    <w:lsdException w:name="footnote reference" w:semiHidden="1" w:unhideWhenUsed="1"/>
+    <w:lsdException w:name="annotation reference" w:semiHidden="1" w:unhideWhenUsed="1"/>
+    <w:lsdException w:name="line number" w:semiHidden="1" w:unhideWhenUsed="1"/>
+    <w:lsdException w:name="page number" w:semiHidden="1" w:unhideWhenUsed="1"/>
+    <w:lsdException w:name="endnote reference" w:semiHidden="1" w:unhideWhenUsed="1"/>
+    <w:lsdException w:name="endnote text" w:semiHidden="1" w:unhideWhenUsed="1"/>
+    <w:lsdException w:name="table of authorities" w:semiHidden="1" w:unhideWhenUsed="1"/>
+    <w:lsdException w:name="macro" w:semiHidden="1" w:unhideWhenUsed="1"/>
+    <w:lsdException w:name="toa heading" w:semiHidden="1" w:unhideWhenUsed="1"/>
+    <w:lsdException w:name="List" w:semiHidden="1" w:unhideWhenUsed="1"/>
+    <w:lsdException w:name="List Bullet" w:semiHidden="1" w:unhideWhenUsed="1"/>
+    <w:lsdException w:name="List Number" w:semiHidden="1" w:unhideWhenUsed="1"/>
+    <w:lsdException w:name="List 2" w:semiHidden="1" w:unhideWhenUsed="1"/>
+    <w:lsdException w:name="List 3" w:semiHidden="1" w:unhideWhenUsed="1"/>
+    <w:lsdException w:name="List 4" w:semiHidden="1" w:unhideWhenUsed="1"/>
+    <w:lsdException w:name="List 5" w:semiHidden="1" w:unhideWhenUsed="1"/>
+    <w:lsdException w:name="List Bullet 2" w:semiHidden="1" w:unhideWhenUsed="1"/>
+    <w:lsdException w:name="List Bullet 3" w:semiHidden="1" w:unhideWhenUsed="1"/>
+    <w:lsdException w:name="List Bullet 4" w:semiHidden="1" w:unhideWhenUsed="1"/>
+    <w:lsdException w:name="List Bullet 5" w:semiHidden="1" w:unhideWhenUsed="1"/>
+    <w:lsdException w:name="List Number 2" w:semiHidden="1" w:unhideWhenUsed="1"/>
+    <w:lsdException w:name="List Number 3" w:semiHidden="1" w:unhideWhenUsed="1"/>
+    <w:lsdException w:name="List Number 4" w:semiHidden="1" w:unhideWhenUsed="1"/>
+    <w:lsdException w:name="List Number 5" w:semiHidden="1" w:unhideWhenUsed="1"/>
+    <w:lsdException w:name="Title" w:uiPriority="10" w:qFormat="1"/>
+    <w:lsdException w:name="Closing" w:semiHidden="1" w:unhideWhenUsed="1"/>
+    <w:lsdException w:name="Signature" w:semiHidden="1" w:unhideWhenUsed="1"/>
+    <w:lsdException w:name="Default Paragraph Font" w:semiHidden="1" w:uiPriority="1" w:unhideWhenUsed="1"/>
+    <w:lsdException w:name="Body Text" w:semiHidden="1" w:unhideWhenUsed="1"/>
+    <w:lsdException w:name="Body Text Indent" w:semiHidden="1" w:unhideWhenUsed="1"/>
+    <w:lsdException w:name="List Continue" w:semiHidden="1" w:unhideWhenUsed="1"/>
+    <w:lsdException w:name="List Continue 2" w:semiHidden="1" w:unhideWhenUsed="1"/>
+    <w:lsdException w:name="List Continue 3" w:semiHidden="1" w:unhideWhenUsed="1"/>
+    <w:lsdException w:name="List Continue 4" w:semiHidden="1" w:unhideWhenUsed="1"/>
+    <w:lsdException w:name="List Continue 5" w:semiHidden="1" w:unhideWhenUsed="1"/>
+    <w:lsdException w:name="Message Header" w:semiHidden="1" w:unhideWhenUsed="1"/>
+    <w:lsdException w:name="Subtitle" w:uiPriority="11" w:qFormat="1"/>
+    <w:lsdException w:name="Salutation" w:semiHidden="1" w:unhideWhenUsed="1"/>
+    <w:lsdException w:name="Date" w:semiHidden="1" w:unhideWhenUsed="1"/>
+    <w:lsdException w:name="Body Text First Indent" w:semiHidden="1" w:unhideWhenUsed="1"/>
+    <w:lsdException w:name="Body Text First Indent 2" w:semiHidden="1" w:unhideWhenUsed="1"/>
+    <w:lsdException w:name="Note Heading" w:semiHidden="1" w:unhideWhenUsed="1"/>
+    <w:lsdException w:name="Body Text 2" w:semiHidden="1" w:unhideWhenUsed="1"/>
+    <w:lsdException w:name="Body Text 3" w:semiHidden="1" w:unhideWhenUsed="1"/>
+    <w:lsdException w:name="Body Text Indent 2" w:semiHidden="1" w:unhideWhenUsed="1"/>
+    <w:lsdException w:name="Body Text Indent 3" w:semiHidden="1" w:unhideWhenUsed="1"/>
+    <w:lsdException w:name="Block Text" w:semiHidden="1" w:unhideWhenUsed="1"/>
+    <w:lsdException w:name="Hyperlink" w:semiHidden="1" w:unhideWhenUsed="1"/>
+    <w:lsdException w:name="FollowedHyperlink" w:semiHidden="1" w:unhideWhenUsed="1"/>
+    <w:lsdException w:name="Strong" w:uiPriority="22" w:qFormat="1"/>
+    <w:lsdException w:name="Emphasis" w:uiPriority="20" w:qFormat="1"/>
+    <w:lsdException w:name="Document Map" w:semiHidden="1" w:unhideWhenUsed="1"/>
+    <w:lsdException w:name="Plain Text" w:semiHidden="1" w:unhideWhenUsed="1"/>
+    <w:lsdException w:name="E-mail Signature" w:semiHidden="1" w:unhideWhenUsed="1"/>
+    <w:lsdException w:name="HTML Top of Form" w:semiHidden="1" w:unhideWhenUsed="1"/>
+    <w:lsdException w:name="HTML Bottom of Form" w:semiHidden="1" w:unhideWhenUsed="1"/>
+    <w:lsdException w:name="Normal (Web)" w:semiHidden="1" w:unhideWhenUsed="1"/>
+    <w:lsdException w:name="HTML Acronym" w:semiHidden="1" w:unhideWhenUsed="1"/>
+    <w:lsdException w:name="HTML Address" w:semiHidden="1" w:unhideWhenUsed="1"/>
+    <w:lsdException w:name="HTML Cite" w:semiHidden="1" w:unhideWhenUsed="1"/>
+    <w:lsdException w:name="HTML Code" w:semiHidden="1" w:unhideWhenUsed="1"/>
+    <w:lsdException w:name="HTML Definition" w:semiHidden="1" w:unhideWhenUsed="1"/>
+    <w:lsdException w:name="HTML Keyboard" w:semiHidden="1" w:unhideWhenUsed="1"/>
+    <w:lsdException w:name="HTML Preformatted" w:semiHidden="1" w:unhideWhenUsed="1"/>
+    <w:lsdException w:name="HTML Sample" w:semiHidden="1" w:unhideWhenUsed="1"/>
+    <w:lsdException w:name="HTML Typewriter" w:semiHidden="1" w:unhideWhenUsed="1"/>
+    <w:lsdException w:name="HTML Variable" w:semiHidden="1" w:unhideWhenUsed="1"/>
+    <w:lsdException w:name="Normal Table" w:semiHidden="1" w:unhideWhenUsed="1"/>
+    <w:lsdException w:name="annotation subject" w:semiHidden="1" w:unhideWhenUsed="1"/>
+    <w:lsdException w:name="No List" w:semiHidden="1" w:unhideWhenUsed="1"/>
+    <w:lsdException w:name="Outline List 1" w:semiHidden="1" w:unhideWhenUsed="1"/>
+    <w:lsdException w:name="Outline List 2" w:semiHidden="1" w:unhideWhenUsed="1"/>
+    <w:lsdException w:name="Outline List 3" w:semiHidden="1" w:unhideWhenUsed="1"/>
+    <w:lsdException w:name="Table Simple 1" w:semiHidden="1" w:unhideWhenUsed="1"/>
+    <w:lsdException w:name="Table Simple 2" w:semiHidden="1" w:unhideWhenUsed="1"/>
+    <w:lsdException w:name="Table Simple 3" w:semiHidden="1" w:unhideWhenUsed="1"/>
+    <w:lsdException w:name="Table Classic 1" w:semiHidden="1" w:unhideWhenUsed="1"/>
+    <w:lsdException w:name="Table Classic 2" w:semiHidden="1" w:unhideWhenUsed="1"/>
+    <w:lsdException w:name="Table Classic 3" w:semiHidden="1" w:unhideWhenUsed="1"/>
+    <w:lsdException w:name="Table Classic 4" w:semiHidden="1" w:unhideWhenUsed="1"/>
+    <w:lsdException w:name="Table Colorful 1" w:semiHidden="1" w:unhideWhenUsed="1"/>
+    <w:lsdException w:name="Table Colorful 2" w:semiHidden="1" w:unhideWhenUsed="1"/>
+    <w:lsdException w:name="Table Colorful 3" w:semiHidden="1" w:unhideWhenUsed="1"/>
+    <w:lsdException w:name="Table Columns 1" w:semiHidden="1" w:unhideWhenUsed="1"/>
+    <w:lsdException w:name="Table Columns 2" w:semiHidden="1" w:unhideWhenUsed="1"/>
+    <w:lsdException w:name="Table Columns 3" w:semiHidden="1" w:unhideWhenUsed="1"/>
+    <w:lsdException w:name="Table Columns 4" w:semiHidden="1" w:unhideWhenUsed="1"/>
+    <w:lsdException w:name="Table Columns 5" w:semiHidden="1" w:unhideWhenUsed="1"/>
+    <w:lsdException w:name="Table Grid 1" w:semiHidden="1" w:unhideWhenUsed="1"/>
+    <w:lsdException w:name="Table Grid 2" w:semiHidden="1" w:unhideWhenUsed="1"/>
+    <w:lsdException w:name="Table Grid 3" w:semiHidden="1" w:unhideWhenUsed="1"/>
+    <w:lsdException w:name="Table Grid 4" w:semiHidden="1" w:unhideWhenUsed="1"/>
+    <w:lsdException w:name="Table Grid 5" w:semiHidden="1" w:unhideWhenUsed="1"/>
+    <w:lsdException w:name="Table Grid 6" w:semiHidden="1" w:unhideWhenUsed="1"/>
+    <w:lsdException w:name="Table Grid 7" w:semiHidden="1" w:unhideWhenUsed="1"/>
+    <w:lsdException w:name="Table Grid 8" w:semiHidden="1" w:unhideWhenUsed="1"/>
+    <w:lsdException w:name="Table List 1" w:semiHidden="1" w:unhideWhenUsed="1"/>
+    <w:lsdException w:name="Table List 2" w:semiHidden="1" w:unhideWhenUsed="1"/>
+    <w:lsdException w:name="Table List 3" w:semiHidden="1" w:unhideWhenUsed="1"/>
+    <w:lsdException w:name="Table List 4" w:semiHidden="1" w:unhideWhenUsed="1"/>
+    <w:lsdException w:name="Table List 5" w:semiHidden="1" w:unhideWhenUsed="1"/>
+    <w:lsdException w:name="Table List 6" w:semiHidden="1" w:unhideWhenUsed="1"/>
+    <w:lsdException w:name="Table List 7" w:semiHidden="1" w:unhideWhenUsed="1"/>
+    <w:lsdException w:name="Table List 8" w:semiHidden="1" w:unhideWhenUsed="1"/>
+    <w:lsdException w:name="Table 3D effects 1" w:semiHidden="1" w:unhideWhenUsed="1"/>
+    <w:lsdException w:name="Table 3D effects 2" w:semiHidden="1" w:unhideWhenUsed="1"/>
+    <w:lsdException w:name="Table 3D effects 3" w:semiHidden="1" w:unhideWhenUsed="1"/>
+    <w:lsdException w:name="Table Contemporary" w:semiHidden="1" w:unhideWhenUsed="1"/>
+    <w:lsdException w:name="Table Elegant" w:semiHidden="1" w:unhideWhenUsed="1"/>
+    <w:lsdException w:name="Table Professional" w:semiHidden="1" w:unhideWhenUsed="1"/>
+    <w:lsdException w:name="Table Subtle 1" w:semiHidden="1" w:unhideWhenUsed="1"/>
+    <w:lsdException w:name="Table Subtle 2" w:semiHidden="1" w:unhideWhenUsed="1"/>
+    <w:lsdException w:name="Table Web 1" w:semiHidden="1" w:unhideWhenUsed="1"/>
+    <w:lsdException w:name="Table Web 2" w:semiHidden="1" w:unhideWhenUsed="1"/>
+    <w:lsdException w:name="Table Web 3" w:semiHidden="1" w:unhideWhenUsed="1"/>
+    <w:lsdException w:name="Balloon Text" w:semiHidden="1" w:unhideWhenUsed="1"/>
+    <w:lsdException w:name="Table Grid" w:uiPriority="59"/>
+    <w:lsdException w:name="Table Theme" w:semiHidden="1" w:unhideWhenUsed="1"/>
+    <w:lsdException w:name="Placeholder Text" w:semiHidden="1"/>
+    <w:lsdException w:name="No Spacing" w:uiPriority="1" w:qFormat="1"/>
+    <w:lsdException w:name="Light Shading" w:uiPriority="60"/>
+    <w:lsdException w:name="Light List" w:uiPriority="61"/>
+    <w:lsdException w:name="Light Grid" w:uiPriority="62"/>
+    <w:lsdException w:name="Medium Shading 1" w:uiPriority="63"/>
+    <w:lsdException w:name="Medium Shading 2" w:uiPriority="64"/>
+    <w:lsdException w:name="Medium List 1" w:uiPriority="65"/>
+    <w:lsdException w:name="Medium List 2" w:uiPriority="66"/>
+    <w:lsdException w:name="Medium Grid 1" w:uiPriority="67"/>
+    <w:lsdException w:name="Medium Grid 2" w:uiPriority="68"/>
+    <w:lsdException w:name="Medium Grid 3" w:uiPriority="69"/>
+    <w:lsdException w:name="Dark List" w:uiPriority="70"/>
+    <w:lsdException w:name="Colorful Shading" w:uiPriority="71"/>
+    <w:lsdException w:name="Colorful List" w:uiPriority="72"/>
+    <w:lsdException w:name="Colorful Grid" w:uiPriority="73"/>
+    <w:lsdException w:name="Light Shading Accent 1" w:uiPriority="60"/>
+    <w:lsdException w:name="Light List Accent 1" w:uiPriority="61"/>
+    <w:lsdException w:name="Light Grid Accent 1" w:uiPriority="62"/>
+    <w:lsdException w:name="Medium Shading 1 Accent 1" w:uiPriority="63"/>
+    <w:lsdException w:name="Medium Shading 2 Accent 1" w:uiPriority="64"/>
+    <w:lsdException w:name="Medium List 1 Accent 1" w:uiPriority="65"/>
+    <w:lsdException w:name="Revision" w:semiHidden="1"/>
+    <w:lsdException w:name="List Paragraph" w:uiPriority="34" w:qFormat="1"/>
+    <w:lsdException w:name="Quote" w:uiPriority="29" w:qFormat="1"/>
+    <w:lsdException w:name="Intense Quote" w:uiPriority="30" w:qFormat="1"/>
+    <w:lsdException w:name="Medium List 2 Accent 1" w:uiPriority="66"/>
+    <w:lsdException w:name="Medium Grid 1 Accent 1" w:uiPriority="67"/>
+    <w:lsdException w:name="Medium Grid 2 Accent 1" w:uiPriority="68"/>
+    <w:lsdException w:name="Medium Grid 3 Accent 1" w:uiPriority="69"/>
+    <w:lsdException w:name="Dark List Accent 1" w:uiPriority="70"/>
+    <w:lsdException w:name="Colorful Shading Accent 1" w:uiPriority="71"/>
+    <w:lsdException w:name="Colorful List Accent 1" w:uiPriority="72"/>
+    <w:lsdException w:name="Colorful Grid Accent 1" w:uiPriority="73"/>
+    <w:lsdException w:name="Light Shading Accent 2" w:uiPriority="60"/>
+    <w:lsdException w:name="Light List Accent 2" w:uiPriority="61"/>
+    <w:lsdException w:name="Light Grid Accent 2" w:uiPriority="62"/>
+    <w:lsdException w:name="Medium Shading 1 Accent 2" w:uiPriority="63"/>
+    <w:lsdException w:name="Medium Shading 2 Accent 2" w:uiPriority="64"/>
+    <w:lsdException w:name="Medium List 1 Accent 2" w:uiPriority="65"/>
+    <w:lsdException w:name="Medium List 2 Accent 2" w:uiPriority="66"/>
+    <w:lsdException w:name="Medium Grid 1 Accent 2" w:uiPriority="67"/>
+    <w:lsdException w:name="Medium Grid 2 Accent 2" w:uiPriority="68"/>
+    <w:lsdException w:name="Medium Grid 3 Accent 2" w:uiPriority="69"/>
+    <w:lsdException w:name="Dark List Accent 2" w:uiPriority="70"/>
+    <w:lsdException w:name="Colorful Shading Accent 2" w:uiPriority="71"/>
+    <w:lsdException w:name="Colorful List Accent 2" w:uiPriority="72"/>
+    <w:lsdException w:name="Colorful Grid Accent 2" w:uiPriority="73"/>
+    <w:lsdException w:name="Light Shading Accent 3" w:uiPriority="60"/>
+    <w:lsdException w:name="Light List Accent 3" w:uiPriority="61"/>
+    <w:lsdException w:name="Light Grid Accent 3" w:uiPriority="62"/>
+    <w:lsdException w:name="Medium Shading 1 Accent 3" w:uiPriority="63"/>
+    <w:lsdException w:name="Medium Shading 2 Accent 3" w:uiPriority="64"/>
+    <w:lsdException w:name="Medium List 1 Accent 3" w:uiPriority="65"/>
+    <w:lsdException w:name="Medium List 2 Accent 3" w:uiPriority="66"/>
+    <w:lsdException w:name="Medium Grid 1 Accent 3" w:uiPriority="67"/>
+    <w:lsdException w:name="Medium Grid 2 Accent 3" w:uiPriority="68"/>
+    <w:lsdException w:name="Medium Grid 3 Accent 3" w:uiPriority="69"/>
+    <w:lsdException w:name="Dark List Accent 3" w:uiPriority="70"/>
+    <w:lsdException w:name="Colorful Shading Accent 3" w:uiPriority="71"/>
+    <w:lsdException w:name="Colorful List Accent 3" w:uiPriority="72"/>
+    <w:lsdException w:name="Colorful Grid Accent 3" w:uiPriority="73"/>
+    <w:lsdException w:name="Light Shading Accent 4" w:uiPriority="60"/>
+    <w:lsdException w:name="Light List Accent 4" w:uiPriority="61"/>
+    <w:lsdException w:name="Light Grid Accent 4" w:uiPriority="62"/>
+    <w:lsdException w:name="Medium Shading 1 Accent 4" w:uiPriority="63"/>
+    <w:lsdException w:name="Medium Shading 2 Accent 4" w:uiPriority="64"/>
+    <w:lsdException w:name="Medium List 1 Accent 4" w:uiPriority="65"/>
+    <w:lsdException w:name="Medium List 2 Accent 4" w:uiPriority="66"/>
+    <w:lsdException w:name="Medium Grid 1 Accent 4" w:uiPriority="67"/>
+    <w:lsdException w:name="Medium Grid 2 Accent 4" w:uiPriority="68"/>
+    <w:lsdException w:name="Medium Grid 3 Accent 4" w:uiPriority="69"/>
+    <w:lsdException w:name="Dark List Accent 4" w:uiPriority="70"/>
+    <w:lsdException w:name="Colorful Shading Accent 4" w:uiPriority="71"/>
+    <w:lsdException w:name="Colorful List Accent 4" w:uiPriority="72"/>
+    <w:lsdException w:name="Colorful Grid Accent 4" w:uiPriority="73"/>
+    <w:lsdException w:name="Light Shading Accent 5" w:uiPriority="60"/>
+    <w:lsdException w:name="Light List Accent 5" w:uiPriority="61"/>
+    <w:lsdException w:name="Light Grid Accent 5" w:uiPriority="62"/>
+    <w:lsdException w:name="Medium Shading 1 Accent 5" w:uiPriority="63"/>
+    <w:lsdException w:name="Medium Shading 2 Accent 5" w:uiPriority="64"/>
+    <w:lsdException w:name="Medium List 1 Accent 5" w:uiPriority="65"/>
+    <w:lsdException w:name="Medium List 2 Accent 5" w:uiPriority="66"/>
+    <w:lsdException w:name="Medium Grid 1 Accent 5" w:uiPriority="67"/>
+    <w:lsdException w:name="Medium Grid 2 Accent 5" w:uiPriority="68"/>
+    <w:lsdException w:name="Medium Grid 3 Accent 5" w:uiPriority="69"/>
+    <w:lsdException w:name="Dark List Accent 5" w:uiPriority="70"/>
+    <w:lsdException w:name="Colorful Shading Accent 5" w:uiPriority="71"/>
+    <w:lsdException w:name="Colorful List Accent 5" w:uiPriority="72"/>
+    <w:lsdException w:name="Colorful Grid Accent 5" w:uiPriority="73"/>
+    <w:lsdException w:name="Light Shading Accent 6" w:uiPriority="60"/>
+    <w:lsdException w:name="Light List Accent 6" w:uiPriority="61"/>
+    <w:lsdException w:name="Light Grid Accent 6" w:uiPriority="62"/>
+    <w:lsdException w:name="Medium Shading 1 Accent 6" w:uiPriority="63"/>
+    <w:lsdException w:name="Medium Shading 2 Accent 6" w:uiPriority="64"/>
+    <w:lsdException w:name="Medium List 1 Accent 6" w:uiPriority="65"/>
+    <w:lsdException w:name="Medium List 2 Accent 6" w:uiPriority="66"/>
+    <w:lsdException w:name="Medium Grid 1 Accent 6" w:uiPriority="67"/>
+    <w:lsdException w:name="Medium Grid 2 Accent 6" w:uiPriority="68"/>
+    <w:lsdException w:name="Medium Grid 3 Accent 6" w:uiPriority="69"/>
+    <w:lsdException w:name="Dark List Accent 6" w:uiPriority="70"/>
+    <w:lsdException w:name="Colorful Shading Accent 6" w:uiPriority="71"/>
+    <w:lsdException w:name="Colorful List Accent 6" w:uiPriority="72"/>
+    <w:lsdException w:name="Colorful Grid Accent 6" w:uiPriority="73"/>
+    <w:lsdException w:name="Subtle Emphasis" w:uiPriority="19" w:qFormat="1"/>
+    <w:lsdException w:name="Intense Emphasis" w:uiPriority="21" w:qFormat="1"/>
+    <w:lsdException w:name="Subtle Reference" w:uiPriority="31" w:qFormat="1"/>
+    <w:lsdException w:name="Intense Reference" w:uiPriority="32" w:qFormat="1"/>
+    <w:lsdException w:name="Book Title" w:uiPriority="33" w:qFormat="1"/>
+    <w:lsdException w:name="Bibliography" w:semiHidden="1" w:uiPriority="37" w:unhideWhenUsed="1"/>
+    <w:lsdException w:name="TOC Heading" w:semiHidden="1" w:uiPriority="39" w:unhideWhenUsed="1" w:qFormat="1"/>
+    <w:lsdException w:name="Plain Table 1" w:uiPriority="41"/>
+    <w:lsdException w:name="Plain Table 2" w:uiPriority="42"/>
+    <w:lsdException w:name="Plain Table 3" w:uiPriority="43"/>
+    <w:lsdException w:name="Plain Table 4" w:uiPriority="44"/>
+    <w:lsdException w:name="Plain Table 5" w:uiPriority="45"/>
+    <w:lsdException w:name="Grid Table Light" w:uiPriority="40"/>
+    <w:lsdException w:name="Grid Table 1 Light" w:uiPriority="46"/>
+    <w:lsdException w:name="Grid Table 2" w:uiPriority="47"/>
+    <w:lsdException w:name="Grid Table 3" w:uiPriority="48"/>
+    <w:lsdException w:name="Grid Table 4" w:uiPriority="49"/>
+    <w:lsdException w:name="Grid Table 5 Dark" w:uiPriority="50"/>
+    <w:lsdException w:name="Grid Table 6 Colorful" w:uiPriority="51"/>
+    <w:lsdException w:name="Grid Table 7 Colorful" w:uiPriority="52"/>
+    <w:lsdException w:name="Grid Table 1 Light Accent 1" w:uiPriority="46"/>
+    <w:lsdException w:name="Grid Table 2 Accent 1" w:uiPriority="47"/>
+    <w:lsdException w:name="Grid Table 3 Accent 1" w:uiPriority="48"/>
+    <w:lsdException w:name="Grid Table 4 Accent 1" w:uiPriority="49"/>
+    <w:lsdException w:name="Grid Table 5 Dark Accent 1" w:uiPriority="50"/>
+    <w:lsdException w:name="Grid Table 6 Colorful Accent 1" w:uiPriority="51"/>
+    <w:lsdException w:name="Grid Table 7 Colorful Accent 1" w:uiPriority="52"/>
+    <w:lsdException w:name="Grid Table 1 Light Accent 2" w:uiPriority="46"/>
+    <w:lsdException w:name="Grid Table 2 Accent 2" w:uiPriority="47"/>
+    <w:lsdException w:name="Grid Table 3 Accent 2" w:uiPriority="48"/>
+    <w:lsdException w:name="Grid Table 4 Accent 2" w:uiPriority="49"/>
+    <w:lsdException w:name="Grid Table 5 Dark Accent 2" w:uiPriority="50"/>
+    <w:lsdException w:name="Grid Table 6 Colorful Accent 2" w:uiPriority="51"/>
+    <w:lsdException w:name="Grid Table 7 Colorful Accent 2" w:uiPriority="52"/>
+    <w:lsdException w:name="Grid Table 1 Light Accent 3" w:uiPriority="46"/>
+    <w:lsdException w:name="Grid Table 2 Accent 3" w:uiPriority="47"/>
+    <w:lsdException w:name="Grid Table 3 Accent 3" w:uiPriority="48"/>
+    <w:lsdException w:name="Grid Table 4 Accent 3" w:uiPriority="49"/>
+    <w:lsdException w:name="Grid Table 5 Dark Accent 3" w:uiPriority="50"/>
+    <w:lsdException w:name="Grid Table 6 Colorful Accent 3" w:uiPriority="51"/>
+    <w:lsdException w:name="Grid Table 7 Colorful Accent 3" w:uiPriority="52"/>
+    <w:lsdException w:name="Grid Table 1 Light Accent 4" w:uiPriority="46"/>
+    <w:lsdException w:name="Grid Table 2 Accent 4" w:uiPriority="47"/>
+    <w:lsdException w:name="Grid Table 3 Accent 4" w:uiPriority="48"/>
+    <w:lsdException w:name="Grid Table 4 Accent 4" w:uiPriority="49"/>
+    <w:lsdException w:name="Grid Table 5 Dark Accent 4" w:uiPriority="50"/>
+    <w:lsdException w:name="Grid Table 6 Colorful Accent 4" w:uiPriority="51"/>
+    <w:lsdException w:name="Grid Table 7 Colorful Accent 4" w:uiPriority="52"/>
+    <w:lsdException w:name="Grid Table 1 Light Accent 5" w:uiPriority="46"/>
+    <w:lsdException w:name="Grid Table 2 Accent 5" w:uiPriority="47"/>
+    <w:lsdException w:name="Grid Table 3 Accent 5" w:uiPriority="48"/>
+    <w:lsdException w:name="Grid Table 4 Accent 5" w:uiPriority="49"/>
+    <w:lsdException w:name="Grid Table 5 Dark Accent 5" w:uiPriority="50"/>
+    <w:lsdException w:name="Grid Table 6 Colorful Accent 5" w:uiPriority="51"/>
+    <w:lsdException w:name="Grid Table 7 Colorful Accent 5" w:uiPriority="52"/>
+    <w:lsdException w:name="Grid Table 1 Light Accent 6" w:uiPriority="46"/>
+    <w:lsdException w:name="Grid Table 2 Accent 6" w:uiPriority="47"/>
+    <w:lsdException w:name="Grid Table 3 Accent 6" w:uiPriority="48"/>
+    <w:lsdException w:name="Grid Table 4 Accent 6" w:uiPriority="49"/>
+    <w:lsdException w:name="Grid Table 5 Dark Accent 6" w:uiPriority="50"/>
+    <w:lsdException w:name="Grid Table 6 Colorful Accent 6" w:uiPriority="51"/>
+    <w:lsdException w:name="Grid Table 7 Colorful Accent 6" w:uiPriority="52"/>
+    <w:lsdException w:name="List Table 1 Light" w:uiPriority="46"/>
+    <w:lsdException w:name="List Table 2" w:uiPriority="47"/>
+    <w:lsdException w:name="List Table 3" w:uiPriority="48"/>
+    <w:lsdException w:name="List Table 4" w:uiPriority="49"/>
+    <w:lsdException w:name="List Table 5 Dark" w:uiPriority="50"/>
+    <w:lsdException w:name="List Table 6 Colorful" w:uiPriority="51"/>
+    <w:lsdException w:name="List Table 7 Colorful" w:uiPriority="52"/>
+    <w:lsdException w:name="List Table 1 Light Accent 1" w:uiPriority="46"/>
+    <w:lsdException w:name="List Table 2 Accent 1" w:uiPriority="47"/>
+    <w:lsdException w:name="List Table 3 Accent 1" w:uiPriority="48"/>
+    <w:lsdException w:name="List Table 4 Accent 1" w:uiPriority="49"/>
+    <w:lsdException w:name="List Table 5 Dark Accent 1" w:uiPriority="50"/>
+    <w:lsdException w:name="List Table 6 Colorful Accent 1" w:uiPriority="51"/>
+    <w:lsdException w:name="List Table 7 Colorful Accent 1" w:uiPriority="52"/>
+    <w:lsdException w:name="List Table 1 Light Accent 2" w:uiPriority="46"/>
+    <w:lsdException w:name="List Table 2 Accent 2" w:uiPriority="47"/>
+    <w:lsdException w:name="List Table 3 Accent 2" w:uiPriority="48"/>
+    <w:lsdException w:name="List Table 4 Accent 2" w:uiPriority="49"/>
+    <w:lsdException w:name="List Table 5 Dark Accent 2" w:uiPriority="50"/>
+    <w:lsdException w:name="List Table 6 Colorful Accent 2" w:uiPriority="51"/>
+    <w:lsdException w:name="List Table 7 Colorful Accent 2" w:uiPriority="52"/>
+    <w:lsdException w:name="List Table 1 Light Accent 3" w:uiPriority="46"/>
+    <w:lsdException w:name="List Table 2 Accent 3" w:uiPriority="47"/>
+    <w:lsdException w:name="List Table 3 Accent 3" w:uiPriority="48"/>
+    <w:lsdException w:name="List Table 4 Accent 3" w:uiPriority="49"/>
+    <w:lsdException w:name="List Table 5 Dark Accent 3" w:uiPriority="50"/>
+    <w:lsdException w:name="List Table 6 Colorful Accent 3" w:uiPriority="51"/>
+    <w:lsdException w:name="List Table 7 Colorful Accent 3" w:uiPriority="52"/>
+    <w:lsdException w:name="List Table 1 Light Accent 4" w:uiPriority="46"/>
+    <w:lsdException w:name="List Table 2 Accent 4" w:uiPriority="47"/>
+    <w:lsdException w:name="List Table 3 Accent 4" w:uiPriority="48"/>
+    <w:lsdException w:name="List Table 4 Accent 4" w:uiPriority="49"/>
+    <w:lsdException w:name="List Table 5 Dark Accent 4" w:uiPriority="50"/>
+    <w:lsdException w:name="List Table 6 Colorful Accent 4" w:uiPriority="51"/>
+    <w:lsdException w:name="List Table 7 Colorful Accent 4" w:uiPriority="52"/>
+    <w:lsdException w:name="List Table 1 Light Accent 5" w:uiPriority="46"/>
+    <w:lsdException w:name="List Table 2 Accent 5" w:uiPriority="47"/>
+    <w:lsdException w:name="List Table 3 Accent 5" w:uiPriority="48"/>
+    <w:lsdException w:name="List Table 4 Accent 5" w:uiPriority="49"/>
+    <w:lsdException w:name="List Table 5 Dark Accent 5" w:uiPriority="50"/>
+    <w:lsdException w:name="List Table 6 Colorful Accent 5" w:uiPriority="51"/>
+    <w:lsdException w:name="List Table 7 Colorful Accent 5" w:uiPriority="52"/>
+    <w:lsdException w:name="List Table 1 Light Accent 6" w:uiPriority="46"/>
+    <w:lsdException w:name="List Table 2 Accent 6" w:uiPriority="47"/>
+    <w:lsdException w:name="List Table 3 Accent 6" w:uiPriority="48"/>
+    <w:lsdException w:name="List Table 4 Accent 6" w:uiPriority="49"/>
+    <w:lsdException w:name="List Table 5 Dark Accent 6" w:uiPriority="50"/>
+    <w:lsdException w:name="List Table 6 Colorful Accent 6" w:uiPriority="51"/>
+    <w:lsdException w:name="List Table 7 Colorful Accent 6" w:uiPriority="52"/>
   </w:latentStyles>
   <w:style w:type="paragraph" w:default="1" w:styleId="Normal">
     <w:name w:val="Normal"/>

</xml_diff>

<commit_message>
Added Financial Freedom Article
</commit_message>
<xml_diff>
--- a/Short Seeking Alpha Article.docx
+++ b/Short Seeking Alpha Article.docx
@@ -1,6 +1,6 @@
 
 <file path=word/document.xml><?xml version="1.0" encoding="utf-8"?>
-<w:document xmlns:wpc="http://schemas.microsoft.com/office/word/2010/wordprocessingCanvas" xmlns:cx="http://schemas.microsoft.com/office/drawing/2014/chartex" xmlns:cx1="http://schemas.microsoft.com/office/drawing/2015/9/8/chartex" xmlns:mc="http://schemas.openxmlformats.org/markup-compatibility/2006" xmlns:o="urn:schemas-microsoft-com:office:office" xmlns:r="http://schemas.openxmlformats.org/officeDocument/2006/relationships" xmlns:m="http://schemas.openxmlformats.org/officeDocument/2006/math" xmlns:v="urn:schemas-microsoft-com:vml" xmlns:wp14="http://schemas.microsoft.com/office/word/2010/wordprocessingDrawing" xmlns:wp="http://schemas.openxmlformats.org/drawingml/2006/wordprocessingDrawing" xmlns:w10="urn:schemas-microsoft-com:office:word" xmlns:w="http://schemas.openxmlformats.org/wordprocessingml/2006/main" xmlns:w14="http://schemas.microsoft.com/office/word/2010/wordml" xmlns:w15="http://schemas.microsoft.com/office/word/2012/wordml" xmlns:w16se="http://schemas.microsoft.com/office/word/2015/wordml/symex" xmlns:wpg="http://schemas.microsoft.com/office/word/2010/wordprocessingGroup" xmlns:wpi="http://schemas.microsoft.com/office/word/2010/wordprocessingInk" xmlns:wne="http://schemas.microsoft.com/office/word/2006/wordml" xmlns:wps="http://schemas.microsoft.com/office/word/2010/wordprocessingShape" mc:Ignorable="w14 w15 w16se wp14">
+<w:document xmlns:wpc="http://schemas.microsoft.com/office/word/2010/wordprocessingCanvas" xmlns:mc="http://schemas.openxmlformats.org/markup-compatibility/2006" xmlns:o="urn:schemas-microsoft-com:office:office" xmlns:r="http://schemas.openxmlformats.org/officeDocument/2006/relationships" xmlns:m="http://schemas.openxmlformats.org/officeDocument/2006/math" xmlns:v="urn:schemas-microsoft-com:vml" xmlns:wp14="http://schemas.microsoft.com/office/word/2010/wordprocessingDrawing" xmlns:wp="http://schemas.openxmlformats.org/drawingml/2006/wordprocessingDrawing" xmlns:w10="urn:schemas-microsoft-com:office:word" xmlns:w="http://schemas.openxmlformats.org/wordprocessingml/2006/main" xmlns:w14="http://schemas.microsoft.com/office/word/2010/wordml" xmlns:wpg="http://schemas.microsoft.com/office/word/2010/wordprocessingGroup" xmlns:wpi="http://schemas.microsoft.com/office/word/2010/wordprocessingInk" xmlns:wne="http://schemas.microsoft.com/office/word/2006/wordml" xmlns:wps="http://schemas.microsoft.com/office/word/2010/wordprocessingShape" mc:Ignorable="w14 wp14">
   <w:body>
     <w:p>
       <w:pPr>
@@ -68,7 +68,7 @@
       <w:r>
         <w:t xml:space="preserve">into the </w:t>
       </w:r>
-      <w:hyperlink r:id="rId5" w:history="1">
+      <w:hyperlink r:id="rId6" w:history="1">
         <w:r>
           <w:rPr>
             <w:rStyle w:val="Hyperlink"/>
@@ -85,7 +85,7 @@
       <w:r>
         <w:t xml:space="preserve">following </w:t>
       </w:r>
-      <w:hyperlink r:id="rId6" w:history="1">
+      <w:hyperlink r:id="rId7" w:history="1">
         <w:r>
           <w:rPr>
             <w:rStyle w:val="Hyperlink"/>
@@ -158,18 +158,18 @@
           <w:noProof/>
         </w:rPr>
         <w:drawing>
-          <wp:anchor distT="0" distB="0" distL="114300" distR="114300" simplePos="0" relativeHeight="251656192" behindDoc="0" locked="0" layoutInCell="1" allowOverlap="1" wp14:anchorId="66554C8A" wp14:editId="144AF07A">
+          <wp:anchor distT="0" distB="0" distL="114300" distR="114300" simplePos="0" relativeHeight="251670528" behindDoc="0" locked="0" layoutInCell="1" allowOverlap="1" wp14:anchorId="46F7DBE8" wp14:editId="42A5585E">
             <wp:simplePos x="0" y="0"/>
             <wp:positionH relativeFrom="column">
-              <wp:posOffset>-76200</wp:posOffset>
+              <wp:posOffset>2965450</wp:posOffset>
             </wp:positionH>
             <wp:positionV relativeFrom="paragraph">
-              <wp:posOffset>1352550</wp:posOffset>
+              <wp:posOffset>1381125</wp:posOffset>
             </wp:positionV>
-            <wp:extent cx="3200400" cy="2012315"/>
-            <wp:effectExtent l="0" t="0" r="0" b="6985"/>
-            <wp:wrapSquare wrapText="bothSides"/>
-            <wp:docPr id="6" name="Picture 6"/>
+            <wp:extent cx="2926080" cy="1866265"/>
+            <wp:effectExtent l="0" t="0" r="7620" b="635"/>
+            <wp:wrapTopAndBottom/>
+            <wp:docPr id="4" name="Picture 4"/>
             <wp:cNvGraphicFramePr>
               <a:graphicFrameLocks xmlns:a="http://schemas.openxmlformats.org/drawingml/2006/main" noChangeAspect="1"/>
             </wp:cNvGraphicFramePr>
@@ -177,67 +177,7 @@
               <a:graphicData uri="http://schemas.openxmlformats.org/drawingml/2006/picture">
                 <pic:pic xmlns:pic="http://schemas.openxmlformats.org/drawingml/2006/picture">
                   <pic:nvPicPr>
-                    <pic:cNvPr id="6" name="40CashFlowAnnuity200.png"/>
-                    <pic:cNvPicPr/>
-                  </pic:nvPicPr>
-                  <pic:blipFill>
-                    <a:blip r:embed="rId7">
-                      <a:extLst>
-                        <a:ext uri="{28A0092B-C50C-407E-A947-70E740481C1C}">
-                          <a14:useLocalDpi xmlns:a14="http://schemas.microsoft.com/office/drawing/2010/main" val="0"/>
-                        </a:ext>
-                      </a:extLst>
-                    </a:blip>
-                    <a:stretch>
-                      <a:fillRect/>
-                    </a:stretch>
-                  </pic:blipFill>
-                  <pic:spPr>
-                    <a:xfrm>
-                      <a:off x="0" y="0"/>
-                      <a:ext cx="3200400" cy="2012315"/>
-                    </a:xfrm>
-                    <a:prstGeom prst="rect">
-                      <a:avLst/>
-                    </a:prstGeom>
-                  </pic:spPr>
-                </pic:pic>
-              </a:graphicData>
-            </a:graphic>
-            <wp14:sizeRelH relativeFrom="page">
-              <wp14:pctWidth>0</wp14:pctWidth>
-            </wp14:sizeRelH>
-            <wp14:sizeRelV relativeFrom="page">
-              <wp14:pctHeight>0</wp14:pctHeight>
-            </wp14:sizeRelV>
-          </wp:anchor>
-        </w:drawing>
-      </w:r>
-      <w:r>
-        <w:rPr>
-          <w:noProof/>
-        </w:rPr>
-        <w:drawing>
-          <wp:anchor distT="0" distB="0" distL="114300" distR="114300" simplePos="0" relativeHeight="251665408" behindDoc="0" locked="0" layoutInCell="1" allowOverlap="1" wp14:anchorId="35C19A8C" wp14:editId="6BE1D3A7">
-            <wp:simplePos x="0" y="0"/>
-            <wp:positionH relativeFrom="column">
-              <wp:posOffset>3219450</wp:posOffset>
-            </wp:positionH>
-            <wp:positionV relativeFrom="paragraph">
-              <wp:posOffset>1320800</wp:posOffset>
-            </wp:positionV>
-            <wp:extent cx="3200400" cy="2012315"/>
-            <wp:effectExtent l="0" t="0" r="0" b="6985"/>
-            <wp:wrapSquare wrapText="bothSides"/>
-            <wp:docPr id="5" name="Picture 5"/>
-            <wp:cNvGraphicFramePr>
-              <a:graphicFrameLocks xmlns:a="http://schemas.openxmlformats.org/drawingml/2006/main" noChangeAspect="1"/>
-            </wp:cNvGraphicFramePr>
-            <a:graphic xmlns:a="http://schemas.openxmlformats.org/drawingml/2006/main">
-              <a:graphicData uri="http://schemas.openxmlformats.org/drawingml/2006/picture">
-                <pic:pic xmlns:pic="http://schemas.openxmlformats.org/drawingml/2006/picture">
-                  <pic:nvPicPr>
-                    <pic:cNvPr id="5" name="40CashFlowAnnuity0.png"/>
+                    <pic:cNvPr id="0" name="40Cashflow400Stocks.PNG"/>
                     <pic:cNvPicPr/>
                   </pic:nvPicPr>
                   <pic:blipFill>
@@ -255,7 +195,7 @@
                   <pic:spPr>
                     <a:xfrm>
                       <a:off x="0" y="0"/>
-                      <a:ext cx="3200400" cy="2012315"/>
+                      <a:ext cx="2926080" cy="1866265"/>
                     </a:xfrm>
                     <a:prstGeom prst="rect">
                       <a:avLst/>
@@ -275,227 +215,21 @@
       </w:r>
       <w:r>
         <w:rPr>
-          <w:b/>
-        </w:rPr>
-        <w:t xml:space="preserve">The Financial Planner: </w:t>
-      </w:r>
-      <w:r>
-        <w:t>Carla</w:t>
-      </w:r>
-      <w:r>
-        <w:t xml:space="preserve"> simulates the performance </w:t>
-      </w:r>
-      <w:r>
-        <w:t xml:space="preserve">of $200,000 invested in each </w:t>
-      </w:r>
-      <w:r>
-        <w:t xml:space="preserve">stock </w:t>
-      </w:r>
-      <w:r>
-        <w:t>and annuities</w:t>
-      </w:r>
-      <w:r>
-        <w:t xml:space="preserve"> using the Probicast software</w:t>
-      </w:r>
-      <w:r>
-        <w:t>. Each</w:t>
-      </w:r>
-      <w:r>
-        <w:t xml:space="preserve"> simulated</w:t>
-      </w:r>
-      <w:r>
-        <w:t xml:space="preserve"> year, a $4</w:t>
-      </w:r>
-      <w:r>
-        <w:t>0,000 withdrawal is subtracted from</w:t>
-      </w:r>
-      <w:r>
-        <w:t xml:space="preserve"> the</w:t>
-      </w:r>
-      <w:r>
-        <w:t xml:space="preserve"> invested amount. If the portfolio value is insufficient to </w:t>
-      </w:r>
-      <w:r>
-        <w:t>cover the withdrawal</w:t>
-      </w:r>
-      <w:r>
-        <w:t>, then the</w:t>
-      </w:r>
-      <w:r>
-        <w:t xml:space="preserve"> life-time</w:t>
-      </w:r>
-      <w:r>
-        <w:t xml:space="preserve"> simulation is a failure</w:t>
-      </w:r>
-      <w:r>
-        <w:t>. Otherwise, it</w:t>
-      </w:r>
-      <w:r>
-        <w:t xml:space="preserve"> is counted as a success.</w:t>
-      </w:r>
-      <w:r>
-        <w:t xml:space="preserve"> Carla generates 1000 life-time simulations and only 19% </w:t>
-      </w:r>
-      <w:r>
-        <w:t>successfully cover the required cash flows. Mabel wonder</w:t>
-      </w:r>
-      <w:r>
-        <w:t>s if a different allocation would yield a better result</w:t>
-      </w:r>
-      <w:r>
-        <w:t xml:space="preserve">. </w:t>
-      </w:r>
-      <w:r>
-        <w:t>Carla</w:t>
-      </w:r>
-      <w:r>
-        <w:t xml:space="preserve"> repeats the calculations</w:t>
-      </w:r>
-      <w:r>
-        <w:t xml:space="preserve"> </w:t>
-      </w:r>
-      <w:r>
-        <w:t>for various portfolios</w:t>
-      </w:r>
-      <w:r>
-        <w:t xml:space="preserve"> as indicated in </w:t>
-      </w:r>
-      <w:r>
-        <w:t>Graph 1.</w:t>
-      </w:r>
-    </w:p>
-    <w:p>
-      <w:pPr>
-        <w:rPr>
           <w:noProof/>
         </w:rPr>
-      </w:pPr>
-    </w:p>
-    <w:p>
-      <w:pPr>
-        <w:rPr>
-          <w:b/>
-          <w:i/>
-        </w:rPr>
-      </w:pPr>
-      <w:r>
-        <w:rPr>
-          <w:b/>
-          <w:i/>
-        </w:rPr>
-        <w:t xml:space="preserve">Graph 1: Probability of Goal Attainment </w:t>
-      </w:r>
-      <w:r>
-        <w:rPr>
-          <w:b/>
-          <w:i/>
-        </w:rPr>
-        <w:t xml:space="preserve">for $200,000 and $400,000 invested in Stocks </w:t>
-      </w:r>
-      <w:r>
-        <w:rPr>
-          <w:b/>
-          <w:i/>
-        </w:rPr>
-        <w:t>based on</w:t>
-      </w:r>
-      <w:r>
-        <w:rPr>
-          <w:b/>
-          <w:i/>
-        </w:rPr>
-        <w:t xml:space="preserve"> a budget</w:t>
-      </w:r>
-      <w:r>
-        <w:rPr>
-          <w:b/>
-          <w:i/>
-        </w:rPr>
-        <w:t xml:space="preserve"> of $400,000,</w:t>
-      </w:r>
-      <w:r>
-        <w:rPr>
-          <w:b/>
-          <w:i/>
-        </w:rPr>
-        <w:t xml:space="preserve"> initial cash o</w:t>
-      </w:r>
-      <w:r>
-        <w:rPr>
-          <w:b/>
-          <w:i/>
-        </w:rPr>
-        <w:t>utflow of $40,000</w:t>
-      </w:r>
-      <w:r>
-        <w:rPr>
-          <w:b/>
-          <w:i/>
-        </w:rPr>
-        <w:t>,</w:t>
-      </w:r>
-      <w:r>
-        <w:rPr>
-          <w:b/>
-          <w:i/>
-        </w:rPr>
-        <w:t xml:space="preserve"> and 2% i</w:t>
-      </w:r>
-      <w:r>
-        <w:rPr>
-          <w:b/>
-          <w:i/>
-        </w:rPr>
-        <w:t>nflation</w:t>
-      </w:r>
-      <w:r>
-        <w:rPr>
-          <w:b/>
-          <w:i/>
-        </w:rPr>
-        <w:t>.</w:t>
-      </w:r>
-      <w:r>
-        <w:rPr>
-          <w:b/>
-          <w:i/>
-        </w:rPr>
-        <w:t xml:space="preserve"> Annuity assumed to pay 6% of principal</w:t>
-      </w:r>
-      <w:r>
-        <w:rPr>
-          <w:b/>
-          <w:i/>
-        </w:rPr>
-        <w:t>. Note: i</w:t>
-      </w:r>
-      <w:r>
-        <w:rPr>
-          <w:b/>
-          <w:i/>
-        </w:rPr>
-        <w:t>nvesting in annuity alone would never meet required outflows and is not shown.</w:t>
-      </w:r>
-    </w:p>
-    <w:p>
-      <w:r>
-        <w:rPr>
-          <w:noProof/>
-        </w:rPr>
-        <w:lastRenderedPageBreak/>
         <w:drawing>
-          <wp:anchor distT="0" distB="0" distL="114300" distR="114300" simplePos="0" relativeHeight="251668480" behindDoc="0" locked="0" layoutInCell="1" allowOverlap="1" wp14:anchorId="528CEDB2" wp14:editId="213530DF">
+          <wp:anchor distT="0" distB="0" distL="114300" distR="114300" simplePos="0" relativeHeight="251671552" behindDoc="0" locked="0" layoutInCell="1" allowOverlap="1" wp14:anchorId="16BC44D2" wp14:editId="0ADFB166">
             <wp:simplePos x="0" y="0"/>
             <wp:positionH relativeFrom="column">
-              <wp:posOffset>3228975</wp:posOffset>
+              <wp:posOffset>0</wp:posOffset>
             </wp:positionH>
             <wp:positionV relativeFrom="paragraph">
-              <wp:posOffset>962660</wp:posOffset>
+              <wp:posOffset>1381125</wp:posOffset>
             </wp:positionV>
-            <wp:extent cx="3200400" cy="1995170"/>
-            <wp:effectExtent l="0" t="0" r="0" b="5080"/>
-            <wp:wrapSquare wrapText="bothSides"/>
-            <wp:docPr id="8" name="Picture 8"/>
+            <wp:extent cx="2926080" cy="1866265"/>
+            <wp:effectExtent l="0" t="0" r="7620" b="635"/>
+            <wp:wrapTopAndBottom/>
+            <wp:docPr id="3" name="Picture 3"/>
             <wp:cNvGraphicFramePr>
               <a:graphicFrameLocks xmlns:a="http://schemas.openxmlformats.org/drawingml/2006/main" noChangeAspect="1"/>
             </wp:cNvGraphicFramePr>
@@ -503,7 +237,7 @@
               <a:graphicData uri="http://schemas.openxmlformats.org/drawingml/2006/picture">
                 <pic:pic xmlns:pic="http://schemas.openxmlformats.org/drawingml/2006/picture">
                   <pic:nvPicPr>
-                    <pic:cNvPr id="8" name="20CashFlowAnnuity0.png"/>
+                    <pic:cNvPr id="0" name="40Cashflow200Stocks.PNG"/>
                     <pic:cNvPicPr/>
                   </pic:nvPicPr>
                   <pic:blipFill>
@@ -521,7 +255,7 @@
                   <pic:spPr>
                     <a:xfrm>
                       <a:off x="0" y="0"/>
-                      <a:ext cx="3200400" cy="1995170"/>
+                      <a:ext cx="2926080" cy="1866265"/>
                     </a:xfrm>
                     <a:prstGeom prst="rect">
                       <a:avLst/>
@@ -540,75 +274,227 @@
         </w:drawing>
       </w:r>
       <w:r>
-        <w:t>I</w:t>
-      </w:r>
-      <w:r>
-        <w:t>nvesting in 100%</w:t>
-      </w:r>
-      <w:r>
-        <w:t xml:space="preserve"> stocks seems to be the best choice since it results in the highest probability of success</w:t>
-      </w:r>
-      <w:r>
-        <w:t xml:space="preserve"> for 10 years</w:t>
+        <w:rPr>
+          <w:b/>
+        </w:rPr>
+        <w:t xml:space="preserve">The Financial Planner: </w:t>
+      </w:r>
+      <w:r>
+        <w:t>Carla</w:t>
+      </w:r>
+      <w:r>
+        <w:t xml:space="preserve"> simulates the performance </w:t>
+      </w:r>
+      <w:r>
+        <w:t xml:space="preserve">of $200,000 invested in each </w:t>
+      </w:r>
+      <w:r>
+        <w:t xml:space="preserve">stock </w:t>
+      </w:r>
+      <w:r>
+        <w:t>and annuities</w:t>
+      </w:r>
+      <w:r>
+        <w:t xml:space="preserve"> using the Probicast software</w:t>
+      </w:r>
+      <w:r>
+        <w:t>. Each</w:t>
+      </w:r>
+      <w:r>
+        <w:t xml:space="preserve"> simulated</w:t>
+      </w:r>
+      <w:r>
+        <w:t xml:space="preserve"> year, a $4</w:t>
+      </w:r>
+      <w:r>
+        <w:t>0,000 withdrawal is subtracted from</w:t>
+      </w:r>
+      <w:r>
+        <w:t xml:space="preserve"> the</w:t>
+      </w:r>
+      <w:r>
+        <w:t xml:space="preserve"> invested amount. If the portfolio value is insufficient to </w:t>
+      </w:r>
+      <w:r>
+        <w:t>cover the withdrawal</w:t>
+      </w:r>
+      <w:r>
+        <w:t>, then the</w:t>
+      </w:r>
+      <w:r>
+        <w:t xml:space="preserve"> life</w:t>
+      </w:r>
+      <w:r>
+        <w:t>time</w:t>
+      </w:r>
+      <w:r>
+        <w:t xml:space="preserve"> simulation is a failure</w:t>
+      </w:r>
+      <w:r>
+        <w:t>. Otherwise, it</w:t>
+      </w:r>
+      <w:r>
+        <w:t xml:space="preserve"> is counted as a success.</w:t>
+      </w:r>
+      <w:r>
+        <w:t xml:space="preserve"> Carla generates 1000 life</w:t>
+      </w:r>
+      <w:r>
+        <w:t xml:space="preserve">time simulations and only 19% </w:t>
+      </w:r>
+      <w:r>
+        <w:t>successfully cover the required cash flows. Mabel wonder</w:t>
+      </w:r>
+      <w:r>
+        <w:t>s if a different allocation would yield a better result</w:t>
       </w:r>
       <w:r>
         <w:t xml:space="preserve">. </w:t>
       </w:r>
       <w:r>
-        <w:t>However, she only would have a 2.6</w:t>
+        <w:t>Carla</w:t>
+      </w:r>
+      <w:r>
+        <w:t xml:space="preserve"> repeats the calculations</w:t>
       </w:r>
       <w:r>
         <w:t xml:space="preserve"> </w:t>
       </w:r>
       <w:r>
-        <w:t>% chance of success</w:t>
-      </w:r>
-      <w:r>
-        <w:t xml:space="preserve"> of meeting the cash flows over 30 years</w:t>
-      </w:r>
-      <w:r>
-        <w:t>. This</w:t>
-      </w:r>
-      <w:r>
-        <w:t xml:space="preserve"> seems low to Mabel. She wonders: what would happen if they adjusted the cash flows to be $</w:t>
-      </w:r>
-      <w:r>
-        <w:t>2</w:t>
-      </w:r>
-      <w:r>
-        <w:t>0,000 instead?</w:t>
-      </w:r>
-      <w:r>
-        <w:t xml:space="preserve"> </w:t>
-      </w:r>
-      <w:r>
-        <w:t>Graph 2 summarizes</w:t>
-      </w:r>
-      <w:r>
-        <w:t xml:space="preserve"> these results.</w:t>
-      </w:r>
-      <w:r>
-        <w:t xml:space="preserve"> </w:t>
+        <w:t>for various portfolios</w:t>
+      </w:r>
+      <w:r>
+        <w:t xml:space="preserve"> as indicated in </w:t>
+      </w:r>
+      <w:r>
+        <w:t>Graph 1.</w:t>
       </w:r>
     </w:p>
     <w:p>
+      <w:pPr>
+        <w:rPr>
+          <w:b/>
+          <w:i/>
+        </w:rPr>
+      </w:pPr>
+      <w:r>
+        <w:rPr>
+          <w:b/>
+          <w:i/>
+        </w:rPr>
+        <w:t xml:space="preserve">Graph 1: Probability of Goal Attainment </w:t>
+      </w:r>
+      <w:r>
+        <w:rPr>
+          <w:b/>
+          <w:i/>
+        </w:rPr>
+        <w:t xml:space="preserve">for $200,000 and $400,000 invested in Stocks </w:t>
+      </w:r>
+      <w:r>
+        <w:rPr>
+          <w:b/>
+          <w:i/>
+        </w:rPr>
+        <w:t>based on</w:t>
+      </w:r>
+      <w:r>
+        <w:rPr>
+          <w:b/>
+          <w:i/>
+        </w:rPr>
+        <w:t xml:space="preserve"> a budget</w:t>
+      </w:r>
+      <w:r>
+        <w:rPr>
+          <w:b/>
+          <w:i/>
+        </w:rPr>
+        <w:t xml:space="preserve"> of $400,000,</w:t>
+      </w:r>
+      <w:r>
+        <w:rPr>
+          <w:b/>
+          <w:i/>
+        </w:rPr>
+        <w:t xml:space="preserve"> initial cash o</w:t>
+      </w:r>
+      <w:r>
+        <w:rPr>
+          <w:b/>
+          <w:i/>
+        </w:rPr>
+        <w:t>utflow of $40,000</w:t>
+      </w:r>
+      <w:r>
+        <w:rPr>
+          <w:b/>
+          <w:i/>
+        </w:rPr>
+        <w:t>,</w:t>
+      </w:r>
+      <w:r>
+        <w:rPr>
+          <w:b/>
+          <w:i/>
+        </w:rPr>
+        <w:t xml:space="preserve"> and 2% i</w:t>
+      </w:r>
+      <w:r>
+        <w:rPr>
+          <w:b/>
+          <w:i/>
+        </w:rPr>
+        <w:t>nflation</w:t>
+      </w:r>
+      <w:r>
+        <w:rPr>
+          <w:b/>
+          <w:i/>
+        </w:rPr>
+        <w:t>.</w:t>
+      </w:r>
+      <w:r>
+        <w:rPr>
+          <w:b/>
+          <w:i/>
+        </w:rPr>
+        <w:t xml:space="preserve"> Annuity assumed to pay 6% of principal</w:t>
+      </w:r>
+      <w:r>
+        <w:rPr>
+          <w:b/>
+          <w:i/>
+        </w:rPr>
+        <w:t>. Note: i</w:t>
+      </w:r>
+      <w:r>
+        <w:rPr>
+          <w:b/>
+          <w:i/>
+        </w:rPr>
+        <w:t>nvesting in annuity alone would never meet required outflows and is not shown.</w:t>
+      </w:r>
+    </w:p>
+    <w:p>
       <w:r>
         <w:rPr>
           <w:noProof/>
         </w:rPr>
+        <w:lastRenderedPageBreak/>
         <w:drawing>
-          <wp:anchor distT="0" distB="0" distL="114300" distR="114300" simplePos="0" relativeHeight="251666432" behindDoc="0" locked="0" layoutInCell="1" allowOverlap="1" wp14:anchorId="44A56221" wp14:editId="227506B3">
+          <wp:anchor distT="0" distB="0" distL="114300" distR="114300" simplePos="0" relativeHeight="251673600" behindDoc="0" locked="0" layoutInCell="1" allowOverlap="1" wp14:anchorId="6B780380" wp14:editId="102F0115">
             <wp:simplePos x="0" y="0"/>
             <wp:positionH relativeFrom="column">
-              <wp:posOffset>0</wp:posOffset>
+              <wp:posOffset>2927350</wp:posOffset>
             </wp:positionH>
             <wp:positionV relativeFrom="paragraph">
-              <wp:posOffset>59690</wp:posOffset>
+              <wp:posOffset>913130</wp:posOffset>
             </wp:positionV>
-            <wp:extent cx="3200400" cy="1999615"/>
-            <wp:effectExtent l="0" t="0" r="0" b="635"/>
-            <wp:wrapSquare wrapText="bothSides"/>
-            <wp:docPr id="7" name="Picture 7"/>
+            <wp:extent cx="2926080" cy="1864360"/>
+            <wp:effectExtent l="0" t="0" r="7620" b="2540"/>
+            <wp:wrapTopAndBottom/>
+            <wp:docPr id="11" name="Picture 11"/>
             <wp:cNvGraphicFramePr>
               <a:graphicFrameLocks xmlns:a="http://schemas.openxmlformats.org/drawingml/2006/main" noChangeAspect="1"/>
             </wp:cNvGraphicFramePr>
@@ -616,7 +502,7 @@
               <a:graphicData uri="http://schemas.openxmlformats.org/drawingml/2006/picture">
                 <pic:pic xmlns:pic="http://schemas.openxmlformats.org/drawingml/2006/picture">
                   <pic:nvPicPr>
-                    <pic:cNvPr id="7" name="20CashFlowAnnuity200.png"/>
+                    <pic:cNvPr id="0" name="20Cashflow400Stocks.PNG"/>
                     <pic:cNvPicPr/>
                   </pic:nvPicPr>
                   <pic:blipFill>
@@ -634,7 +520,7 @@
                   <pic:spPr>
                     <a:xfrm>
                       <a:off x="0" y="0"/>
-                      <a:ext cx="3200400" cy="1999615"/>
+                      <a:ext cx="2926080" cy="1864360"/>
                     </a:xfrm>
                     <a:prstGeom prst="rect">
                       <a:avLst/>
@@ -652,6 +538,117 @@
           </wp:anchor>
         </w:drawing>
       </w:r>
+      <w:r>
+        <w:rPr>
+          <w:noProof/>
+        </w:rPr>
+        <w:drawing>
+          <wp:anchor distT="0" distB="0" distL="114300" distR="114300" simplePos="0" relativeHeight="251672576" behindDoc="0" locked="0" layoutInCell="1" allowOverlap="1" wp14:anchorId="62BF7B25" wp14:editId="447FCC1B">
+            <wp:simplePos x="0" y="0"/>
+            <wp:positionH relativeFrom="column">
+              <wp:posOffset>-33020</wp:posOffset>
+            </wp:positionH>
+            <wp:positionV relativeFrom="paragraph">
+              <wp:posOffset>924560</wp:posOffset>
+            </wp:positionV>
+            <wp:extent cx="2926080" cy="1857375"/>
+            <wp:effectExtent l="0" t="0" r="7620" b="9525"/>
+            <wp:wrapTopAndBottom/>
+            <wp:docPr id="9" name="Picture 9"/>
+            <wp:cNvGraphicFramePr>
+              <a:graphicFrameLocks xmlns:a="http://schemas.openxmlformats.org/drawingml/2006/main" noChangeAspect="1"/>
+            </wp:cNvGraphicFramePr>
+            <a:graphic xmlns:a="http://schemas.openxmlformats.org/drawingml/2006/main">
+              <a:graphicData uri="http://schemas.openxmlformats.org/drawingml/2006/picture">
+                <pic:pic xmlns:pic="http://schemas.openxmlformats.org/drawingml/2006/picture">
+                  <pic:nvPicPr>
+                    <pic:cNvPr id="0" name="20Cashflow200Stocks.PNG"/>
+                    <pic:cNvPicPr/>
+                  </pic:nvPicPr>
+                  <pic:blipFill>
+                    <a:blip r:embed="rId11">
+                      <a:extLst>
+                        <a:ext uri="{28A0092B-C50C-407E-A947-70E740481C1C}">
+                          <a14:useLocalDpi xmlns:a14="http://schemas.microsoft.com/office/drawing/2010/main" val="0"/>
+                        </a:ext>
+                      </a:extLst>
+                    </a:blip>
+                    <a:stretch>
+                      <a:fillRect/>
+                    </a:stretch>
+                  </pic:blipFill>
+                  <pic:spPr>
+                    <a:xfrm>
+                      <a:off x="0" y="0"/>
+                      <a:ext cx="2926080" cy="1857375"/>
+                    </a:xfrm>
+                    <a:prstGeom prst="rect">
+                      <a:avLst/>
+                    </a:prstGeom>
+                  </pic:spPr>
+                </pic:pic>
+              </a:graphicData>
+            </a:graphic>
+            <wp14:sizeRelH relativeFrom="page">
+              <wp14:pctWidth>0</wp14:pctWidth>
+            </wp14:sizeRelH>
+            <wp14:sizeRelV relativeFrom="page">
+              <wp14:pctHeight>0</wp14:pctHeight>
+            </wp14:sizeRelV>
+          </wp:anchor>
+        </w:drawing>
+      </w:r>
+      <w:r>
+        <w:t>I</w:t>
+      </w:r>
+      <w:r>
+        <w:t>nvesting in 100%</w:t>
+      </w:r>
+      <w:r>
+        <w:t xml:space="preserve"> stocks seems to be the best choice since it results in the highest probability of success</w:t>
+      </w:r>
+      <w:r>
+        <w:t xml:space="preserve"> for 10 years</w:t>
+      </w:r>
+      <w:r>
+        <w:t xml:space="preserve">. </w:t>
+      </w:r>
+      <w:r>
+        <w:t>However, she only would have a 2.6</w:t>
+      </w:r>
+      <w:r>
+        <w:t xml:space="preserve"> </w:t>
+      </w:r>
+      <w:r>
+        <w:t>% chance of success</w:t>
+      </w:r>
+      <w:r>
+        <w:t xml:space="preserve"> of meeting the cash flows over 30 years</w:t>
+      </w:r>
+      <w:r>
+        <w:t>. This</w:t>
+      </w:r>
+      <w:r>
+        <w:t xml:space="preserve"> seems low to Mabel. She wonders: what would happen if they adjusted the cash flows to be $</w:t>
+      </w:r>
+      <w:r>
+        <w:t>2</w:t>
+      </w:r>
+      <w:r>
+        <w:t>0,000 instead?</w:t>
+      </w:r>
+      <w:r>
+        <w:t xml:space="preserve"> </w:t>
+      </w:r>
+      <w:r>
+        <w:t>Graph 2 summarizes</w:t>
+      </w:r>
+      <w:r>
+        <w:t xml:space="preserve"> these results.</w:t>
+      </w:r>
+      <w:r>
+        <w:t xml:space="preserve"> </w:t>
+      </w:r>
     </w:p>
     <w:p>
       <w:pPr>
@@ -726,7 +723,13 @@
         <w:t>might consider alloc</w:t>
       </w:r>
       <w:r>
-        <w:t>ating 50% or 75% of her funds to</w:t>
+        <w:t xml:space="preserve">ating </w:t>
+      </w:r>
+      <w:r>
+        <w:t>a significant portion of her</w:t>
+      </w:r>
+      <w:r>
+        <w:t xml:space="preserve"> funds to</w:t>
       </w:r>
       <w:r>
         <w:t xml:space="preserve"> the annuity. </w:t>
@@ -765,6 +768,9 @@
       </w:r>
       <w:r>
         <w:t xml:space="preserve"> for the S&amp;P 500</w:t>
+      </w:r>
+      <w:r>
+        <w:t xml:space="preserve"> (SPY)</w:t>
       </w:r>
       <w:r>
         <w:t xml:space="preserve"> as a baseline</w:t>
@@ -1011,7 +1017,23 @@
           <w:b/>
           <w:i/>
         </w:rPr>
-        <w:t>Table 1: Annual summary statistics from resampled gains and losses from 12/1/2007 through 12/1/2017</w:t>
+        <w:t>Table 1: Annual summary statistics from resampled gains and losses</w:t>
+      </w:r>
+      <w:r>
+        <w:rPr>
+          <w:b/>
+          <w:i/>
+        </w:rPr>
+        <w:t xml:space="preserve"> of the SPDR S&amp;P 500 ETF</w:t>
+      </w:r>
+      <w:bookmarkStart w:id="0" w:name="_GoBack"/>
+      <w:bookmarkEnd w:id="0"/>
+      <w:r>
+        <w:rPr>
+          <w:b/>
+          <w:i/>
+        </w:rPr>
+        <w:t xml:space="preserve"> from 12/1/2007 through 12/1/2017</w:t>
       </w:r>
       <w:r>
         <w:rPr>
@@ -1092,7 +1114,6 @@
         <w:rPr>
           <w:i/>
         </w:rPr>
-        <w:lastRenderedPageBreak/>
         <w:t>Adjusted the histor</w:t>
       </w:r>
       <w:r>
@@ -1132,6 +1153,7 @@
         <w:rPr>
           <w:i/>
         </w:rPr>
+        <w:lastRenderedPageBreak/>
         <w:t>Estimated the average</w:t>
       </w:r>
       <w:r>
@@ -1179,7 +1201,7 @@
       <w:r>
         <w:t xml:space="preserve">He consulted the following </w:t>
       </w:r>
-      <w:hyperlink r:id="rId11" w:history="1">
+      <w:hyperlink r:id="rId12" w:history="1">
         <w:r>
           <w:rPr>
             <w:rStyle w:val="Hyperlink"/>
@@ -1277,7 +1299,7 @@
       <w:r>
         <w:t>ndicates a volatility (</w:t>
       </w:r>
-      <w:hyperlink r:id="rId12" w:history="1">
+      <w:hyperlink r:id="rId13" w:history="1">
         <w:r>
           <w:rPr>
             <w:rStyle w:val="Hyperlink"/>
@@ -1355,12 +1377,7 @@
         <w:t xml:space="preserve"> </w:t>
       </w:r>
       <w:r>
-        <w:t>Although the historical peri</w:t>
-      </w:r>
-      <w:bookmarkStart w:id="0" w:name="_GoBack"/>
-      <w:bookmarkEnd w:id="0"/>
-      <w:r>
-        <w:t xml:space="preserve">od resulted in a positively </w:t>
+        <w:t xml:space="preserve">Although the historical period resulted in a positively </w:t>
       </w:r>
       <w:r>
         <w:t>asymmetrical</w:t>
@@ -1368,7 +1385,7 @@
       <w:r>
         <w:t xml:space="preserve"> profile (.54 </w:t>
       </w:r>
-      <w:hyperlink r:id="rId13" w:history="1">
+      <w:hyperlink r:id="rId14" w:history="1">
         <w:r>
           <w:rPr>
             <w:rStyle w:val="Hyperlink"/>
@@ -1445,7 +1462,7 @@
       <w:r>
         <w:t xml:space="preserve"> (</w:t>
       </w:r>
-      <w:hyperlink r:id="rId14" w:anchor="Excess_kurtosis" w:history="1">
+      <w:hyperlink r:id="rId15" w:anchor="Excess_kurtosis" w:history="1">
         <w:r>
           <w:rPr>
             <w:rStyle w:val="Hyperlink"/>
@@ -1465,7 +1482,7 @@
       <w:r>
         <w:t xml:space="preserve"> </w:t>
       </w:r>
-      <w:hyperlink r:id="rId15" w:history="1">
+      <w:hyperlink r:id="rId16" w:history="1">
         <w:r>
           <w:rPr>
             <w:rStyle w:val="Hyperlink"/>
@@ -1578,7 +1595,7 @@
                     <pic:cNvPicPr/>
                   </pic:nvPicPr>
                   <pic:blipFill>
-                    <a:blip r:embed="rId16">
+                    <a:blip r:embed="rId17">
                       <a:extLst>
                         <a:ext uri="{28A0092B-C50C-407E-A947-70E740481C1C}">
                           <a14:useLocalDpi xmlns:a14="http://schemas.microsoft.com/office/drawing/2010/main" val="0"/>
@@ -1674,11 +1691,7 @@
         <w:t xml:space="preserve">Each scenario is connected to the next with a straight line. </w:t>
       </w:r>
       <w:r>
-        <w:t xml:space="preserve">Probicast generates 1 million random numbers meant to simulate probabilities and maps them to simulated prices based on the above graph. </w:t>
-      </w:r>
-      <w:r>
-        <w:lastRenderedPageBreak/>
-        <w:t>For example, simulated probabilities of 0</w:t>
+        <w:t>Probicast generates 1 million random numbers meant to simulate probabilities and maps them to simulated prices based on the above graph. For example, simulated probabilities of 0</w:t>
       </w:r>
       <w:r>
         <w:t>, .5,</w:t>
@@ -1707,6 +1720,7 @@
         <w:rPr>
           <w:b/>
         </w:rPr>
+        <w:lastRenderedPageBreak/>
         <w:t xml:space="preserve">Input Your Own Assumptions: </w:t>
       </w:r>
       <w:r>
@@ -1721,7 +1735,7 @@
       <w:r>
         <w:t xml:space="preserve"> this </w:t>
       </w:r>
-      <w:hyperlink r:id="rId17" w:history="1">
+      <w:hyperlink r:id="rId18" w:history="1">
         <w:r>
           <w:rPr>
             <w:rStyle w:val="Hyperlink"/>
@@ -1744,7 +1758,7 @@
       <w:r>
         <w:t xml:space="preserve">g </w:t>
       </w:r>
-      <w:hyperlink r:id="rId18" w:history="1">
+      <w:hyperlink r:id="rId19" w:history="1">
         <w:r>
           <w:rPr>
             <w:rStyle w:val="Hyperlink"/>
@@ -1776,8 +1790,8 @@
 </file>
 
 <file path=word/numbering.xml><?xml version="1.0" encoding="utf-8"?>
-<w:numbering xmlns:wpc="http://schemas.microsoft.com/office/word/2010/wordprocessingCanvas" xmlns:cx="http://schemas.microsoft.com/office/drawing/2014/chartex" xmlns:cx1="http://schemas.microsoft.com/office/drawing/2015/9/8/chartex" xmlns:mc="http://schemas.openxmlformats.org/markup-compatibility/2006" xmlns:o="urn:schemas-microsoft-com:office:office" xmlns:r="http://schemas.openxmlformats.org/officeDocument/2006/relationships" xmlns:m="http://schemas.openxmlformats.org/officeDocument/2006/math" xmlns:v="urn:schemas-microsoft-com:vml" xmlns:wp14="http://schemas.microsoft.com/office/word/2010/wordprocessingDrawing" xmlns:wp="http://schemas.openxmlformats.org/drawingml/2006/wordprocessingDrawing" xmlns:w10="urn:schemas-microsoft-com:office:word" xmlns:w="http://schemas.openxmlformats.org/wordprocessingml/2006/main" xmlns:w14="http://schemas.microsoft.com/office/word/2010/wordml" xmlns:w15="http://schemas.microsoft.com/office/word/2012/wordml" xmlns:w16se="http://schemas.microsoft.com/office/word/2015/wordml/symex" xmlns:wpg="http://schemas.microsoft.com/office/word/2010/wordprocessingGroup" xmlns:wpi="http://schemas.microsoft.com/office/word/2010/wordprocessingInk" xmlns:wne="http://schemas.microsoft.com/office/word/2006/wordml" xmlns:wps="http://schemas.microsoft.com/office/word/2010/wordprocessingShape" mc:Ignorable="w14 w15 w16se wp14">
-  <w:abstractNum w:abstractNumId="0" w15:restartNumberingAfterBreak="0">
+<w:numbering xmlns:wpc="http://schemas.microsoft.com/office/word/2010/wordprocessingCanvas" xmlns:mc="http://schemas.openxmlformats.org/markup-compatibility/2006" xmlns:o="urn:schemas-microsoft-com:office:office" xmlns:r="http://schemas.openxmlformats.org/officeDocument/2006/relationships" xmlns:m="http://schemas.openxmlformats.org/officeDocument/2006/math" xmlns:v="urn:schemas-microsoft-com:vml" xmlns:wp14="http://schemas.microsoft.com/office/word/2010/wordprocessingDrawing" xmlns:wp="http://schemas.openxmlformats.org/drawingml/2006/wordprocessingDrawing" xmlns:w10="urn:schemas-microsoft-com:office:word" xmlns:w="http://schemas.openxmlformats.org/wordprocessingml/2006/main" xmlns:w14="http://schemas.microsoft.com/office/word/2010/wordml" xmlns:wpg="http://schemas.microsoft.com/office/word/2010/wordprocessingGroup" xmlns:wpi="http://schemas.microsoft.com/office/word/2010/wordprocessingInk" xmlns:wne="http://schemas.microsoft.com/office/word/2006/wordml" xmlns:wps="http://schemas.microsoft.com/office/word/2010/wordprocessingShape" mc:Ignorable="w14 wp14">
+  <w:abstractNum w:abstractNumId="0">
     <w:nsid w:val="06FE619D"/>
     <w:multiLevelType w:val="hybridMultilevel"/>
     <w:tmpl w:val="11A8BA26"/>
@@ -1863,7 +1877,7 @@
       </w:pPr>
     </w:lvl>
   </w:abstractNum>
-  <w:abstractNum w:abstractNumId="1" w15:restartNumberingAfterBreak="0">
+  <w:abstractNum w:abstractNumId="1">
     <w:nsid w:val="68EE49B8"/>
     <w:multiLevelType w:val="hybridMultilevel"/>
     <w:tmpl w:val="B14055C4"/>
@@ -1986,7 +2000,7 @@
 </file>
 
 <file path=word/styles.xml><?xml version="1.0" encoding="utf-8"?>
-<w:styles xmlns:mc="http://schemas.openxmlformats.org/markup-compatibility/2006" xmlns:r="http://schemas.openxmlformats.org/officeDocument/2006/relationships" xmlns:w="http://schemas.openxmlformats.org/wordprocessingml/2006/main" xmlns:w14="http://schemas.microsoft.com/office/word/2010/wordml" xmlns:w15="http://schemas.microsoft.com/office/word/2012/wordml" xmlns:w16se="http://schemas.microsoft.com/office/word/2015/wordml/symex" mc:Ignorable="w14 w15 w16se">
+<w:styles xmlns:mc="http://schemas.openxmlformats.org/markup-compatibility/2006" xmlns:r="http://schemas.openxmlformats.org/officeDocument/2006/relationships" xmlns:w="http://schemas.openxmlformats.org/wordprocessingml/2006/main" xmlns:w14="http://schemas.microsoft.com/office/word/2010/wordml" mc:Ignorable="w14">
   <w:docDefaults>
     <w:rPrDefault>
       <w:rPr>
@@ -2002,378 +2016,850 @@
       </w:pPr>
     </w:pPrDefault>
   </w:docDefaults>
-  <w:latentStyles w:defLockedState="0" w:defUIPriority="99" w:defSemiHidden="0" w:defUnhideWhenUsed="0" w:defQFormat="0" w:count="371">
-    <w:lsdException w:name="Normal" w:uiPriority="0" w:qFormat="1"/>
-    <w:lsdException w:name="heading 1" w:uiPriority="9" w:qFormat="1"/>
-    <w:lsdException w:name="heading 2" w:semiHidden="1" w:uiPriority="9" w:unhideWhenUsed="1" w:qFormat="1"/>
-    <w:lsdException w:name="heading 3" w:semiHidden="1" w:uiPriority="9" w:unhideWhenUsed="1" w:qFormat="1"/>
-    <w:lsdException w:name="heading 4" w:semiHidden="1" w:uiPriority="9" w:unhideWhenUsed="1" w:qFormat="1"/>
-    <w:lsdException w:name="heading 5" w:semiHidden="1" w:uiPriority="9" w:unhideWhenUsed="1" w:qFormat="1"/>
-    <w:lsdException w:name="heading 6" w:semiHidden="1" w:uiPriority="9" w:unhideWhenUsed="1" w:qFormat="1"/>
-    <w:lsdException w:name="heading 7" w:semiHidden="1" w:uiPriority="9" w:unhideWhenUsed="1" w:qFormat="1"/>
-    <w:lsdException w:name="heading 8" w:semiHidden="1" w:uiPriority="9" w:unhideWhenUsed="1" w:qFormat="1"/>
-    <w:lsdException w:name="heading 9" w:semiHidden="1" w:uiPriority="9" w:unhideWhenUsed="1" w:qFormat="1"/>
-    <w:lsdException w:name="index 1" w:semiHidden="1" w:unhideWhenUsed="1"/>
-    <w:lsdException w:name="index 2" w:semiHidden="1" w:unhideWhenUsed="1"/>
-    <w:lsdException w:name="index 3" w:semiHidden="1" w:unhideWhenUsed="1"/>
-    <w:lsdException w:name="index 4" w:semiHidden="1" w:unhideWhenUsed="1"/>
-    <w:lsdException w:name="index 5" w:semiHidden="1" w:unhideWhenUsed="1"/>
-    <w:lsdException w:name="index 6" w:semiHidden="1" w:unhideWhenUsed="1"/>
-    <w:lsdException w:name="index 7" w:semiHidden="1" w:unhideWhenUsed="1"/>
-    <w:lsdException w:name="index 8" w:semiHidden="1" w:unhideWhenUsed="1"/>
-    <w:lsdException w:name="index 9" w:semiHidden="1" w:unhideWhenUsed="1"/>
-    <w:lsdException w:name="toc 1" w:semiHidden="1" w:uiPriority="39" w:unhideWhenUsed="1"/>
-    <w:lsdException w:name="toc 2" w:semiHidden="1" w:uiPriority="39" w:unhideWhenUsed="1"/>
-    <w:lsdException w:name="toc 3" w:semiHidden="1" w:uiPriority="39" w:unhideWhenUsed="1"/>
-    <w:lsdException w:name="toc 4" w:semiHidden="1" w:uiPriority="39" w:unhideWhenUsed="1"/>
-    <w:lsdException w:name="toc 5" w:semiHidden="1" w:uiPriority="39" w:unhideWhenUsed="1"/>
-    <w:lsdException w:name="toc 6" w:semiHidden="1" w:uiPriority="39" w:unhideWhenUsed="1"/>
-    <w:lsdException w:name="toc 7" w:semiHidden="1" w:uiPriority="39" w:unhideWhenUsed="1"/>
-    <w:lsdException w:name="toc 8" w:semiHidden="1" w:uiPriority="39" w:unhideWhenUsed="1"/>
-    <w:lsdException w:name="toc 9" w:semiHidden="1" w:uiPriority="39" w:unhideWhenUsed="1"/>
-    <w:lsdException w:name="Normal Indent" w:semiHidden="1" w:unhideWhenUsed="1"/>
-    <w:lsdException w:name="footnote text" w:semiHidden="1" w:unhideWhenUsed="1"/>
-    <w:lsdException w:name="annotation text" w:semiHidden="1" w:unhideWhenUsed="1"/>
-    <w:lsdException w:name="header" w:semiHidden="1" w:unhideWhenUsed="1"/>
-    <w:lsdException w:name="footer" w:semiHidden="1" w:unhideWhenUsed="1"/>
-    <w:lsdException w:name="index heading" w:semiHidden="1" w:unhideWhenUsed="1"/>
-    <w:lsdException w:name="caption" w:semiHidden="1" w:uiPriority="35" w:unhideWhenUsed="1" w:qFormat="1"/>
-    <w:lsdException w:name="table of figures" w:semiHidden="1" w:unhideWhenUsed="1"/>
-    <w:lsdException w:name="envelope address" w:semiHidden="1" w:unhideWhenUsed="1"/>
-    <w:lsdException w:name="envelope return" w:semiHidden="1" w:unhideWhenUsed="1"/>
-    <w:lsdException w:name="footnote reference" w:semiHidden="1" w:unhideWhenUsed="1"/>
-    <w:lsdException w:name="annotation reference" w:semiHidden="1" w:unhideWhenUsed="1"/>
-    <w:lsdException w:name="line number" w:semiHidden="1" w:unhideWhenUsed="1"/>
-    <w:lsdException w:name="page number" w:semiHidden="1" w:unhideWhenUsed="1"/>
-    <w:lsdException w:name="endnote reference" w:semiHidden="1" w:unhideWhenUsed="1"/>
-    <w:lsdException w:name="endnote text" w:semiHidden="1" w:unhideWhenUsed="1"/>
-    <w:lsdException w:name="table of authorities" w:semiHidden="1" w:unhideWhenUsed="1"/>
-    <w:lsdException w:name="macro" w:semiHidden="1" w:unhideWhenUsed="1"/>
-    <w:lsdException w:name="toa heading" w:semiHidden="1" w:unhideWhenUsed="1"/>
-    <w:lsdException w:name="List" w:semiHidden="1" w:unhideWhenUsed="1"/>
-    <w:lsdException w:name="List Bullet" w:semiHidden="1" w:unhideWhenUsed="1"/>
-    <w:lsdException w:name="List Number" w:semiHidden="1" w:unhideWhenUsed="1"/>
-    <w:lsdException w:name="List 2" w:semiHidden="1" w:unhideWhenUsed="1"/>
-    <w:lsdException w:name="List 3" w:semiHidden="1" w:unhideWhenUsed="1"/>
-    <w:lsdException w:name="List 4" w:semiHidden="1" w:unhideWhenUsed="1"/>
-    <w:lsdException w:name="List 5" w:semiHidden="1" w:unhideWhenUsed="1"/>
-    <w:lsdException w:name="List Bullet 2" w:semiHidden="1" w:unhideWhenUsed="1"/>
-    <w:lsdException w:name="List Bullet 3" w:semiHidden="1" w:unhideWhenUsed="1"/>
-    <w:lsdException w:name="List Bullet 4" w:semiHidden="1" w:unhideWhenUsed="1"/>
-    <w:lsdException w:name="List Bullet 5" w:semiHidden="1" w:unhideWhenUsed="1"/>
-    <w:lsdException w:name="List Number 2" w:semiHidden="1" w:unhideWhenUsed="1"/>
-    <w:lsdException w:name="List Number 3" w:semiHidden="1" w:unhideWhenUsed="1"/>
-    <w:lsdException w:name="List Number 4" w:semiHidden="1" w:unhideWhenUsed="1"/>
-    <w:lsdException w:name="List Number 5" w:semiHidden="1" w:unhideWhenUsed="1"/>
-    <w:lsdException w:name="Title" w:uiPriority="10" w:qFormat="1"/>
-    <w:lsdException w:name="Closing" w:semiHidden="1" w:unhideWhenUsed="1"/>
-    <w:lsdException w:name="Signature" w:semiHidden="1" w:unhideWhenUsed="1"/>
-    <w:lsdException w:name="Default Paragraph Font" w:semiHidden="1" w:uiPriority="1" w:unhideWhenUsed="1"/>
-    <w:lsdException w:name="Body Text" w:semiHidden="1" w:unhideWhenUsed="1"/>
-    <w:lsdException w:name="Body Text Indent" w:semiHidden="1" w:unhideWhenUsed="1"/>
-    <w:lsdException w:name="List Continue" w:semiHidden="1" w:unhideWhenUsed="1"/>
-    <w:lsdException w:name="List Continue 2" w:semiHidden="1" w:unhideWhenUsed="1"/>
-    <w:lsdException w:name="List Continue 3" w:semiHidden="1" w:unhideWhenUsed="1"/>
-    <w:lsdException w:name="List Continue 4" w:semiHidden="1" w:unhideWhenUsed="1"/>
-    <w:lsdException w:name="List Continue 5" w:semiHidden="1" w:unhideWhenUsed="1"/>
-    <w:lsdException w:name="Message Header" w:semiHidden="1" w:unhideWhenUsed="1"/>
-    <w:lsdException w:name="Subtitle" w:uiPriority="11" w:qFormat="1"/>
-    <w:lsdException w:name="Salutation" w:semiHidden="1" w:unhideWhenUsed="1"/>
-    <w:lsdException w:name="Date" w:semiHidden="1" w:unhideWhenUsed="1"/>
-    <w:lsdException w:name="Body Text First Indent" w:semiHidden="1" w:unhideWhenUsed="1"/>
-    <w:lsdException w:name="Body Text First Indent 2" w:semiHidden="1" w:unhideWhenUsed="1"/>
-    <w:lsdException w:name="Note Heading" w:semiHidden="1" w:unhideWhenUsed="1"/>
-    <w:lsdException w:name="Body Text 2" w:semiHidden="1" w:unhideWhenUsed="1"/>
-    <w:lsdException w:name="Body Text 3" w:semiHidden="1" w:unhideWhenUsed="1"/>
-    <w:lsdException w:name="Body Text Indent 2" w:semiHidden="1" w:unhideWhenUsed="1"/>
-    <w:lsdException w:name="Body Text Indent 3" w:semiHidden="1" w:unhideWhenUsed="1"/>
-    <w:lsdException w:name="Block Text" w:semiHidden="1" w:unhideWhenUsed="1"/>
-    <w:lsdException w:name="Hyperlink" w:semiHidden="1" w:unhideWhenUsed="1"/>
-    <w:lsdException w:name="FollowedHyperlink" w:semiHidden="1" w:unhideWhenUsed="1"/>
-    <w:lsdException w:name="Strong" w:uiPriority="22" w:qFormat="1"/>
-    <w:lsdException w:name="Emphasis" w:uiPriority="20" w:qFormat="1"/>
-    <w:lsdException w:name="Document Map" w:semiHidden="1" w:unhideWhenUsed="1"/>
-    <w:lsdException w:name="Plain Text" w:semiHidden="1" w:unhideWhenUsed="1"/>
-    <w:lsdException w:name="E-mail Signature" w:semiHidden="1" w:unhideWhenUsed="1"/>
-    <w:lsdException w:name="HTML Top of Form" w:semiHidden="1" w:unhideWhenUsed="1"/>
-    <w:lsdException w:name="HTML Bottom of Form" w:semiHidden="1" w:unhideWhenUsed="1"/>
-    <w:lsdException w:name="Normal (Web)" w:semiHidden="1" w:unhideWhenUsed="1"/>
-    <w:lsdException w:name="HTML Acronym" w:semiHidden="1" w:unhideWhenUsed="1"/>
-    <w:lsdException w:name="HTML Address" w:semiHidden="1" w:unhideWhenUsed="1"/>
-    <w:lsdException w:name="HTML Cite" w:semiHidden="1" w:unhideWhenUsed="1"/>
-    <w:lsdException w:name="HTML Code" w:semiHidden="1" w:unhideWhenUsed="1"/>
-    <w:lsdException w:name="HTML Definition" w:semiHidden="1" w:unhideWhenUsed="1"/>
-    <w:lsdException w:name="HTML Keyboard" w:semiHidden="1" w:unhideWhenUsed="1"/>
-    <w:lsdException w:name="HTML Preformatted" w:semiHidden="1" w:unhideWhenUsed="1"/>
-    <w:lsdException w:name="HTML Sample" w:semiHidden="1" w:unhideWhenUsed="1"/>
-    <w:lsdException w:name="HTML Typewriter" w:semiHidden="1" w:unhideWhenUsed="1"/>
-    <w:lsdException w:name="HTML Variable" w:semiHidden="1" w:unhideWhenUsed="1"/>
-    <w:lsdException w:name="Normal Table" w:semiHidden="1" w:unhideWhenUsed="1"/>
-    <w:lsdException w:name="annotation subject" w:semiHidden="1" w:unhideWhenUsed="1"/>
-    <w:lsdException w:name="No List" w:semiHidden="1" w:unhideWhenUsed="1"/>
-    <w:lsdException w:name="Outline List 1" w:semiHidden="1" w:unhideWhenUsed="1"/>
-    <w:lsdException w:name="Outline List 2" w:semiHidden="1" w:unhideWhenUsed="1"/>
-    <w:lsdException w:name="Outline List 3" w:semiHidden="1" w:unhideWhenUsed="1"/>
-    <w:lsdException w:name="Table Simple 1" w:semiHidden="1" w:unhideWhenUsed="1"/>
-    <w:lsdException w:name="Table Simple 2" w:semiHidden="1" w:unhideWhenUsed="1"/>
-    <w:lsdException w:name="Table Simple 3" w:semiHidden="1" w:unhideWhenUsed="1"/>
-    <w:lsdException w:name="Table Classic 1" w:semiHidden="1" w:unhideWhenUsed="1"/>
-    <w:lsdException w:name="Table Classic 2" w:semiHidden="1" w:unhideWhenUsed="1"/>
-    <w:lsdException w:name="Table Classic 3" w:semiHidden="1" w:unhideWhenUsed="1"/>
-    <w:lsdException w:name="Table Classic 4" w:semiHidden="1" w:unhideWhenUsed="1"/>
-    <w:lsdException w:name="Table Colorful 1" w:semiHidden="1" w:unhideWhenUsed="1"/>
-    <w:lsdException w:name="Table Colorful 2" w:semiHidden="1" w:unhideWhenUsed="1"/>
-    <w:lsdException w:name="Table Colorful 3" w:semiHidden="1" w:unhideWhenUsed="1"/>
-    <w:lsdException w:name="Table Columns 1" w:semiHidden="1" w:unhideWhenUsed="1"/>
-    <w:lsdException w:name="Table Columns 2" w:semiHidden="1" w:unhideWhenUsed="1"/>
-    <w:lsdException w:name="Table Columns 3" w:semiHidden="1" w:unhideWhenUsed="1"/>
-    <w:lsdException w:name="Table Columns 4" w:semiHidden="1" w:unhideWhenUsed="1"/>
-    <w:lsdException w:name="Table Columns 5" w:semiHidden="1" w:unhideWhenUsed="1"/>
-    <w:lsdException w:name="Table Grid 1" w:semiHidden="1" w:unhideWhenUsed="1"/>
-    <w:lsdException w:name="Table Grid 2" w:semiHidden="1" w:unhideWhenUsed="1"/>
-    <w:lsdException w:name="Table Grid 3" w:semiHidden="1" w:unhideWhenUsed="1"/>
-    <w:lsdException w:name="Table Grid 4" w:semiHidden="1" w:unhideWhenUsed="1"/>
-    <w:lsdException w:name="Table Grid 5" w:semiHidden="1" w:unhideWhenUsed="1"/>
-    <w:lsdException w:name="Table Grid 6" w:semiHidden="1" w:unhideWhenUsed="1"/>
-    <w:lsdException w:name="Table Grid 7" w:semiHidden="1" w:unhideWhenUsed="1"/>
-    <w:lsdException w:name="Table Grid 8" w:semiHidden="1" w:unhideWhenUsed="1"/>
-    <w:lsdException w:name="Table List 1" w:semiHidden="1" w:unhideWhenUsed="1"/>
-    <w:lsdException w:name="Table List 2" w:semiHidden="1" w:unhideWhenUsed="1"/>
-    <w:lsdException w:name="Table List 3" w:semiHidden="1" w:unhideWhenUsed="1"/>
-    <w:lsdException w:name="Table List 4" w:semiHidden="1" w:unhideWhenUsed="1"/>
-    <w:lsdException w:name="Table List 5" w:semiHidden="1" w:unhideWhenUsed="1"/>
-    <w:lsdException w:name="Table List 6" w:semiHidden="1" w:unhideWhenUsed="1"/>
-    <w:lsdException w:name="Table List 7" w:semiHidden="1" w:unhideWhenUsed="1"/>
-    <w:lsdException w:name="Table List 8" w:semiHidden="1" w:unhideWhenUsed="1"/>
-    <w:lsdException w:name="Table 3D effects 1" w:semiHidden="1" w:unhideWhenUsed="1"/>
-    <w:lsdException w:name="Table 3D effects 2" w:semiHidden="1" w:unhideWhenUsed="1"/>
-    <w:lsdException w:name="Table 3D effects 3" w:semiHidden="1" w:unhideWhenUsed="1"/>
-    <w:lsdException w:name="Table Contemporary" w:semiHidden="1" w:unhideWhenUsed="1"/>
-    <w:lsdException w:name="Table Elegant" w:semiHidden="1" w:unhideWhenUsed="1"/>
-    <w:lsdException w:name="Table Professional" w:semiHidden="1" w:unhideWhenUsed="1"/>
-    <w:lsdException w:name="Table Subtle 1" w:semiHidden="1" w:unhideWhenUsed="1"/>
-    <w:lsdException w:name="Table Subtle 2" w:semiHidden="1" w:unhideWhenUsed="1"/>
-    <w:lsdException w:name="Table Web 1" w:semiHidden="1" w:unhideWhenUsed="1"/>
-    <w:lsdException w:name="Table Web 2" w:semiHidden="1" w:unhideWhenUsed="1"/>
-    <w:lsdException w:name="Table Web 3" w:semiHidden="1" w:unhideWhenUsed="1"/>
-    <w:lsdException w:name="Balloon Text" w:semiHidden="1" w:unhideWhenUsed="1"/>
-    <w:lsdException w:name="Table Grid" w:uiPriority="59"/>
-    <w:lsdException w:name="Table Theme" w:semiHidden="1" w:unhideWhenUsed="1"/>
-    <w:lsdException w:name="Placeholder Text" w:semiHidden="1"/>
-    <w:lsdException w:name="No Spacing" w:uiPriority="1" w:qFormat="1"/>
-    <w:lsdException w:name="Light Shading" w:uiPriority="60"/>
-    <w:lsdException w:name="Light List" w:uiPriority="61"/>
-    <w:lsdException w:name="Light Grid" w:uiPriority="62"/>
-    <w:lsdException w:name="Medium Shading 1" w:uiPriority="63"/>
-    <w:lsdException w:name="Medium Shading 2" w:uiPriority="64"/>
-    <w:lsdException w:name="Medium List 1" w:uiPriority="65"/>
-    <w:lsdException w:name="Medium List 2" w:uiPriority="66"/>
-    <w:lsdException w:name="Medium Grid 1" w:uiPriority="67"/>
-    <w:lsdException w:name="Medium Grid 2" w:uiPriority="68"/>
-    <w:lsdException w:name="Medium Grid 3" w:uiPriority="69"/>
-    <w:lsdException w:name="Dark List" w:uiPriority="70"/>
-    <w:lsdException w:name="Colorful Shading" w:uiPriority="71"/>
-    <w:lsdException w:name="Colorful List" w:uiPriority="72"/>
-    <w:lsdException w:name="Colorful Grid" w:uiPriority="73"/>
-    <w:lsdException w:name="Light Shading Accent 1" w:uiPriority="60"/>
-    <w:lsdException w:name="Light List Accent 1" w:uiPriority="61"/>
-    <w:lsdException w:name="Light Grid Accent 1" w:uiPriority="62"/>
-    <w:lsdException w:name="Medium Shading 1 Accent 1" w:uiPriority="63"/>
-    <w:lsdException w:name="Medium Shading 2 Accent 1" w:uiPriority="64"/>
-    <w:lsdException w:name="Medium List 1 Accent 1" w:uiPriority="65"/>
-    <w:lsdException w:name="Revision" w:semiHidden="1"/>
-    <w:lsdException w:name="List Paragraph" w:uiPriority="34" w:qFormat="1"/>
-    <w:lsdException w:name="Quote" w:uiPriority="29" w:qFormat="1"/>
-    <w:lsdException w:name="Intense Quote" w:uiPriority="30" w:qFormat="1"/>
-    <w:lsdException w:name="Medium List 2 Accent 1" w:uiPriority="66"/>
-    <w:lsdException w:name="Medium Grid 1 Accent 1" w:uiPriority="67"/>
-    <w:lsdException w:name="Medium Grid 2 Accent 1" w:uiPriority="68"/>
-    <w:lsdException w:name="Medium Grid 3 Accent 1" w:uiPriority="69"/>
-    <w:lsdException w:name="Dark List Accent 1" w:uiPriority="70"/>
-    <w:lsdException w:name="Colorful Shading Accent 1" w:uiPriority="71"/>
-    <w:lsdException w:name="Colorful List Accent 1" w:uiPriority="72"/>
-    <w:lsdException w:name="Colorful Grid Accent 1" w:uiPriority="73"/>
-    <w:lsdException w:name="Light Shading Accent 2" w:uiPriority="60"/>
-    <w:lsdException w:name="Light List Accent 2" w:uiPriority="61"/>
-    <w:lsdException w:name="Light Grid Accent 2" w:uiPriority="62"/>
-    <w:lsdException w:name="Medium Shading 1 Accent 2" w:uiPriority="63"/>
-    <w:lsdException w:name="Medium Shading 2 Accent 2" w:uiPriority="64"/>
-    <w:lsdException w:name="Medium List 1 Accent 2" w:uiPriority="65"/>
-    <w:lsdException w:name="Medium List 2 Accent 2" w:uiPriority="66"/>
-    <w:lsdException w:name="Medium Grid 1 Accent 2" w:uiPriority="67"/>
-    <w:lsdException w:name="Medium Grid 2 Accent 2" w:uiPriority="68"/>
-    <w:lsdException w:name="Medium Grid 3 Accent 2" w:uiPriority="69"/>
-    <w:lsdException w:name="Dark List Accent 2" w:uiPriority="70"/>
-    <w:lsdException w:name="Colorful Shading Accent 2" w:uiPriority="71"/>
-    <w:lsdException w:name="Colorful List Accent 2" w:uiPriority="72"/>
-    <w:lsdException w:name="Colorful Grid Accent 2" w:uiPriority="73"/>
-    <w:lsdException w:name="Light Shading Accent 3" w:uiPriority="60"/>
-    <w:lsdException w:name="Light List Accent 3" w:uiPriority="61"/>
-    <w:lsdException w:name="Light Grid Accent 3" w:uiPriority="62"/>
-    <w:lsdException w:name="Medium Shading 1 Accent 3" w:uiPriority="63"/>
-    <w:lsdException w:name="Medium Shading 2 Accent 3" w:uiPriority="64"/>
-    <w:lsdException w:name="Medium List 1 Accent 3" w:uiPriority="65"/>
-    <w:lsdException w:name="Medium List 2 Accent 3" w:uiPriority="66"/>
-    <w:lsdException w:name="Medium Grid 1 Accent 3" w:uiPriority="67"/>
-    <w:lsdException w:name="Medium Grid 2 Accent 3" w:uiPriority="68"/>
-    <w:lsdException w:name="Medium Grid 3 Accent 3" w:uiPriority="69"/>
-    <w:lsdException w:name="Dark List Accent 3" w:uiPriority="70"/>
-    <w:lsdException w:name="Colorful Shading Accent 3" w:uiPriority="71"/>
-    <w:lsdException w:name="Colorful List Accent 3" w:uiPriority="72"/>
-    <w:lsdException w:name="Colorful Grid Accent 3" w:uiPriority="73"/>
-    <w:lsdException w:name="Light Shading Accent 4" w:uiPriority="60"/>
-    <w:lsdException w:name="Light List Accent 4" w:uiPriority="61"/>
-    <w:lsdException w:name="Light Grid Accent 4" w:uiPriority="62"/>
-    <w:lsdException w:name="Medium Shading 1 Accent 4" w:uiPriority="63"/>
-    <w:lsdException w:name="Medium Shading 2 Accent 4" w:uiPriority="64"/>
-    <w:lsdException w:name="Medium List 1 Accent 4" w:uiPriority="65"/>
-    <w:lsdException w:name="Medium List 2 Accent 4" w:uiPriority="66"/>
-    <w:lsdException w:name="Medium Grid 1 Accent 4" w:uiPriority="67"/>
-    <w:lsdException w:name="Medium Grid 2 Accent 4" w:uiPriority="68"/>
-    <w:lsdException w:name="Medium Grid 3 Accent 4" w:uiPriority="69"/>
-    <w:lsdException w:name="Dark List Accent 4" w:uiPriority="70"/>
-    <w:lsdException w:name="Colorful Shading Accent 4" w:uiPriority="71"/>
-    <w:lsdException w:name="Colorful List Accent 4" w:uiPriority="72"/>
-    <w:lsdException w:name="Colorful Grid Accent 4" w:uiPriority="73"/>
-    <w:lsdException w:name="Light Shading Accent 5" w:uiPriority="60"/>
-    <w:lsdException w:name="Light List Accent 5" w:uiPriority="61"/>
-    <w:lsdException w:name="Light Grid Accent 5" w:uiPriority="62"/>
-    <w:lsdException w:name="Medium Shading 1 Accent 5" w:uiPriority="63"/>
-    <w:lsdException w:name="Medium Shading 2 Accent 5" w:uiPriority="64"/>
-    <w:lsdException w:name="Medium List 1 Accent 5" w:uiPriority="65"/>
-    <w:lsdException w:name="Medium List 2 Accent 5" w:uiPriority="66"/>
-    <w:lsdException w:name="Medium Grid 1 Accent 5" w:uiPriority="67"/>
-    <w:lsdException w:name="Medium Grid 2 Accent 5" w:uiPriority="68"/>
-    <w:lsdException w:name="Medium Grid 3 Accent 5" w:uiPriority="69"/>
-    <w:lsdException w:name="Dark List Accent 5" w:uiPriority="70"/>
-    <w:lsdException w:name="Colorful Shading Accent 5" w:uiPriority="71"/>
-    <w:lsdException w:name="Colorful List Accent 5" w:uiPriority="72"/>
-    <w:lsdException w:name="Colorful Grid Accent 5" w:uiPriority="73"/>
-    <w:lsdException w:name="Light Shading Accent 6" w:uiPriority="60"/>
-    <w:lsdException w:name="Light List Accent 6" w:uiPriority="61"/>
-    <w:lsdException w:name="Light Grid Accent 6" w:uiPriority="62"/>
-    <w:lsdException w:name="Medium Shading 1 Accent 6" w:uiPriority="63"/>
-    <w:lsdException w:name="Medium Shading 2 Accent 6" w:uiPriority="64"/>
-    <w:lsdException w:name="Medium List 1 Accent 6" w:uiPriority="65"/>
-    <w:lsdException w:name="Medium List 2 Accent 6" w:uiPriority="66"/>
-    <w:lsdException w:name="Medium Grid 1 Accent 6" w:uiPriority="67"/>
-    <w:lsdException w:name="Medium Grid 2 Accent 6" w:uiPriority="68"/>
-    <w:lsdException w:name="Medium Grid 3 Accent 6" w:uiPriority="69"/>
-    <w:lsdException w:name="Dark List Accent 6" w:uiPriority="70"/>
-    <w:lsdException w:name="Colorful Shading Accent 6" w:uiPriority="71"/>
-    <w:lsdException w:name="Colorful List Accent 6" w:uiPriority="72"/>
-    <w:lsdException w:name="Colorful Grid Accent 6" w:uiPriority="73"/>
-    <w:lsdException w:name="Subtle Emphasis" w:uiPriority="19" w:qFormat="1"/>
-    <w:lsdException w:name="Intense Emphasis" w:uiPriority="21" w:qFormat="1"/>
-    <w:lsdException w:name="Subtle Reference" w:uiPriority="31" w:qFormat="1"/>
-    <w:lsdException w:name="Intense Reference" w:uiPriority="32" w:qFormat="1"/>
-    <w:lsdException w:name="Book Title" w:uiPriority="33" w:qFormat="1"/>
-    <w:lsdException w:name="Bibliography" w:semiHidden="1" w:uiPriority="37" w:unhideWhenUsed="1"/>
-    <w:lsdException w:name="TOC Heading" w:semiHidden="1" w:uiPriority="39" w:unhideWhenUsed="1" w:qFormat="1"/>
-    <w:lsdException w:name="Plain Table 1" w:uiPriority="41"/>
-    <w:lsdException w:name="Plain Table 2" w:uiPriority="42"/>
-    <w:lsdException w:name="Plain Table 3" w:uiPriority="43"/>
-    <w:lsdException w:name="Plain Table 4" w:uiPriority="44"/>
-    <w:lsdException w:name="Plain Table 5" w:uiPriority="45"/>
-    <w:lsdException w:name="Grid Table Light" w:uiPriority="40"/>
-    <w:lsdException w:name="Grid Table 1 Light" w:uiPriority="46"/>
-    <w:lsdException w:name="Grid Table 2" w:uiPriority="47"/>
-    <w:lsdException w:name="Grid Table 3" w:uiPriority="48"/>
-    <w:lsdException w:name="Grid Table 4" w:uiPriority="49"/>
-    <w:lsdException w:name="Grid Table 5 Dark" w:uiPriority="50"/>
-    <w:lsdException w:name="Grid Table 6 Colorful" w:uiPriority="51"/>
-    <w:lsdException w:name="Grid Table 7 Colorful" w:uiPriority="52"/>
-    <w:lsdException w:name="Grid Table 1 Light Accent 1" w:uiPriority="46"/>
-    <w:lsdException w:name="Grid Table 2 Accent 1" w:uiPriority="47"/>
-    <w:lsdException w:name="Grid Table 3 Accent 1" w:uiPriority="48"/>
-    <w:lsdException w:name="Grid Table 4 Accent 1" w:uiPriority="49"/>
-    <w:lsdException w:name="Grid Table 5 Dark Accent 1" w:uiPriority="50"/>
-    <w:lsdException w:name="Grid Table 6 Colorful Accent 1" w:uiPriority="51"/>
-    <w:lsdException w:name="Grid Table 7 Colorful Accent 1" w:uiPriority="52"/>
-    <w:lsdException w:name="Grid Table 1 Light Accent 2" w:uiPriority="46"/>
-    <w:lsdException w:name="Grid Table 2 Accent 2" w:uiPriority="47"/>
-    <w:lsdException w:name="Grid Table 3 Accent 2" w:uiPriority="48"/>
-    <w:lsdException w:name="Grid Table 4 Accent 2" w:uiPriority="49"/>
-    <w:lsdException w:name="Grid Table 5 Dark Accent 2" w:uiPriority="50"/>
-    <w:lsdException w:name="Grid Table 6 Colorful Accent 2" w:uiPriority="51"/>
-    <w:lsdException w:name="Grid Table 7 Colorful Accent 2" w:uiPriority="52"/>
-    <w:lsdException w:name="Grid Table 1 Light Accent 3" w:uiPriority="46"/>
-    <w:lsdException w:name="Grid Table 2 Accent 3" w:uiPriority="47"/>
-    <w:lsdException w:name="Grid Table 3 Accent 3" w:uiPriority="48"/>
-    <w:lsdException w:name="Grid Table 4 Accent 3" w:uiPriority="49"/>
-    <w:lsdException w:name="Grid Table 5 Dark Accent 3" w:uiPriority="50"/>
-    <w:lsdException w:name="Grid Table 6 Colorful Accent 3" w:uiPriority="51"/>
-    <w:lsdException w:name="Grid Table 7 Colorful Accent 3" w:uiPriority="52"/>
-    <w:lsdException w:name="Grid Table 1 Light Accent 4" w:uiPriority="46"/>
-    <w:lsdException w:name="Grid Table 2 Accent 4" w:uiPriority="47"/>
-    <w:lsdException w:name="Grid Table 3 Accent 4" w:uiPriority="48"/>
-    <w:lsdException w:name="Grid Table 4 Accent 4" w:uiPriority="49"/>
-    <w:lsdException w:name="Grid Table 5 Dark Accent 4" w:uiPriority="50"/>
-    <w:lsdException w:name="Grid Table 6 Colorful Accent 4" w:uiPriority="51"/>
-    <w:lsdException w:name="Grid Table 7 Colorful Accent 4" w:uiPriority="52"/>
-    <w:lsdException w:name="Grid Table 1 Light Accent 5" w:uiPriority="46"/>
-    <w:lsdException w:name="Grid Table 2 Accent 5" w:uiPriority="47"/>
-    <w:lsdException w:name="Grid Table 3 Accent 5" w:uiPriority="48"/>
-    <w:lsdException w:name="Grid Table 4 Accent 5" w:uiPriority="49"/>
-    <w:lsdException w:name="Grid Table 5 Dark Accent 5" w:uiPriority="50"/>
-    <w:lsdException w:name="Grid Table 6 Colorful Accent 5" w:uiPriority="51"/>
-    <w:lsdException w:name="Grid Table 7 Colorful Accent 5" w:uiPriority="52"/>
-    <w:lsdException w:name="Grid Table 1 Light Accent 6" w:uiPriority="46"/>
-    <w:lsdException w:name="Grid Table 2 Accent 6" w:uiPriority="47"/>
-    <w:lsdException w:name="Grid Table 3 Accent 6" w:uiPriority="48"/>
-    <w:lsdException w:name="Grid Table 4 Accent 6" w:uiPriority="49"/>
-    <w:lsdException w:name="Grid Table 5 Dark Accent 6" w:uiPriority="50"/>
-    <w:lsdException w:name="Grid Table 6 Colorful Accent 6" w:uiPriority="51"/>
-    <w:lsdException w:name="Grid Table 7 Colorful Accent 6" w:uiPriority="52"/>
-    <w:lsdException w:name="List Table 1 Light" w:uiPriority="46"/>
-    <w:lsdException w:name="List Table 2" w:uiPriority="47"/>
-    <w:lsdException w:name="List Table 3" w:uiPriority="48"/>
-    <w:lsdException w:name="List Table 4" w:uiPriority="49"/>
-    <w:lsdException w:name="List Table 5 Dark" w:uiPriority="50"/>
-    <w:lsdException w:name="List Table 6 Colorful" w:uiPriority="51"/>
-    <w:lsdException w:name="List Table 7 Colorful" w:uiPriority="52"/>
-    <w:lsdException w:name="List Table 1 Light Accent 1" w:uiPriority="46"/>
-    <w:lsdException w:name="List Table 2 Accent 1" w:uiPriority="47"/>
-    <w:lsdException w:name="List Table 3 Accent 1" w:uiPriority="48"/>
-    <w:lsdException w:name="List Table 4 Accent 1" w:uiPriority="49"/>
-    <w:lsdException w:name="List Table 5 Dark Accent 1" w:uiPriority="50"/>
-    <w:lsdException w:name="List Table 6 Colorful Accent 1" w:uiPriority="51"/>
-    <w:lsdException w:name="List Table 7 Colorful Accent 1" w:uiPriority="52"/>
-    <w:lsdException w:name="List Table 1 Light Accent 2" w:uiPriority="46"/>
-    <w:lsdException w:name="List Table 2 Accent 2" w:uiPriority="47"/>
-    <w:lsdException w:name="List Table 3 Accent 2" w:uiPriority="48"/>
-    <w:lsdException w:name="List Table 4 Accent 2" w:uiPriority="49"/>
-    <w:lsdException w:name="List Table 5 Dark Accent 2" w:uiPriority="50"/>
-    <w:lsdException w:name="List Table 6 Colorful Accent 2" w:uiPriority="51"/>
-    <w:lsdException w:name="List Table 7 Colorful Accent 2" w:uiPriority="52"/>
-    <w:lsdException w:name="List Table 1 Light Accent 3" w:uiPriority="46"/>
-    <w:lsdException w:name="List Table 2 Accent 3" w:uiPriority="47"/>
-    <w:lsdException w:name="List Table 3 Accent 3" w:uiPriority="48"/>
-    <w:lsdException w:name="List Table 4 Accent 3" w:uiPriority="49"/>
-    <w:lsdException w:name="List Table 5 Dark Accent 3" w:uiPriority="50"/>
-    <w:lsdException w:name="List Table 6 Colorful Accent 3" w:uiPriority="51"/>
-    <w:lsdException w:name="List Table 7 Colorful Accent 3" w:uiPriority="52"/>
-    <w:lsdException w:name="List Table 1 Light Accent 4" w:uiPriority="46"/>
-    <w:lsdException w:name="List Table 2 Accent 4" w:uiPriority="47"/>
-    <w:lsdException w:name="List Table 3 Accent 4" w:uiPriority="48"/>
-    <w:lsdException w:name="List Table 4 Accent 4" w:uiPriority="49"/>
-    <w:lsdException w:name="List Table 5 Dark Accent 4" w:uiPriority="50"/>
-    <w:lsdException w:name="List Table 6 Colorful Accent 4" w:uiPriority="51"/>
-    <w:lsdException w:name="List Table 7 Colorful Accent 4" w:uiPriority="52"/>
-    <w:lsdException w:name="List Table 1 Light Accent 5" w:uiPriority="46"/>
-    <w:lsdException w:name="List Table 2 Accent 5" w:uiPriority="47"/>
-    <w:lsdException w:name="List Table 3 Accent 5" w:uiPriority="48"/>
-    <w:lsdException w:name="List Table 4 Accent 5" w:uiPriority="49"/>
-    <w:lsdException w:name="List Table 5 Dark Accent 5" w:uiPriority="50"/>
-    <w:lsdException w:name="List Table 6 Colorful Accent 5" w:uiPriority="51"/>
-    <w:lsdException w:name="List Table 7 Colorful Accent 5" w:uiPriority="52"/>
-    <w:lsdException w:name="List Table 1 Light Accent 6" w:uiPriority="46"/>
-    <w:lsdException w:name="List Table 2 Accent 6" w:uiPriority="47"/>
-    <w:lsdException w:name="List Table 3 Accent 6" w:uiPriority="48"/>
-    <w:lsdException w:name="List Table 4 Accent 6" w:uiPriority="49"/>
-    <w:lsdException w:name="List Table 5 Dark Accent 6" w:uiPriority="50"/>
-    <w:lsdException w:name="List Table 6 Colorful Accent 6" w:uiPriority="51"/>
-    <w:lsdException w:name="List Table 7 Colorful Accent 6" w:uiPriority="52"/>
+  <w:latentStyles w:defLockedState="0" w:defUIPriority="99" w:defSemiHidden="1" w:defUnhideWhenUsed="1" w:defQFormat="0" w:count="267">
+    <w:lsdException w:name="Normal" w:semiHidden="0" w:uiPriority="0" w:unhideWhenUsed="0" w:qFormat="1"/>
+    <w:lsdException w:name="heading 1" w:semiHidden="0" w:uiPriority="9" w:unhideWhenUsed="0" w:qFormat="1"/>
+    <w:lsdException w:name="heading 2" w:uiPriority="9" w:qFormat="1"/>
+    <w:lsdException w:name="heading 3" w:uiPriority="9" w:qFormat="1"/>
+    <w:lsdException w:name="heading 4" w:uiPriority="9" w:qFormat="1"/>
+    <w:lsdException w:name="heading 5" w:uiPriority="9" w:qFormat="1"/>
+    <w:lsdException w:name="heading 6" w:uiPriority="9" w:qFormat="1"/>
+    <w:lsdException w:name="heading 7" w:uiPriority="9" w:qFormat="1"/>
+    <w:lsdException w:name="heading 8" w:uiPriority="9" w:qFormat="1"/>
+    <w:lsdException w:name="heading 9" w:uiPriority="9" w:qFormat="1"/>
+    <w:lsdException w:name="toc 1" w:uiPriority="39"/>
+    <w:lsdException w:name="toc 2" w:uiPriority="39"/>
+    <w:lsdException w:name="toc 3" w:uiPriority="39"/>
+    <w:lsdException w:name="toc 4" w:uiPriority="39"/>
+    <w:lsdException w:name="toc 5" w:uiPriority="39"/>
+    <w:lsdException w:name="toc 6" w:uiPriority="39"/>
+    <w:lsdException w:name="toc 7" w:uiPriority="39"/>
+    <w:lsdException w:name="toc 8" w:uiPriority="39"/>
+    <w:lsdException w:name="toc 9" w:uiPriority="39"/>
+    <w:lsdException w:name="caption" w:uiPriority="35" w:qFormat="1"/>
+    <w:lsdException w:name="Title" w:semiHidden="0" w:uiPriority="10" w:unhideWhenUsed="0" w:qFormat="1"/>
+    <w:lsdException w:name="Default Paragraph Font" w:uiPriority="1"/>
+    <w:lsdException w:name="Subtitle" w:semiHidden="0" w:uiPriority="11" w:unhideWhenUsed="0" w:qFormat="1"/>
+    <w:lsdException w:name="Strong" w:semiHidden="0" w:uiPriority="22" w:unhideWhenUsed="0" w:qFormat="1"/>
+    <w:lsdException w:name="Emphasis" w:semiHidden="0" w:uiPriority="20" w:unhideWhenUsed="0" w:qFormat="1"/>
+    <w:lsdException w:name="Table Grid" w:semiHidden="0" w:uiPriority="59" w:unhideWhenUsed="0"/>
+    <w:lsdException w:name="Placeholder Text" w:unhideWhenUsed="0"/>
+    <w:lsdException w:name="No Spacing" w:semiHidden="0" w:uiPriority="1" w:unhideWhenUsed="0" w:qFormat="1"/>
+    <w:lsdException w:name="Light Shading" w:semiHidden="0" w:uiPriority="60" w:unhideWhenUsed="0"/>
+    <w:lsdException w:name="Light List" w:semiHidden="0" w:uiPriority="61" w:unhideWhenUsed="0"/>
+    <w:lsdException w:name="Light Grid" w:semiHidden="0" w:uiPriority="62" w:unhideWhenUsed="0"/>
+    <w:lsdException w:name="Medium Shading 1" w:semiHidden="0" w:uiPriority="63" w:unhideWhenUsed="0"/>
+    <w:lsdException w:name="Medium Shading 2" w:semiHidden="0" w:uiPriority="64" w:unhideWhenUsed="0"/>
+    <w:lsdException w:name="Medium List 1" w:semiHidden="0" w:uiPriority="65" w:unhideWhenUsed="0"/>
+    <w:lsdException w:name="Medium List 2" w:semiHidden="0" w:uiPriority="66" w:unhideWhenUsed="0"/>
+    <w:lsdException w:name="Medium Grid 1" w:semiHidden="0" w:uiPriority="67" w:unhideWhenUsed="0"/>
+    <w:lsdException w:name="Medium Grid 2" w:semiHidden="0" w:uiPriority="68" w:unhideWhenUsed="0"/>
+    <w:lsdException w:name="Medium Grid 3" w:semiHidden="0" w:uiPriority="69" w:unhideWhenUsed="0"/>
+    <w:lsdException w:name="Dark List" w:semiHidden="0" w:uiPriority="70" w:unhideWhenUsed="0"/>
+    <w:lsdException w:name="Colorful Shading" w:semiHidden="0" w:uiPriority="71" w:unhideWhenUsed="0"/>
+    <w:lsdException w:name="Colorful List" w:semiHidden="0" w:uiPriority="72" w:unhideWhenUsed="0"/>
+    <w:lsdException w:name="Colorful Grid" w:semiHidden="0" w:uiPriority="73" w:unhideWhenUsed="0"/>
+    <w:lsdException w:name="Light Shading Accent 1" w:semiHidden="0" w:uiPriority="60" w:unhideWhenUsed="0"/>
+    <w:lsdException w:name="Light List Accent 1" w:semiHidden="0" w:uiPriority="61" w:unhideWhenUsed="0"/>
+    <w:lsdException w:name="Light Grid Accent 1" w:semiHidden="0" w:uiPriority="62" w:unhideWhenUsed="0"/>
+    <w:lsdException w:name="Medium Shading 1 Accent 1" w:semiHidden="0" w:uiPriority="63" w:unhideWhenUsed="0"/>
+    <w:lsdException w:name="Medium Shading 2 Accent 1" w:semiHidden="0" w:uiPriority="64" w:unhideWhenUsed="0"/>
+    <w:lsdException w:name="Medium List 1 Accent 1" w:semiHidden="0" w:uiPriority="65" w:unhideWhenUsed="0"/>
+    <w:lsdException w:name="Revision" w:unhideWhenUsed="0"/>
+    <w:lsdException w:name="List Paragraph" w:semiHidden="0" w:uiPriority="34" w:unhideWhenUsed="0" w:qFormat="1"/>
+    <w:lsdException w:name="Quote" w:semiHidden="0" w:uiPriority="29" w:unhideWhenUsed="0" w:qFormat="1"/>
+    <w:lsdException w:name="Intense Quote" w:semiHidden="0" w:uiPriority="30" w:unhideWhenUsed="0" w:qFormat="1"/>
+    <w:lsdException w:name="Medium List 2 Accent 1" w:semiHidden="0" w:uiPriority="66" w:unhideWhenUsed="0"/>
+    <w:lsdException w:name="Medium Grid 1 Accent 1" w:semiHidden="0" w:uiPriority="67" w:unhideWhenUsed="0"/>
+    <w:lsdException w:name="Medium Grid 2 Accent 1" w:semiHidden="0" w:uiPriority="68" w:unhideWhenUsed="0"/>
+    <w:lsdException w:name="Medium Grid 3 Accent 1" w:semiHidden="0" w:uiPriority="69" w:unhideWhenUsed="0"/>
+    <w:lsdException w:name="Dark List Accent 1" w:semiHidden="0" w:uiPriority="70" w:unhideWhenUsed="0"/>
+    <w:lsdException w:name="Colorful Shading Accent 1" w:semiHidden="0" w:uiPriority="71" w:unhideWhenUsed="0"/>
+    <w:lsdException w:name="Colorful List Accent 1" w:semiHidden="0" w:uiPriority="72" w:unhideWhenUsed="0"/>
+    <w:lsdException w:name="Colorful Grid Accent 1" w:semiHidden="0" w:uiPriority="73" w:unhideWhenUsed="0"/>
+    <w:lsdException w:name="Light Shading Accent 2" w:semiHidden="0" w:uiPriority="60" w:unhideWhenUsed="0"/>
+    <w:lsdException w:name="Light List Accent 2" w:semiHidden="0" w:uiPriority="61" w:unhideWhenUsed="0"/>
+    <w:lsdException w:name="Light Grid Accent 2" w:semiHidden="0" w:uiPriority="62" w:unhideWhenUsed="0"/>
+    <w:lsdException w:name="Medium Shading 1 Accent 2" w:semiHidden="0" w:uiPriority="63" w:unhideWhenUsed="0"/>
+    <w:lsdException w:name="Medium Shading 2 Accent 2" w:semiHidden="0" w:uiPriority="64" w:unhideWhenUsed="0"/>
+    <w:lsdException w:name="Medium List 1 Accent 2" w:semiHidden="0" w:uiPriority="65" w:unhideWhenUsed="0"/>
+    <w:lsdException w:name="Medium List 2 Accent 2" w:semiHidden="0" w:uiPriority="66" w:unhideWhenUsed="0"/>
+    <w:lsdException w:name="Medium Grid 1 Accent 2" w:semiHidden="0" w:uiPriority="67" w:unhideWhenUsed="0"/>
+    <w:lsdException w:name="Medium Grid 2 Accent 2" w:semiHidden="0" w:uiPriority="68" w:unhideWhenUsed="0"/>
+    <w:lsdException w:name="Medium Grid 3 Accent 2" w:semiHidden="0" w:uiPriority="69" w:unhideWhenUsed="0"/>
+    <w:lsdException w:name="Dark List Accent 2" w:semiHidden="0" w:uiPriority="70" w:unhideWhenUsed="0"/>
+    <w:lsdException w:name="Colorful Shading Accent 2" w:semiHidden="0" w:uiPriority="71" w:unhideWhenUsed="0"/>
+    <w:lsdException w:name="Colorful List Accent 2" w:semiHidden="0" w:uiPriority="72" w:unhideWhenUsed="0"/>
+    <w:lsdException w:name="Colorful Grid Accent 2" w:semiHidden="0" w:uiPriority="73" w:unhideWhenUsed="0"/>
+    <w:lsdException w:name="Light Shading Accent 3" w:semiHidden="0" w:uiPriority="60" w:unhideWhenUsed="0"/>
+    <w:lsdException w:name="Light List Accent 3" w:semiHidden="0" w:uiPriority="61" w:unhideWhenUsed="0"/>
+    <w:lsdException w:name="Light Grid Accent 3" w:semiHidden="0" w:uiPriority="62" w:unhideWhenUsed="0"/>
+    <w:lsdException w:name="Medium Shading 1 Accent 3" w:semiHidden="0" w:uiPriority="63" w:unhideWhenUsed="0"/>
+    <w:lsdException w:name="Medium Shading 2 Accent 3" w:semiHidden="0" w:uiPriority="64" w:unhideWhenUsed="0"/>
+    <w:lsdException w:name="Medium List 1 Accent 3" w:semiHidden="0" w:uiPriority="65" w:unhideWhenUsed="0"/>
+    <w:lsdException w:name="Medium List 2 Accent 3" w:semiHidden="0" w:uiPriority="66" w:unhideWhenUsed="0"/>
+    <w:lsdException w:name="Medium Grid 1 Accent 3" w:semiHidden="0" w:uiPriority="67" w:unhideWhenUsed="0"/>
+    <w:lsdException w:name="Medium Grid 2 Accent 3" w:semiHidden="0" w:uiPriority="68" w:unhideWhenUsed="0"/>
+    <w:lsdException w:name="Medium Grid 3 Accent 3" w:semiHidden="0" w:uiPriority="69" w:unhideWhenUsed="0"/>
+    <w:lsdException w:name="Dark List Accent 3" w:semiHidden="0" w:uiPriority="70" w:unhideWhenUsed="0"/>
+    <w:lsdException w:name="Colorful Shading Accent 3" w:semiHidden="0" w:uiPriority="71" w:unhideWhenUsed="0"/>
+    <w:lsdException w:name="Colorful List Accent 3" w:semiHidden="0" w:uiPriority="72" w:unhideWhenUsed="0"/>
+    <w:lsdException w:name="Colorful Grid Accent 3" w:semiHidden="0" w:uiPriority="73" w:unhideWhenUsed="0"/>
+    <w:lsdException w:name="Light Shading Accent 4" w:semiHidden="0" w:uiPriority="60" w:unhideWhenUsed="0"/>
+    <w:lsdException w:name="Light List Accent 4" w:semiHidden="0" w:uiPriority="61" w:unhideWhenUsed="0"/>
+    <w:lsdException w:name="Light Grid Accent 4" w:semiHidden="0" w:uiPriority="62" w:unhideWhenUsed="0"/>
+    <w:lsdException w:name="Medium Shading 1 Accent 4" w:semiHidden="0" w:uiPriority="63" w:unhideWhenUsed="0"/>
+    <w:lsdException w:name="Medium Shading 2 Accent 4" w:semiHidden="0" w:uiPriority="64" w:unhideWhenUsed="0"/>
+    <w:lsdException w:name="Medium List 1 Accent 4" w:semiHidden="0" w:uiPriority="65" w:unhideWhenUsed="0"/>
+    <w:lsdException w:name="Medium List 2 Accent 4" w:semiHidden="0" w:uiPriority="66" w:unhideWhenUsed="0"/>
+    <w:lsdException w:name="Medium Grid 1 Accent 4" w:semiHidden="0" w:uiPriority="67" w:unhideWhenUsed="0"/>
+    <w:lsdException w:name="Medium Grid 2 Accent 4" w:semiHidden="0" w:uiPriority="68" w:unhideWhenUsed="0"/>
+    <w:lsdException w:name="Medium Grid 3 Accent 4" w:semiHidden="0" w:uiPriority="69" w:unhideWhenUsed="0"/>
+    <w:lsdException w:name="Dark List Accent 4" w:semiHidden="0" w:uiPriority="70" w:unhideWhenUsed="0"/>
+    <w:lsdException w:name="Colorful Shading Accent 4" w:semiHidden="0" w:uiPriority="71" w:unhideWhenUsed="0"/>
+    <w:lsdException w:name="Colorful List Accent 4" w:semiHidden="0" w:uiPriority="72" w:unhideWhenUsed="0"/>
+    <w:lsdException w:name="Colorful Grid Accent 4" w:semiHidden="0" w:uiPriority="73" w:unhideWhenUsed="0"/>
+    <w:lsdException w:name="Light Shading Accent 5" w:semiHidden="0" w:uiPriority="60" w:unhideWhenUsed="0"/>
+    <w:lsdException w:name="Light List Accent 5" w:semiHidden="0" w:uiPriority="61" w:unhideWhenUsed="0"/>
+    <w:lsdException w:name="Light Grid Accent 5" w:semiHidden="0" w:uiPriority="62" w:unhideWhenUsed="0"/>
+    <w:lsdException w:name="Medium Shading 1 Accent 5" w:semiHidden="0" w:uiPriority="63" w:unhideWhenUsed="0"/>
+    <w:lsdException w:name="Medium Shading 2 Accent 5" w:semiHidden="0" w:uiPriority="64" w:unhideWhenUsed="0"/>
+    <w:lsdException w:name="Medium List 1 Accent 5" w:semiHidden="0" w:uiPriority="65" w:unhideWhenUsed="0"/>
+    <w:lsdException w:name="Medium List 2 Accent 5" w:semiHidden="0" w:uiPriority="66" w:unhideWhenUsed="0"/>
+    <w:lsdException w:name="Medium Grid 1 Accent 5" w:semiHidden="0" w:uiPriority="67" w:unhideWhenUsed="0"/>
+    <w:lsdException w:name="Medium Grid 2 Accent 5" w:semiHidden="0" w:uiPriority="68" w:unhideWhenUsed="0"/>
+    <w:lsdException w:name="Medium Grid 3 Accent 5" w:semiHidden="0" w:uiPriority="69" w:unhideWhenUsed="0"/>
+    <w:lsdException w:name="Dark List Accent 5" w:semiHidden="0" w:uiPriority="70" w:unhideWhenUsed="0"/>
+    <w:lsdException w:name="Colorful Shading Accent 5" w:semiHidden="0" w:uiPriority="71" w:unhideWhenUsed="0"/>
+    <w:lsdException w:name="Colorful List Accent 5" w:semiHidden="0" w:uiPriority="72" w:unhideWhenUsed="0"/>
+    <w:lsdException w:name="Colorful Grid Accent 5" w:semiHidden="0" w:uiPriority="73" w:unhideWhenUsed="0"/>
+    <w:lsdException w:name="Light Shading Accent 6" w:semiHidden="0" w:uiPriority="60" w:unhideWhenUsed="0"/>
+    <w:lsdException w:name="Light List Accent 6" w:semiHidden="0" w:uiPriority="61" w:unhideWhenUsed="0"/>
+    <w:lsdException w:name="Light Grid Accent 6" w:semiHidden="0" w:uiPriority="62" w:unhideWhenUsed="0"/>
+    <w:lsdException w:name="Medium Shading 1 Accent 6" w:semiHidden="0" w:uiPriority="63" w:unhideWhenUsed="0"/>
+    <w:lsdException w:name="Medium Shading 2 Accent 6" w:semiHidden="0" w:uiPriority="64" w:unhideWhenUsed="0"/>
+    <w:lsdException w:name="Medium List 1 Accent 6" w:semiHidden="0" w:uiPriority="65" w:unhideWhenUsed="0"/>
+    <w:lsdException w:name="Medium List 2 Accent 6" w:semiHidden="0" w:uiPriority="66" w:unhideWhenUsed="0"/>
+    <w:lsdException w:name="Medium Grid 1 Accent 6" w:semiHidden="0" w:uiPriority="67" w:unhideWhenUsed="0"/>
+    <w:lsdException w:name="Medium Grid 2 Accent 6" w:semiHidden="0" w:uiPriority="68" w:unhideWhenUsed="0"/>
+    <w:lsdException w:name="Medium Grid 3 Accent 6" w:semiHidden="0" w:uiPriority="69" w:unhideWhenUsed="0"/>
+    <w:lsdException w:name="Dark List Accent 6" w:semiHidden="0" w:uiPriority="70" w:unhideWhenUsed="0"/>
+    <w:lsdException w:name="Colorful Shading Accent 6" w:semiHidden="0" w:uiPriority="71" w:unhideWhenUsed="0"/>
+    <w:lsdException w:name="Colorful List Accent 6" w:semiHidden="0" w:uiPriority="72" w:unhideWhenUsed="0"/>
+    <w:lsdException w:name="Colorful Grid Accent 6" w:semiHidden="0" w:uiPriority="73" w:unhideWhenUsed="0"/>
+    <w:lsdException w:name="Subtle Emphasis" w:semiHidden="0" w:uiPriority="19" w:unhideWhenUsed="0" w:qFormat="1"/>
+    <w:lsdException w:name="Intense Emphasis" w:semiHidden="0" w:uiPriority="21" w:unhideWhenUsed="0" w:qFormat="1"/>
+    <w:lsdException w:name="Subtle Reference" w:semiHidden="0" w:uiPriority="31" w:unhideWhenUsed="0" w:qFormat="1"/>
+    <w:lsdException w:name="Intense Reference" w:semiHidden="0" w:uiPriority="32" w:unhideWhenUsed="0" w:qFormat="1"/>
+    <w:lsdException w:name="Book Title" w:semiHidden="0" w:uiPriority="33" w:unhideWhenUsed="0" w:qFormat="1"/>
+    <w:lsdException w:name="Bibliography" w:uiPriority="37"/>
+    <w:lsdException w:name="TOC Heading" w:uiPriority="39" w:qFormat="1"/>
+  </w:latentStyles>
+  <w:style w:type="paragraph" w:default="1" w:styleId="Normal">
+    <w:name w:val="Normal"/>
+    <w:qFormat/>
+  </w:style>
+  <w:style w:type="paragraph" w:styleId="Heading1">
+    <w:name w:val="heading 1"/>
+    <w:basedOn w:val="Normal"/>
+    <w:next w:val="Normal"/>
+    <w:link w:val="Heading1Char"/>
+    <w:uiPriority w:val="9"/>
+    <w:qFormat/>
+    <w:rsid w:val="007C3FBC"/>
+    <w:pPr>
+      <w:keepNext/>
+      <w:keepLines/>
+      <w:spacing w:before="480" w:after="0"/>
+      <w:outlineLvl w:val="0"/>
+    </w:pPr>
+    <w:rPr>
+      <w:rFonts w:asciiTheme="majorHAnsi" w:eastAsiaTheme="majorEastAsia" w:hAnsiTheme="majorHAnsi" w:cstheme="majorBidi"/>
+      <w:b/>
+      <w:bCs/>
+      <w:color w:val="365F91" w:themeColor="accent1" w:themeShade="BF"/>
+      <w:sz w:val="28"/>
+      <w:szCs w:val="28"/>
+    </w:rPr>
+  </w:style>
+  <w:style w:type="character" w:default="1" w:styleId="DefaultParagraphFont">
+    <w:name w:val="Default Paragraph Font"/>
+    <w:uiPriority w:val="1"/>
+    <w:semiHidden/>
+    <w:unhideWhenUsed/>
+  </w:style>
+  <w:style w:type="table" w:default="1" w:styleId="TableNormal">
+    <w:name w:val="Normal Table"/>
+    <w:uiPriority w:val="99"/>
+    <w:semiHidden/>
+    <w:unhideWhenUsed/>
+    <w:tblPr>
+      <w:tblInd w:w="0" w:type="dxa"/>
+      <w:tblCellMar>
+        <w:top w:w="0" w:type="dxa"/>
+        <w:left w:w="108" w:type="dxa"/>
+        <w:bottom w:w="0" w:type="dxa"/>
+        <w:right w:w="108" w:type="dxa"/>
+      </w:tblCellMar>
+    </w:tblPr>
+  </w:style>
+  <w:style w:type="numbering" w:default="1" w:styleId="NoList">
+    <w:name w:val="No List"/>
+    <w:uiPriority w:val="99"/>
+    <w:semiHidden/>
+    <w:unhideWhenUsed/>
+  </w:style>
+  <w:style w:type="character" w:customStyle="1" w:styleId="Heading1Char">
+    <w:name w:val="Heading 1 Char"/>
+    <w:basedOn w:val="DefaultParagraphFont"/>
+    <w:link w:val="Heading1"/>
+    <w:uiPriority w:val="9"/>
+    <w:rsid w:val="007C3FBC"/>
+    <w:rPr>
+      <w:rFonts w:asciiTheme="majorHAnsi" w:eastAsiaTheme="majorEastAsia" w:hAnsiTheme="majorHAnsi" w:cstheme="majorBidi"/>
+      <w:b/>
+      <w:bCs/>
+      <w:color w:val="365F91" w:themeColor="accent1" w:themeShade="BF"/>
+      <w:sz w:val="28"/>
+      <w:szCs w:val="28"/>
+    </w:rPr>
+  </w:style>
+  <w:style w:type="paragraph" w:styleId="Subtitle">
+    <w:name w:val="Subtitle"/>
+    <w:basedOn w:val="Normal"/>
+    <w:next w:val="Normal"/>
+    <w:link w:val="SubtitleChar"/>
+    <w:uiPriority w:val="11"/>
+    <w:qFormat/>
+    <w:rsid w:val="00966BEF"/>
+    <w:pPr>
+      <w:numPr>
+        <w:ilvl w:val="1"/>
+      </w:numPr>
+    </w:pPr>
+    <w:rPr>
+      <w:rFonts w:asciiTheme="majorHAnsi" w:eastAsiaTheme="majorEastAsia" w:hAnsiTheme="majorHAnsi" w:cstheme="majorBidi"/>
+      <w:i/>
+      <w:iCs/>
+      <w:color w:val="4F81BD" w:themeColor="accent1"/>
+      <w:spacing w:val="15"/>
+      <w:sz w:val="24"/>
+      <w:szCs w:val="24"/>
+    </w:rPr>
+  </w:style>
+  <w:style w:type="character" w:customStyle="1" w:styleId="SubtitleChar">
+    <w:name w:val="Subtitle Char"/>
+    <w:basedOn w:val="DefaultParagraphFont"/>
+    <w:link w:val="Subtitle"/>
+    <w:uiPriority w:val="11"/>
+    <w:rsid w:val="00966BEF"/>
+    <w:rPr>
+      <w:rFonts w:asciiTheme="majorHAnsi" w:eastAsiaTheme="majorEastAsia" w:hAnsiTheme="majorHAnsi" w:cstheme="majorBidi"/>
+      <w:i/>
+      <w:iCs/>
+      <w:color w:val="4F81BD" w:themeColor="accent1"/>
+      <w:spacing w:val="15"/>
+      <w:sz w:val="24"/>
+      <w:szCs w:val="24"/>
+    </w:rPr>
+  </w:style>
+  <w:style w:type="paragraph" w:styleId="ListParagraph">
+    <w:name w:val="List Paragraph"/>
+    <w:basedOn w:val="Normal"/>
+    <w:uiPriority w:val="34"/>
+    <w:qFormat/>
+    <w:rsid w:val="009B16F4"/>
+    <w:pPr>
+      <w:ind w:left="720"/>
+      <w:contextualSpacing/>
+    </w:pPr>
+  </w:style>
+  <w:style w:type="table" w:styleId="LightShading">
+    <w:name w:val="Light Shading"/>
+    <w:basedOn w:val="TableNormal"/>
+    <w:uiPriority w:val="60"/>
+    <w:rsid w:val="00C00CBA"/>
+    <w:pPr>
+      <w:spacing w:after="0" w:line="240" w:lineRule="auto"/>
+    </w:pPr>
+    <w:rPr>
+      <w:color w:val="000000" w:themeColor="text1" w:themeShade="BF"/>
+    </w:rPr>
+    <w:tblPr>
+      <w:tblStyleRowBandSize w:val="1"/>
+      <w:tblStyleColBandSize w:val="1"/>
+      <w:tblBorders>
+        <w:top w:val="single" w:sz="8" w:space="0" w:color="000000" w:themeColor="text1"/>
+        <w:bottom w:val="single" w:sz="8" w:space="0" w:color="000000" w:themeColor="text1"/>
+      </w:tblBorders>
+    </w:tblPr>
+    <w:tblStylePr w:type="firstRow">
+      <w:pPr>
+        <w:spacing w:before="0" w:after="0" w:line="240" w:lineRule="auto"/>
+      </w:pPr>
+      <w:rPr>
+        <w:b/>
+        <w:bCs/>
+      </w:rPr>
+      <w:tblPr/>
+      <w:tcPr>
+        <w:tcBorders>
+          <w:top w:val="single" w:sz="8" w:space="0" w:color="000000" w:themeColor="text1"/>
+          <w:left w:val="nil"/>
+          <w:bottom w:val="single" w:sz="8" w:space="0" w:color="000000" w:themeColor="text1"/>
+          <w:right w:val="nil"/>
+          <w:insideH w:val="nil"/>
+          <w:insideV w:val="nil"/>
+        </w:tcBorders>
+      </w:tcPr>
+    </w:tblStylePr>
+    <w:tblStylePr w:type="lastRow">
+      <w:pPr>
+        <w:spacing w:before="0" w:after="0" w:line="240" w:lineRule="auto"/>
+      </w:pPr>
+      <w:rPr>
+        <w:b/>
+        <w:bCs/>
+      </w:rPr>
+      <w:tblPr/>
+      <w:tcPr>
+        <w:tcBorders>
+          <w:top w:val="single" w:sz="8" w:space="0" w:color="000000" w:themeColor="text1"/>
+          <w:left w:val="nil"/>
+          <w:bottom w:val="single" w:sz="8" w:space="0" w:color="000000" w:themeColor="text1"/>
+          <w:right w:val="nil"/>
+          <w:insideH w:val="nil"/>
+          <w:insideV w:val="nil"/>
+        </w:tcBorders>
+      </w:tcPr>
+    </w:tblStylePr>
+    <w:tblStylePr w:type="firstCol">
+      <w:rPr>
+        <w:b/>
+        <w:bCs/>
+      </w:rPr>
+    </w:tblStylePr>
+    <w:tblStylePr w:type="lastCol">
+      <w:rPr>
+        <w:b/>
+        <w:bCs/>
+      </w:rPr>
+    </w:tblStylePr>
+    <w:tblStylePr w:type="band1Vert">
+      <w:tblPr/>
+      <w:tcPr>
+        <w:tcBorders>
+          <w:left w:val="nil"/>
+          <w:right w:val="nil"/>
+          <w:insideH w:val="nil"/>
+          <w:insideV w:val="nil"/>
+        </w:tcBorders>
+        <w:shd w:val="clear" w:color="auto" w:fill="C0C0C0" w:themeFill="text1" w:themeFillTint="3F"/>
+      </w:tcPr>
+    </w:tblStylePr>
+    <w:tblStylePr w:type="band1Horz">
+      <w:tblPr/>
+      <w:tcPr>
+        <w:tcBorders>
+          <w:left w:val="nil"/>
+          <w:right w:val="nil"/>
+          <w:insideH w:val="nil"/>
+          <w:insideV w:val="nil"/>
+        </w:tcBorders>
+        <w:shd w:val="clear" w:color="auto" w:fill="C0C0C0" w:themeFill="text1" w:themeFillTint="3F"/>
+      </w:tcPr>
+    </w:tblStylePr>
+  </w:style>
+  <w:style w:type="table" w:styleId="TableGrid">
+    <w:name w:val="Table Grid"/>
+    <w:basedOn w:val="TableNormal"/>
+    <w:uiPriority w:val="59"/>
+    <w:rsid w:val="00F75C4F"/>
+    <w:pPr>
+      <w:spacing w:after="0" w:line="240" w:lineRule="auto"/>
+    </w:pPr>
+    <w:tblPr>
+      <w:tblBorders>
+        <w:top w:val="single" w:sz="4" w:space="0" w:color="auto"/>
+        <w:left w:val="single" w:sz="4" w:space="0" w:color="auto"/>
+        <w:bottom w:val="single" w:sz="4" w:space="0" w:color="auto"/>
+        <w:right w:val="single" w:sz="4" w:space="0" w:color="auto"/>
+        <w:insideH w:val="single" w:sz="4" w:space="0" w:color="auto"/>
+        <w:insideV w:val="single" w:sz="4" w:space="0" w:color="auto"/>
+      </w:tblBorders>
+    </w:tblPr>
+  </w:style>
+  <w:style w:type="table" w:styleId="LightShading-Accent1">
+    <w:name w:val="Light Shading Accent 1"/>
+    <w:basedOn w:val="TableNormal"/>
+    <w:uiPriority w:val="60"/>
+    <w:rsid w:val="00F75C4F"/>
+    <w:pPr>
+      <w:spacing w:after="0" w:line="240" w:lineRule="auto"/>
+    </w:pPr>
+    <w:rPr>
+      <w:color w:val="365F91" w:themeColor="accent1" w:themeShade="BF"/>
+    </w:rPr>
+    <w:tblPr>
+      <w:tblStyleRowBandSize w:val="1"/>
+      <w:tblStyleColBandSize w:val="1"/>
+      <w:tblBorders>
+        <w:top w:val="single" w:sz="8" w:space="0" w:color="4F81BD" w:themeColor="accent1"/>
+        <w:bottom w:val="single" w:sz="8" w:space="0" w:color="4F81BD" w:themeColor="accent1"/>
+      </w:tblBorders>
+    </w:tblPr>
+    <w:tblStylePr w:type="firstRow">
+      <w:pPr>
+        <w:spacing w:before="0" w:after="0" w:line="240" w:lineRule="auto"/>
+      </w:pPr>
+      <w:rPr>
+        <w:b/>
+        <w:bCs/>
+      </w:rPr>
+      <w:tblPr/>
+      <w:tcPr>
+        <w:tcBorders>
+          <w:top w:val="single" w:sz="8" w:space="0" w:color="4F81BD" w:themeColor="accent1"/>
+          <w:left w:val="nil"/>
+          <w:bottom w:val="single" w:sz="8" w:space="0" w:color="4F81BD" w:themeColor="accent1"/>
+          <w:right w:val="nil"/>
+          <w:insideH w:val="nil"/>
+          <w:insideV w:val="nil"/>
+        </w:tcBorders>
+      </w:tcPr>
+    </w:tblStylePr>
+    <w:tblStylePr w:type="lastRow">
+      <w:pPr>
+        <w:spacing w:before="0" w:after="0" w:line="240" w:lineRule="auto"/>
+      </w:pPr>
+      <w:rPr>
+        <w:b/>
+        <w:bCs/>
+      </w:rPr>
+      <w:tblPr/>
+      <w:tcPr>
+        <w:tcBorders>
+          <w:top w:val="single" w:sz="8" w:space="0" w:color="4F81BD" w:themeColor="accent1"/>
+          <w:left w:val="nil"/>
+          <w:bottom w:val="single" w:sz="8" w:space="0" w:color="4F81BD" w:themeColor="accent1"/>
+          <w:right w:val="nil"/>
+          <w:insideH w:val="nil"/>
+          <w:insideV w:val="nil"/>
+        </w:tcBorders>
+      </w:tcPr>
+    </w:tblStylePr>
+    <w:tblStylePr w:type="firstCol">
+      <w:rPr>
+        <w:b/>
+        <w:bCs/>
+      </w:rPr>
+    </w:tblStylePr>
+    <w:tblStylePr w:type="lastCol">
+      <w:rPr>
+        <w:b/>
+        <w:bCs/>
+      </w:rPr>
+    </w:tblStylePr>
+    <w:tblStylePr w:type="band1Vert">
+      <w:tblPr/>
+      <w:tcPr>
+        <w:tcBorders>
+          <w:left w:val="nil"/>
+          <w:right w:val="nil"/>
+          <w:insideH w:val="nil"/>
+          <w:insideV w:val="nil"/>
+        </w:tcBorders>
+        <w:shd w:val="clear" w:color="auto" w:fill="D3DFEE" w:themeFill="accent1" w:themeFillTint="3F"/>
+      </w:tcPr>
+    </w:tblStylePr>
+    <w:tblStylePr w:type="band1Horz">
+      <w:tblPr/>
+      <w:tcPr>
+        <w:tcBorders>
+          <w:left w:val="nil"/>
+          <w:right w:val="nil"/>
+          <w:insideH w:val="nil"/>
+          <w:insideV w:val="nil"/>
+        </w:tcBorders>
+        <w:shd w:val="clear" w:color="auto" w:fill="D3DFEE" w:themeFill="accent1" w:themeFillTint="3F"/>
+      </w:tcPr>
+    </w:tblStylePr>
+  </w:style>
+  <w:style w:type="table" w:styleId="LightShading-Accent4">
+    <w:name w:val="Light Shading Accent 4"/>
+    <w:basedOn w:val="TableNormal"/>
+    <w:uiPriority w:val="60"/>
+    <w:rsid w:val="001977B6"/>
+    <w:pPr>
+      <w:spacing w:after="0" w:line="240" w:lineRule="auto"/>
+    </w:pPr>
+    <w:rPr>
+      <w:color w:val="5F497A" w:themeColor="accent4" w:themeShade="BF"/>
+    </w:rPr>
+    <w:tblPr>
+      <w:tblStyleRowBandSize w:val="1"/>
+      <w:tblStyleColBandSize w:val="1"/>
+      <w:tblBorders>
+        <w:top w:val="single" w:sz="8" w:space="0" w:color="8064A2" w:themeColor="accent4"/>
+        <w:bottom w:val="single" w:sz="8" w:space="0" w:color="8064A2" w:themeColor="accent4"/>
+      </w:tblBorders>
+    </w:tblPr>
+    <w:tblStylePr w:type="firstRow">
+      <w:pPr>
+        <w:spacing w:before="0" w:after="0" w:line="240" w:lineRule="auto"/>
+      </w:pPr>
+      <w:rPr>
+        <w:b/>
+        <w:bCs/>
+      </w:rPr>
+      <w:tblPr/>
+      <w:tcPr>
+        <w:tcBorders>
+          <w:top w:val="single" w:sz="8" w:space="0" w:color="8064A2" w:themeColor="accent4"/>
+          <w:left w:val="nil"/>
+          <w:bottom w:val="single" w:sz="8" w:space="0" w:color="8064A2" w:themeColor="accent4"/>
+          <w:right w:val="nil"/>
+          <w:insideH w:val="nil"/>
+          <w:insideV w:val="nil"/>
+        </w:tcBorders>
+      </w:tcPr>
+    </w:tblStylePr>
+    <w:tblStylePr w:type="lastRow">
+      <w:pPr>
+        <w:spacing w:before="0" w:after="0" w:line="240" w:lineRule="auto"/>
+      </w:pPr>
+      <w:rPr>
+        <w:b/>
+        <w:bCs/>
+      </w:rPr>
+      <w:tblPr/>
+      <w:tcPr>
+        <w:tcBorders>
+          <w:top w:val="single" w:sz="8" w:space="0" w:color="8064A2" w:themeColor="accent4"/>
+          <w:left w:val="nil"/>
+          <w:bottom w:val="single" w:sz="8" w:space="0" w:color="8064A2" w:themeColor="accent4"/>
+          <w:right w:val="nil"/>
+          <w:insideH w:val="nil"/>
+          <w:insideV w:val="nil"/>
+        </w:tcBorders>
+      </w:tcPr>
+    </w:tblStylePr>
+    <w:tblStylePr w:type="firstCol">
+      <w:rPr>
+        <w:b/>
+        <w:bCs/>
+      </w:rPr>
+    </w:tblStylePr>
+    <w:tblStylePr w:type="lastCol">
+      <w:rPr>
+        <w:b/>
+        <w:bCs/>
+      </w:rPr>
+    </w:tblStylePr>
+    <w:tblStylePr w:type="band1Vert">
+      <w:tblPr/>
+      <w:tcPr>
+        <w:tcBorders>
+          <w:left w:val="nil"/>
+          <w:right w:val="nil"/>
+          <w:insideH w:val="nil"/>
+          <w:insideV w:val="nil"/>
+        </w:tcBorders>
+        <w:shd w:val="clear" w:color="auto" w:fill="DFD8E8" w:themeFill="accent4" w:themeFillTint="3F"/>
+      </w:tcPr>
+    </w:tblStylePr>
+    <w:tblStylePr w:type="band1Horz">
+      <w:tblPr/>
+      <w:tcPr>
+        <w:tcBorders>
+          <w:left w:val="nil"/>
+          <w:right w:val="nil"/>
+          <w:insideH w:val="nil"/>
+          <w:insideV w:val="nil"/>
+        </w:tcBorders>
+        <w:shd w:val="clear" w:color="auto" w:fill="DFD8E8" w:themeFill="accent4" w:themeFillTint="3F"/>
+      </w:tcPr>
+    </w:tblStylePr>
+  </w:style>
+  <w:style w:type="paragraph" w:styleId="BalloonText">
+    <w:name w:val="Balloon Text"/>
+    <w:basedOn w:val="Normal"/>
+    <w:link w:val="BalloonTextChar"/>
+    <w:uiPriority w:val="99"/>
+    <w:semiHidden/>
+    <w:unhideWhenUsed/>
+    <w:rsid w:val="00DB725B"/>
+    <w:pPr>
+      <w:spacing w:after="0" w:line="240" w:lineRule="auto"/>
+    </w:pPr>
+    <w:rPr>
+      <w:rFonts w:ascii="Tahoma" w:hAnsi="Tahoma" w:cs="Tahoma"/>
+      <w:sz w:val="16"/>
+      <w:szCs w:val="16"/>
+    </w:rPr>
+  </w:style>
+  <w:style w:type="character" w:customStyle="1" w:styleId="BalloonTextChar">
+    <w:name w:val="Balloon Text Char"/>
+    <w:basedOn w:val="DefaultParagraphFont"/>
+    <w:link w:val="BalloonText"/>
+    <w:uiPriority w:val="99"/>
+    <w:semiHidden/>
+    <w:rsid w:val="00DB725B"/>
+    <w:rPr>
+      <w:rFonts w:ascii="Tahoma" w:hAnsi="Tahoma" w:cs="Tahoma"/>
+      <w:sz w:val="16"/>
+      <w:szCs w:val="16"/>
+    </w:rPr>
+  </w:style>
+  <w:style w:type="character" w:styleId="Hyperlink">
+    <w:name w:val="Hyperlink"/>
+    <w:basedOn w:val="DefaultParagraphFont"/>
+    <w:uiPriority w:val="99"/>
+    <w:unhideWhenUsed/>
+    <w:rsid w:val="006C044E"/>
+    <w:rPr>
+      <w:color w:val="0000FF" w:themeColor="hyperlink"/>
+      <w:u w:val="single"/>
+    </w:rPr>
+  </w:style>
+  <w:style w:type="character" w:styleId="CommentReference">
+    <w:name w:val="annotation reference"/>
+    <w:basedOn w:val="DefaultParagraphFont"/>
+    <w:uiPriority w:val="99"/>
+    <w:semiHidden/>
+    <w:unhideWhenUsed/>
+    <w:rsid w:val="00C57C94"/>
+    <w:rPr>
+      <w:sz w:val="16"/>
+      <w:szCs w:val="16"/>
+    </w:rPr>
+  </w:style>
+  <w:style w:type="paragraph" w:styleId="CommentText">
+    <w:name w:val="annotation text"/>
+    <w:basedOn w:val="Normal"/>
+    <w:link w:val="CommentTextChar"/>
+    <w:uiPriority w:val="99"/>
+    <w:semiHidden/>
+    <w:unhideWhenUsed/>
+    <w:rsid w:val="00C57C94"/>
+    <w:pPr>
+      <w:spacing w:line="240" w:lineRule="auto"/>
+    </w:pPr>
+    <w:rPr>
+      <w:sz w:val="20"/>
+      <w:szCs w:val="20"/>
+    </w:rPr>
+  </w:style>
+  <w:style w:type="character" w:customStyle="1" w:styleId="CommentTextChar">
+    <w:name w:val="Comment Text Char"/>
+    <w:basedOn w:val="DefaultParagraphFont"/>
+    <w:link w:val="CommentText"/>
+    <w:uiPriority w:val="99"/>
+    <w:semiHidden/>
+    <w:rsid w:val="00C57C94"/>
+    <w:rPr>
+      <w:sz w:val="20"/>
+      <w:szCs w:val="20"/>
+    </w:rPr>
+  </w:style>
+  <w:style w:type="paragraph" w:styleId="CommentSubject">
+    <w:name w:val="annotation subject"/>
+    <w:basedOn w:val="CommentText"/>
+    <w:next w:val="CommentText"/>
+    <w:link w:val="CommentSubjectChar"/>
+    <w:uiPriority w:val="99"/>
+    <w:semiHidden/>
+    <w:unhideWhenUsed/>
+    <w:rsid w:val="00C57C94"/>
+    <w:rPr>
+      <w:b/>
+      <w:bCs/>
+    </w:rPr>
+  </w:style>
+  <w:style w:type="character" w:customStyle="1" w:styleId="CommentSubjectChar">
+    <w:name w:val="Comment Subject Char"/>
+    <w:basedOn w:val="CommentTextChar"/>
+    <w:link w:val="CommentSubject"/>
+    <w:uiPriority w:val="99"/>
+    <w:semiHidden/>
+    <w:rsid w:val="00C57C94"/>
+    <w:rPr>
+      <w:b/>
+      <w:bCs/>
+      <w:sz w:val="20"/>
+      <w:szCs w:val="20"/>
+    </w:rPr>
+  </w:style>
+  <w:style w:type="character" w:styleId="FollowedHyperlink">
+    <w:name w:val="FollowedHyperlink"/>
+    <w:basedOn w:val="DefaultParagraphFont"/>
+    <w:uiPriority w:val="99"/>
+    <w:semiHidden/>
+    <w:unhideWhenUsed/>
+    <w:rsid w:val="00345916"/>
+    <w:rPr>
+      <w:color w:val="800080" w:themeColor="followedHyperlink"/>
+      <w:u w:val="single"/>
+    </w:rPr>
+  </w:style>
+</w:styles>
+</file>
+
+<file path=word/stylesWithEffects.xml><?xml version="1.0" encoding="utf-8"?>
+<w:styles xmlns:wpc="http://schemas.microsoft.com/office/word/2010/wordprocessingCanvas" xmlns:mc="http://schemas.openxmlformats.org/markup-compatibility/2006" xmlns:o="urn:schemas-microsoft-com:office:office" xmlns:r="http://schemas.openxmlformats.org/officeDocument/2006/relationships" xmlns:m="http://schemas.openxmlformats.org/officeDocument/2006/math" xmlns:v="urn:schemas-microsoft-com:vml" xmlns:wp14="http://schemas.microsoft.com/office/word/2010/wordprocessingDrawing" xmlns:wp="http://schemas.openxmlformats.org/drawingml/2006/wordprocessingDrawing" xmlns:w10="urn:schemas-microsoft-com:office:word" xmlns:w="http://schemas.openxmlformats.org/wordprocessingml/2006/main" xmlns:w14="http://schemas.microsoft.com/office/word/2010/wordml" xmlns:wpg="http://schemas.microsoft.com/office/word/2010/wordprocessingGroup" xmlns:wpi="http://schemas.microsoft.com/office/word/2010/wordprocessingInk" xmlns:wne="http://schemas.microsoft.com/office/word/2006/wordml" xmlns:wps="http://schemas.microsoft.com/office/word/2010/wordprocessingShape" mc:Ignorable="w14 wp14">
+  <w:docDefaults>
+    <w:rPrDefault>
+      <w:rPr>
+        <w:rFonts w:asciiTheme="minorHAnsi" w:eastAsiaTheme="minorHAnsi" w:hAnsiTheme="minorHAnsi" w:cstheme="minorBidi"/>
+        <w:sz w:val="22"/>
+        <w:szCs w:val="22"/>
+        <w:lang w:val="en-US" w:eastAsia="en-US" w:bidi="ar-SA"/>
+      </w:rPr>
+    </w:rPrDefault>
+    <w:pPrDefault>
+      <w:pPr>
+        <w:spacing w:after="200" w:line="276" w:lineRule="auto"/>
+      </w:pPr>
+    </w:pPrDefault>
+  </w:docDefaults>
+  <w:latentStyles w:defLockedState="0" w:defUIPriority="99" w:defSemiHidden="1" w:defUnhideWhenUsed="1" w:defQFormat="0" w:count="267">
+    <w:lsdException w:name="Normal" w:semiHidden="0" w:uiPriority="0" w:unhideWhenUsed="0" w:qFormat="1"/>
+    <w:lsdException w:name="heading 1" w:semiHidden="0" w:uiPriority="9" w:unhideWhenUsed="0" w:qFormat="1"/>
+    <w:lsdException w:name="heading 2" w:uiPriority="9" w:qFormat="1"/>
+    <w:lsdException w:name="heading 3" w:uiPriority="9" w:qFormat="1"/>
+    <w:lsdException w:name="heading 4" w:uiPriority="9" w:qFormat="1"/>
+    <w:lsdException w:name="heading 5" w:uiPriority="9" w:qFormat="1"/>
+    <w:lsdException w:name="heading 6" w:uiPriority="9" w:qFormat="1"/>
+    <w:lsdException w:name="heading 7" w:uiPriority="9" w:qFormat="1"/>
+    <w:lsdException w:name="heading 8" w:uiPriority="9" w:qFormat="1"/>
+    <w:lsdException w:name="heading 9" w:uiPriority="9" w:qFormat="1"/>
+    <w:lsdException w:name="toc 1" w:uiPriority="39"/>
+    <w:lsdException w:name="toc 2" w:uiPriority="39"/>
+    <w:lsdException w:name="toc 3" w:uiPriority="39"/>
+    <w:lsdException w:name="toc 4" w:uiPriority="39"/>
+    <w:lsdException w:name="toc 5" w:uiPriority="39"/>
+    <w:lsdException w:name="toc 6" w:uiPriority="39"/>
+    <w:lsdException w:name="toc 7" w:uiPriority="39"/>
+    <w:lsdException w:name="toc 8" w:uiPriority="39"/>
+    <w:lsdException w:name="toc 9" w:uiPriority="39"/>
+    <w:lsdException w:name="caption" w:uiPriority="35" w:qFormat="1"/>
+    <w:lsdException w:name="Title" w:semiHidden="0" w:uiPriority="10" w:unhideWhenUsed="0" w:qFormat="1"/>
+    <w:lsdException w:name="Default Paragraph Font" w:uiPriority="1"/>
+    <w:lsdException w:name="Subtitle" w:semiHidden="0" w:uiPriority="11" w:unhideWhenUsed="0" w:qFormat="1"/>
+    <w:lsdException w:name="Strong" w:semiHidden="0" w:uiPriority="22" w:unhideWhenUsed="0" w:qFormat="1"/>
+    <w:lsdException w:name="Emphasis" w:semiHidden="0" w:uiPriority="20" w:unhideWhenUsed="0" w:qFormat="1"/>
+    <w:lsdException w:name="Table Grid" w:semiHidden="0" w:uiPriority="59" w:unhideWhenUsed="0"/>
+    <w:lsdException w:name="Placeholder Text" w:unhideWhenUsed="0"/>
+    <w:lsdException w:name="No Spacing" w:semiHidden="0" w:uiPriority="1" w:unhideWhenUsed="0" w:qFormat="1"/>
+    <w:lsdException w:name="Light Shading" w:semiHidden="0" w:uiPriority="60" w:unhideWhenUsed="0"/>
+    <w:lsdException w:name="Light List" w:semiHidden="0" w:uiPriority="61" w:unhideWhenUsed="0"/>
+    <w:lsdException w:name="Light Grid" w:semiHidden="0" w:uiPriority="62" w:unhideWhenUsed="0"/>
+    <w:lsdException w:name="Medium Shading 1" w:semiHidden="0" w:uiPriority="63" w:unhideWhenUsed="0"/>
+    <w:lsdException w:name="Medium Shading 2" w:semiHidden="0" w:uiPriority="64" w:unhideWhenUsed="0"/>
+    <w:lsdException w:name="Medium List 1" w:semiHidden="0" w:uiPriority="65" w:unhideWhenUsed="0"/>
+    <w:lsdException w:name="Medium List 2" w:semiHidden="0" w:uiPriority="66" w:unhideWhenUsed="0"/>
+    <w:lsdException w:name="Medium Grid 1" w:semiHidden="0" w:uiPriority="67" w:unhideWhenUsed="0"/>
+    <w:lsdException w:name="Medium Grid 2" w:semiHidden="0" w:uiPriority="68" w:unhideWhenUsed="0"/>
+    <w:lsdException w:name="Medium Grid 3" w:semiHidden="0" w:uiPriority="69" w:unhideWhenUsed="0"/>
+    <w:lsdException w:name="Dark List" w:semiHidden="0" w:uiPriority="70" w:unhideWhenUsed="0"/>
+    <w:lsdException w:name="Colorful Shading" w:semiHidden="0" w:uiPriority="71" w:unhideWhenUsed="0"/>
+    <w:lsdException w:name="Colorful List" w:semiHidden="0" w:uiPriority="72" w:unhideWhenUsed="0"/>
+    <w:lsdException w:name="Colorful Grid" w:semiHidden="0" w:uiPriority="73" w:unhideWhenUsed="0"/>
+    <w:lsdException w:name="Light Shading Accent 1" w:semiHidden="0" w:uiPriority="60" w:unhideWhenUsed="0"/>
+    <w:lsdException w:name="Light List Accent 1" w:semiHidden="0" w:uiPriority="61" w:unhideWhenUsed="0"/>
+    <w:lsdException w:name="Light Grid Accent 1" w:semiHidden="0" w:uiPriority="62" w:unhideWhenUsed="0"/>
+    <w:lsdException w:name="Medium Shading 1 Accent 1" w:semiHidden="0" w:uiPriority="63" w:unhideWhenUsed="0"/>
+    <w:lsdException w:name="Medium Shading 2 Accent 1" w:semiHidden="0" w:uiPriority="64" w:unhideWhenUsed="0"/>
+    <w:lsdException w:name="Medium List 1 Accent 1" w:semiHidden="0" w:uiPriority="65" w:unhideWhenUsed="0"/>
+    <w:lsdException w:name="Revision" w:unhideWhenUsed="0"/>
+    <w:lsdException w:name="List Paragraph" w:semiHidden="0" w:uiPriority="34" w:unhideWhenUsed="0" w:qFormat="1"/>
+    <w:lsdException w:name="Quote" w:semiHidden="0" w:uiPriority="29" w:unhideWhenUsed="0" w:qFormat="1"/>
+    <w:lsdException w:name="Intense Quote" w:semiHidden="0" w:uiPriority="30" w:unhideWhenUsed="0" w:qFormat="1"/>
+    <w:lsdException w:name="Medium List 2 Accent 1" w:semiHidden="0" w:uiPriority="66" w:unhideWhenUsed="0"/>
+    <w:lsdException w:name="Medium Grid 1 Accent 1" w:semiHidden="0" w:uiPriority="67" w:unhideWhenUsed="0"/>
+    <w:lsdException w:name="Medium Grid 2 Accent 1" w:semiHidden="0" w:uiPriority="68" w:unhideWhenUsed="0"/>
+    <w:lsdException w:name="Medium Grid 3 Accent 1" w:semiHidden="0" w:uiPriority="69" w:unhideWhenUsed="0"/>
+    <w:lsdException w:name="Dark List Accent 1" w:semiHidden="0" w:uiPriority="70" w:unhideWhenUsed="0"/>
+    <w:lsdException w:name="Colorful Shading Accent 1" w:semiHidden="0" w:uiPriority="71" w:unhideWhenUsed="0"/>
+    <w:lsdException w:name="Colorful List Accent 1" w:semiHidden="0" w:uiPriority="72" w:unhideWhenUsed="0"/>
+    <w:lsdException w:name="Colorful Grid Accent 1" w:semiHidden="0" w:uiPriority="73" w:unhideWhenUsed="0"/>
+    <w:lsdException w:name="Light Shading Accent 2" w:semiHidden="0" w:uiPriority="60" w:unhideWhenUsed="0"/>
+    <w:lsdException w:name="Light List Accent 2" w:semiHidden="0" w:uiPriority="61" w:unhideWhenUsed="0"/>
+    <w:lsdException w:name="Light Grid Accent 2" w:semiHidden="0" w:uiPriority="62" w:unhideWhenUsed="0"/>
+    <w:lsdException w:name="Medium Shading 1 Accent 2" w:semiHidden="0" w:uiPriority="63" w:unhideWhenUsed="0"/>
+    <w:lsdException w:name="Medium Shading 2 Accent 2" w:semiHidden="0" w:uiPriority="64" w:unhideWhenUsed="0"/>
+    <w:lsdException w:name="Medium List 1 Accent 2" w:semiHidden="0" w:uiPriority="65" w:unhideWhenUsed="0"/>
+    <w:lsdException w:name="Medium List 2 Accent 2" w:semiHidden="0" w:uiPriority="66" w:unhideWhenUsed="0"/>
+    <w:lsdException w:name="Medium Grid 1 Accent 2" w:semiHidden="0" w:uiPriority="67" w:unhideWhenUsed="0"/>
+    <w:lsdException w:name="Medium Grid 2 Accent 2" w:semiHidden="0" w:uiPriority="68" w:unhideWhenUsed="0"/>
+    <w:lsdException w:name="Medium Grid 3 Accent 2" w:semiHidden="0" w:uiPriority="69" w:unhideWhenUsed="0"/>
+    <w:lsdException w:name="Dark List Accent 2" w:semiHidden="0" w:uiPriority="70" w:unhideWhenUsed="0"/>
+    <w:lsdException w:name="Colorful Shading Accent 2" w:semiHidden="0" w:uiPriority="71" w:unhideWhenUsed="0"/>
+    <w:lsdException w:name="Colorful List Accent 2" w:semiHidden="0" w:uiPriority="72" w:unhideWhenUsed="0"/>
+    <w:lsdException w:name="Colorful Grid Accent 2" w:semiHidden="0" w:uiPriority="73" w:unhideWhenUsed="0"/>
+    <w:lsdException w:name="Light Shading Accent 3" w:semiHidden="0" w:uiPriority="60" w:unhideWhenUsed="0"/>
+    <w:lsdException w:name="Light List Accent 3" w:semiHidden="0" w:uiPriority="61" w:unhideWhenUsed="0"/>
+    <w:lsdException w:name="Light Grid Accent 3" w:semiHidden="0" w:uiPriority="62" w:unhideWhenUsed="0"/>
+    <w:lsdException w:name="Medium Shading 1 Accent 3" w:semiHidden="0" w:uiPriority="63" w:unhideWhenUsed="0"/>
+    <w:lsdException w:name="Medium Shading 2 Accent 3" w:semiHidden="0" w:uiPriority="64" w:unhideWhenUsed="0"/>
+    <w:lsdException w:name="Medium List 1 Accent 3" w:semiHidden="0" w:uiPriority="65" w:unhideWhenUsed="0"/>
+    <w:lsdException w:name="Medium List 2 Accent 3" w:semiHidden="0" w:uiPriority="66" w:unhideWhenUsed="0"/>
+    <w:lsdException w:name="Medium Grid 1 Accent 3" w:semiHidden="0" w:uiPriority="67" w:unhideWhenUsed="0"/>
+    <w:lsdException w:name="Medium Grid 2 Accent 3" w:semiHidden="0" w:uiPriority="68" w:unhideWhenUsed="0"/>
+    <w:lsdException w:name="Medium Grid 3 Accent 3" w:semiHidden="0" w:uiPriority="69" w:unhideWhenUsed="0"/>
+    <w:lsdException w:name="Dark List Accent 3" w:semiHidden="0" w:uiPriority="70" w:unhideWhenUsed="0"/>
+    <w:lsdException w:name="Colorful Shading Accent 3" w:semiHidden="0" w:uiPriority="71" w:unhideWhenUsed="0"/>
+    <w:lsdException w:name="Colorful List Accent 3" w:semiHidden="0" w:uiPriority="72" w:unhideWhenUsed="0"/>
+    <w:lsdException w:name="Colorful Grid Accent 3" w:semiHidden="0" w:uiPriority="73" w:unhideWhenUsed="0"/>
+    <w:lsdException w:name="Light Shading Accent 4" w:semiHidden="0" w:uiPriority="60" w:unhideWhenUsed="0"/>
+    <w:lsdException w:name="Light List Accent 4" w:semiHidden="0" w:uiPriority="61" w:unhideWhenUsed="0"/>
+    <w:lsdException w:name="Light Grid Accent 4" w:semiHidden="0" w:uiPriority="62" w:unhideWhenUsed="0"/>
+    <w:lsdException w:name="Medium Shading 1 Accent 4" w:semiHidden="0" w:uiPriority="63" w:unhideWhenUsed="0"/>
+    <w:lsdException w:name="Medium Shading 2 Accent 4" w:semiHidden="0" w:uiPriority="64" w:unhideWhenUsed="0"/>
+    <w:lsdException w:name="Medium List 1 Accent 4" w:semiHidden="0" w:uiPriority="65" w:unhideWhenUsed="0"/>
+    <w:lsdException w:name="Medium List 2 Accent 4" w:semiHidden="0" w:uiPriority="66" w:unhideWhenUsed="0"/>
+    <w:lsdException w:name="Medium Grid 1 Accent 4" w:semiHidden="0" w:uiPriority="67" w:unhideWhenUsed="0"/>
+    <w:lsdException w:name="Medium Grid 2 Accent 4" w:semiHidden="0" w:uiPriority="68" w:unhideWhenUsed="0"/>
+    <w:lsdException w:name="Medium Grid 3 Accent 4" w:semiHidden="0" w:uiPriority="69" w:unhideWhenUsed="0"/>
+    <w:lsdException w:name="Dark List Accent 4" w:semiHidden="0" w:uiPriority="70" w:unhideWhenUsed="0"/>
+    <w:lsdException w:name="Colorful Shading Accent 4" w:semiHidden="0" w:uiPriority="71" w:unhideWhenUsed="0"/>
+    <w:lsdException w:name="Colorful List Accent 4" w:semiHidden="0" w:uiPriority="72" w:unhideWhenUsed="0"/>
+    <w:lsdException w:name="Colorful Grid Accent 4" w:semiHidden="0" w:uiPriority="73" w:unhideWhenUsed="0"/>
+    <w:lsdException w:name="Light Shading Accent 5" w:semiHidden="0" w:uiPriority="60" w:unhideWhenUsed="0"/>
+    <w:lsdException w:name="Light List Accent 5" w:semiHidden="0" w:uiPriority="61" w:unhideWhenUsed="0"/>
+    <w:lsdException w:name="Light Grid Accent 5" w:semiHidden="0" w:uiPriority="62" w:unhideWhenUsed="0"/>
+    <w:lsdException w:name="Medium Shading 1 Accent 5" w:semiHidden="0" w:uiPriority="63" w:unhideWhenUsed="0"/>
+    <w:lsdException w:name="Medium Shading 2 Accent 5" w:semiHidden="0" w:uiPriority="64" w:unhideWhenUsed="0"/>
+    <w:lsdException w:name="Medium List 1 Accent 5" w:semiHidden="0" w:uiPriority="65" w:unhideWhenUsed="0"/>
+    <w:lsdException w:name="Medium List 2 Accent 5" w:semiHidden="0" w:uiPriority="66" w:unhideWhenUsed="0"/>
+    <w:lsdException w:name="Medium Grid 1 Accent 5" w:semiHidden="0" w:uiPriority="67" w:unhideWhenUsed="0"/>
+    <w:lsdException w:name="Medium Grid 2 Accent 5" w:semiHidden="0" w:uiPriority="68" w:unhideWhenUsed="0"/>
+    <w:lsdException w:name="Medium Grid 3 Accent 5" w:semiHidden="0" w:uiPriority="69" w:unhideWhenUsed="0"/>
+    <w:lsdException w:name="Dark List Accent 5" w:semiHidden="0" w:uiPriority="70" w:unhideWhenUsed="0"/>
+    <w:lsdException w:name="Colorful Shading Accent 5" w:semiHidden="0" w:uiPriority="71" w:unhideWhenUsed="0"/>
+    <w:lsdException w:name="Colorful List Accent 5" w:semiHidden="0" w:uiPriority="72" w:unhideWhenUsed="0"/>
+    <w:lsdException w:name="Colorful Grid Accent 5" w:semiHidden="0" w:uiPriority="73" w:unhideWhenUsed="0"/>
+    <w:lsdException w:name="Light Shading Accent 6" w:semiHidden="0" w:uiPriority="60" w:unhideWhenUsed="0"/>
+    <w:lsdException w:name="Light List Accent 6" w:semiHidden="0" w:uiPriority="61" w:unhideWhenUsed="0"/>
+    <w:lsdException w:name="Light Grid Accent 6" w:semiHidden="0" w:uiPriority="62" w:unhideWhenUsed="0"/>
+    <w:lsdException w:name="Medium Shading 1 Accent 6" w:semiHidden="0" w:uiPriority="63" w:unhideWhenUsed="0"/>
+    <w:lsdException w:name="Medium Shading 2 Accent 6" w:semiHidden="0" w:uiPriority="64" w:unhideWhenUsed="0"/>
+    <w:lsdException w:name="Medium List 1 Accent 6" w:semiHidden="0" w:uiPriority="65" w:unhideWhenUsed="0"/>
+    <w:lsdException w:name="Medium List 2 Accent 6" w:semiHidden="0" w:uiPriority="66" w:unhideWhenUsed="0"/>
+    <w:lsdException w:name="Medium Grid 1 Accent 6" w:semiHidden="0" w:uiPriority="67" w:unhideWhenUsed="0"/>
+    <w:lsdException w:name="Medium Grid 2 Accent 6" w:semiHidden="0" w:uiPriority="68" w:unhideWhenUsed="0"/>
+    <w:lsdException w:name="Medium Grid 3 Accent 6" w:semiHidden="0" w:uiPriority="69" w:unhideWhenUsed="0"/>
+    <w:lsdException w:name="Dark List Accent 6" w:semiHidden="0" w:uiPriority="70" w:unhideWhenUsed="0"/>
+    <w:lsdException w:name="Colorful Shading Accent 6" w:semiHidden="0" w:uiPriority="71" w:unhideWhenUsed="0"/>
+    <w:lsdException w:name="Colorful List Accent 6" w:semiHidden="0" w:uiPriority="72" w:unhideWhenUsed="0"/>
+    <w:lsdException w:name="Colorful Grid Accent 6" w:semiHidden="0" w:uiPriority="73" w:unhideWhenUsed="0"/>
+    <w:lsdException w:name="Subtle Emphasis" w:semiHidden="0" w:uiPriority="19" w:unhideWhenUsed="0" w:qFormat="1"/>
+    <w:lsdException w:name="Intense Emphasis" w:semiHidden="0" w:uiPriority="21" w:unhideWhenUsed="0" w:qFormat="1"/>
+    <w:lsdException w:name="Subtle Reference" w:semiHidden="0" w:uiPriority="31" w:unhideWhenUsed="0" w:qFormat="1"/>
+    <w:lsdException w:name="Intense Reference" w:semiHidden="0" w:uiPriority="32" w:unhideWhenUsed="0" w:qFormat="1"/>
+    <w:lsdException w:name="Book Title" w:semiHidden="0" w:uiPriority="33" w:unhideWhenUsed="0" w:qFormat="1"/>
+    <w:lsdException w:name="Bibliography" w:uiPriority="37"/>
+    <w:lsdException w:name="TOC Heading" w:uiPriority="39" w:qFormat="1"/>
   </w:latentStyles>
   <w:style w:type="paragraph" w:default="1" w:styleId="Normal">
     <w:name w:val="Normal"/>

</xml_diff>